<commit_message>
feat(OceanInvader) Ajout des graphiques (Mer, missiles)
</commit_message>
<xml_diff>
--- a/doc/OceanInavder/RapportProjet.docx
+++ b/doc/OceanInavder/RapportProjet.docx
@@ -1,6 +1,6 @@
 
 <file path=word/document.xml><?xml version="1.0" encoding="utf-8"?>
-<w:document xmlns:wpc="http://schemas.microsoft.com/office/word/2010/wordprocessingCanvas" xmlns:cx="http://schemas.microsoft.com/office/drawing/2014/chartex" xmlns:cx1="http://schemas.microsoft.com/office/drawing/2015/9/8/chartex" xmlns:cx2="http://schemas.microsoft.com/office/drawing/2015/10/21/chartex" xmlns:cx3="http://schemas.microsoft.com/office/drawing/2016/5/9/chartex" xmlns:cx4="http://schemas.microsoft.com/office/drawing/2016/5/10/chartex" xmlns:cx5="http://schemas.microsoft.com/office/drawing/2016/5/11/chartex" xmlns:cx6="http://schemas.microsoft.com/office/drawing/2016/5/12/chartex" xmlns:cx7="http://schemas.microsoft.com/office/drawing/2016/5/13/chartex" xmlns:cx8="http://schemas.microsoft.com/office/drawing/2016/5/14/chartex" xmlns:mc="http://schemas.openxmlformats.org/markup-compatibility/2006" xmlns:aink="http://schemas.microsoft.com/office/drawing/2016/ink" xmlns:am3d="http://schemas.microsoft.com/office/drawing/2017/model3d" xmlns:o="urn:schemas-microsoft-com:office:office" xmlns:oel="http://schemas.microsoft.com/office/2019/extlst" xmlns:r="http://schemas.openxmlformats.org/officeDocument/2006/relationships" xmlns:m="http://schemas.openxmlformats.org/officeDocument/2006/math" xmlns:v="urn:schemas-microsoft-com:vml" xmlns:wp14="http://schemas.microsoft.com/office/word/2010/wordprocessingDrawing" xmlns:wp="http://schemas.openxmlformats.org/drawingml/2006/wordprocessingDrawing" xmlns:w10="urn:schemas-microsoft-com:office:word" xmlns:w="http://schemas.openxmlformats.org/wordprocessingml/2006/main" xmlns:w14="http://schemas.microsoft.com/office/word/2010/wordml" xmlns:w15="http://schemas.microsoft.com/office/word/2012/wordml" xmlns:w16cex="http://schemas.microsoft.com/office/word/2018/wordml/cex" xmlns:w16cid="http://schemas.microsoft.com/office/word/2016/wordml/cid" xmlns:w16="http://schemas.microsoft.com/office/word/2018/wordml" xmlns:w16sdtdh="http://schemas.microsoft.com/office/word/2020/wordml/sdtdatahash" xmlns:w16se="http://schemas.microsoft.com/office/word/2015/wordml/symex" xmlns:wpg="http://schemas.microsoft.com/office/word/2010/wordprocessingGroup" xmlns:wpi="http://schemas.microsoft.com/office/word/2010/wordprocessingInk" xmlns:wne="http://schemas.microsoft.com/office/word/2006/wordml" xmlns:wps="http://schemas.microsoft.com/office/word/2010/wordprocessingShape" mc:Ignorable="w14 w15 w16se w16cid w16 w16cex w16sdtdh wp14">
+<w:document xmlns:wpc="http://schemas.microsoft.com/office/word/2010/wordprocessingCanvas" xmlns:cx="http://schemas.microsoft.com/office/drawing/2014/chartex" xmlns:cx1="http://schemas.microsoft.com/office/drawing/2015/9/8/chartex" xmlns:cx2="http://schemas.microsoft.com/office/drawing/2015/10/21/chartex" xmlns:cx3="http://schemas.microsoft.com/office/drawing/2016/5/9/chartex" xmlns:cx4="http://schemas.microsoft.com/office/drawing/2016/5/10/chartex" xmlns:cx5="http://schemas.microsoft.com/office/drawing/2016/5/11/chartex" xmlns:cx6="http://schemas.microsoft.com/office/drawing/2016/5/12/chartex" xmlns:cx7="http://schemas.microsoft.com/office/drawing/2016/5/13/chartex" xmlns:cx8="http://schemas.microsoft.com/office/drawing/2016/5/14/chartex" xmlns:mc="http://schemas.openxmlformats.org/markup-compatibility/2006" xmlns:aink="http://schemas.microsoft.com/office/drawing/2016/ink" xmlns:am3d="http://schemas.microsoft.com/office/drawing/2017/model3d" xmlns:o="urn:schemas-microsoft-com:office:office" xmlns:oel="http://schemas.microsoft.com/office/2019/extlst" xmlns:r="http://schemas.openxmlformats.org/officeDocument/2006/relationships" xmlns:m="http://schemas.openxmlformats.org/officeDocument/2006/math" xmlns:v="urn:schemas-microsoft-com:vml" xmlns:wp14="http://schemas.microsoft.com/office/word/2010/wordprocessingDrawing" xmlns:wp="http://schemas.openxmlformats.org/drawingml/2006/wordprocessingDrawing" xmlns:w10="urn:schemas-microsoft-com:office:word" xmlns:w="http://schemas.openxmlformats.org/wordprocessingml/2006/main" xmlns:w14="http://schemas.microsoft.com/office/word/2010/wordml" xmlns:w15="http://schemas.microsoft.com/office/word/2012/wordml" xmlns:w16cex="http://schemas.microsoft.com/office/word/2018/wordml/cex" xmlns:w16cid="http://schemas.microsoft.com/office/word/2016/wordml/cid" xmlns:w16="http://schemas.microsoft.com/office/word/2018/wordml" xmlns:w16du="http://schemas.microsoft.com/office/word/2023/wordml/word16du" xmlns:w16sdtdh="http://schemas.microsoft.com/office/word/2020/wordml/sdtdatahash" xmlns:w16se="http://schemas.microsoft.com/office/word/2015/wordml/symex" xmlns:wpg="http://schemas.microsoft.com/office/word/2010/wordprocessingGroup" xmlns:wpi="http://schemas.microsoft.com/office/word/2010/wordprocessingInk" xmlns:wne="http://schemas.microsoft.com/office/word/2006/wordml" xmlns:wps="http://schemas.microsoft.com/office/word/2010/wordprocessingShape" mc:Ignorable="w14 w15 w16se w16cid w16 w16cex w16sdtdh w16du wp14">
   <w:body>
     <w:p>
       <w:pPr>
@@ -2291,34 +2291,10 @@
         <w:t>C# à</w:t>
       </w:r>
       <w:r>
-        <w:t xml:space="preserve"> l’aide de l’IDE Visual Studio 2022. La gestion du projet est faite avec </w:t>
-      </w:r>
-      <w:proofErr w:type="spellStart"/>
-      <w:r>
-        <w:t>IceScrum</w:t>
-      </w:r>
-      <w:proofErr w:type="spellEnd"/>
-      <w:r>
-        <w:t>, et la gestion des fichiers avec GitHub.</w:t>
-      </w:r>
-      <w:r>
-        <w:t xml:space="preserve"> Ce projet permet </w:t>
-      </w:r>
-      <w:proofErr w:type="spellStart"/>
-      <w:r>
-        <w:t>a</w:t>
-      </w:r>
-      <w:proofErr w:type="spellEnd"/>
-      <w:r>
-        <w:t xml:space="preserve"> l’apprenti de d’apprendre ou de se perfectionner dans la programmation orienter objet, et d’appliquer la gestion de projet « agile » via </w:t>
-      </w:r>
-      <w:proofErr w:type="spellStart"/>
-      <w:r>
-        <w:t>IceScrum</w:t>
-      </w:r>
-      <w:proofErr w:type="spellEnd"/>
-      <w:r>
-        <w:t>.</w:t>
+        <w:t xml:space="preserve"> l’aide de l’IDE Visual Studio 2022. La gestion du projet est faite avec IceScrum, et la gestion des fichiers avec GitHub.</w:t>
+      </w:r>
+      <w:r>
+        <w:t xml:space="preserve"> Ce projet permet a l’apprenti de d’apprendre ou de se perfectionner dans la programmation orienter objet, et d’appliquer la gestion de projet « agile » via IceScrum.</w:t>
       </w:r>
     </w:p>
     <w:p/>
@@ -2495,15 +2471,7 @@
     <w:p/>
     <w:p>
       <w:r>
-        <w:t xml:space="preserve">Le but de ce projet est de réaliser un jeu en 2D avec Microsoft </w:t>
-      </w:r>
-      <w:proofErr w:type="spellStart"/>
-      <w:r>
-        <w:t>forms</w:t>
-      </w:r>
-      <w:proofErr w:type="spellEnd"/>
-      <w:r>
-        <w:t xml:space="preserve"> </w:t>
+        <w:t xml:space="preserve">Le but de ce projet est de réaliser un jeu en 2D avec Microsoft forms </w:t>
       </w:r>
     </w:p>
     <w:p>
@@ -2606,23 +2574,35 @@
         <w:pStyle w:val="Titre2"/>
         <w:spacing w:line="259" w:lineRule="auto"/>
         <w:rPr>
-          <w:i w:val="0"/>
-        </w:rPr>
-      </w:pPr>
-      <w:r>
-        <w:br w:type="page"/>
-      </w:r>
-      <w:r>
-        <w:rPr>
           <w:bCs/>
           <w:i w:val="0"/>
           <w:color w:val="FF0000"/>
           <w:szCs w:val="24"/>
         </w:rPr>
+      </w:pPr>
+      <w:r>
+        <w:br w:type="page"/>
+      </w:r>
+      <w:r>
+        <w:rPr>
+          <w:bCs/>
+          <w:i w:val="0"/>
+          <w:color w:val="FF0000"/>
+          <w:szCs w:val="24"/>
+        </w:rPr>
         <w:lastRenderedPageBreak/>
         <w:t>Gestion de projet</w:t>
       </w:r>
     </w:p>
+    <w:p/>
+    <w:p>
+      <w:r>
+        <w:t xml:space="preserve">Pour la gestion de ce projet nous avons utilisé IceScrum, un outil qui permet de planifier et de gérer des projets de façon agile. Nous avons </w:t>
+      </w:r>
+      <w:r>
+        <w:t>fait ce projet en utilisant un seul sprint sur toutes la durée du projet.</w:t>
+      </w:r>
+    </w:p>
     <w:p>
       <w:pPr>
         <w:spacing w:line="259" w:lineRule="auto"/>
@@ -2673,6 +2653,68 @@
           <w:iCs/>
         </w:rPr>
         <w:t>Gameplay</w:t>
+      </w:r>
+    </w:p>
+    <w:p/>
+    <w:p>
+      <w:r>
+        <w:t>Le joueur se trouve dans une zone vers le bas de l’écran et dois empêcher les ennemis qui arrive du haut vers le bas d’entrer dans sa zone. Le joueur peut se déplacer comme bon lui semble dans la sa zone mais ne peux pas en sortir. Les ennemis tir devant eux pour attaquer le joueur.</w:t>
+      </w:r>
+      <w:r>
+        <w:t xml:space="preserve"> Le but du jeu est de survivre le plus longtemps possible afin de faire le score le plus haut. Le joueur a </w:t>
+      </w:r>
+      <w:r>
+        <w:t>deux types</w:t>
+      </w:r>
+      <w:r>
+        <w:t xml:space="preserve"> d’attaque, un tir normal qui fera de </w:t>
+      </w:r>
+      <w:r>
+        <w:t>légers dégâts</w:t>
+      </w:r>
+      <w:r>
+        <w:t xml:space="preserve"> </w:t>
+      </w:r>
+      <w:r>
+        <w:t>aux ennemis</w:t>
+      </w:r>
+      <w:r>
+        <w:t xml:space="preserve">, et un tir faisant des dégâts de zone, infligeant de </w:t>
+      </w:r>
+      <w:r>
+        <w:t>lourds dégâts</w:t>
+      </w:r>
+      <w:r>
+        <w:t xml:space="preserve"> </w:t>
+      </w:r>
+      <w:r>
+        <w:t>aux ennemis</w:t>
+      </w:r>
+      <w:r>
+        <w:t xml:space="preserve"> sur une grande zone. L’attaque de zone possède un cooldown de 10 </w:t>
+      </w:r>
+      <w:r>
+        <w:t>secondes</w:t>
+      </w:r>
+      <w:r>
+        <w:t xml:space="preserve"> entre chaque nouvelle attaque.</w:t>
+      </w:r>
+      <w:r>
+        <w:t xml:space="preserve"> La partie se termine lorsque le joueur n’a plus de points de vie, ou si </w:t>
+      </w:r>
+      <w:r>
+        <w:t>un ennemi</w:t>
+      </w:r>
+      <w:r>
+        <w:t xml:space="preserve"> est entré dans la zone du joueur.</w:t>
+      </w:r>
+      <w:r>
+        <w:t xml:space="preserve"> </w:t>
+      </w:r>
+    </w:p>
+    <w:p>
+      <w:r>
+        <w:t>Il y a des obstacles en mouvement devant la zone du joueur qui lui permettent de se protéger contre les tirs des bateau ennemis.</w:t>
       </w:r>
     </w:p>
     <w:p>
@@ -2902,6 +2944,7 @@
       </w:r>
       <w:bookmarkEnd w:id="4"/>
     </w:p>
+    <w:p/>
     <w:p>
       <w:pPr>
         <w:pStyle w:val="Retraitnormal1"/>
@@ -3058,9 +3101,8 @@
           <w:color w:val="FF0000"/>
           <w:szCs w:val="14"/>
         </w:rPr>
-        <w:t xml:space="preserve"> le contenu des User Stories d’</w:t>
-      </w:r>
-      <w:proofErr w:type="spellStart"/>
+        <w:t xml:space="preserve"> le contenu des User Stories d’IceScrum</w:t>
+      </w:r>
       <w:r>
         <w:rPr>
           <w:b/>
@@ -3070,9 +3112,8 @@
           <w:color w:val="FF0000"/>
           <w:szCs w:val="14"/>
         </w:rPr>
-        <w:t>IceScrum</w:t>
-      </w:r>
-      <w:proofErr w:type="spellEnd"/>
+        <w:t> : Story + tests d’acceptance</w:t>
+      </w:r>
       <w:r>
         <w:rPr>
           <w:b/>
@@ -3082,7 +3123,7 @@
           <w:color w:val="FF0000"/>
           <w:szCs w:val="14"/>
         </w:rPr>
-        <w:t> : Story + tests d’acceptance</w:t>
+        <w:t xml:space="preserve"> (avec IceTools)</w:t>
       </w:r>
       <w:r>
         <w:rPr>
@@ -3093,21 +3134,41 @@
           <w:color w:val="FF0000"/>
           <w:szCs w:val="14"/>
         </w:rPr>
-        <w:t xml:space="preserve"> (avec </w:t>
-      </w:r>
-      <w:proofErr w:type="spellStart"/>
-      <w:r>
+        <w:t xml:space="preserve"> + maquettes</w:t>
+      </w:r>
+    </w:p>
+    <w:p>
+      <w:pPr>
+        <w:pStyle w:val="Titre2"/>
+        <w:rPr>
+          <w:i w:val="0"/>
+          <w:iCs/>
+        </w:rPr>
+      </w:pPr>
+      <w:r>
+        <w:rPr>
+          <w:i w:val="0"/>
+          <w:iCs/>
+        </w:rPr>
+        <w:t>Stratégie de test</w:t>
+      </w:r>
+      <w:bookmarkEnd w:id="5"/>
+      <w:bookmarkEnd w:id="6"/>
+    </w:p>
+    <w:p/>
+    <w:p/>
+    <w:p>
+      <w:pPr>
+        <w:pStyle w:val="En-tte"/>
+        <w:ind w:firstLine="360"/>
         <w:rPr>
           <w:b/>
           <w:bCs/>
           <w:i/>
           <w:iCs/>
           <w:color w:val="FF0000"/>
-          <w:szCs w:val="14"/>
-        </w:rPr>
-        <w:t>IceTools</w:t>
-      </w:r>
-      <w:proofErr w:type="spellEnd"/>
+        </w:rPr>
+      </w:pPr>
       <w:r>
         <w:rPr>
           <w:b/>
@@ -3115,9 +3176,9 @@
           <w:i/>
           <w:iCs/>
           <w:color w:val="FF0000"/>
-          <w:szCs w:val="14"/>
-        </w:rPr>
-        <w:t>)</w:t>
+        </w:rPr>
+        <w:lastRenderedPageBreak/>
+        <w:t xml:space="preserve">Décrire quels sont les </w:t>
       </w:r>
       <w:r>
         <w:rPr>
@@ -3126,30 +3187,22 @@
           <w:i/>
           <w:iCs/>
           <w:color w:val="FF0000"/>
-          <w:szCs w:val="14"/>
-        </w:rPr>
-        <w:t xml:space="preserve"> + maquettes</w:t>
-      </w:r>
-    </w:p>
-    <w:p>
-      <w:pPr>
-        <w:pStyle w:val="Titre2"/>
-        <w:rPr>
-          <w:i w:val="0"/>
-          <w:iCs/>
-        </w:rPr>
-      </w:pPr>
-      <w:r>
-        <w:rPr>
-          <w:i w:val="0"/>
-          <w:iCs/>
-        </w:rPr>
-        <w:t>Stratégie de test</w:t>
-      </w:r>
-      <w:bookmarkEnd w:id="5"/>
-      <w:bookmarkEnd w:id="6"/>
-    </w:p>
-    <w:p/>
+          <w:sz w:val="36"/>
+          <w:szCs w:val="28"/>
+        </w:rPr>
+        <w:t xml:space="preserve">MOYENS </w:t>
+      </w:r>
+      <w:r>
+        <w:rPr>
+          <w:b/>
+          <w:bCs/>
+          <w:i/>
+          <w:iCs/>
+          <w:color w:val="FF0000"/>
+        </w:rPr>
+        <w:t>utilisés pour faire les tests, ne pas décrire les tests à effectuer !!!</w:t>
+      </w:r>
+    </w:p>
     <w:p>
       <w:pPr>
         <w:pStyle w:val="En-tte"/>
@@ -3162,7 +3215,11 @@
           <w:color w:val="FF0000"/>
         </w:rPr>
       </w:pPr>
-      <w:r>
+    </w:p>
+    <w:p>
+      <w:pPr>
+        <w:pStyle w:val="En-tte"/>
+        <w:ind w:firstLine="360"/>
         <w:rPr>
           <w:b/>
           <w:bCs/>
@@ -3170,8 +3227,7 @@
           <w:iCs/>
           <w:color w:val="FF0000"/>
         </w:rPr>
-        <w:t xml:space="preserve">Décrire quels sont les </w:t>
-      </w:r>
+      </w:pPr>
       <w:r>
         <w:rPr>
           <w:b/>
@@ -3179,69 +3235,9 @@
           <w:i/>
           <w:iCs/>
           <w:color w:val="FF0000"/>
-          <w:sz w:val="36"/>
-          <w:szCs w:val="28"/>
-        </w:rPr>
-        <w:t xml:space="preserve">MOYENS </w:t>
-      </w:r>
-      <w:r>
-        <w:rPr>
-          <w:b/>
-          <w:bCs/>
-          <w:i/>
-          <w:iCs/>
-          <w:color w:val="FF0000"/>
-        </w:rPr>
-        <w:t>utilisés pour faire les tests, ne pas décrire les tests à effectuer !!!</w:t>
-      </w:r>
-    </w:p>
-    <w:p>
-      <w:pPr>
-        <w:pStyle w:val="En-tte"/>
-        <w:ind w:firstLine="360"/>
-        <w:rPr>
-          <w:b/>
-          <w:bCs/>
-          <w:i/>
-          <w:iCs/>
-          <w:color w:val="FF0000"/>
-        </w:rPr>
-      </w:pPr>
-    </w:p>
-    <w:p>
-      <w:pPr>
-        <w:pStyle w:val="En-tte"/>
-        <w:ind w:firstLine="360"/>
-        <w:rPr>
-          <w:b/>
-          <w:bCs/>
-          <w:i/>
-          <w:iCs/>
-          <w:color w:val="FF0000"/>
-        </w:rPr>
-      </w:pPr>
-      <w:r>
-        <w:rPr>
-          <w:b/>
-          <w:bCs/>
-          <w:i/>
-          <w:iCs/>
-          <w:color w:val="FF0000"/>
-        </w:rPr>
-        <w:t xml:space="preserve">Décrire l’environnement dans lequel se fait la sprint </w:t>
-      </w:r>
-      <w:proofErr w:type="spellStart"/>
-      <w:r>
-        <w:rPr>
-          <w:b/>
-          <w:bCs/>
-          <w:i/>
-          <w:iCs/>
-          <w:color w:val="FF0000"/>
-        </w:rPr>
-        <w:t>review</w:t>
-      </w:r>
-      <w:proofErr w:type="spellEnd"/>
+        </w:rPr>
+        <w:t>Décrire l’environnement dans lequel se fait la sprint review</w:t>
+      </w:r>
     </w:p>
     <w:p>
       <w:pPr>
@@ -3518,6 +3514,53 @@
       </w:r>
       <w:bookmarkEnd w:id="8"/>
     </w:p>
+    <w:p/>
+    <w:p>
+      <w:r>
+        <w:t xml:space="preserve">Cooldown de l’attaque de zone : </w:t>
+      </w:r>
+    </w:p>
+    <w:p>
+      <w:r>
+        <w:t xml:space="preserve">                     Le cooldown utilise DateTime.Now pour déterminer si le</w:t>
+      </w:r>
+    </w:p>
+    <w:p>
+      <w:r>
+        <w:tab/>
+      </w:r>
+      <w:r>
+        <w:tab/>
+        <w:t xml:space="preserve">temps entre la dernière attaque et le temps présent est plus petit ou </w:t>
+      </w:r>
+    </w:p>
+    <w:p>
+      <w:r>
+        <w:tab/>
+      </w:r>
+      <w:r>
+        <w:tab/>
+        <w:t xml:space="preserve">plus grand que 10. Si le temps est plus petit, le </w:t>
+      </w:r>
+      <w:r>
+        <w:t xml:space="preserve">temps restant avant la </w:t>
+      </w:r>
+      <w:r>
+        <w:tab/>
+      </w:r>
+      <w:r>
+        <w:tab/>
+        <w:t xml:space="preserve">prochaine attaque est affiché, si il est plus grand ou égal a 10, l’attaque </w:t>
+      </w:r>
+      <w:r>
+        <w:tab/>
+      </w:r>
+      <w:r>
+        <w:tab/>
+        <w:t xml:space="preserve">peut être exécutée. </w:t>
+      </w:r>
+    </w:p>
+    <w:p/>
     <w:p>
       <w:pPr>
         <w:pStyle w:val="Titre2"/>
@@ -3558,7 +3601,6 @@
           <w:iCs/>
           <w:color w:val="FF0000"/>
         </w:rPr>
-        <w:lastRenderedPageBreak/>
         <w:t>Ce chapitre est constitué de plusieurs sous-chapitre</w:t>
       </w:r>
       <w:r>
@@ -3807,27 +3849,7 @@
           <w:iCs/>
           <w:color w:val="FF0000"/>
         </w:rPr>
-        <w:t xml:space="preserve">Au moment de générer le formulaire, le script </w:t>
-      </w:r>
-      <w:proofErr w:type="spellStart"/>
-      <w:r>
-        <w:rPr>
-          <w:b/>
-          <w:i/>
-          <w:iCs/>
-          <w:color w:val="FF0000"/>
-        </w:rPr>
-        <w:t>php</w:t>
-      </w:r>
-      <w:proofErr w:type="spellEnd"/>
-      <w:r>
-        <w:rPr>
-          <w:b/>
-          <w:i/>
-          <w:iCs/>
-          <w:color w:val="FF0000"/>
-        </w:rPr>
-        <w:t> :</w:t>
+        <w:t>Au moment de générer le formulaire, le script php :</w:t>
       </w:r>
     </w:p>
     <w:p>
@@ -3899,39 +3921,8 @@
           <w:iCs/>
           <w:color w:val="FF0000"/>
         </w:rPr>
-        <w:t xml:space="preserve">Ajoute un input nommé « CSRF » de type </w:t>
-      </w:r>
-      <w:proofErr w:type="spellStart"/>
-      <w:r>
-        <w:rPr>
-          <w:b/>
-          <w:i/>
-          <w:iCs/>
-          <w:color w:val="FF0000"/>
-        </w:rPr>
-        <w:t>hidden</w:t>
-      </w:r>
-      <w:proofErr w:type="spellEnd"/>
-      <w:r>
-        <w:rPr>
-          <w:b/>
-          <w:i/>
-          <w:iCs/>
-          <w:color w:val="FF0000"/>
-        </w:rPr>
-        <w:t xml:space="preserve"> dans le </w:t>
-      </w:r>
-      <w:proofErr w:type="spellStart"/>
-      <w:r>
-        <w:rPr>
-          <w:b/>
-          <w:i/>
-          <w:iCs/>
-          <w:color w:val="FF0000"/>
-        </w:rPr>
-        <w:t>form</w:t>
-      </w:r>
-      <w:proofErr w:type="spellEnd"/>
+        <w:t>Ajoute un input nommé « CSRF » de type hidden dans le form</w:t>
+      </w:r>
     </w:p>
     <w:p>
       <w:pPr>
@@ -3954,19 +3945,9 @@
           <w:iCs/>
           <w:color w:val="FF0000"/>
         </w:rPr>
-        <w:t xml:space="preserve">A la réception du POST du </w:t>
-      </w:r>
-      <w:proofErr w:type="spellStart"/>
-      <w:r>
-        <w:rPr>
-          <w:b/>
-          <w:i/>
-          <w:iCs/>
-          <w:color w:val="FF0000"/>
-        </w:rPr>
-        <w:t>fromulaire</w:t>
-      </w:r>
-      <w:proofErr w:type="spellEnd"/>
+        <w:lastRenderedPageBreak/>
+        <w:t>A la réception du POST du fromulaire</w:t>
+      </w:r>
     </w:p>
     <w:p>
       <w:pPr>
@@ -4122,6 +4103,41 @@
         <w:t>Déroulement</w:t>
       </w:r>
     </w:p>
+    <w:p/>
+    <w:p>
+      <w:r>
+        <w:t>Je n’ai pas eu de problème pour permettre au joueur de se déplacer, j’ai essayé de trouver comment faire pour que le joueur ne se déplace pas de façon saccadé (par accoup) mais je n’ai pas réussi.</w:t>
+      </w:r>
+    </w:p>
+    <w:p/>
+    <w:p>
+      <w:r>
+        <w:t>C</w:t>
+      </w:r>
+      <w:r>
+        <w:t>ertaine story comme le fait de tirer un projectile au click m</w:t>
+      </w:r>
+      <w:r>
+        <w:t>on</w:t>
+      </w:r>
+      <w:r>
+        <w:t xml:space="preserve"> pris beaucoup de temps </w:t>
+      </w:r>
+      <w:r>
+        <w:t>à</w:t>
+      </w:r>
+      <w:r>
+        <w:t xml:space="preserve"> réaliser car je n’avais pas </w:t>
+      </w:r>
+      <w:r>
+        <w:t>les connaissances requises</w:t>
+      </w:r>
+      <w:r>
+        <w:t xml:space="preserve"> pour réaliser cette fonction.</w:t>
+      </w:r>
+    </w:p>
+    <w:p/>
+    <w:p/>
     <w:p/>
     <w:p>
       <w:pPr>
@@ -4189,6 +4205,40 @@
     </w:p>
     <w:p/>
     <w:p>
+      <w:r>
+        <w:t xml:space="preserve">Vous pouvez trouvez le code source de mon jeu dans mon repos github : </w:t>
+      </w:r>
+      <w:hyperlink r:id="rId10" w:history="1">
+        <w:r>
+          <w:rPr>
+            <w:rStyle w:val="Lienhypertexte"/>
+          </w:rPr>
+          <w:t>NicolaGolaz/P_OceanInvader: db</w:t>
+        </w:r>
+      </w:hyperlink>
+    </w:p>
+    <w:p/>
+    <w:p>
+      <w:r>
+        <w:t xml:space="preserve">Vous y trouverez le dossier « OceanInvader », qui contient tous les fichiers qui compose mon jeu. </w:t>
+      </w:r>
+    </w:p>
+    <w:p>
+      <w:r>
+        <w:t>Le projet a été réaliser sur windows 11 et windows 10. La version de windows 11 est 23H2</w:t>
+      </w:r>
+      <w:r>
+        <w:t>. L’IDE utilisé est Visual Studio 2022.</w:t>
+      </w:r>
+    </w:p>
+    <w:p>
+      <w:r>
+        <w:t>Les seuls matériel utilisé sont deux pc (clavier, souris,etc.).</w:t>
+      </w:r>
+    </w:p>
+    <w:p/>
+    <w:p/>
+    <w:p>
       <w:pPr>
         <w:numPr>
           <w:ilvl w:val="0"/>
@@ -4369,9 +4419,8 @@
           <w:iCs/>
           <w:color w:val="FF0000"/>
         </w:rPr>
-        <w:t>Reprendre les tests d’acceptance d’</w:t>
-      </w:r>
-      <w:proofErr w:type="spellStart"/>
+        <w:t>Reprendre les tests d’acceptance d’IceScrum au moyen de la feuille ad hoc d’</w:t>
+      </w:r>
       <w:r>
         <w:rPr>
           <w:b/>
@@ -4380,31 +4429,8 @@
           <w:iCs/>
           <w:color w:val="FF0000"/>
         </w:rPr>
-        <w:t>IceScrum</w:t>
-      </w:r>
-      <w:proofErr w:type="spellEnd"/>
-      <w:r>
-        <w:rPr>
-          <w:b/>
-          <w:bCs/>
-          <w:i/>
-          <w:iCs/>
-          <w:color w:val="FF0000"/>
-        </w:rPr>
-        <w:t xml:space="preserve"> au moyen de la feuille ad hoc d’</w:t>
-      </w:r>
-      <w:proofErr w:type="spellStart"/>
-      <w:r>
-        <w:rPr>
-          <w:b/>
-          <w:bCs/>
-          <w:i/>
-          <w:iCs/>
-          <w:color w:val="FF0000"/>
-        </w:rPr>
         <w:t>IceTools</w:t>
       </w:r>
-      <w:proofErr w:type="spellEnd"/>
     </w:p>
     <w:p>
       <w:pPr>
@@ -4568,7 +4594,7 @@
         </w:rPr>
         <w:t xml:space="preserve">Reporter la </w:t>
       </w:r>
-      <w:hyperlink r:id="rId10" w:anchor=":~:text=La%20dette%20technique%20survient%20quand,de%20plus%20en%20plus%20fr%C3%A9quents.">
+      <w:hyperlink r:id="rId11" w:anchor=":~:text=La%20dette%20technique%20survient%20quand,de%20plus%20en%20plus%20fr%C3%A9quents.">
         <w:r>
           <w:rPr>
             <w:rStyle w:val="Lienhypertexte"/>
@@ -4619,6 +4645,27 @@
         <w:t>onclusions</w:t>
       </w:r>
       <w:bookmarkEnd w:id="21"/>
+    </w:p>
+    <w:p>
+      <w:pPr>
+        <w:pStyle w:val="En-tte"/>
+        <w:ind w:left="357"/>
+      </w:pPr>
+    </w:p>
+    <w:p>
+      <w:pPr>
+        <w:pStyle w:val="En-tte"/>
+        <w:ind w:left="357"/>
+      </w:pPr>
+      <w:r>
+        <w:t>Je n’ai pas pu atteindre la majeur de mes objectifs, du au fait que je manquais de connaissance pour réaliser les fonctions de mon jeu vidéo. J’ai réussi à afficher un joueur qui a la possibilité de tirer différent type de projectile et de se déplacer dans une zone définie.</w:t>
+      </w:r>
+    </w:p>
+    <w:p>
+      <w:pPr>
+        <w:pStyle w:val="En-tte"/>
+        <w:ind w:left="357"/>
+      </w:pPr>
     </w:p>
     <w:p>
       <w:pPr>
@@ -4871,8 +4918,8 @@
     </w:p>
     <w:p/>
     <w:sectPr>
-      <w:headerReference w:type="default" r:id="rId11"/>
-      <w:footerReference w:type="default" r:id="rId12"/>
+      <w:headerReference w:type="default" r:id="rId12"/>
+      <w:footerReference w:type="default" r:id="rId13"/>
       <w:pgSz w:w="11906" w:h="16838" w:code="9"/>
       <w:pgMar w:top="1418" w:right="1418" w:bottom="1418" w:left="1418" w:header="720" w:footer="720" w:gutter="0"/>
       <w:cols w:space="720"/>
@@ -4883,7 +4930,7 @@
 </file>
 
 <file path=word/endnotes.xml><?xml version="1.0" encoding="utf-8"?>
-<w:endnotes xmlns:wpc="http://schemas.microsoft.com/office/word/2010/wordprocessingCanvas" xmlns:cx="http://schemas.microsoft.com/office/drawing/2014/chartex" xmlns:cx1="http://schemas.microsoft.com/office/drawing/2015/9/8/chartex" xmlns:cx2="http://schemas.microsoft.com/office/drawing/2015/10/21/chartex" xmlns:cx3="http://schemas.microsoft.com/office/drawing/2016/5/9/chartex" xmlns:cx4="http://schemas.microsoft.com/office/drawing/2016/5/10/chartex" xmlns:cx5="http://schemas.microsoft.com/office/drawing/2016/5/11/chartex" xmlns:cx6="http://schemas.microsoft.com/office/drawing/2016/5/12/chartex" xmlns:cx7="http://schemas.microsoft.com/office/drawing/2016/5/13/chartex" xmlns:cx8="http://schemas.microsoft.com/office/drawing/2016/5/14/chartex" xmlns:mc="http://schemas.openxmlformats.org/markup-compatibility/2006" xmlns:aink="http://schemas.microsoft.com/office/drawing/2016/ink" xmlns:am3d="http://schemas.microsoft.com/office/drawing/2017/model3d" xmlns:o="urn:schemas-microsoft-com:office:office" xmlns:oel="http://schemas.microsoft.com/office/2019/extlst" xmlns:r="http://schemas.openxmlformats.org/officeDocument/2006/relationships" xmlns:m="http://schemas.openxmlformats.org/officeDocument/2006/math" xmlns:v="urn:schemas-microsoft-com:vml" xmlns:wp14="http://schemas.microsoft.com/office/word/2010/wordprocessingDrawing" xmlns:wp="http://schemas.openxmlformats.org/drawingml/2006/wordprocessingDrawing" xmlns:w10="urn:schemas-microsoft-com:office:word" xmlns:w="http://schemas.openxmlformats.org/wordprocessingml/2006/main" xmlns:w14="http://schemas.microsoft.com/office/word/2010/wordml" xmlns:w15="http://schemas.microsoft.com/office/word/2012/wordml" xmlns:w16cex="http://schemas.microsoft.com/office/word/2018/wordml/cex" xmlns:w16cid="http://schemas.microsoft.com/office/word/2016/wordml/cid" xmlns:w16="http://schemas.microsoft.com/office/word/2018/wordml" xmlns:w16sdtdh="http://schemas.microsoft.com/office/word/2020/wordml/sdtdatahash" xmlns:w16se="http://schemas.microsoft.com/office/word/2015/wordml/symex" xmlns:wpg="http://schemas.microsoft.com/office/word/2010/wordprocessingGroup" xmlns:wpi="http://schemas.microsoft.com/office/word/2010/wordprocessingInk" xmlns:wne="http://schemas.microsoft.com/office/word/2006/wordml" xmlns:wps="http://schemas.microsoft.com/office/word/2010/wordprocessingShape" mc:Ignorable="w14 w15 w16se w16cid w16 w16cex w16sdtdh wp14">
+<w:endnotes xmlns:wpc="http://schemas.microsoft.com/office/word/2010/wordprocessingCanvas" xmlns:cx="http://schemas.microsoft.com/office/drawing/2014/chartex" xmlns:cx1="http://schemas.microsoft.com/office/drawing/2015/9/8/chartex" xmlns:cx2="http://schemas.microsoft.com/office/drawing/2015/10/21/chartex" xmlns:cx3="http://schemas.microsoft.com/office/drawing/2016/5/9/chartex" xmlns:cx4="http://schemas.microsoft.com/office/drawing/2016/5/10/chartex" xmlns:cx5="http://schemas.microsoft.com/office/drawing/2016/5/11/chartex" xmlns:cx6="http://schemas.microsoft.com/office/drawing/2016/5/12/chartex" xmlns:cx7="http://schemas.microsoft.com/office/drawing/2016/5/13/chartex" xmlns:cx8="http://schemas.microsoft.com/office/drawing/2016/5/14/chartex" xmlns:mc="http://schemas.openxmlformats.org/markup-compatibility/2006" xmlns:aink="http://schemas.microsoft.com/office/drawing/2016/ink" xmlns:am3d="http://schemas.microsoft.com/office/drawing/2017/model3d" xmlns:o="urn:schemas-microsoft-com:office:office" xmlns:oel="http://schemas.microsoft.com/office/2019/extlst" xmlns:r="http://schemas.openxmlformats.org/officeDocument/2006/relationships" xmlns:m="http://schemas.openxmlformats.org/officeDocument/2006/math" xmlns:v="urn:schemas-microsoft-com:vml" xmlns:wp14="http://schemas.microsoft.com/office/word/2010/wordprocessingDrawing" xmlns:wp="http://schemas.openxmlformats.org/drawingml/2006/wordprocessingDrawing" xmlns:w10="urn:schemas-microsoft-com:office:word" xmlns:w="http://schemas.openxmlformats.org/wordprocessingml/2006/main" xmlns:w14="http://schemas.microsoft.com/office/word/2010/wordml" xmlns:w15="http://schemas.microsoft.com/office/word/2012/wordml" xmlns:w16cex="http://schemas.microsoft.com/office/word/2018/wordml/cex" xmlns:w16cid="http://schemas.microsoft.com/office/word/2016/wordml/cid" xmlns:w16="http://schemas.microsoft.com/office/word/2018/wordml" xmlns:w16du="http://schemas.microsoft.com/office/word/2023/wordml/word16du" xmlns:w16sdtdh="http://schemas.microsoft.com/office/word/2020/wordml/sdtdatahash" xmlns:w16se="http://schemas.microsoft.com/office/word/2015/wordml/symex" xmlns:wpg="http://schemas.microsoft.com/office/word/2010/wordprocessingGroup" xmlns:wpi="http://schemas.microsoft.com/office/word/2010/wordprocessingInk" xmlns:wne="http://schemas.microsoft.com/office/word/2006/wordml" xmlns:wps="http://schemas.microsoft.com/office/word/2010/wordprocessingShape" mc:Ignorable="w14 w15 w16se w16cid w16 w16cex w16sdtdh w16du wp14">
   <w:endnote w:type="separator" w:id="-1">
     <w:p>
       <w:r>
@@ -4902,7 +4949,7 @@
 </file>
 
 <file path=word/footer1.xml><?xml version="1.0" encoding="utf-8"?>
-<w:ftr xmlns:wpc="http://schemas.microsoft.com/office/word/2010/wordprocessingCanvas" xmlns:cx="http://schemas.microsoft.com/office/drawing/2014/chartex" xmlns:cx1="http://schemas.microsoft.com/office/drawing/2015/9/8/chartex" xmlns:cx2="http://schemas.microsoft.com/office/drawing/2015/10/21/chartex" xmlns:cx3="http://schemas.microsoft.com/office/drawing/2016/5/9/chartex" xmlns:cx4="http://schemas.microsoft.com/office/drawing/2016/5/10/chartex" xmlns:cx5="http://schemas.microsoft.com/office/drawing/2016/5/11/chartex" xmlns:cx6="http://schemas.microsoft.com/office/drawing/2016/5/12/chartex" xmlns:cx7="http://schemas.microsoft.com/office/drawing/2016/5/13/chartex" xmlns:cx8="http://schemas.microsoft.com/office/drawing/2016/5/14/chartex" xmlns:mc="http://schemas.openxmlformats.org/markup-compatibility/2006" xmlns:aink="http://schemas.microsoft.com/office/drawing/2016/ink" xmlns:am3d="http://schemas.microsoft.com/office/drawing/2017/model3d" xmlns:o="urn:schemas-microsoft-com:office:office" xmlns:oel="http://schemas.microsoft.com/office/2019/extlst" xmlns:r="http://schemas.openxmlformats.org/officeDocument/2006/relationships" xmlns:m="http://schemas.openxmlformats.org/officeDocument/2006/math" xmlns:v="urn:schemas-microsoft-com:vml" xmlns:wp14="http://schemas.microsoft.com/office/word/2010/wordprocessingDrawing" xmlns:wp="http://schemas.openxmlformats.org/drawingml/2006/wordprocessingDrawing" xmlns:w10="urn:schemas-microsoft-com:office:word" xmlns:w="http://schemas.openxmlformats.org/wordprocessingml/2006/main" xmlns:w14="http://schemas.microsoft.com/office/word/2010/wordml" xmlns:w15="http://schemas.microsoft.com/office/word/2012/wordml" xmlns:w16cex="http://schemas.microsoft.com/office/word/2018/wordml/cex" xmlns:w16cid="http://schemas.microsoft.com/office/word/2016/wordml/cid" xmlns:w16="http://schemas.microsoft.com/office/word/2018/wordml" xmlns:w16sdtdh="http://schemas.microsoft.com/office/word/2020/wordml/sdtdatahash" xmlns:w16se="http://schemas.microsoft.com/office/word/2015/wordml/symex" xmlns:wpg="http://schemas.microsoft.com/office/word/2010/wordprocessingGroup" xmlns:wpi="http://schemas.microsoft.com/office/word/2010/wordprocessingInk" xmlns:wne="http://schemas.microsoft.com/office/word/2006/wordml" xmlns:wps="http://schemas.microsoft.com/office/word/2010/wordprocessingShape" mc:Ignorable="w14 w15 w16se w16cid w16 w16cex w16sdtdh wp14">
+<w:ftr xmlns:wpc="http://schemas.microsoft.com/office/word/2010/wordprocessingCanvas" xmlns:cx="http://schemas.microsoft.com/office/drawing/2014/chartex" xmlns:cx1="http://schemas.microsoft.com/office/drawing/2015/9/8/chartex" xmlns:cx2="http://schemas.microsoft.com/office/drawing/2015/10/21/chartex" xmlns:cx3="http://schemas.microsoft.com/office/drawing/2016/5/9/chartex" xmlns:cx4="http://schemas.microsoft.com/office/drawing/2016/5/10/chartex" xmlns:cx5="http://schemas.microsoft.com/office/drawing/2016/5/11/chartex" xmlns:cx6="http://schemas.microsoft.com/office/drawing/2016/5/12/chartex" xmlns:cx7="http://schemas.microsoft.com/office/drawing/2016/5/13/chartex" xmlns:cx8="http://schemas.microsoft.com/office/drawing/2016/5/14/chartex" xmlns:mc="http://schemas.openxmlformats.org/markup-compatibility/2006" xmlns:aink="http://schemas.microsoft.com/office/drawing/2016/ink" xmlns:am3d="http://schemas.microsoft.com/office/drawing/2017/model3d" xmlns:o="urn:schemas-microsoft-com:office:office" xmlns:oel="http://schemas.microsoft.com/office/2019/extlst" xmlns:r="http://schemas.openxmlformats.org/officeDocument/2006/relationships" xmlns:m="http://schemas.openxmlformats.org/officeDocument/2006/math" xmlns:v="urn:schemas-microsoft-com:vml" xmlns:wp14="http://schemas.microsoft.com/office/word/2010/wordprocessingDrawing" xmlns:wp="http://schemas.openxmlformats.org/drawingml/2006/wordprocessingDrawing" xmlns:w10="urn:schemas-microsoft-com:office:word" xmlns:w="http://schemas.openxmlformats.org/wordprocessingml/2006/main" xmlns:w14="http://schemas.microsoft.com/office/word/2010/wordml" xmlns:w15="http://schemas.microsoft.com/office/word/2012/wordml" xmlns:w16cex="http://schemas.microsoft.com/office/word/2018/wordml/cex" xmlns:w16cid="http://schemas.microsoft.com/office/word/2016/wordml/cid" xmlns:w16="http://schemas.microsoft.com/office/word/2018/wordml" xmlns:w16du="http://schemas.microsoft.com/office/word/2023/wordml/word16du" xmlns:w16sdtdh="http://schemas.microsoft.com/office/word/2020/wordml/sdtdatahash" xmlns:w16se="http://schemas.microsoft.com/office/word/2015/wordml/symex" xmlns:wpg="http://schemas.microsoft.com/office/word/2010/wordprocessingGroup" xmlns:wpi="http://schemas.microsoft.com/office/word/2010/wordprocessingInk" xmlns:wne="http://schemas.microsoft.com/office/word/2006/wordml" xmlns:wps="http://schemas.microsoft.com/office/word/2010/wordprocessingShape" mc:Ignorable="w14 w15 w16se w16cid w16 w16cex w16sdtdh w16du wp14">
   <w:p>
     <w:pPr>
       <w:pStyle w:val="Pieddepage"/>
@@ -4981,23 +5028,7 @@
         <w:sz w:val="16"/>
         <w:szCs w:val="16"/>
       </w:rPr>
-      <w:t xml:space="preserve">Dernière </w:t>
-    </w:r>
-    <w:proofErr w:type="spellStart"/>
-    <w:r>
-      <w:rPr>
-        <w:sz w:val="16"/>
-        <w:szCs w:val="16"/>
-      </w:rPr>
-      <w:t>modif</w:t>
-    </w:r>
-    <w:proofErr w:type="spellEnd"/>
-    <w:r>
-      <w:rPr>
-        <w:sz w:val="16"/>
-        <w:szCs w:val="16"/>
-      </w:rPr>
-      <w:t> : 02.12.2010</w:t>
+      <w:t>Dernière modif : 02.12.2010</w:t>
     </w:r>
     <w:r>
       <w:rPr>
@@ -5012,7 +5043,7 @@
 </file>
 
 <file path=word/footnotes.xml><?xml version="1.0" encoding="utf-8"?>
-<w:footnotes xmlns:wpc="http://schemas.microsoft.com/office/word/2010/wordprocessingCanvas" xmlns:cx="http://schemas.microsoft.com/office/drawing/2014/chartex" xmlns:cx1="http://schemas.microsoft.com/office/drawing/2015/9/8/chartex" xmlns:cx2="http://schemas.microsoft.com/office/drawing/2015/10/21/chartex" xmlns:cx3="http://schemas.microsoft.com/office/drawing/2016/5/9/chartex" xmlns:cx4="http://schemas.microsoft.com/office/drawing/2016/5/10/chartex" xmlns:cx5="http://schemas.microsoft.com/office/drawing/2016/5/11/chartex" xmlns:cx6="http://schemas.microsoft.com/office/drawing/2016/5/12/chartex" xmlns:cx7="http://schemas.microsoft.com/office/drawing/2016/5/13/chartex" xmlns:cx8="http://schemas.microsoft.com/office/drawing/2016/5/14/chartex" xmlns:mc="http://schemas.openxmlformats.org/markup-compatibility/2006" xmlns:aink="http://schemas.microsoft.com/office/drawing/2016/ink" xmlns:am3d="http://schemas.microsoft.com/office/drawing/2017/model3d" xmlns:o="urn:schemas-microsoft-com:office:office" xmlns:oel="http://schemas.microsoft.com/office/2019/extlst" xmlns:r="http://schemas.openxmlformats.org/officeDocument/2006/relationships" xmlns:m="http://schemas.openxmlformats.org/officeDocument/2006/math" xmlns:v="urn:schemas-microsoft-com:vml" xmlns:wp14="http://schemas.microsoft.com/office/word/2010/wordprocessingDrawing" xmlns:wp="http://schemas.openxmlformats.org/drawingml/2006/wordprocessingDrawing" xmlns:w10="urn:schemas-microsoft-com:office:word" xmlns:w="http://schemas.openxmlformats.org/wordprocessingml/2006/main" xmlns:w14="http://schemas.microsoft.com/office/word/2010/wordml" xmlns:w15="http://schemas.microsoft.com/office/word/2012/wordml" xmlns:w16cex="http://schemas.microsoft.com/office/word/2018/wordml/cex" xmlns:w16cid="http://schemas.microsoft.com/office/word/2016/wordml/cid" xmlns:w16="http://schemas.microsoft.com/office/word/2018/wordml" xmlns:w16sdtdh="http://schemas.microsoft.com/office/word/2020/wordml/sdtdatahash" xmlns:w16se="http://schemas.microsoft.com/office/word/2015/wordml/symex" xmlns:wpg="http://schemas.microsoft.com/office/word/2010/wordprocessingGroup" xmlns:wpi="http://schemas.microsoft.com/office/word/2010/wordprocessingInk" xmlns:wne="http://schemas.microsoft.com/office/word/2006/wordml" xmlns:wps="http://schemas.microsoft.com/office/word/2010/wordprocessingShape" mc:Ignorable="w14 w15 w16se w16cid w16 w16cex w16sdtdh wp14">
+<w:footnotes xmlns:wpc="http://schemas.microsoft.com/office/word/2010/wordprocessingCanvas" xmlns:cx="http://schemas.microsoft.com/office/drawing/2014/chartex" xmlns:cx1="http://schemas.microsoft.com/office/drawing/2015/9/8/chartex" xmlns:cx2="http://schemas.microsoft.com/office/drawing/2015/10/21/chartex" xmlns:cx3="http://schemas.microsoft.com/office/drawing/2016/5/9/chartex" xmlns:cx4="http://schemas.microsoft.com/office/drawing/2016/5/10/chartex" xmlns:cx5="http://schemas.microsoft.com/office/drawing/2016/5/11/chartex" xmlns:cx6="http://schemas.microsoft.com/office/drawing/2016/5/12/chartex" xmlns:cx7="http://schemas.microsoft.com/office/drawing/2016/5/13/chartex" xmlns:cx8="http://schemas.microsoft.com/office/drawing/2016/5/14/chartex" xmlns:mc="http://schemas.openxmlformats.org/markup-compatibility/2006" xmlns:aink="http://schemas.microsoft.com/office/drawing/2016/ink" xmlns:am3d="http://schemas.microsoft.com/office/drawing/2017/model3d" xmlns:o="urn:schemas-microsoft-com:office:office" xmlns:oel="http://schemas.microsoft.com/office/2019/extlst" xmlns:r="http://schemas.openxmlformats.org/officeDocument/2006/relationships" xmlns:m="http://schemas.openxmlformats.org/officeDocument/2006/math" xmlns:v="urn:schemas-microsoft-com:vml" xmlns:wp14="http://schemas.microsoft.com/office/word/2010/wordprocessingDrawing" xmlns:wp="http://schemas.openxmlformats.org/drawingml/2006/wordprocessingDrawing" xmlns:w10="urn:schemas-microsoft-com:office:word" xmlns:w="http://schemas.openxmlformats.org/wordprocessingml/2006/main" xmlns:w14="http://schemas.microsoft.com/office/word/2010/wordml" xmlns:w15="http://schemas.microsoft.com/office/word/2012/wordml" xmlns:w16cex="http://schemas.microsoft.com/office/word/2018/wordml/cex" xmlns:w16cid="http://schemas.microsoft.com/office/word/2016/wordml/cid" xmlns:w16="http://schemas.microsoft.com/office/word/2018/wordml" xmlns:w16du="http://schemas.microsoft.com/office/word/2023/wordml/word16du" xmlns:w16sdtdh="http://schemas.microsoft.com/office/word/2020/wordml/sdtdatahash" xmlns:w16se="http://schemas.microsoft.com/office/word/2015/wordml/symex" xmlns:wpg="http://schemas.microsoft.com/office/word/2010/wordprocessingGroup" xmlns:wpi="http://schemas.microsoft.com/office/word/2010/wordprocessingInk" xmlns:wne="http://schemas.microsoft.com/office/word/2006/wordml" xmlns:wps="http://schemas.microsoft.com/office/word/2010/wordprocessingShape" mc:Ignorable="w14 w15 w16se w16cid w16 w16cex w16sdtdh w16du wp14">
   <w:footnote w:type="separator" w:id="-1">
     <w:p>
       <w:r>
@@ -5031,7 +5062,7 @@
 </file>
 
 <file path=word/header1.xml><?xml version="1.0" encoding="utf-8"?>
-<w:hdr xmlns:wpc="http://schemas.microsoft.com/office/word/2010/wordprocessingCanvas" xmlns:cx="http://schemas.microsoft.com/office/drawing/2014/chartex" xmlns:cx1="http://schemas.microsoft.com/office/drawing/2015/9/8/chartex" xmlns:cx2="http://schemas.microsoft.com/office/drawing/2015/10/21/chartex" xmlns:cx3="http://schemas.microsoft.com/office/drawing/2016/5/9/chartex" xmlns:cx4="http://schemas.microsoft.com/office/drawing/2016/5/10/chartex" xmlns:cx5="http://schemas.microsoft.com/office/drawing/2016/5/11/chartex" xmlns:cx6="http://schemas.microsoft.com/office/drawing/2016/5/12/chartex" xmlns:cx7="http://schemas.microsoft.com/office/drawing/2016/5/13/chartex" xmlns:cx8="http://schemas.microsoft.com/office/drawing/2016/5/14/chartex" xmlns:mc="http://schemas.openxmlformats.org/markup-compatibility/2006" xmlns:aink="http://schemas.microsoft.com/office/drawing/2016/ink" xmlns:am3d="http://schemas.microsoft.com/office/drawing/2017/model3d" xmlns:o="urn:schemas-microsoft-com:office:office" xmlns:oel="http://schemas.microsoft.com/office/2019/extlst" xmlns:r="http://schemas.openxmlformats.org/officeDocument/2006/relationships" xmlns:m="http://schemas.openxmlformats.org/officeDocument/2006/math" xmlns:v="urn:schemas-microsoft-com:vml" xmlns:wp14="http://schemas.microsoft.com/office/word/2010/wordprocessingDrawing" xmlns:wp="http://schemas.openxmlformats.org/drawingml/2006/wordprocessingDrawing" xmlns:w10="urn:schemas-microsoft-com:office:word" xmlns:w="http://schemas.openxmlformats.org/wordprocessingml/2006/main" xmlns:w14="http://schemas.microsoft.com/office/word/2010/wordml" xmlns:w15="http://schemas.microsoft.com/office/word/2012/wordml" xmlns:w16cex="http://schemas.microsoft.com/office/word/2018/wordml/cex" xmlns:w16cid="http://schemas.microsoft.com/office/word/2016/wordml/cid" xmlns:w16="http://schemas.microsoft.com/office/word/2018/wordml" xmlns:w16sdtdh="http://schemas.microsoft.com/office/word/2020/wordml/sdtdatahash" xmlns:w16se="http://schemas.microsoft.com/office/word/2015/wordml/symex" xmlns:wpg="http://schemas.microsoft.com/office/word/2010/wordprocessingGroup" xmlns:wpi="http://schemas.microsoft.com/office/word/2010/wordprocessingInk" xmlns:wne="http://schemas.microsoft.com/office/word/2006/wordml" xmlns:wps="http://schemas.microsoft.com/office/word/2010/wordprocessingShape" mc:Ignorable="w14 w15 w16se w16cid w16 w16cex w16sdtdh wp14">
+<w:hdr xmlns:wpc="http://schemas.microsoft.com/office/word/2010/wordprocessingCanvas" xmlns:cx="http://schemas.microsoft.com/office/drawing/2014/chartex" xmlns:cx1="http://schemas.microsoft.com/office/drawing/2015/9/8/chartex" xmlns:cx2="http://schemas.microsoft.com/office/drawing/2015/10/21/chartex" xmlns:cx3="http://schemas.microsoft.com/office/drawing/2016/5/9/chartex" xmlns:cx4="http://schemas.microsoft.com/office/drawing/2016/5/10/chartex" xmlns:cx5="http://schemas.microsoft.com/office/drawing/2016/5/11/chartex" xmlns:cx6="http://schemas.microsoft.com/office/drawing/2016/5/12/chartex" xmlns:cx7="http://schemas.microsoft.com/office/drawing/2016/5/13/chartex" xmlns:cx8="http://schemas.microsoft.com/office/drawing/2016/5/14/chartex" xmlns:mc="http://schemas.openxmlformats.org/markup-compatibility/2006" xmlns:aink="http://schemas.microsoft.com/office/drawing/2016/ink" xmlns:am3d="http://schemas.microsoft.com/office/drawing/2017/model3d" xmlns:o="urn:schemas-microsoft-com:office:office" xmlns:oel="http://schemas.microsoft.com/office/2019/extlst" xmlns:r="http://schemas.openxmlformats.org/officeDocument/2006/relationships" xmlns:m="http://schemas.openxmlformats.org/officeDocument/2006/math" xmlns:v="urn:schemas-microsoft-com:vml" xmlns:wp14="http://schemas.microsoft.com/office/word/2010/wordprocessingDrawing" xmlns:wp="http://schemas.openxmlformats.org/drawingml/2006/wordprocessingDrawing" xmlns:w10="urn:schemas-microsoft-com:office:word" xmlns:w="http://schemas.openxmlformats.org/wordprocessingml/2006/main" xmlns:w14="http://schemas.microsoft.com/office/word/2010/wordml" xmlns:w15="http://schemas.microsoft.com/office/word/2012/wordml" xmlns:w16cex="http://schemas.microsoft.com/office/word/2018/wordml/cex" xmlns:w16cid="http://schemas.microsoft.com/office/word/2016/wordml/cid" xmlns:w16="http://schemas.microsoft.com/office/word/2018/wordml" xmlns:w16du="http://schemas.microsoft.com/office/word/2023/wordml/word16du" xmlns:w16sdtdh="http://schemas.microsoft.com/office/word/2020/wordml/sdtdatahash" xmlns:w16se="http://schemas.microsoft.com/office/word/2015/wordml/symex" xmlns:wpg="http://schemas.microsoft.com/office/word/2010/wordprocessingGroup" xmlns:wpi="http://schemas.microsoft.com/office/word/2010/wordprocessingInk" xmlns:wne="http://schemas.microsoft.com/office/word/2006/wordml" xmlns:wps="http://schemas.microsoft.com/office/word/2010/wordprocessingShape" mc:Ignorable="w14 w15 w16se w16cid w16 w16cex w16sdtdh w16du wp14">
   <w:p>
     <w:pPr>
       <w:pStyle w:val="En-tte"/>
@@ -5103,7 +5134,7 @@
 </file>
 
 <file path=word/numbering.xml><?xml version="1.0" encoding="utf-8"?>
-<w:numbering xmlns:wpc="http://schemas.microsoft.com/office/word/2010/wordprocessingCanvas" xmlns:cx="http://schemas.microsoft.com/office/drawing/2014/chartex" xmlns:cx1="http://schemas.microsoft.com/office/drawing/2015/9/8/chartex" xmlns:cx2="http://schemas.microsoft.com/office/drawing/2015/10/21/chartex" xmlns:cx3="http://schemas.microsoft.com/office/drawing/2016/5/9/chartex" xmlns:cx4="http://schemas.microsoft.com/office/drawing/2016/5/10/chartex" xmlns:cx5="http://schemas.microsoft.com/office/drawing/2016/5/11/chartex" xmlns:cx6="http://schemas.microsoft.com/office/drawing/2016/5/12/chartex" xmlns:cx7="http://schemas.microsoft.com/office/drawing/2016/5/13/chartex" xmlns:cx8="http://schemas.microsoft.com/office/drawing/2016/5/14/chartex" xmlns:mc="http://schemas.openxmlformats.org/markup-compatibility/2006" xmlns:aink="http://schemas.microsoft.com/office/drawing/2016/ink" xmlns:am3d="http://schemas.microsoft.com/office/drawing/2017/model3d" xmlns:o="urn:schemas-microsoft-com:office:office" xmlns:oel="http://schemas.microsoft.com/office/2019/extlst" xmlns:r="http://schemas.openxmlformats.org/officeDocument/2006/relationships" xmlns:m="http://schemas.openxmlformats.org/officeDocument/2006/math" xmlns:v="urn:schemas-microsoft-com:vml" xmlns:wp14="http://schemas.microsoft.com/office/word/2010/wordprocessingDrawing" xmlns:wp="http://schemas.openxmlformats.org/drawingml/2006/wordprocessingDrawing" xmlns:w10="urn:schemas-microsoft-com:office:word" xmlns:w="http://schemas.openxmlformats.org/wordprocessingml/2006/main" xmlns:w14="http://schemas.microsoft.com/office/word/2010/wordml" xmlns:w15="http://schemas.microsoft.com/office/word/2012/wordml" xmlns:w16cex="http://schemas.microsoft.com/office/word/2018/wordml/cex" xmlns:w16cid="http://schemas.microsoft.com/office/word/2016/wordml/cid" xmlns:w16="http://schemas.microsoft.com/office/word/2018/wordml" xmlns:w16sdtdh="http://schemas.microsoft.com/office/word/2020/wordml/sdtdatahash" xmlns:w16se="http://schemas.microsoft.com/office/word/2015/wordml/symex" xmlns:wpg="http://schemas.microsoft.com/office/word/2010/wordprocessingGroup" xmlns:wpi="http://schemas.microsoft.com/office/word/2010/wordprocessingInk" xmlns:wne="http://schemas.microsoft.com/office/word/2006/wordml" xmlns:wps="http://schemas.microsoft.com/office/word/2010/wordprocessingShape" mc:Ignorable="w14 w15 w16se w16cid w16 w16cex w16sdtdh wp14">
+<w:numbering xmlns:wpc="http://schemas.microsoft.com/office/word/2010/wordprocessingCanvas" xmlns:cx="http://schemas.microsoft.com/office/drawing/2014/chartex" xmlns:cx1="http://schemas.microsoft.com/office/drawing/2015/9/8/chartex" xmlns:cx2="http://schemas.microsoft.com/office/drawing/2015/10/21/chartex" xmlns:cx3="http://schemas.microsoft.com/office/drawing/2016/5/9/chartex" xmlns:cx4="http://schemas.microsoft.com/office/drawing/2016/5/10/chartex" xmlns:cx5="http://schemas.microsoft.com/office/drawing/2016/5/11/chartex" xmlns:cx6="http://schemas.microsoft.com/office/drawing/2016/5/12/chartex" xmlns:cx7="http://schemas.microsoft.com/office/drawing/2016/5/13/chartex" xmlns:cx8="http://schemas.microsoft.com/office/drawing/2016/5/14/chartex" xmlns:mc="http://schemas.openxmlformats.org/markup-compatibility/2006" xmlns:aink="http://schemas.microsoft.com/office/drawing/2016/ink" xmlns:am3d="http://schemas.microsoft.com/office/drawing/2017/model3d" xmlns:o="urn:schemas-microsoft-com:office:office" xmlns:oel="http://schemas.microsoft.com/office/2019/extlst" xmlns:r="http://schemas.openxmlformats.org/officeDocument/2006/relationships" xmlns:m="http://schemas.openxmlformats.org/officeDocument/2006/math" xmlns:v="urn:schemas-microsoft-com:vml" xmlns:wp14="http://schemas.microsoft.com/office/word/2010/wordprocessingDrawing" xmlns:wp="http://schemas.openxmlformats.org/drawingml/2006/wordprocessingDrawing" xmlns:w10="urn:schemas-microsoft-com:office:word" xmlns:w="http://schemas.openxmlformats.org/wordprocessingml/2006/main" xmlns:w14="http://schemas.microsoft.com/office/word/2010/wordml" xmlns:w15="http://schemas.microsoft.com/office/word/2012/wordml" xmlns:w16cex="http://schemas.microsoft.com/office/word/2018/wordml/cex" xmlns:w16cid="http://schemas.microsoft.com/office/word/2016/wordml/cid" xmlns:w16="http://schemas.microsoft.com/office/word/2018/wordml" xmlns:w16du="http://schemas.microsoft.com/office/word/2023/wordml/word16du" xmlns:w16sdtdh="http://schemas.microsoft.com/office/word/2020/wordml/sdtdatahash" xmlns:w16se="http://schemas.microsoft.com/office/word/2015/wordml/symex" xmlns:wpg="http://schemas.microsoft.com/office/word/2010/wordprocessingGroup" xmlns:wpi="http://schemas.microsoft.com/office/word/2010/wordprocessingInk" xmlns:wne="http://schemas.microsoft.com/office/word/2006/wordml" xmlns:wps="http://schemas.microsoft.com/office/word/2010/wordprocessingShape" mc:Ignorable="w14 w15 w16se w16cid w16 w16cex w16sdtdh w16du wp14">
   <w:abstractNum w:abstractNumId="0" w15:restartNumberingAfterBreak="0">
     <w:nsid w:val="0A7C7405"/>
     <w:multiLevelType w:val="singleLevel"/>
@@ -7176,7 +7207,7 @@
 </file>
 
 <file path=word/styles.xml><?xml version="1.0" encoding="utf-8"?>
-<w:styles xmlns:mc="http://schemas.openxmlformats.org/markup-compatibility/2006" xmlns:r="http://schemas.openxmlformats.org/officeDocument/2006/relationships" xmlns:w="http://schemas.openxmlformats.org/wordprocessingml/2006/main" xmlns:w14="http://schemas.microsoft.com/office/word/2010/wordml" xmlns:w15="http://schemas.microsoft.com/office/word/2012/wordml" xmlns:w16cex="http://schemas.microsoft.com/office/word/2018/wordml/cex" xmlns:w16cid="http://schemas.microsoft.com/office/word/2016/wordml/cid" xmlns:w16="http://schemas.microsoft.com/office/word/2018/wordml" xmlns:w16sdtdh="http://schemas.microsoft.com/office/word/2020/wordml/sdtdatahash" xmlns:w16se="http://schemas.microsoft.com/office/word/2015/wordml/symex" mc:Ignorable="w14 w15 w16se w16cid w16 w16cex w16sdtdh">
+<w:styles xmlns:mc="http://schemas.openxmlformats.org/markup-compatibility/2006" xmlns:r="http://schemas.openxmlformats.org/officeDocument/2006/relationships" xmlns:w="http://schemas.openxmlformats.org/wordprocessingml/2006/main" xmlns:w14="http://schemas.microsoft.com/office/word/2010/wordml" xmlns:w15="http://schemas.microsoft.com/office/word/2012/wordml" xmlns:w16cex="http://schemas.microsoft.com/office/word/2018/wordml/cex" xmlns:w16cid="http://schemas.microsoft.com/office/word/2016/wordml/cid" xmlns:w16="http://schemas.microsoft.com/office/word/2018/wordml" xmlns:w16du="http://schemas.microsoft.com/office/word/2023/wordml/word16du" xmlns:w16sdtdh="http://schemas.microsoft.com/office/word/2020/wordml/sdtdatahash" xmlns:w16se="http://schemas.microsoft.com/office/word/2015/wordml/symex" mc:Ignorable="w14 w15 w16se w16cid w16 w16cex w16sdtdh w16du">
   <w:docDefaults>
     <w:rPrDefault>
       <w:rPr>
@@ -7651,7 +7682,6 @@
   <w:style w:type="character" w:default="1" w:styleId="Policepardfaut">
     <w:name w:val="Default Paragraph Font"/>
     <w:uiPriority w:val="1"/>
-    <w:semiHidden/>
     <w:unhideWhenUsed/>
   </w:style>
   <w:style w:type="table" w:default="1" w:styleId="TableauNormal">
@@ -8094,6 +8124,18 @@
       <w:lang w:val="fr-FR" w:eastAsia="fr-FR"/>
     </w:rPr>
   </w:style>
+  <w:style w:type="character" w:styleId="Mentionnonrsolue">
+    <w:name w:val="Unresolved Mention"/>
+    <w:basedOn w:val="Policepardfaut"/>
+    <w:uiPriority w:val="99"/>
+    <w:semiHidden/>
+    <w:unhideWhenUsed/>
+    <w:rsid w:val="00623935"/>
+    <w:rPr>
+      <w:color w:val="605E5C"/>
+      <w:shd w:val="clear" w:color="auto" w:fill="E1DFDD"/>
+    </w:rPr>
+  </w:style>
 </w:styles>
 </file>
 
@@ -8393,6 +8435,15 @@
 </file>
 
 <file path=customXml/item1.xml><?xml version="1.0" encoding="utf-8"?>
+<?mso-contentType ?>
+<FormTemplates xmlns="http://schemas.microsoft.com/sharepoint/v3/contenttype/forms">
+  <Display>DocumentLibraryForm</Display>
+  <Edit>DocumentLibraryForm</Edit>
+  <New>DocumentLibraryForm</New>
+</FormTemplates>
+</file>
+
+<file path=customXml/item2.xml><?xml version="1.0" encoding="utf-8"?>
 <ct:contentTypeSchema xmlns:ct="http://schemas.microsoft.com/office/2006/metadata/contentType" xmlns:ma="http://schemas.microsoft.com/office/2006/metadata/properties/metaAttributes" ct:_="" ma:_="" ma:contentTypeName="Document" ma:contentTypeID="0x01010080C9F2488912074FB587B9AD9ADAE5BB" ma:contentTypeVersion="11" ma:contentTypeDescription="Crée un document." ma:contentTypeScope="" ma:versionID="0de33a34aa8934241a92d815be952b03">
   <xsd:schema xmlns:xsd="http://www.w3.org/2001/XMLSchema" xmlns:xs="http://www.w3.org/2001/XMLSchema" xmlns:p="http://schemas.microsoft.com/office/2006/metadata/properties" xmlns:ns2="b5cf4370-ac38-4b9e-9836-ef6f5df64f24" xmlns:ns3="eefa3612-053e-497a-ae76-8a76877f5e22" targetNamespace="http://schemas.microsoft.com/office/2006/metadata/properties" ma:root="true" ma:fieldsID="8468e718e17ddb77568e1238d457d43f" ns2:_="" ns3:_="">
     <xsd:import namespace="b5cf4370-ac38-4b9e-9836-ef6f5df64f24"/>
@@ -8587,7 +8638,7 @@
 </ct:contentTypeSchema>
 </file>
 
-<file path=customXml/item2.xml><?xml version="1.0" encoding="utf-8"?>
+<file path=customXml/item3.xml><?xml version="1.0" encoding="utf-8"?>
 <p:properties xmlns:p="http://schemas.microsoft.com/office/2006/metadata/properties" xmlns:xsi="http://www.w3.org/2001/XMLSchema-instance" xmlns:pc="http://schemas.microsoft.com/office/infopath/2007/PartnerControls">
   <documentManagement>
     <TaxCatchAll xmlns="eefa3612-053e-497a-ae76-8a76877f5e22" xsi:nil="true"/>
@@ -8598,16 +8649,15 @@
 </p:properties>
 </file>
 
-<file path=customXml/item3.xml><?xml version="1.0" encoding="utf-8"?>
-<?mso-contentType ?>
-<FormTemplates xmlns="http://schemas.microsoft.com/sharepoint/v3/contenttype/forms">
-  <Display>DocumentLibraryForm</Display>
-  <Edit>DocumentLibraryForm</Edit>
-  <New>DocumentLibraryForm</New>
-</FormTemplates>
+<file path=customXml/itemProps1.xml><?xml version="1.0" encoding="utf-8"?>
+<ds:datastoreItem xmlns:ds="http://schemas.openxmlformats.org/officeDocument/2006/customXml" ds:itemID="{1DADA05A-DA17-4CB0-90B5-C889667DD54A}">
+  <ds:schemaRefs>
+    <ds:schemaRef ds:uri="http://schemas.microsoft.com/sharepoint/v3/contenttype/forms"/>
+  </ds:schemaRefs>
+</ds:datastoreItem>
 </file>
 
-<file path=customXml/itemProps1.xml><?xml version="1.0" encoding="utf-8"?>
+<file path=customXml/itemProps2.xml><?xml version="1.0" encoding="utf-8"?>
 <ds:datastoreItem xmlns:ds="http://schemas.openxmlformats.org/officeDocument/2006/customXml" ds:itemID="{452F434D-1870-4DF3-AED5-C505CC9FD5A8}">
   <ds:schemaRefs>
     <ds:schemaRef ds:uri="http://schemas.microsoft.com/office/2006/metadata/contentType"/>
@@ -8626,7 +8676,7 @@
 </ds:datastoreItem>
 </file>
 
-<file path=customXml/itemProps2.xml><?xml version="1.0" encoding="utf-8"?>
+<file path=customXml/itemProps3.xml><?xml version="1.0" encoding="utf-8"?>
 <ds:datastoreItem xmlns:ds="http://schemas.openxmlformats.org/officeDocument/2006/customXml" ds:itemID="{67CD1812-8B57-456C-9CBC-7D2297210787}">
   <ds:schemaRefs>
     <ds:schemaRef ds:uri="http://schemas.microsoft.com/office/2006/metadata/properties"/>
@@ -8635,12 +8685,4 @@
     <ds:schemaRef ds:uri="b5cf4370-ac38-4b9e-9836-ef6f5df64f24"/>
   </ds:schemaRefs>
 </ds:datastoreItem>
-</file>
-
-<file path=customXml/itemProps3.xml><?xml version="1.0" encoding="utf-8"?>
-<ds:datastoreItem xmlns:ds="http://schemas.openxmlformats.org/officeDocument/2006/customXml" ds:itemID="{1DADA05A-DA17-4CB0-90B5-C889667DD54A}">
-  <ds:schemaRefs>
-    <ds:schemaRef ds:uri="http://schemas.microsoft.com/sharepoint/v3/contenttype/forms"/>
-  </ds:schemaRefs>
-</ds:datastoreItem>
 </file>
</xml_diff>

<commit_message>
feat(OceanInvader) Ajout de la partie UX
</commit_message>
<xml_diff>
--- a/doc/OceanInavder/RapportProjet.docx
+++ b/doc/OceanInavder/RapportProjet.docx
@@ -1,6 +1,6 @@
 
 <file path=word/document.xml><?xml version="1.0" encoding="utf-8"?>
-<w:document xmlns:wpc="http://schemas.microsoft.com/office/word/2010/wordprocessingCanvas" xmlns:cx="http://schemas.microsoft.com/office/drawing/2014/chartex" xmlns:cx1="http://schemas.microsoft.com/office/drawing/2015/9/8/chartex" xmlns:cx2="http://schemas.microsoft.com/office/drawing/2015/10/21/chartex" xmlns:cx3="http://schemas.microsoft.com/office/drawing/2016/5/9/chartex" xmlns:cx4="http://schemas.microsoft.com/office/drawing/2016/5/10/chartex" xmlns:cx5="http://schemas.microsoft.com/office/drawing/2016/5/11/chartex" xmlns:cx6="http://schemas.microsoft.com/office/drawing/2016/5/12/chartex" xmlns:cx7="http://schemas.microsoft.com/office/drawing/2016/5/13/chartex" xmlns:cx8="http://schemas.microsoft.com/office/drawing/2016/5/14/chartex" xmlns:mc="http://schemas.openxmlformats.org/markup-compatibility/2006" xmlns:aink="http://schemas.microsoft.com/office/drawing/2016/ink" xmlns:am3d="http://schemas.microsoft.com/office/drawing/2017/model3d" xmlns:o="urn:schemas-microsoft-com:office:office" xmlns:oel="http://schemas.microsoft.com/office/2019/extlst" xmlns:r="http://schemas.openxmlformats.org/officeDocument/2006/relationships" xmlns:m="http://schemas.openxmlformats.org/officeDocument/2006/math" xmlns:v="urn:schemas-microsoft-com:vml" xmlns:wp14="http://schemas.microsoft.com/office/word/2010/wordprocessingDrawing" xmlns:wp="http://schemas.openxmlformats.org/drawingml/2006/wordprocessingDrawing" xmlns:w10="urn:schemas-microsoft-com:office:word" xmlns:w="http://schemas.openxmlformats.org/wordprocessingml/2006/main" xmlns:w14="http://schemas.microsoft.com/office/word/2010/wordml" xmlns:w15="http://schemas.microsoft.com/office/word/2012/wordml" xmlns:w16cex="http://schemas.microsoft.com/office/word/2018/wordml/cex" xmlns:w16cid="http://schemas.microsoft.com/office/word/2016/wordml/cid" xmlns:w16="http://schemas.microsoft.com/office/word/2018/wordml" xmlns:w16du="http://schemas.microsoft.com/office/word/2023/wordml/word16du" xmlns:w16sdtdh="http://schemas.microsoft.com/office/word/2020/wordml/sdtdatahash" xmlns:w16se="http://schemas.microsoft.com/office/word/2015/wordml/symex" xmlns:wpg="http://schemas.microsoft.com/office/word/2010/wordprocessingGroup" xmlns:wpi="http://schemas.microsoft.com/office/word/2010/wordprocessingInk" xmlns:wne="http://schemas.microsoft.com/office/word/2006/wordml" xmlns:wps="http://schemas.microsoft.com/office/word/2010/wordprocessingShape" mc:Ignorable="w14 w15 w16se w16cid w16 w16cex w16sdtdh w16du wp14">
+<w:document xmlns:wpc="http://schemas.microsoft.com/office/word/2010/wordprocessingCanvas" xmlns:cx="http://schemas.microsoft.com/office/drawing/2014/chartex" xmlns:cx1="http://schemas.microsoft.com/office/drawing/2015/9/8/chartex" xmlns:cx2="http://schemas.microsoft.com/office/drawing/2015/10/21/chartex" xmlns:cx3="http://schemas.microsoft.com/office/drawing/2016/5/9/chartex" xmlns:cx4="http://schemas.microsoft.com/office/drawing/2016/5/10/chartex" xmlns:cx5="http://schemas.microsoft.com/office/drawing/2016/5/11/chartex" xmlns:cx6="http://schemas.microsoft.com/office/drawing/2016/5/12/chartex" xmlns:cx7="http://schemas.microsoft.com/office/drawing/2016/5/13/chartex" xmlns:cx8="http://schemas.microsoft.com/office/drawing/2016/5/14/chartex" xmlns:mc="http://schemas.openxmlformats.org/markup-compatibility/2006" xmlns:aink="http://schemas.microsoft.com/office/drawing/2016/ink" xmlns:am3d="http://schemas.microsoft.com/office/drawing/2017/model3d" xmlns:o="urn:schemas-microsoft-com:office:office" xmlns:oel="http://schemas.microsoft.com/office/2019/extlst" xmlns:r="http://schemas.openxmlformats.org/officeDocument/2006/relationships" xmlns:m="http://schemas.openxmlformats.org/officeDocument/2006/math" xmlns:v="urn:schemas-microsoft-com:vml" xmlns:wp14="http://schemas.microsoft.com/office/word/2010/wordprocessingDrawing" xmlns:wp="http://schemas.openxmlformats.org/drawingml/2006/wordprocessingDrawing" xmlns:w10="urn:schemas-microsoft-com:office:word" xmlns:w="http://schemas.openxmlformats.org/wordprocessingml/2006/main" xmlns:w14="http://schemas.microsoft.com/office/word/2010/wordml" xmlns:w15="http://schemas.microsoft.com/office/word/2012/wordml" xmlns:w16cex="http://schemas.microsoft.com/office/word/2018/wordml/cex" xmlns:w16cid="http://schemas.microsoft.com/office/word/2016/wordml/cid" xmlns:w16="http://schemas.microsoft.com/office/word/2018/wordml" xmlns:w16sdtdh="http://schemas.microsoft.com/office/word/2020/wordml/sdtdatahash" xmlns:w16se="http://schemas.microsoft.com/office/word/2015/wordml/symex" xmlns:wpg="http://schemas.microsoft.com/office/word/2010/wordprocessingGroup" xmlns:wpi="http://schemas.microsoft.com/office/word/2010/wordprocessingInk" xmlns:wne="http://schemas.microsoft.com/office/word/2006/wordml" xmlns:wps="http://schemas.microsoft.com/office/word/2010/wordprocessingShape" mc:Ignorable="w14 w15 w16se w16cid w16 w16cex w16sdtdh wp14">
   <w:body>
     <w:p>
       <w:pPr>
@@ -2291,10 +2291,36 @@
         <w:t>C# à</w:t>
       </w:r>
       <w:r>
-        <w:t xml:space="preserve"> l’aide de l’IDE Visual Studio 2022. La gestion du projet est faite avec IceScrum, et la gestion des fichiers avec GitHub.</w:t>
-      </w:r>
-      <w:r>
-        <w:t xml:space="preserve"> Ce projet permet a l’apprenti de d’apprendre ou de se perfectionner dans la programmation orienter objet, et d’appliquer la gestion de projet « agile » via IceScrum.</w:t>
+        <w:t xml:space="preserve"> l’aide de l’IDE Visual Studio 2022. La gestion du projet est faite avec </w:t>
+      </w:r>
+      <w:proofErr w:type="spellStart"/>
+      <w:r>
+        <w:t>IceScrum</w:t>
+      </w:r>
+      <w:proofErr w:type="spellEnd"/>
+      <w:r>
+        <w:t>, et la gestion des fichiers avec GitHub.</w:t>
+      </w:r>
+      <w:r>
+        <w:t xml:space="preserve"> Ce projet permet </w:t>
+      </w:r>
+      <w:proofErr w:type="spellStart"/>
+      <w:proofErr w:type="gramStart"/>
+      <w:r>
+        <w:t>a</w:t>
+      </w:r>
+      <w:proofErr w:type="spellEnd"/>
+      <w:proofErr w:type="gramEnd"/>
+      <w:r>
+        <w:t xml:space="preserve"> l’apprenti de d’apprendre ou de se perfectionner dans la programmation orienter objet, et d’appliquer la gestion de projet « agile » via </w:t>
+      </w:r>
+      <w:proofErr w:type="spellStart"/>
+      <w:r>
+        <w:t>IceScrum</w:t>
+      </w:r>
+      <w:proofErr w:type="spellEnd"/>
+      <w:r>
+        <w:t>.</w:t>
       </w:r>
     </w:p>
     <w:p/>
@@ -2471,7 +2497,15 @@
     <w:p/>
     <w:p>
       <w:r>
-        <w:t xml:space="preserve">Le but de ce projet est de réaliser un jeu en 2D avec Microsoft forms </w:t>
+        <w:t xml:space="preserve">Le but de ce projet est de réaliser un jeu en 2D avec Microsoft </w:t>
+      </w:r>
+      <w:proofErr w:type="spellStart"/>
+      <w:r>
+        <w:t>forms</w:t>
+      </w:r>
+      <w:proofErr w:type="spellEnd"/>
+      <w:r>
+        <w:t xml:space="preserve"> </w:t>
       </w:r>
     </w:p>
     <w:p>
@@ -2597,7 +2631,15 @@
     <w:p/>
     <w:p>
       <w:r>
-        <w:t xml:space="preserve">Pour la gestion de ce projet nous avons utilisé IceScrum, un outil qui permet de planifier et de gérer des projets de façon agile. Nous avons </w:t>
+        <w:t xml:space="preserve">Pour la gestion de ce projet nous avons utilisé </w:t>
+      </w:r>
+      <w:proofErr w:type="spellStart"/>
+      <w:r>
+        <w:t>IceScrum</w:t>
+      </w:r>
+      <w:proofErr w:type="spellEnd"/>
+      <w:r>
+        <w:t xml:space="preserve">, un outil qui permet de planifier et de gérer des projets de façon agile. Nous avons </w:t>
       </w:r>
       <w:r>
         <w:t>fait ce projet en utilisant un seul sprint sur toutes la durée du projet.</w:t>
@@ -2691,7 +2733,15 @@
         <w:t>aux ennemis</w:t>
       </w:r>
       <w:r>
-        <w:t xml:space="preserve"> sur une grande zone. L’attaque de zone possède un cooldown de 10 </w:t>
+        <w:t xml:space="preserve"> sur une grande zone. L’attaque de zone possède un </w:t>
+      </w:r>
+      <w:proofErr w:type="spellStart"/>
+      <w:r>
+        <w:t>cooldown</w:t>
+      </w:r>
+      <w:proofErr w:type="spellEnd"/>
+      <w:r>
+        <w:t xml:space="preserve"> de 10 </w:t>
       </w:r>
       <w:r>
         <w:t>secondes</w:t>
@@ -3101,8 +3151,9 @@
           <w:color w:val="FF0000"/>
           <w:szCs w:val="14"/>
         </w:rPr>
-        <w:t xml:space="preserve"> le contenu des User Stories d’IceScrum</w:t>
-      </w:r>
+        <w:t xml:space="preserve"> le contenu des User Stories d’</w:t>
+      </w:r>
+      <w:proofErr w:type="spellStart"/>
       <w:r>
         <w:rPr>
           <w:b/>
@@ -3112,8 +3163,9 @@
           <w:color w:val="FF0000"/>
           <w:szCs w:val="14"/>
         </w:rPr>
-        <w:t> : Story + tests d’acceptance</w:t>
-      </w:r>
+        <w:t>IceScrum</w:t>
+      </w:r>
+      <w:proofErr w:type="spellEnd"/>
       <w:r>
         <w:rPr>
           <w:b/>
@@ -3123,7 +3175,7 @@
           <w:color w:val="FF0000"/>
           <w:szCs w:val="14"/>
         </w:rPr>
-        <w:t xml:space="preserve"> (avec IceTools)</w:t>
+        <w:t> : Story + tests d’acceptance</w:t>
       </w:r>
       <w:r>
         <w:rPr>
@@ -3134,8 +3186,655 @@
           <w:color w:val="FF0000"/>
           <w:szCs w:val="14"/>
         </w:rPr>
+        <w:t xml:space="preserve"> (avec </w:t>
+      </w:r>
+      <w:proofErr w:type="spellStart"/>
+      <w:r>
+        <w:rPr>
+          <w:b/>
+          <w:bCs/>
+          <w:i/>
+          <w:iCs/>
+          <w:color w:val="FF0000"/>
+          <w:szCs w:val="14"/>
+        </w:rPr>
+        <w:t>IceTools</w:t>
+      </w:r>
+      <w:proofErr w:type="spellEnd"/>
+      <w:r>
+        <w:rPr>
+          <w:b/>
+          <w:bCs/>
+          <w:i/>
+          <w:iCs/>
+          <w:color w:val="FF0000"/>
+          <w:szCs w:val="14"/>
+        </w:rPr>
+        <w:t>)</w:t>
+      </w:r>
+      <w:r>
+        <w:rPr>
+          <w:b/>
+          <w:bCs/>
+          <w:i/>
+          <w:iCs/>
+          <w:color w:val="FF0000"/>
+          <w:szCs w:val="14"/>
+        </w:rPr>
         <w:t xml:space="preserve"> + maquettes</w:t>
       </w:r>
+    </w:p>
+    <w:p>
+      <w:pPr>
+        <w:rPr>
+          <w:b/>
+          <w:bCs/>
+          <w:i/>
+          <w:iCs/>
+          <w:color w:val="FF0000"/>
+          <w:szCs w:val="14"/>
+        </w:rPr>
+      </w:pPr>
+    </w:p>
+    <w:p>
+      <w:pPr>
+        <w:pStyle w:val="Titre2"/>
+        <w:rPr>
+          <w:i w:val="0"/>
+          <w:iCs/>
+        </w:rPr>
+      </w:pPr>
+      <w:r>
+        <w:rPr>
+          <w:i w:val="0"/>
+          <w:iCs/>
+        </w:rPr>
+        <w:t>UX</w:t>
+      </w:r>
+    </w:p>
+    <w:p/>
+    <w:p>
+      <w:pPr>
+        <w:rPr>
+          <w:sz w:val="28"/>
+          <w:szCs w:val="28"/>
+        </w:rPr>
+      </w:pPr>
+      <w:r>
+        <w:rPr>
+          <w:sz w:val="28"/>
+          <w:szCs w:val="28"/>
+        </w:rPr>
+        <w:lastRenderedPageBreak/>
+        <w:t>Conception centrée utilisateur</w:t>
+      </w:r>
+    </w:p>
+    <w:p>
+      <w:pPr>
+        <w:rPr>
+          <w:sz w:val="28"/>
+          <w:szCs w:val="28"/>
+        </w:rPr>
+      </w:pPr>
+    </w:p>
+    <w:p>
+      <w:r>
+        <w:t xml:space="preserve">Création des </w:t>
+      </w:r>
+      <w:proofErr w:type="spellStart"/>
+      <w:r>
+        <w:t>personnas</w:t>
+      </w:r>
+      <w:proofErr w:type="spellEnd"/>
+      <w:r>
+        <w:t> :</w:t>
+      </w:r>
+    </w:p>
+    <w:p>
+      <w:r>
+        <w:t xml:space="preserve">Après avoir effectué une recherche sur internet, j’ai constaté que la tranche d’âge qui passe le plus de temps sur les jeux vidéo est celle entre 10 et 14 ans. </w:t>
+      </w:r>
+      <w:proofErr w:type="gramStart"/>
+      <w:r>
+        <w:t>Le premier persona</w:t>
+      </w:r>
+      <w:proofErr w:type="gramEnd"/>
+      <w:r>
+        <w:t xml:space="preserve"> que je vais crées aura donc 13 ans.</w:t>
+      </w:r>
+    </w:p>
+    <w:p>
+      <w:r>
+        <w:t xml:space="preserve">Pour </w:t>
+      </w:r>
+      <w:proofErr w:type="gramStart"/>
+      <w:r>
+        <w:t>mon deuxième persona</w:t>
+      </w:r>
+      <w:proofErr w:type="gramEnd"/>
+      <w:r>
+        <w:t>, j’ai choisi une femme de 27 ans pour couvrir une large tranche d’âge.</w:t>
+      </w:r>
+    </w:p>
+    <w:p>
+      <w:r>
+        <w:rPr>
+          <w:noProof/>
+        </w:rPr>
+        <w:drawing>
+          <wp:inline distT="0" distB="0" distL="0" distR="0" wp14:anchorId="32BFE70A" wp14:editId="070F4A18">
+            <wp:extent cx="5760720" cy="3722370"/>
+            <wp:effectExtent l="0" t="0" r="0" b="0"/>
+            <wp:docPr id="1" name="Image 1"/>
+            <wp:cNvGraphicFramePr>
+              <a:graphicFrameLocks xmlns:a="http://schemas.openxmlformats.org/drawingml/2006/main" noChangeAspect="1"/>
+            </wp:cNvGraphicFramePr>
+            <a:graphic xmlns:a="http://schemas.openxmlformats.org/drawingml/2006/main">
+              <a:graphicData uri="http://schemas.openxmlformats.org/drawingml/2006/picture">
+                <pic:pic xmlns:pic="http://schemas.openxmlformats.org/drawingml/2006/picture">
+                  <pic:nvPicPr>
+                    <pic:cNvPr id="1" name=""/>
+                    <pic:cNvPicPr/>
+                  </pic:nvPicPr>
+                  <pic:blipFill>
+                    <a:blip r:embed="rId10"/>
+                    <a:stretch>
+                      <a:fillRect/>
+                    </a:stretch>
+                  </pic:blipFill>
+                  <pic:spPr>
+                    <a:xfrm>
+                      <a:off x="0" y="0"/>
+                      <a:ext cx="5760720" cy="3722370"/>
+                    </a:xfrm>
+                    <a:prstGeom prst="rect">
+                      <a:avLst/>
+                    </a:prstGeom>
+                  </pic:spPr>
+                </pic:pic>
+              </a:graphicData>
+            </a:graphic>
+          </wp:inline>
+        </w:drawing>
+      </w:r>
+    </w:p>
+    <w:p>
+      <w:hyperlink r:id="rId11" w:history="1">
+        <w:r>
+          <w:rPr>
+            <w:rStyle w:val="Lienhypertexte"/>
+          </w:rPr>
+          <w:t xml:space="preserve">Part de Français jouant aux jeux vidéo par âge 2023 | </w:t>
+        </w:r>
+        <w:proofErr w:type="spellStart"/>
+        <w:r>
+          <w:rPr>
+            <w:rStyle w:val="Lienhypertexte"/>
+          </w:rPr>
+          <w:t>Statista</w:t>
+        </w:r>
+        <w:proofErr w:type="spellEnd"/>
+      </w:hyperlink>
+    </w:p>
+    <w:p/>
+    <w:p>
+      <w:r>
+        <w:t>J’ai choisi l’âge de ces deux persona pour pouvoir couvrir la tranche d’âge ou les proportions de joueurs sont les plus élevé.</w:t>
+      </w:r>
+    </w:p>
+    <w:p/>
+    <w:p>
+      <w:pPr>
+        <w:rPr>
+          <w:sz w:val="28"/>
+          <w:szCs w:val="28"/>
+        </w:rPr>
+      </w:pPr>
+      <w:r>
+        <w:rPr>
+          <w:sz w:val="28"/>
+          <w:szCs w:val="28"/>
+        </w:rPr>
+        <w:t xml:space="preserve">Choix de la palette graphique </w:t>
+      </w:r>
+    </w:p>
+    <w:p>
+      <w:r>
+        <w:t>Palette de couleur :</w:t>
+      </w:r>
+    </w:p>
+    <w:p>
+      <w:pPr>
+        <w:rPr>
+          <w:lang w:val="en-US"/>
+        </w:rPr>
+      </w:pPr>
+      <w:r>
+        <w:rPr>
+          <w:lang w:val="en-US"/>
+        </w:rPr>
+        <w:t>Yale Blue: 1B3B5F</w:t>
+      </w:r>
+    </w:p>
+    <w:p>
+      <w:pPr>
+        <w:rPr>
+          <w:lang w:val="en-US"/>
+        </w:rPr>
+      </w:pPr>
+      <w:r>
+        <w:rPr>
+          <w:lang w:val="en-US"/>
+        </w:rPr>
+        <w:t>Moonstone: 53A2BE</w:t>
+      </w:r>
+    </w:p>
+    <w:p>
+      <w:pPr>
+        <w:rPr>
+          <w:lang w:val="en-US"/>
+        </w:rPr>
+      </w:pPr>
+      <w:r>
+        <w:rPr>
+          <w:lang w:val="en-US"/>
+        </w:rPr>
+        <w:t>Aquamarine: 9FFFCB</w:t>
+      </w:r>
+    </w:p>
+    <w:p>
+      <w:r>
+        <w:rPr>
+          <w:noProof/>
+        </w:rPr>
+        <w:lastRenderedPageBreak/>
+        <w:drawing>
+          <wp:inline distT="0" distB="0" distL="0" distR="0" wp14:anchorId="0DC68196" wp14:editId="13661AEE">
+            <wp:extent cx="5760720" cy="1631315"/>
+            <wp:effectExtent l="19050" t="19050" r="11430" b="26035"/>
+            <wp:docPr id="4" name="Image 4"/>
+            <wp:cNvGraphicFramePr>
+              <a:graphicFrameLocks xmlns:a="http://schemas.openxmlformats.org/drawingml/2006/main" noChangeAspect="1"/>
+            </wp:cNvGraphicFramePr>
+            <a:graphic xmlns:a="http://schemas.openxmlformats.org/drawingml/2006/main">
+              <a:graphicData uri="http://schemas.openxmlformats.org/drawingml/2006/picture">
+                <pic:pic xmlns:pic="http://schemas.openxmlformats.org/drawingml/2006/picture">
+                  <pic:nvPicPr>
+                    <pic:cNvPr id="1" name=""/>
+                    <pic:cNvPicPr/>
+                  </pic:nvPicPr>
+                  <pic:blipFill>
+                    <a:blip r:embed="rId12"/>
+                    <a:stretch>
+                      <a:fillRect/>
+                    </a:stretch>
+                  </pic:blipFill>
+                  <pic:spPr>
+                    <a:xfrm>
+                      <a:off x="0" y="0"/>
+                      <a:ext cx="5760720" cy="1631315"/>
+                    </a:xfrm>
+                    <a:prstGeom prst="rect">
+                      <a:avLst/>
+                    </a:prstGeom>
+                    <a:ln>
+                      <a:solidFill>
+                        <a:schemeClr val="bg1">
+                          <a:lumMod val="85000"/>
+                        </a:schemeClr>
+                      </a:solidFill>
+                    </a:ln>
+                  </pic:spPr>
+                </pic:pic>
+              </a:graphicData>
+            </a:graphic>
+          </wp:inline>
+        </w:drawing>
+      </w:r>
+    </w:p>
+    <w:p/>
+    <w:p>
+      <w:r>
+        <w:t xml:space="preserve">J’ai choisi </w:t>
+      </w:r>
+      <w:r>
+        <w:t>ces couleurs</w:t>
+      </w:r>
+      <w:r>
+        <w:t xml:space="preserve"> car représente bien le thème du jeu (L’océan), et quelle créer un bon contraste ce qui permet une meilleurs visibilité des éléments.</w:t>
+      </w:r>
+    </w:p>
+    <w:p/>
+    <w:p>
+      <w:r>
+        <w:t>Palette de gris :</w:t>
+      </w:r>
+    </w:p>
+    <w:p>
+      <w:proofErr w:type="spellStart"/>
+      <w:proofErr w:type="gramStart"/>
+      <w:r>
+        <w:t>Gunmetal</w:t>
+      </w:r>
+      <w:proofErr w:type="spellEnd"/>
+      <w:r>
+        <w:t>:</w:t>
+      </w:r>
+      <w:proofErr w:type="gramEnd"/>
+      <w:r>
+        <w:t xml:space="preserve"> 31393C</w:t>
+      </w:r>
+    </w:p>
+    <w:p>
+      <w:pPr>
+        <w:rPr>
+          <w:lang w:val="fr-CH"/>
+        </w:rPr>
+      </w:pPr>
+      <w:r>
+        <w:rPr>
+          <w:lang w:val="fr-CH"/>
+        </w:rPr>
+        <w:t xml:space="preserve">Ash </w:t>
+      </w:r>
+      <w:proofErr w:type="gramStart"/>
+      <w:r>
+        <w:rPr>
+          <w:lang w:val="fr-CH"/>
+        </w:rPr>
+        <w:t>gray:</w:t>
+      </w:r>
+      <w:proofErr w:type="gramEnd"/>
+      <w:r>
+        <w:rPr>
+          <w:lang w:val="fr-CH"/>
+        </w:rPr>
+        <w:t xml:space="preserve"> AFBFC0</w:t>
+      </w:r>
+    </w:p>
+    <w:p>
+      <w:pPr>
+        <w:rPr>
+          <w:lang w:val="fr-CH"/>
+        </w:rPr>
+      </w:pPr>
+      <w:r>
+        <w:rPr>
+          <w:lang w:val="fr-CH"/>
+        </w:rPr>
+        <w:t xml:space="preserve">Cadet </w:t>
+      </w:r>
+      <w:proofErr w:type="gramStart"/>
+      <w:r>
+        <w:rPr>
+          <w:lang w:val="fr-CH"/>
+        </w:rPr>
+        <w:t>gray:</w:t>
+      </w:r>
+      <w:proofErr w:type="gramEnd"/>
+      <w:r>
+        <w:rPr>
+          <w:lang w:val="fr-CH"/>
+        </w:rPr>
+        <w:t xml:space="preserve"> 9FA4A9</w:t>
+      </w:r>
+    </w:p>
+    <w:p>
+      <w:r>
+        <w:rPr>
+          <w:noProof/>
+        </w:rPr>
+        <w:drawing>
+          <wp:inline distT="0" distB="0" distL="0" distR="0" wp14:anchorId="4F23E238" wp14:editId="2EAA5C4E">
+            <wp:extent cx="5760000" cy="1434286"/>
+            <wp:effectExtent l="0" t="0" r="0" b="0"/>
+            <wp:docPr id="5" name="Image 5"/>
+            <wp:cNvGraphicFramePr>
+              <a:graphicFrameLocks xmlns:a="http://schemas.openxmlformats.org/drawingml/2006/main" noChangeAspect="1"/>
+            </wp:cNvGraphicFramePr>
+            <a:graphic xmlns:a="http://schemas.openxmlformats.org/drawingml/2006/main">
+              <a:graphicData uri="http://schemas.openxmlformats.org/drawingml/2006/picture">
+                <pic:pic xmlns:pic="http://schemas.openxmlformats.org/drawingml/2006/picture">
+                  <pic:nvPicPr>
+                    <pic:cNvPr id="1" name=""/>
+                    <pic:cNvPicPr/>
+                  </pic:nvPicPr>
+                  <pic:blipFill>
+                    <a:blip r:embed="rId13"/>
+                    <a:stretch>
+                      <a:fillRect/>
+                    </a:stretch>
+                  </pic:blipFill>
+                  <pic:spPr>
+                    <a:xfrm>
+                      <a:off x="0" y="0"/>
+                      <a:ext cx="5760000" cy="1434286"/>
+                    </a:xfrm>
+                    <a:prstGeom prst="rect">
+                      <a:avLst/>
+                    </a:prstGeom>
+                  </pic:spPr>
+                </pic:pic>
+              </a:graphicData>
+            </a:graphic>
+          </wp:inline>
+        </w:drawing>
+      </w:r>
+    </w:p>
+    <w:p/>
+    <w:p>
+      <w:pPr>
+        <w:rPr>
+          <w:sz w:val="28"/>
+          <w:szCs w:val="28"/>
+        </w:rPr>
+      </w:pPr>
+      <w:r>
+        <w:rPr>
+          <w:sz w:val="28"/>
+          <w:szCs w:val="28"/>
+        </w:rPr>
+        <w:t>Eco-conception</w:t>
+      </w:r>
+    </w:p>
+    <w:p>
+      <w:pPr>
+        <w:rPr>
+          <w:sz w:val="28"/>
+          <w:szCs w:val="28"/>
+        </w:rPr>
+      </w:pPr>
+    </w:p>
+    <w:p>
+      <w:pPr>
+        <w:rPr>
+          <w:sz w:val="28"/>
+          <w:szCs w:val="28"/>
+        </w:rPr>
+      </w:pPr>
+    </w:p>
+    <w:p>
+      <w:pPr>
+        <w:rPr>
+          <w:sz w:val="28"/>
+          <w:szCs w:val="28"/>
+        </w:rPr>
+      </w:pPr>
+      <w:r>
+        <w:rPr>
+          <w:sz w:val="28"/>
+          <w:szCs w:val="28"/>
+        </w:rPr>
+        <w:t>Accessibilité</w:t>
+      </w:r>
+    </w:p>
+    <w:p>
+      <w:pPr>
+        <w:rPr>
+          <w:sz w:val="28"/>
+          <w:szCs w:val="28"/>
+        </w:rPr>
+      </w:pPr>
+    </w:p>
+    <w:p>
+      <w:pPr>
+        <w:rPr>
+          <w:sz w:val="28"/>
+          <w:szCs w:val="28"/>
+        </w:rPr>
+      </w:pPr>
+      <w:r>
+        <w:rPr>
+          <w:sz w:val="28"/>
+          <w:szCs w:val="28"/>
+        </w:rPr>
+        <w:t>Conception</w:t>
+      </w:r>
+    </w:p>
+    <w:p/>
+    <w:p>
+      <w:r>
+        <w:t>Définition de tous les écrans (</w:t>
+      </w:r>
+      <w:proofErr w:type="spellStart"/>
+      <w:r>
+        <w:t>WireFrame</w:t>
+      </w:r>
+      <w:proofErr w:type="spellEnd"/>
+      <w:r>
+        <w:t xml:space="preserve">) : </w:t>
+      </w:r>
+    </w:p>
+    <w:p>
+      <w:pPr>
+        <w:pStyle w:val="Paragraphedeliste"/>
+        <w:numPr>
+          <w:ilvl w:val="0"/>
+          <w:numId w:val="18"/>
+        </w:numPr>
+      </w:pPr>
+      <w:r>
+        <w:t>Ecran d’accueil</w:t>
+      </w:r>
+    </w:p>
+    <w:p>
+      <w:pPr>
+        <w:pStyle w:val="Paragraphedeliste"/>
+        <w:numPr>
+          <w:ilvl w:val="0"/>
+          <w:numId w:val="18"/>
+        </w:numPr>
+      </w:pPr>
+      <w:r>
+        <w:t>Gestionnaire de niveau/high score</w:t>
+      </w:r>
+    </w:p>
+    <w:p>
+      <w:pPr>
+        <w:pStyle w:val="Paragraphedeliste"/>
+        <w:numPr>
+          <w:ilvl w:val="0"/>
+          <w:numId w:val="18"/>
+        </w:numPr>
+      </w:pPr>
+      <w:r>
+        <w:t>Ecran de jeu (dans un niveau)</w:t>
+      </w:r>
+    </w:p>
+    <w:p>
+      <w:pPr>
+        <w:pStyle w:val="Paragraphedeliste"/>
+        <w:numPr>
+          <w:ilvl w:val="0"/>
+          <w:numId w:val="18"/>
+        </w:numPr>
+      </w:pPr>
+      <w:r>
+        <w:t>Ecran éditeur de niveau</w:t>
+      </w:r>
+    </w:p>
+    <w:p/>
+    <w:p>
+      <w:r>
+        <w:t>High-</w:t>
+      </w:r>
+      <w:proofErr w:type="spellStart"/>
+      <w:r>
+        <w:t>fidelity</w:t>
+      </w:r>
+      <w:proofErr w:type="spellEnd"/>
+      <w:r>
+        <w:t xml:space="preserve"> : </w:t>
+      </w:r>
+    </w:p>
+    <w:p>
+      <w:pPr>
+        <w:pStyle w:val="Paragraphedeliste"/>
+        <w:numPr>
+          <w:ilvl w:val="0"/>
+          <w:numId w:val="18"/>
+        </w:numPr>
+      </w:pPr>
+      <w:r>
+        <w:t>Ecran éditeur de niveau</w:t>
+      </w:r>
+    </w:p>
+    <w:p/>
+    <w:p>
+      <w:r>
+        <w:t xml:space="preserve">Choix effectué : </w:t>
+      </w:r>
+    </w:p>
+    <w:p/>
+    <w:p>
+      <w:r>
+        <w:t>J’ai gardé la police de base (Inter) pour faire mon high-</w:t>
+      </w:r>
+      <w:proofErr w:type="spellStart"/>
+      <w:r>
+        <w:t>fidelity</w:t>
+      </w:r>
+      <w:proofErr w:type="spellEnd"/>
+      <w:r>
+        <w:t>, car c’est une police sans-</w:t>
+      </w:r>
+      <w:proofErr w:type="spellStart"/>
+      <w:r>
+        <w:t>serifs</w:t>
+      </w:r>
+      <w:proofErr w:type="spellEnd"/>
+      <w:r>
+        <w:t xml:space="preserve"> ce qui la rend facile à lire. Cela conviendra aux joueurs les plus âgés, mais aussi au plus jeune.</w:t>
+      </w:r>
+      <w:r>
+        <w:t xml:space="preserve"> </w:t>
+      </w:r>
+    </w:p>
+    <w:p>
+      <w:r>
+        <w:lastRenderedPageBreak/>
+        <w:t>J’ai utilisé une police d’écriture plutôt grande, pour proposer une bonne visibilité des paramètres au joueur.</w:t>
+      </w:r>
+    </w:p>
+    <w:p>
+      <w:r>
+        <w:t>J’ai ch</w:t>
+      </w:r>
+      <w:r>
+        <w:t>oisi d’afficher un aperçu de l’obstacle, pour permettre au joueur de mieux se représenter la longueur.</w:t>
+      </w:r>
+    </w:p>
+    <w:p>
+      <w:pPr>
+        <w:rPr>
+          <w:b/>
+          <w:bCs/>
+          <w:i/>
+          <w:iCs/>
+          <w:color w:val="FF0000"/>
+          <w:szCs w:val="14"/>
+        </w:rPr>
+      </w:pPr>
     </w:p>
     <w:p>
       <w:pPr>
@@ -3177,7 +3876,6 @@
           <w:iCs/>
           <w:color w:val="FF0000"/>
         </w:rPr>
-        <w:lastRenderedPageBreak/>
         <w:t xml:space="preserve">Décrire quels sont les </w:t>
       </w:r>
       <w:r>
@@ -3236,8 +3934,20 @@
           <w:iCs/>
           <w:color w:val="FF0000"/>
         </w:rPr>
-        <w:t>Décrire l’environnement dans lequel se fait la sprint review</w:t>
-      </w:r>
+        <w:t xml:space="preserve">Décrire l’environnement dans lequel se fait la sprint </w:t>
+      </w:r>
+      <w:proofErr w:type="spellStart"/>
+      <w:r>
+        <w:rPr>
+          <w:b/>
+          <w:bCs/>
+          <w:i/>
+          <w:iCs/>
+          <w:color w:val="FF0000"/>
+        </w:rPr>
+        <w:t>review</w:t>
+      </w:r>
+      <w:proofErr w:type="spellEnd"/>
     </w:p>
     <w:p>
       <w:pPr>
@@ -3308,6 +4018,7 @@
           <w:szCs w:val="14"/>
         </w:rPr>
       </w:pPr>
+      <w:proofErr w:type="gramStart"/>
       <w:r>
         <w:rPr>
           <w:i/>
@@ -3322,7 +4033,16 @@
           <w:iCs/>
           <w:szCs w:val="14"/>
         </w:rPr>
-        <w:t>ypes de des tests et ordre dans lequel ils seront effectués.</w:t>
+        <w:t>ypes</w:t>
+      </w:r>
+      <w:proofErr w:type="gramEnd"/>
+      <w:r>
+        <w:rPr>
+          <w:i/>
+          <w:iCs/>
+          <w:szCs w:val="14"/>
+        </w:rPr>
+        <w:t xml:space="preserve"> de des tests et ordre dans lequel ils seront effectués.</w:t>
       </w:r>
     </w:p>
     <w:p>
@@ -3342,6 +4062,7 @@
           <w:szCs w:val="14"/>
         </w:rPr>
       </w:pPr>
+      <w:proofErr w:type="gramStart"/>
       <w:r>
         <w:rPr>
           <w:i/>
@@ -3356,7 +4077,16 @@
           <w:iCs/>
           <w:szCs w:val="14"/>
         </w:rPr>
-        <w:t>es moyens à mettre en œuvre</w:t>
+        <w:t>es</w:t>
+      </w:r>
+      <w:proofErr w:type="gramEnd"/>
+      <w:r>
+        <w:rPr>
+          <w:i/>
+          <w:iCs/>
+          <w:szCs w:val="14"/>
+        </w:rPr>
+        <w:t xml:space="preserve"> moyens à mettre en œuvre</w:t>
       </w:r>
       <w:r>
         <w:rPr>
@@ -3384,6 +4114,7 @@
           <w:szCs w:val="14"/>
         </w:rPr>
       </w:pPr>
+      <w:proofErr w:type="gramStart"/>
       <w:r>
         <w:rPr>
           <w:i/>
@@ -3398,7 +4129,16 @@
           <w:iCs/>
           <w:szCs w:val="14"/>
         </w:rPr>
-        <w:t>ouverture des tests (tests exhaustifs ou non, si non, pourquoi ?)</w:t>
+        <w:t>ouverture</w:t>
+      </w:r>
+      <w:proofErr w:type="gramEnd"/>
+      <w:r>
+        <w:rPr>
+          <w:i/>
+          <w:iCs/>
+          <w:szCs w:val="14"/>
+        </w:rPr>
+        <w:t xml:space="preserve"> des tests (tests exhaustifs ou non, si non, pourquoi ?)</w:t>
       </w:r>
       <w:r>
         <w:rPr>
@@ -3426,6 +4166,7 @@
           <w:szCs w:val="14"/>
         </w:rPr>
       </w:pPr>
+      <w:proofErr w:type="gramStart"/>
       <w:r>
         <w:rPr>
           <w:i/>
@@ -3440,7 +4181,16 @@
           <w:iCs/>
           <w:szCs w:val="14"/>
         </w:rPr>
-        <w:t>onnées de test à prévoir (données réelles ?)</w:t>
+        <w:t>onnées</w:t>
+      </w:r>
+      <w:proofErr w:type="gramEnd"/>
+      <w:r>
+        <w:rPr>
+          <w:i/>
+          <w:iCs/>
+          <w:szCs w:val="14"/>
+        </w:rPr>
+        <w:t xml:space="preserve"> de test à prévoir (données réelles ?)</w:t>
       </w:r>
       <w:r>
         <w:rPr>
@@ -3487,13 +4237,23 @@
           <w:szCs w:val="14"/>
         </w:rPr>
       </w:pPr>
+      <w:proofErr w:type="gramStart"/>
       <w:r>
         <w:rPr>
           <w:i/>
           <w:iCs/>
           <w:szCs w:val="14"/>
         </w:rPr>
-        <w:t>les testeurs extérieurs éventuels.</w:t>
+        <w:t>les</w:t>
+      </w:r>
+      <w:proofErr w:type="gramEnd"/>
+      <w:r>
+        <w:rPr>
+          <w:i/>
+          <w:iCs/>
+          <w:szCs w:val="14"/>
+        </w:rPr>
+        <w:t xml:space="preserve"> testeurs extérieurs éventuels.</w:t>
       </w:r>
     </w:p>
     <w:p>
@@ -3516,13 +4276,34 @@
     </w:p>
     <w:p/>
     <w:p>
-      <w:r>
-        <w:t xml:space="preserve">Cooldown de l’attaque de zone : </w:t>
-      </w:r>
-    </w:p>
-    <w:p>
-      <w:r>
-        <w:t xml:space="preserve">                     Le cooldown utilise DateTime.Now pour déterminer si le</w:t>
+      <w:proofErr w:type="spellStart"/>
+      <w:r>
+        <w:t>Cooldown</w:t>
+      </w:r>
+      <w:proofErr w:type="spellEnd"/>
+      <w:r>
+        <w:t xml:space="preserve"> de l’attaque de zone : </w:t>
+      </w:r>
+    </w:p>
+    <w:p>
+      <w:r>
+        <w:t xml:space="preserve">                     Le </w:t>
+      </w:r>
+      <w:proofErr w:type="spellStart"/>
+      <w:r>
+        <w:t>cooldown</w:t>
+      </w:r>
+      <w:proofErr w:type="spellEnd"/>
+      <w:r>
+        <w:t xml:space="preserve"> utilise </w:t>
+      </w:r>
+      <w:proofErr w:type="spellStart"/>
+      <w:r>
+        <w:t>DateTime.Now</w:t>
+      </w:r>
+      <w:proofErr w:type="spellEnd"/>
+      <w:r>
+        <w:t xml:space="preserve"> pour déterminer si le</w:t>
       </w:r>
     </w:p>
     <w:p>
@@ -3531,7 +4312,14 @@
       </w:r>
       <w:r>
         <w:tab/>
-        <w:t xml:space="preserve">temps entre la dernière attaque et le temps présent est plus petit ou </w:t>
+      </w:r>
+      <w:proofErr w:type="gramStart"/>
+      <w:r>
+        <w:t>temps</w:t>
+      </w:r>
+      <w:proofErr w:type="gramEnd"/>
+      <w:r>
+        <w:t xml:space="preserve"> entre la dernière attaque et le temps présent est plus petit ou </w:t>
       </w:r>
     </w:p>
     <w:p>
@@ -3540,7 +4328,14 @@
       </w:r>
       <w:r>
         <w:tab/>
-        <w:t xml:space="preserve">plus grand que 10. Si le temps est plus petit, le </w:t>
+      </w:r>
+      <w:proofErr w:type="gramStart"/>
+      <w:r>
+        <w:t>plus</w:t>
+      </w:r>
+      <w:proofErr w:type="gramEnd"/>
+      <w:r>
+        <w:t xml:space="preserve"> grand que 10. Si le temps est plus petit, le </w:t>
       </w:r>
       <w:r>
         <w:t xml:space="preserve">temps restant avant la </w:t>
@@ -3550,7 +4345,23 @@
       </w:r>
       <w:r>
         <w:tab/>
-        <w:t xml:space="preserve">prochaine attaque est affiché, si il est plus grand ou égal a 10, l’attaque </w:t>
+        <w:t xml:space="preserve">prochaine attaque est affiché, </w:t>
+      </w:r>
+      <w:proofErr w:type="gramStart"/>
+      <w:r>
+        <w:t>si il</w:t>
+      </w:r>
+      <w:proofErr w:type="gramEnd"/>
+      <w:r>
+        <w:t xml:space="preserve"> est plus grand ou égal </w:t>
+      </w:r>
+      <w:proofErr w:type="spellStart"/>
+      <w:r>
+        <w:t>a</w:t>
+      </w:r>
+      <w:proofErr w:type="spellEnd"/>
+      <w:r>
+        <w:t xml:space="preserve"> 10, l’attaque </w:t>
       </w:r>
       <w:r>
         <w:tab/>
@@ -3796,6 +4607,7 @@
           <w:iCs/>
           <w:color w:val="FF0000"/>
         </w:rPr>
+        <w:lastRenderedPageBreak/>
         <w:t>NE PAS mettre ici des pratiques usuelles que tout professionnel de la branche connaît déjà. Par exemple, n’EXPLIQUEZ PAS ICI CE QU’EST LE PATTERN MVC.</w:t>
       </w:r>
     </w:p>
@@ -3849,7 +4661,27 @@
           <w:iCs/>
           <w:color w:val="FF0000"/>
         </w:rPr>
-        <w:t>Au moment de générer le formulaire, le script php :</w:t>
+        <w:t xml:space="preserve">Au moment de générer le formulaire, le script </w:t>
+      </w:r>
+      <w:proofErr w:type="spellStart"/>
+      <w:r>
+        <w:rPr>
+          <w:b/>
+          <w:i/>
+          <w:iCs/>
+          <w:color w:val="FF0000"/>
+        </w:rPr>
+        <w:t>php</w:t>
+      </w:r>
+      <w:proofErr w:type="spellEnd"/>
+      <w:r>
+        <w:rPr>
+          <w:b/>
+          <w:i/>
+          <w:iCs/>
+          <w:color w:val="FF0000"/>
+        </w:rPr>
+        <w:t> :</w:t>
       </w:r>
     </w:p>
     <w:p>
@@ -3921,8 +4753,39 @@
           <w:iCs/>
           <w:color w:val="FF0000"/>
         </w:rPr>
-        <w:t>Ajoute un input nommé « CSRF » de type hidden dans le form</w:t>
-      </w:r>
+        <w:t xml:space="preserve">Ajoute un input nommé « CSRF » de type </w:t>
+      </w:r>
+      <w:proofErr w:type="spellStart"/>
+      <w:r>
+        <w:rPr>
+          <w:b/>
+          <w:i/>
+          <w:iCs/>
+          <w:color w:val="FF0000"/>
+        </w:rPr>
+        <w:t>hidden</w:t>
+      </w:r>
+      <w:proofErr w:type="spellEnd"/>
+      <w:r>
+        <w:rPr>
+          <w:b/>
+          <w:i/>
+          <w:iCs/>
+          <w:color w:val="FF0000"/>
+        </w:rPr>
+        <w:t xml:space="preserve"> dans le </w:t>
+      </w:r>
+      <w:proofErr w:type="spellStart"/>
+      <w:r>
+        <w:rPr>
+          <w:b/>
+          <w:i/>
+          <w:iCs/>
+          <w:color w:val="FF0000"/>
+        </w:rPr>
+        <w:t>form</w:t>
+      </w:r>
+      <w:proofErr w:type="spellEnd"/>
     </w:p>
     <w:p>
       <w:pPr>
@@ -3945,9 +4808,19 @@
           <w:iCs/>
           <w:color w:val="FF0000"/>
         </w:rPr>
-        <w:lastRenderedPageBreak/>
-        <w:t>A la réception du POST du fromulaire</w:t>
-      </w:r>
+        <w:t xml:space="preserve">A la réception du POST du </w:t>
+      </w:r>
+      <w:proofErr w:type="spellStart"/>
+      <w:r>
+        <w:rPr>
+          <w:b/>
+          <w:i/>
+          <w:iCs/>
+          <w:color w:val="FF0000"/>
+        </w:rPr>
+        <w:t>fromulaire</w:t>
+      </w:r>
+      <w:proofErr w:type="spellEnd"/>
     </w:p>
     <w:p>
       <w:pPr>
@@ -4106,7 +4979,15 @@
     <w:p/>
     <w:p>
       <w:r>
-        <w:t>Je n’ai pas eu de problème pour permettre au joueur de se déplacer, j’ai essayé de trouver comment faire pour que le joueur ne se déplace pas de façon saccadé (par accoup) mais je n’ai pas réussi.</w:t>
+        <w:t xml:space="preserve">Je n’ai pas eu de problème pour permettre au joueur de se déplacer, j’ai essayé de trouver comment faire pour que le joueur ne se déplace pas de façon saccadé (par </w:t>
+      </w:r>
+      <w:proofErr w:type="spellStart"/>
+      <w:r>
+        <w:t>accoup</w:t>
+      </w:r>
+      <w:proofErr w:type="spellEnd"/>
+      <w:r>
+        <w:t>) mais je n’ai pas réussi.</w:t>
       </w:r>
     </w:p>
     <w:p/>
@@ -4206,26 +5087,118 @@
     <w:p/>
     <w:p>
       <w:r>
-        <w:t xml:space="preserve">Vous pouvez trouvez le code source de mon jeu dans mon repos github : </w:t>
-      </w:r>
-      <w:hyperlink r:id="rId10" w:history="1">
+        <w:t xml:space="preserve">Vous pouvez </w:t>
+      </w:r>
+      <w:proofErr w:type="spellStart"/>
+      <w:r>
+        <w:t>trouvez</w:t>
+      </w:r>
+      <w:proofErr w:type="spellEnd"/>
+      <w:r>
+        <w:t xml:space="preserve"> le code source de mon jeu dans mon repos </w:t>
+      </w:r>
+      <w:proofErr w:type="spellStart"/>
+      <w:r>
+        <w:t>github</w:t>
+      </w:r>
+      <w:proofErr w:type="spellEnd"/>
+      <w:r>
+        <w:t xml:space="preserve"> : </w:t>
+      </w:r>
+      <w:hyperlink r:id="rId14" w:history="1">
+        <w:proofErr w:type="spellStart"/>
         <w:r>
           <w:rPr>
             <w:rStyle w:val="Lienhypertexte"/>
           </w:rPr>
-          <w:t>NicolaGolaz/P_OceanInvader: db</w:t>
-        </w:r>
+          <w:t>NicolaGolaz</w:t>
+        </w:r>
+        <w:proofErr w:type="spellEnd"/>
+        <w:r>
+          <w:rPr>
+            <w:rStyle w:val="Lienhypertexte"/>
+          </w:rPr>
+          <w:t>/</w:t>
+        </w:r>
+        <w:proofErr w:type="spellStart"/>
+        <w:r>
+          <w:rPr>
+            <w:rStyle w:val="Lienhypertexte"/>
+          </w:rPr>
+          <w:t>P_</w:t>
+        </w:r>
+        <w:proofErr w:type="gramStart"/>
+        <w:r>
+          <w:rPr>
+            <w:rStyle w:val="Lienhypertexte"/>
+          </w:rPr>
+          <w:t>OceanInvader</w:t>
+        </w:r>
+        <w:proofErr w:type="spellEnd"/>
+        <w:r>
+          <w:rPr>
+            <w:rStyle w:val="Lienhypertexte"/>
+          </w:rPr>
+          <w:t>:</w:t>
+        </w:r>
+        <w:proofErr w:type="gramEnd"/>
+        <w:r>
+          <w:rPr>
+            <w:rStyle w:val="Lienhypertexte"/>
+          </w:rPr>
+          <w:t xml:space="preserve"> </w:t>
+        </w:r>
+        <w:proofErr w:type="spellStart"/>
+        <w:r>
+          <w:rPr>
+            <w:rStyle w:val="Lienhypertexte"/>
+          </w:rPr>
+          <w:t>db</w:t>
+        </w:r>
+        <w:proofErr w:type="spellEnd"/>
       </w:hyperlink>
     </w:p>
     <w:p/>
     <w:p>
       <w:r>
-        <w:t xml:space="preserve">Vous y trouverez le dossier « OceanInvader », qui contient tous les fichiers qui compose mon jeu. </w:t>
-      </w:r>
-    </w:p>
-    <w:p>
-      <w:r>
-        <w:t>Le projet a été réaliser sur windows 11 et windows 10. La version de windows 11 est 23H2</w:t>
+        <w:t>Vous y trouverez le dossier « </w:t>
+      </w:r>
+      <w:proofErr w:type="spellStart"/>
+      <w:r>
+        <w:t>OceanInvader</w:t>
+      </w:r>
+      <w:proofErr w:type="spellEnd"/>
+      <w:r>
+        <w:t xml:space="preserve"> », qui contient tous les fichiers qui compose mon jeu. </w:t>
+      </w:r>
+    </w:p>
+    <w:p>
+      <w:r>
+        <w:t xml:space="preserve">Le projet a été réaliser sur </w:t>
+      </w:r>
+      <w:proofErr w:type="spellStart"/>
+      <w:r>
+        <w:t>windows</w:t>
+      </w:r>
+      <w:proofErr w:type="spellEnd"/>
+      <w:r>
+        <w:t xml:space="preserve"> 11 et </w:t>
+      </w:r>
+      <w:proofErr w:type="spellStart"/>
+      <w:r>
+        <w:t>windows</w:t>
+      </w:r>
+      <w:proofErr w:type="spellEnd"/>
+      <w:r>
+        <w:t xml:space="preserve"> 10. La version de </w:t>
+      </w:r>
+      <w:proofErr w:type="spellStart"/>
+      <w:r>
+        <w:t>windows</w:t>
+      </w:r>
+      <w:proofErr w:type="spellEnd"/>
+      <w:r>
+        <w:t xml:space="preserve"> 11 est 23H2</w:t>
       </w:r>
       <w:r>
         <w:t>. L’IDE utilisé est Visual Studio 2022.</w:t>
@@ -4233,7 +5206,20 @@
     </w:p>
     <w:p>
       <w:r>
-        <w:t>Les seuls matériel utilisé sont deux pc (clavier, souris,etc.).</w:t>
+        <w:t xml:space="preserve">Les seuls matériel utilisé sont deux pc (clavier, </w:t>
+      </w:r>
+      <w:proofErr w:type="spellStart"/>
+      <w:proofErr w:type="gramStart"/>
+      <w:r>
+        <w:t>souris,etc</w:t>
+      </w:r>
+      <w:proofErr w:type="spellEnd"/>
+      <w:r>
+        <w:t>.</w:t>
+      </w:r>
+      <w:proofErr w:type="gramEnd"/>
+      <w:r>
+        <w:t>).</w:t>
       </w:r>
     </w:p>
     <w:p/>
@@ -4284,12 +5270,21 @@
           <w:iCs/>
         </w:rPr>
       </w:pPr>
-      <w:r>
-        <w:rPr>
-          <w:i/>
-          <w:iCs/>
-        </w:rPr>
-        <w:t>la liste de tous les fichiers et une rapide description de leur contenu (des noms qui parlent !)</w:t>
+      <w:proofErr w:type="gramStart"/>
+      <w:r>
+        <w:rPr>
+          <w:i/>
+          <w:iCs/>
+        </w:rPr>
+        <w:t>la</w:t>
+      </w:r>
+      <w:proofErr w:type="gramEnd"/>
+      <w:r>
+        <w:rPr>
+          <w:i/>
+          <w:iCs/>
+        </w:rPr>
+        <w:t xml:space="preserve"> liste de tous les fichiers et une rapide description de leur contenu (des noms qui parlent !)</w:t>
       </w:r>
     </w:p>
     <w:p>
@@ -4308,12 +5303,21 @@
           <w:iCs/>
         </w:rPr>
       </w:pPr>
-      <w:r>
-        <w:rPr>
-          <w:i/>
-          <w:iCs/>
-        </w:rPr>
-        <w:t>les versions des systèmes d'exploitation et des outils logiciels</w:t>
+      <w:proofErr w:type="gramStart"/>
+      <w:r>
+        <w:rPr>
+          <w:i/>
+          <w:iCs/>
+        </w:rPr>
+        <w:t>les</w:t>
+      </w:r>
+      <w:proofErr w:type="gramEnd"/>
+      <w:r>
+        <w:rPr>
+          <w:i/>
+          <w:iCs/>
+        </w:rPr>
+        <w:t xml:space="preserve"> versions des systèmes d'exploitation et des outils logiciels</w:t>
       </w:r>
     </w:p>
     <w:p>
@@ -4332,12 +5336,21 @@
           <w:iCs/>
         </w:rPr>
       </w:pPr>
-      <w:r>
-        <w:rPr>
-          <w:i/>
-          <w:iCs/>
-        </w:rPr>
-        <w:t>la description exacte du matériel</w:t>
+      <w:proofErr w:type="gramStart"/>
+      <w:r>
+        <w:rPr>
+          <w:i/>
+          <w:iCs/>
+        </w:rPr>
+        <w:t>la</w:t>
+      </w:r>
+      <w:proofErr w:type="gramEnd"/>
+      <w:r>
+        <w:rPr>
+          <w:i/>
+          <w:iCs/>
+        </w:rPr>
+        <w:t xml:space="preserve"> description exacte du matériel</w:t>
       </w:r>
     </w:p>
     <w:p/>
@@ -4377,7 +5390,6 @@
           <w:i w:val="0"/>
           <w:iCs/>
         </w:rPr>
-        <w:lastRenderedPageBreak/>
         <w:t>Description des test</w:t>
       </w:r>
       <w:bookmarkEnd w:id="12"/>
@@ -4419,8 +5431,9 @@
           <w:iCs/>
           <w:color w:val="FF0000"/>
         </w:rPr>
-        <w:t>Reprendre les tests d’acceptance d’IceScrum au moyen de la feuille ad hoc d’</w:t>
-      </w:r>
+        <w:t>Reprendre les tests d’acceptance d’</w:t>
+      </w:r>
+      <w:proofErr w:type="spellStart"/>
       <w:r>
         <w:rPr>
           <w:b/>
@@ -4429,8 +5442,31 @@
           <w:iCs/>
           <w:color w:val="FF0000"/>
         </w:rPr>
+        <w:t>IceScrum</w:t>
+      </w:r>
+      <w:proofErr w:type="spellEnd"/>
+      <w:r>
+        <w:rPr>
+          <w:b/>
+          <w:bCs/>
+          <w:i/>
+          <w:iCs/>
+          <w:color w:val="FF0000"/>
+        </w:rPr>
+        <w:t xml:space="preserve"> au moyen de la feuille ad hoc d’</w:t>
+      </w:r>
+      <w:proofErr w:type="spellStart"/>
+      <w:r>
+        <w:rPr>
+          <w:b/>
+          <w:bCs/>
+          <w:i/>
+          <w:iCs/>
+          <w:color w:val="FF0000"/>
+        </w:rPr>
         <w:t>IceTools</w:t>
       </w:r>
+      <w:proofErr w:type="spellEnd"/>
     </w:p>
     <w:p>
       <w:pPr>
@@ -4594,7 +5630,7 @@
         </w:rPr>
         <w:t xml:space="preserve">Reporter la </w:t>
       </w:r>
-      <w:hyperlink r:id="rId11" w:anchor=":~:text=La%20dette%20technique%20survient%20quand,de%20plus%20en%20plus%20fr%C3%A9quents.">
+      <w:hyperlink r:id="rId15" w:anchor=":~:text=La%20dette%20technique%20survient%20quand,de%20plus%20en%20plus%20fr%C3%A9quents.">
         <w:r>
           <w:rPr>
             <w:rStyle w:val="Lienhypertexte"/>
@@ -4658,7 +5694,15 @@
         <w:ind w:left="357"/>
       </w:pPr>
       <w:r>
-        <w:t>Je n’ai pas pu atteindre la majeur de mes objectifs, du au fait que je manquais de connaissance pour réaliser les fonctions de mon jeu vidéo. J’ai réussi à afficher un joueur qui a la possibilité de tirer différent type de projectile et de se déplacer dans une zone définie.</w:t>
+        <w:t xml:space="preserve">Je n’ai pas pu atteindre la majeur de mes objectifs, </w:t>
+      </w:r>
+      <w:proofErr w:type="spellStart"/>
+      <w:r>
+        <w:t>du</w:t>
+      </w:r>
+      <w:proofErr w:type="spellEnd"/>
+      <w:r>
+        <w:t xml:space="preserve"> au fait que je manquais de connaissance pour réaliser les fonctions de mon jeu vidéo. J’ai réussi à afficher un joueur qui a la possibilité de tirer différent type de projectile et de se déplacer dans une zone définie.</w:t>
       </w:r>
     </w:p>
     <w:p>
@@ -4918,8 +5962,8 @@
     </w:p>
     <w:p/>
     <w:sectPr>
-      <w:headerReference w:type="default" r:id="rId12"/>
-      <w:footerReference w:type="default" r:id="rId13"/>
+      <w:headerReference w:type="default" r:id="rId16"/>
+      <w:footerReference w:type="default" r:id="rId17"/>
       <w:pgSz w:w="11906" w:h="16838" w:code="9"/>
       <w:pgMar w:top="1418" w:right="1418" w:bottom="1418" w:left="1418" w:header="720" w:footer="720" w:gutter="0"/>
       <w:cols w:space="720"/>
@@ -4930,7 +5974,7 @@
 </file>
 
 <file path=word/endnotes.xml><?xml version="1.0" encoding="utf-8"?>
-<w:endnotes xmlns:wpc="http://schemas.microsoft.com/office/word/2010/wordprocessingCanvas" xmlns:cx="http://schemas.microsoft.com/office/drawing/2014/chartex" xmlns:cx1="http://schemas.microsoft.com/office/drawing/2015/9/8/chartex" xmlns:cx2="http://schemas.microsoft.com/office/drawing/2015/10/21/chartex" xmlns:cx3="http://schemas.microsoft.com/office/drawing/2016/5/9/chartex" xmlns:cx4="http://schemas.microsoft.com/office/drawing/2016/5/10/chartex" xmlns:cx5="http://schemas.microsoft.com/office/drawing/2016/5/11/chartex" xmlns:cx6="http://schemas.microsoft.com/office/drawing/2016/5/12/chartex" xmlns:cx7="http://schemas.microsoft.com/office/drawing/2016/5/13/chartex" xmlns:cx8="http://schemas.microsoft.com/office/drawing/2016/5/14/chartex" xmlns:mc="http://schemas.openxmlformats.org/markup-compatibility/2006" xmlns:aink="http://schemas.microsoft.com/office/drawing/2016/ink" xmlns:am3d="http://schemas.microsoft.com/office/drawing/2017/model3d" xmlns:o="urn:schemas-microsoft-com:office:office" xmlns:oel="http://schemas.microsoft.com/office/2019/extlst" xmlns:r="http://schemas.openxmlformats.org/officeDocument/2006/relationships" xmlns:m="http://schemas.openxmlformats.org/officeDocument/2006/math" xmlns:v="urn:schemas-microsoft-com:vml" xmlns:wp14="http://schemas.microsoft.com/office/word/2010/wordprocessingDrawing" xmlns:wp="http://schemas.openxmlformats.org/drawingml/2006/wordprocessingDrawing" xmlns:w10="urn:schemas-microsoft-com:office:word" xmlns:w="http://schemas.openxmlformats.org/wordprocessingml/2006/main" xmlns:w14="http://schemas.microsoft.com/office/word/2010/wordml" xmlns:w15="http://schemas.microsoft.com/office/word/2012/wordml" xmlns:w16cex="http://schemas.microsoft.com/office/word/2018/wordml/cex" xmlns:w16cid="http://schemas.microsoft.com/office/word/2016/wordml/cid" xmlns:w16="http://schemas.microsoft.com/office/word/2018/wordml" xmlns:w16du="http://schemas.microsoft.com/office/word/2023/wordml/word16du" xmlns:w16sdtdh="http://schemas.microsoft.com/office/word/2020/wordml/sdtdatahash" xmlns:w16se="http://schemas.microsoft.com/office/word/2015/wordml/symex" xmlns:wpg="http://schemas.microsoft.com/office/word/2010/wordprocessingGroup" xmlns:wpi="http://schemas.microsoft.com/office/word/2010/wordprocessingInk" xmlns:wne="http://schemas.microsoft.com/office/word/2006/wordml" xmlns:wps="http://schemas.microsoft.com/office/word/2010/wordprocessingShape" mc:Ignorable="w14 w15 w16se w16cid w16 w16cex w16sdtdh w16du wp14">
+<w:endnotes xmlns:wpc="http://schemas.microsoft.com/office/word/2010/wordprocessingCanvas" xmlns:cx="http://schemas.microsoft.com/office/drawing/2014/chartex" xmlns:cx1="http://schemas.microsoft.com/office/drawing/2015/9/8/chartex" xmlns:cx2="http://schemas.microsoft.com/office/drawing/2015/10/21/chartex" xmlns:cx3="http://schemas.microsoft.com/office/drawing/2016/5/9/chartex" xmlns:cx4="http://schemas.microsoft.com/office/drawing/2016/5/10/chartex" xmlns:cx5="http://schemas.microsoft.com/office/drawing/2016/5/11/chartex" xmlns:cx6="http://schemas.microsoft.com/office/drawing/2016/5/12/chartex" xmlns:cx7="http://schemas.microsoft.com/office/drawing/2016/5/13/chartex" xmlns:cx8="http://schemas.microsoft.com/office/drawing/2016/5/14/chartex" xmlns:mc="http://schemas.openxmlformats.org/markup-compatibility/2006" xmlns:aink="http://schemas.microsoft.com/office/drawing/2016/ink" xmlns:am3d="http://schemas.microsoft.com/office/drawing/2017/model3d" xmlns:o="urn:schemas-microsoft-com:office:office" xmlns:oel="http://schemas.microsoft.com/office/2019/extlst" xmlns:r="http://schemas.openxmlformats.org/officeDocument/2006/relationships" xmlns:m="http://schemas.openxmlformats.org/officeDocument/2006/math" xmlns:v="urn:schemas-microsoft-com:vml" xmlns:wp14="http://schemas.microsoft.com/office/word/2010/wordprocessingDrawing" xmlns:wp="http://schemas.openxmlformats.org/drawingml/2006/wordprocessingDrawing" xmlns:w10="urn:schemas-microsoft-com:office:word" xmlns:w="http://schemas.openxmlformats.org/wordprocessingml/2006/main" xmlns:w14="http://schemas.microsoft.com/office/word/2010/wordml" xmlns:w15="http://schemas.microsoft.com/office/word/2012/wordml" xmlns:w16cex="http://schemas.microsoft.com/office/word/2018/wordml/cex" xmlns:w16cid="http://schemas.microsoft.com/office/word/2016/wordml/cid" xmlns:w16="http://schemas.microsoft.com/office/word/2018/wordml" xmlns:w16sdtdh="http://schemas.microsoft.com/office/word/2020/wordml/sdtdatahash" xmlns:w16se="http://schemas.microsoft.com/office/word/2015/wordml/symex" xmlns:wpg="http://schemas.microsoft.com/office/word/2010/wordprocessingGroup" xmlns:wpi="http://schemas.microsoft.com/office/word/2010/wordprocessingInk" xmlns:wne="http://schemas.microsoft.com/office/word/2006/wordml" xmlns:wps="http://schemas.microsoft.com/office/word/2010/wordprocessingShape" mc:Ignorable="w14 w15 w16se w16cid w16 w16cex w16sdtdh wp14">
   <w:endnote w:type="separator" w:id="-1">
     <w:p>
       <w:r>
@@ -4949,7 +5993,7 @@
 </file>
 
 <file path=word/footer1.xml><?xml version="1.0" encoding="utf-8"?>
-<w:ftr xmlns:wpc="http://schemas.microsoft.com/office/word/2010/wordprocessingCanvas" xmlns:cx="http://schemas.microsoft.com/office/drawing/2014/chartex" xmlns:cx1="http://schemas.microsoft.com/office/drawing/2015/9/8/chartex" xmlns:cx2="http://schemas.microsoft.com/office/drawing/2015/10/21/chartex" xmlns:cx3="http://schemas.microsoft.com/office/drawing/2016/5/9/chartex" xmlns:cx4="http://schemas.microsoft.com/office/drawing/2016/5/10/chartex" xmlns:cx5="http://schemas.microsoft.com/office/drawing/2016/5/11/chartex" xmlns:cx6="http://schemas.microsoft.com/office/drawing/2016/5/12/chartex" xmlns:cx7="http://schemas.microsoft.com/office/drawing/2016/5/13/chartex" xmlns:cx8="http://schemas.microsoft.com/office/drawing/2016/5/14/chartex" xmlns:mc="http://schemas.openxmlformats.org/markup-compatibility/2006" xmlns:aink="http://schemas.microsoft.com/office/drawing/2016/ink" xmlns:am3d="http://schemas.microsoft.com/office/drawing/2017/model3d" xmlns:o="urn:schemas-microsoft-com:office:office" xmlns:oel="http://schemas.microsoft.com/office/2019/extlst" xmlns:r="http://schemas.openxmlformats.org/officeDocument/2006/relationships" xmlns:m="http://schemas.openxmlformats.org/officeDocument/2006/math" xmlns:v="urn:schemas-microsoft-com:vml" xmlns:wp14="http://schemas.microsoft.com/office/word/2010/wordprocessingDrawing" xmlns:wp="http://schemas.openxmlformats.org/drawingml/2006/wordprocessingDrawing" xmlns:w10="urn:schemas-microsoft-com:office:word" xmlns:w="http://schemas.openxmlformats.org/wordprocessingml/2006/main" xmlns:w14="http://schemas.microsoft.com/office/word/2010/wordml" xmlns:w15="http://schemas.microsoft.com/office/word/2012/wordml" xmlns:w16cex="http://schemas.microsoft.com/office/word/2018/wordml/cex" xmlns:w16cid="http://schemas.microsoft.com/office/word/2016/wordml/cid" xmlns:w16="http://schemas.microsoft.com/office/word/2018/wordml" xmlns:w16du="http://schemas.microsoft.com/office/word/2023/wordml/word16du" xmlns:w16sdtdh="http://schemas.microsoft.com/office/word/2020/wordml/sdtdatahash" xmlns:w16se="http://schemas.microsoft.com/office/word/2015/wordml/symex" xmlns:wpg="http://schemas.microsoft.com/office/word/2010/wordprocessingGroup" xmlns:wpi="http://schemas.microsoft.com/office/word/2010/wordprocessingInk" xmlns:wne="http://schemas.microsoft.com/office/word/2006/wordml" xmlns:wps="http://schemas.microsoft.com/office/word/2010/wordprocessingShape" mc:Ignorable="w14 w15 w16se w16cid w16 w16cex w16sdtdh w16du wp14">
+<w:ftr xmlns:wpc="http://schemas.microsoft.com/office/word/2010/wordprocessingCanvas" xmlns:cx="http://schemas.microsoft.com/office/drawing/2014/chartex" xmlns:cx1="http://schemas.microsoft.com/office/drawing/2015/9/8/chartex" xmlns:cx2="http://schemas.microsoft.com/office/drawing/2015/10/21/chartex" xmlns:cx3="http://schemas.microsoft.com/office/drawing/2016/5/9/chartex" xmlns:cx4="http://schemas.microsoft.com/office/drawing/2016/5/10/chartex" xmlns:cx5="http://schemas.microsoft.com/office/drawing/2016/5/11/chartex" xmlns:cx6="http://schemas.microsoft.com/office/drawing/2016/5/12/chartex" xmlns:cx7="http://schemas.microsoft.com/office/drawing/2016/5/13/chartex" xmlns:cx8="http://schemas.microsoft.com/office/drawing/2016/5/14/chartex" xmlns:mc="http://schemas.openxmlformats.org/markup-compatibility/2006" xmlns:aink="http://schemas.microsoft.com/office/drawing/2016/ink" xmlns:am3d="http://schemas.microsoft.com/office/drawing/2017/model3d" xmlns:o="urn:schemas-microsoft-com:office:office" xmlns:oel="http://schemas.microsoft.com/office/2019/extlst" xmlns:r="http://schemas.openxmlformats.org/officeDocument/2006/relationships" xmlns:m="http://schemas.openxmlformats.org/officeDocument/2006/math" xmlns:v="urn:schemas-microsoft-com:vml" xmlns:wp14="http://schemas.microsoft.com/office/word/2010/wordprocessingDrawing" xmlns:wp="http://schemas.openxmlformats.org/drawingml/2006/wordprocessingDrawing" xmlns:w10="urn:schemas-microsoft-com:office:word" xmlns:w="http://schemas.openxmlformats.org/wordprocessingml/2006/main" xmlns:w14="http://schemas.microsoft.com/office/word/2010/wordml" xmlns:w15="http://schemas.microsoft.com/office/word/2012/wordml" xmlns:w16cex="http://schemas.microsoft.com/office/word/2018/wordml/cex" xmlns:w16cid="http://schemas.microsoft.com/office/word/2016/wordml/cid" xmlns:w16="http://schemas.microsoft.com/office/word/2018/wordml" xmlns:w16sdtdh="http://schemas.microsoft.com/office/word/2020/wordml/sdtdatahash" xmlns:w16se="http://schemas.microsoft.com/office/word/2015/wordml/symex" xmlns:wpg="http://schemas.microsoft.com/office/word/2010/wordprocessingGroup" xmlns:wpi="http://schemas.microsoft.com/office/word/2010/wordprocessingInk" xmlns:wne="http://schemas.microsoft.com/office/word/2006/wordml" xmlns:wps="http://schemas.microsoft.com/office/word/2010/wordprocessingShape" mc:Ignorable="w14 w15 w16se w16cid w16 w16cex w16sdtdh wp14">
   <w:p>
     <w:pPr>
       <w:pStyle w:val="Pieddepage"/>
@@ -4961,12 +6005,21 @@
         <w:szCs w:val="16"/>
       </w:rPr>
     </w:pPr>
+    <w:proofErr w:type="gramStart"/>
     <w:r>
       <w:rPr>
         <w:sz w:val="16"/>
         <w:szCs w:val="16"/>
       </w:rPr>
-      <w:t>i-CQ VD Octobre 2010</w:t>
+      <w:t>i</w:t>
+    </w:r>
+    <w:proofErr w:type="gramEnd"/>
+    <w:r>
+      <w:rPr>
+        <w:sz w:val="16"/>
+        <w:szCs w:val="16"/>
+      </w:rPr>
+      <w:t>-CQ VD Octobre 2010</w:t>
     </w:r>
     <w:r>
       <w:rPr>
@@ -5028,7 +6081,23 @@
         <w:sz w:val="16"/>
         <w:szCs w:val="16"/>
       </w:rPr>
-      <w:t>Dernière modif : 02.12.2010</w:t>
+      <w:t xml:space="preserve">Dernière </w:t>
+    </w:r>
+    <w:proofErr w:type="spellStart"/>
+    <w:r>
+      <w:rPr>
+        <w:sz w:val="16"/>
+        <w:szCs w:val="16"/>
+      </w:rPr>
+      <w:t>modif</w:t>
+    </w:r>
+    <w:proofErr w:type="spellEnd"/>
+    <w:r>
+      <w:rPr>
+        <w:sz w:val="16"/>
+        <w:szCs w:val="16"/>
+      </w:rPr>
+      <w:t> : 02.12.2010</w:t>
     </w:r>
     <w:r>
       <w:rPr>
@@ -5043,7 +6112,7 @@
 </file>
 
 <file path=word/footnotes.xml><?xml version="1.0" encoding="utf-8"?>
-<w:footnotes xmlns:wpc="http://schemas.microsoft.com/office/word/2010/wordprocessingCanvas" xmlns:cx="http://schemas.microsoft.com/office/drawing/2014/chartex" xmlns:cx1="http://schemas.microsoft.com/office/drawing/2015/9/8/chartex" xmlns:cx2="http://schemas.microsoft.com/office/drawing/2015/10/21/chartex" xmlns:cx3="http://schemas.microsoft.com/office/drawing/2016/5/9/chartex" xmlns:cx4="http://schemas.microsoft.com/office/drawing/2016/5/10/chartex" xmlns:cx5="http://schemas.microsoft.com/office/drawing/2016/5/11/chartex" xmlns:cx6="http://schemas.microsoft.com/office/drawing/2016/5/12/chartex" xmlns:cx7="http://schemas.microsoft.com/office/drawing/2016/5/13/chartex" xmlns:cx8="http://schemas.microsoft.com/office/drawing/2016/5/14/chartex" xmlns:mc="http://schemas.openxmlformats.org/markup-compatibility/2006" xmlns:aink="http://schemas.microsoft.com/office/drawing/2016/ink" xmlns:am3d="http://schemas.microsoft.com/office/drawing/2017/model3d" xmlns:o="urn:schemas-microsoft-com:office:office" xmlns:oel="http://schemas.microsoft.com/office/2019/extlst" xmlns:r="http://schemas.openxmlformats.org/officeDocument/2006/relationships" xmlns:m="http://schemas.openxmlformats.org/officeDocument/2006/math" xmlns:v="urn:schemas-microsoft-com:vml" xmlns:wp14="http://schemas.microsoft.com/office/word/2010/wordprocessingDrawing" xmlns:wp="http://schemas.openxmlformats.org/drawingml/2006/wordprocessingDrawing" xmlns:w10="urn:schemas-microsoft-com:office:word" xmlns:w="http://schemas.openxmlformats.org/wordprocessingml/2006/main" xmlns:w14="http://schemas.microsoft.com/office/word/2010/wordml" xmlns:w15="http://schemas.microsoft.com/office/word/2012/wordml" xmlns:w16cex="http://schemas.microsoft.com/office/word/2018/wordml/cex" xmlns:w16cid="http://schemas.microsoft.com/office/word/2016/wordml/cid" xmlns:w16="http://schemas.microsoft.com/office/word/2018/wordml" xmlns:w16du="http://schemas.microsoft.com/office/word/2023/wordml/word16du" xmlns:w16sdtdh="http://schemas.microsoft.com/office/word/2020/wordml/sdtdatahash" xmlns:w16se="http://schemas.microsoft.com/office/word/2015/wordml/symex" xmlns:wpg="http://schemas.microsoft.com/office/word/2010/wordprocessingGroup" xmlns:wpi="http://schemas.microsoft.com/office/word/2010/wordprocessingInk" xmlns:wne="http://schemas.microsoft.com/office/word/2006/wordml" xmlns:wps="http://schemas.microsoft.com/office/word/2010/wordprocessingShape" mc:Ignorable="w14 w15 w16se w16cid w16 w16cex w16sdtdh w16du wp14">
+<w:footnotes xmlns:wpc="http://schemas.microsoft.com/office/word/2010/wordprocessingCanvas" xmlns:cx="http://schemas.microsoft.com/office/drawing/2014/chartex" xmlns:cx1="http://schemas.microsoft.com/office/drawing/2015/9/8/chartex" xmlns:cx2="http://schemas.microsoft.com/office/drawing/2015/10/21/chartex" xmlns:cx3="http://schemas.microsoft.com/office/drawing/2016/5/9/chartex" xmlns:cx4="http://schemas.microsoft.com/office/drawing/2016/5/10/chartex" xmlns:cx5="http://schemas.microsoft.com/office/drawing/2016/5/11/chartex" xmlns:cx6="http://schemas.microsoft.com/office/drawing/2016/5/12/chartex" xmlns:cx7="http://schemas.microsoft.com/office/drawing/2016/5/13/chartex" xmlns:cx8="http://schemas.microsoft.com/office/drawing/2016/5/14/chartex" xmlns:mc="http://schemas.openxmlformats.org/markup-compatibility/2006" xmlns:aink="http://schemas.microsoft.com/office/drawing/2016/ink" xmlns:am3d="http://schemas.microsoft.com/office/drawing/2017/model3d" xmlns:o="urn:schemas-microsoft-com:office:office" xmlns:oel="http://schemas.microsoft.com/office/2019/extlst" xmlns:r="http://schemas.openxmlformats.org/officeDocument/2006/relationships" xmlns:m="http://schemas.openxmlformats.org/officeDocument/2006/math" xmlns:v="urn:schemas-microsoft-com:vml" xmlns:wp14="http://schemas.microsoft.com/office/word/2010/wordprocessingDrawing" xmlns:wp="http://schemas.openxmlformats.org/drawingml/2006/wordprocessingDrawing" xmlns:w10="urn:schemas-microsoft-com:office:word" xmlns:w="http://schemas.openxmlformats.org/wordprocessingml/2006/main" xmlns:w14="http://schemas.microsoft.com/office/word/2010/wordml" xmlns:w15="http://schemas.microsoft.com/office/word/2012/wordml" xmlns:w16cex="http://schemas.microsoft.com/office/word/2018/wordml/cex" xmlns:w16cid="http://schemas.microsoft.com/office/word/2016/wordml/cid" xmlns:w16="http://schemas.microsoft.com/office/word/2018/wordml" xmlns:w16sdtdh="http://schemas.microsoft.com/office/word/2020/wordml/sdtdatahash" xmlns:w16se="http://schemas.microsoft.com/office/word/2015/wordml/symex" xmlns:wpg="http://schemas.microsoft.com/office/word/2010/wordprocessingGroup" xmlns:wpi="http://schemas.microsoft.com/office/word/2010/wordprocessingInk" xmlns:wne="http://schemas.microsoft.com/office/word/2006/wordml" xmlns:wps="http://schemas.microsoft.com/office/word/2010/wordprocessingShape" mc:Ignorable="w14 w15 w16se w16cid w16 w16cex w16sdtdh wp14">
   <w:footnote w:type="separator" w:id="-1">
     <w:p>
       <w:r>
@@ -5062,7 +6131,7 @@
 </file>
 
 <file path=word/header1.xml><?xml version="1.0" encoding="utf-8"?>
-<w:hdr xmlns:wpc="http://schemas.microsoft.com/office/word/2010/wordprocessingCanvas" xmlns:cx="http://schemas.microsoft.com/office/drawing/2014/chartex" xmlns:cx1="http://schemas.microsoft.com/office/drawing/2015/9/8/chartex" xmlns:cx2="http://schemas.microsoft.com/office/drawing/2015/10/21/chartex" xmlns:cx3="http://schemas.microsoft.com/office/drawing/2016/5/9/chartex" xmlns:cx4="http://schemas.microsoft.com/office/drawing/2016/5/10/chartex" xmlns:cx5="http://schemas.microsoft.com/office/drawing/2016/5/11/chartex" xmlns:cx6="http://schemas.microsoft.com/office/drawing/2016/5/12/chartex" xmlns:cx7="http://schemas.microsoft.com/office/drawing/2016/5/13/chartex" xmlns:cx8="http://schemas.microsoft.com/office/drawing/2016/5/14/chartex" xmlns:mc="http://schemas.openxmlformats.org/markup-compatibility/2006" xmlns:aink="http://schemas.microsoft.com/office/drawing/2016/ink" xmlns:am3d="http://schemas.microsoft.com/office/drawing/2017/model3d" xmlns:o="urn:schemas-microsoft-com:office:office" xmlns:oel="http://schemas.microsoft.com/office/2019/extlst" xmlns:r="http://schemas.openxmlformats.org/officeDocument/2006/relationships" xmlns:m="http://schemas.openxmlformats.org/officeDocument/2006/math" xmlns:v="urn:schemas-microsoft-com:vml" xmlns:wp14="http://schemas.microsoft.com/office/word/2010/wordprocessingDrawing" xmlns:wp="http://schemas.openxmlformats.org/drawingml/2006/wordprocessingDrawing" xmlns:w10="urn:schemas-microsoft-com:office:word" xmlns:w="http://schemas.openxmlformats.org/wordprocessingml/2006/main" xmlns:w14="http://schemas.microsoft.com/office/word/2010/wordml" xmlns:w15="http://schemas.microsoft.com/office/word/2012/wordml" xmlns:w16cex="http://schemas.microsoft.com/office/word/2018/wordml/cex" xmlns:w16cid="http://schemas.microsoft.com/office/word/2016/wordml/cid" xmlns:w16="http://schemas.microsoft.com/office/word/2018/wordml" xmlns:w16du="http://schemas.microsoft.com/office/word/2023/wordml/word16du" xmlns:w16sdtdh="http://schemas.microsoft.com/office/word/2020/wordml/sdtdatahash" xmlns:w16se="http://schemas.microsoft.com/office/word/2015/wordml/symex" xmlns:wpg="http://schemas.microsoft.com/office/word/2010/wordprocessingGroup" xmlns:wpi="http://schemas.microsoft.com/office/word/2010/wordprocessingInk" xmlns:wne="http://schemas.microsoft.com/office/word/2006/wordml" xmlns:wps="http://schemas.microsoft.com/office/word/2010/wordprocessingShape" mc:Ignorable="w14 w15 w16se w16cid w16 w16cex w16sdtdh w16du wp14">
+<w:hdr xmlns:wpc="http://schemas.microsoft.com/office/word/2010/wordprocessingCanvas" xmlns:cx="http://schemas.microsoft.com/office/drawing/2014/chartex" xmlns:cx1="http://schemas.microsoft.com/office/drawing/2015/9/8/chartex" xmlns:cx2="http://schemas.microsoft.com/office/drawing/2015/10/21/chartex" xmlns:cx3="http://schemas.microsoft.com/office/drawing/2016/5/9/chartex" xmlns:cx4="http://schemas.microsoft.com/office/drawing/2016/5/10/chartex" xmlns:cx5="http://schemas.microsoft.com/office/drawing/2016/5/11/chartex" xmlns:cx6="http://schemas.microsoft.com/office/drawing/2016/5/12/chartex" xmlns:cx7="http://schemas.microsoft.com/office/drawing/2016/5/13/chartex" xmlns:cx8="http://schemas.microsoft.com/office/drawing/2016/5/14/chartex" xmlns:mc="http://schemas.openxmlformats.org/markup-compatibility/2006" xmlns:aink="http://schemas.microsoft.com/office/drawing/2016/ink" xmlns:am3d="http://schemas.microsoft.com/office/drawing/2017/model3d" xmlns:o="urn:schemas-microsoft-com:office:office" xmlns:oel="http://schemas.microsoft.com/office/2019/extlst" xmlns:r="http://schemas.openxmlformats.org/officeDocument/2006/relationships" xmlns:m="http://schemas.openxmlformats.org/officeDocument/2006/math" xmlns:v="urn:schemas-microsoft-com:vml" xmlns:wp14="http://schemas.microsoft.com/office/word/2010/wordprocessingDrawing" xmlns:wp="http://schemas.openxmlformats.org/drawingml/2006/wordprocessingDrawing" xmlns:w10="urn:schemas-microsoft-com:office:word" xmlns:w="http://schemas.openxmlformats.org/wordprocessingml/2006/main" xmlns:w14="http://schemas.microsoft.com/office/word/2010/wordml" xmlns:w15="http://schemas.microsoft.com/office/word/2012/wordml" xmlns:w16cex="http://schemas.microsoft.com/office/word/2018/wordml/cex" xmlns:w16cid="http://schemas.microsoft.com/office/word/2016/wordml/cid" xmlns:w16="http://schemas.microsoft.com/office/word/2018/wordml" xmlns:w16sdtdh="http://schemas.microsoft.com/office/word/2020/wordml/sdtdatahash" xmlns:w16se="http://schemas.microsoft.com/office/word/2015/wordml/symex" xmlns:wpg="http://schemas.microsoft.com/office/word/2010/wordprocessingGroup" xmlns:wpi="http://schemas.microsoft.com/office/word/2010/wordprocessingInk" xmlns:wne="http://schemas.microsoft.com/office/word/2006/wordml" xmlns:wps="http://schemas.microsoft.com/office/word/2010/wordprocessingShape" mc:Ignorable="w14 w15 w16se w16cid w16 w16cex w16sdtdh wp14">
   <w:p>
     <w:pPr>
       <w:pStyle w:val="En-tte"/>
@@ -5134,7 +6203,7 @@
 </file>
 
 <file path=word/numbering.xml><?xml version="1.0" encoding="utf-8"?>
-<w:numbering xmlns:wpc="http://schemas.microsoft.com/office/word/2010/wordprocessingCanvas" xmlns:cx="http://schemas.microsoft.com/office/drawing/2014/chartex" xmlns:cx1="http://schemas.microsoft.com/office/drawing/2015/9/8/chartex" xmlns:cx2="http://schemas.microsoft.com/office/drawing/2015/10/21/chartex" xmlns:cx3="http://schemas.microsoft.com/office/drawing/2016/5/9/chartex" xmlns:cx4="http://schemas.microsoft.com/office/drawing/2016/5/10/chartex" xmlns:cx5="http://schemas.microsoft.com/office/drawing/2016/5/11/chartex" xmlns:cx6="http://schemas.microsoft.com/office/drawing/2016/5/12/chartex" xmlns:cx7="http://schemas.microsoft.com/office/drawing/2016/5/13/chartex" xmlns:cx8="http://schemas.microsoft.com/office/drawing/2016/5/14/chartex" xmlns:mc="http://schemas.openxmlformats.org/markup-compatibility/2006" xmlns:aink="http://schemas.microsoft.com/office/drawing/2016/ink" xmlns:am3d="http://schemas.microsoft.com/office/drawing/2017/model3d" xmlns:o="urn:schemas-microsoft-com:office:office" xmlns:oel="http://schemas.microsoft.com/office/2019/extlst" xmlns:r="http://schemas.openxmlformats.org/officeDocument/2006/relationships" xmlns:m="http://schemas.openxmlformats.org/officeDocument/2006/math" xmlns:v="urn:schemas-microsoft-com:vml" xmlns:wp14="http://schemas.microsoft.com/office/word/2010/wordprocessingDrawing" xmlns:wp="http://schemas.openxmlformats.org/drawingml/2006/wordprocessingDrawing" xmlns:w10="urn:schemas-microsoft-com:office:word" xmlns:w="http://schemas.openxmlformats.org/wordprocessingml/2006/main" xmlns:w14="http://schemas.microsoft.com/office/word/2010/wordml" xmlns:w15="http://schemas.microsoft.com/office/word/2012/wordml" xmlns:w16cex="http://schemas.microsoft.com/office/word/2018/wordml/cex" xmlns:w16cid="http://schemas.microsoft.com/office/word/2016/wordml/cid" xmlns:w16="http://schemas.microsoft.com/office/word/2018/wordml" xmlns:w16du="http://schemas.microsoft.com/office/word/2023/wordml/word16du" xmlns:w16sdtdh="http://schemas.microsoft.com/office/word/2020/wordml/sdtdatahash" xmlns:w16se="http://schemas.microsoft.com/office/word/2015/wordml/symex" xmlns:wpg="http://schemas.microsoft.com/office/word/2010/wordprocessingGroup" xmlns:wpi="http://schemas.microsoft.com/office/word/2010/wordprocessingInk" xmlns:wne="http://schemas.microsoft.com/office/word/2006/wordml" xmlns:wps="http://schemas.microsoft.com/office/word/2010/wordprocessingShape" mc:Ignorable="w14 w15 w16se w16cid w16 w16cex w16sdtdh w16du wp14">
+<w:numbering xmlns:wpc="http://schemas.microsoft.com/office/word/2010/wordprocessingCanvas" xmlns:cx="http://schemas.microsoft.com/office/drawing/2014/chartex" xmlns:cx1="http://schemas.microsoft.com/office/drawing/2015/9/8/chartex" xmlns:cx2="http://schemas.microsoft.com/office/drawing/2015/10/21/chartex" xmlns:cx3="http://schemas.microsoft.com/office/drawing/2016/5/9/chartex" xmlns:cx4="http://schemas.microsoft.com/office/drawing/2016/5/10/chartex" xmlns:cx5="http://schemas.microsoft.com/office/drawing/2016/5/11/chartex" xmlns:cx6="http://schemas.microsoft.com/office/drawing/2016/5/12/chartex" xmlns:cx7="http://schemas.microsoft.com/office/drawing/2016/5/13/chartex" xmlns:cx8="http://schemas.microsoft.com/office/drawing/2016/5/14/chartex" xmlns:mc="http://schemas.openxmlformats.org/markup-compatibility/2006" xmlns:aink="http://schemas.microsoft.com/office/drawing/2016/ink" xmlns:am3d="http://schemas.microsoft.com/office/drawing/2017/model3d" xmlns:o="urn:schemas-microsoft-com:office:office" xmlns:oel="http://schemas.microsoft.com/office/2019/extlst" xmlns:r="http://schemas.openxmlformats.org/officeDocument/2006/relationships" xmlns:m="http://schemas.openxmlformats.org/officeDocument/2006/math" xmlns:v="urn:schemas-microsoft-com:vml" xmlns:wp14="http://schemas.microsoft.com/office/word/2010/wordprocessingDrawing" xmlns:wp="http://schemas.openxmlformats.org/drawingml/2006/wordprocessingDrawing" xmlns:w10="urn:schemas-microsoft-com:office:word" xmlns:w="http://schemas.openxmlformats.org/wordprocessingml/2006/main" xmlns:w14="http://schemas.microsoft.com/office/word/2010/wordml" xmlns:w15="http://schemas.microsoft.com/office/word/2012/wordml" xmlns:w16cex="http://schemas.microsoft.com/office/word/2018/wordml/cex" xmlns:w16cid="http://schemas.microsoft.com/office/word/2016/wordml/cid" xmlns:w16="http://schemas.microsoft.com/office/word/2018/wordml" xmlns:w16sdtdh="http://schemas.microsoft.com/office/word/2020/wordml/sdtdatahash" xmlns:w16se="http://schemas.microsoft.com/office/word/2015/wordml/symex" xmlns:wpg="http://schemas.microsoft.com/office/word/2010/wordprocessingGroup" xmlns:wpi="http://schemas.microsoft.com/office/word/2010/wordprocessingInk" xmlns:wne="http://schemas.microsoft.com/office/word/2006/wordml" xmlns:wps="http://schemas.microsoft.com/office/word/2010/wordprocessingShape" mc:Ignorable="w14 w15 w16se w16cid w16 w16cex w16sdtdh wp14">
   <w:abstractNum w:abstractNumId="0" w15:restartNumberingAfterBreak="0">
     <w:nsid w:val="0A7C7405"/>
     <w:multiLevelType w:val="singleLevel"/>
@@ -5410,6 +6479,118 @@
     </w:lvl>
   </w:abstractNum>
   <w:abstractNum w:abstractNumId="3" w15:restartNumberingAfterBreak="0">
+    <w:nsid w:val="16DA69E5"/>
+    <w:multiLevelType w:val="hybridMultilevel"/>
+    <w:tmpl w:val="8A5EE378"/>
+    <w:lvl w:ilvl="0" w:tplc="6330A48E">
+      <w:numFmt w:val="bullet"/>
+      <w:lvlText w:val="-"/>
+      <w:lvlJc w:val="left"/>
+      <w:pPr>
+        <w:ind w:left="720" w:hanging="360"/>
+      </w:pPr>
+      <w:rPr>
+        <w:rFonts w:ascii="Arial" w:eastAsia="Times New Roman" w:hAnsi="Arial" w:cs="Arial" w:hint="default"/>
+      </w:rPr>
+    </w:lvl>
+    <w:lvl w:ilvl="1" w:tplc="100C0003" w:tentative="1">
+      <w:start w:val="1"/>
+      <w:numFmt w:val="bullet"/>
+      <w:lvlText w:val="o"/>
+      <w:lvlJc w:val="left"/>
+      <w:pPr>
+        <w:ind w:left="1440" w:hanging="360"/>
+      </w:pPr>
+      <w:rPr>
+        <w:rFonts w:ascii="Courier New" w:hAnsi="Courier New" w:cs="Courier New" w:hint="default"/>
+      </w:rPr>
+    </w:lvl>
+    <w:lvl w:ilvl="2" w:tplc="100C0005" w:tentative="1">
+      <w:start w:val="1"/>
+      <w:numFmt w:val="bullet"/>
+      <w:lvlText w:val=""/>
+      <w:lvlJc w:val="left"/>
+      <w:pPr>
+        <w:ind w:left="2160" w:hanging="360"/>
+      </w:pPr>
+      <w:rPr>
+        <w:rFonts w:ascii="Wingdings" w:hAnsi="Wingdings" w:hint="default"/>
+      </w:rPr>
+    </w:lvl>
+    <w:lvl w:ilvl="3" w:tplc="100C0001" w:tentative="1">
+      <w:start w:val="1"/>
+      <w:numFmt w:val="bullet"/>
+      <w:lvlText w:val=""/>
+      <w:lvlJc w:val="left"/>
+      <w:pPr>
+        <w:ind w:left="2880" w:hanging="360"/>
+      </w:pPr>
+      <w:rPr>
+        <w:rFonts w:ascii="Symbol" w:hAnsi="Symbol" w:hint="default"/>
+      </w:rPr>
+    </w:lvl>
+    <w:lvl w:ilvl="4" w:tplc="100C0003" w:tentative="1">
+      <w:start w:val="1"/>
+      <w:numFmt w:val="bullet"/>
+      <w:lvlText w:val="o"/>
+      <w:lvlJc w:val="left"/>
+      <w:pPr>
+        <w:ind w:left="3600" w:hanging="360"/>
+      </w:pPr>
+      <w:rPr>
+        <w:rFonts w:ascii="Courier New" w:hAnsi="Courier New" w:cs="Courier New" w:hint="default"/>
+      </w:rPr>
+    </w:lvl>
+    <w:lvl w:ilvl="5" w:tplc="100C0005" w:tentative="1">
+      <w:start w:val="1"/>
+      <w:numFmt w:val="bullet"/>
+      <w:lvlText w:val=""/>
+      <w:lvlJc w:val="left"/>
+      <w:pPr>
+        <w:ind w:left="4320" w:hanging="360"/>
+      </w:pPr>
+      <w:rPr>
+        <w:rFonts w:ascii="Wingdings" w:hAnsi="Wingdings" w:hint="default"/>
+      </w:rPr>
+    </w:lvl>
+    <w:lvl w:ilvl="6" w:tplc="100C0001" w:tentative="1">
+      <w:start w:val="1"/>
+      <w:numFmt w:val="bullet"/>
+      <w:lvlText w:val=""/>
+      <w:lvlJc w:val="left"/>
+      <w:pPr>
+        <w:ind w:left="5040" w:hanging="360"/>
+      </w:pPr>
+      <w:rPr>
+        <w:rFonts w:ascii="Symbol" w:hAnsi="Symbol" w:hint="default"/>
+      </w:rPr>
+    </w:lvl>
+    <w:lvl w:ilvl="7" w:tplc="100C0003" w:tentative="1">
+      <w:start w:val="1"/>
+      <w:numFmt w:val="bullet"/>
+      <w:lvlText w:val="o"/>
+      <w:lvlJc w:val="left"/>
+      <w:pPr>
+        <w:ind w:left="5760" w:hanging="360"/>
+      </w:pPr>
+      <w:rPr>
+        <w:rFonts w:ascii="Courier New" w:hAnsi="Courier New" w:cs="Courier New" w:hint="default"/>
+      </w:rPr>
+    </w:lvl>
+    <w:lvl w:ilvl="8" w:tplc="100C0005" w:tentative="1">
+      <w:start w:val="1"/>
+      <w:numFmt w:val="bullet"/>
+      <w:lvlText w:val=""/>
+      <w:lvlJc w:val="left"/>
+      <w:pPr>
+        <w:ind w:left="6480" w:hanging="360"/>
+      </w:pPr>
+      <w:rPr>
+        <w:rFonts w:ascii="Wingdings" w:hAnsi="Wingdings" w:hint="default"/>
+      </w:rPr>
+    </w:lvl>
+  </w:abstractNum>
+  <w:abstractNum w:abstractNumId="4" w15:restartNumberingAfterBreak="0">
     <w:nsid w:val="19FF01AE"/>
     <w:multiLevelType w:val="hybridMultilevel"/>
     <w:tmpl w:val="EC6A3956"/>
@@ -5549,7 +6730,7 @@
       </w:rPr>
     </w:lvl>
   </w:abstractNum>
-  <w:abstractNum w:abstractNumId="4" w15:restartNumberingAfterBreak="0">
+  <w:abstractNum w:abstractNumId="5" w15:restartNumberingAfterBreak="0">
     <w:nsid w:val="27A404D8"/>
     <w:multiLevelType w:val="hybridMultilevel"/>
     <w:tmpl w:val="E4483B56"/>
@@ -5689,7 +6870,7 @@
       </w:rPr>
     </w:lvl>
   </w:abstractNum>
-  <w:abstractNum w:abstractNumId="5" w15:restartNumberingAfterBreak="0">
+  <w:abstractNum w:abstractNumId="6" w15:restartNumberingAfterBreak="0">
     <w:nsid w:val="318A3916"/>
     <w:multiLevelType w:val="hybridMultilevel"/>
     <w:tmpl w:val="7EC48B9C"/>
@@ -5802,7 +6983,7 @@
       </w:rPr>
     </w:lvl>
   </w:abstractNum>
-  <w:abstractNum w:abstractNumId="6" w15:restartNumberingAfterBreak="0">
+  <w:abstractNum w:abstractNumId="7" w15:restartNumberingAfterBreak="0">
     <w:nsid w:val="408C02FF"/>
     <w:multiLevelType w:val="hybridMultilevel"/>
     <w:tmpl w:val="1C925AC4"/>
@@ -5939,7 +7120,7 @@
       </w:rPr>
     </w:lvl>
   </w:abstractNum>
-  <w:abstractNum w:abstractNumId="7" w15:restartNumberingAfterBreak="0">
+  <w:abstractNum w:abstractNumId="8" w15:restartNumberingAfterBreak="0">
     <w:nsid w:val="42F31DAB"/>
     <w:multiLevelType w:val="hybridMultilevel"/>
     <w:tmpl w:val="A46C5D1C"/>
@@ -6079,7 +7260,7 @@
       </w:rPr>
     </w:lvl>
   </w:abstractNum>
-  <w:abstractNum w:abstractNumId="8" w15:restartNumberingAfterBreak="0">
+  <w:abstractNum w:abstractNumId="9" w15:restartNumberingAfterBreak="0">
     <w:nsid w:val="5082572C"/>
     <w:multiLevelType w:val="hybridMultilevel"/>
     <w:tmpl w:val="ED4ACFA4"/>
@@ -6219,7 +7400,7 @@
       </w:rPr>
     </w:lvl>
   </w:abstractNum>
-  <w:abstractNum w:abstractNumId="9" w15:restartNumberingAfterBreak="0">
+  <w:abstractNum w:abstractNumId="10" w15:restartNumberingAfterBreak="0">
     <w:nsid w:val="52B247CA"/>
     <w:multiLevelType w:val="hybridMultilevel"/>
     <w:tmpl w:val="B7D4D45A"/>
@@ -6359,7 +7540,119 @@
       </w:rPr>
     </w:lvl>
   </w:abstractNum>
-  <w:abstractNum w:abstractNumId="10" w15:restartNumberingAfterBreak="0">
+  <w:abstractNum w:abstractNumId="11" w15:restartNumberingAfterBreak="0">
+    <w:nsid w:val="54922D6A"/>
+    <w:multiLevelType w:val="hybridMultilevel"/>
+    <w:tmpl w:val="F39E9912"/>
+    <w:lvl w:ilvl="0" w:tplc="49E658AA">
+      <w:numFmt w:val="bullet"/>
+      <w:lvlText w:val="-"/>
+      <w:lvlJc w:val="left"/>
+      <w:pPr>
+        <w:ind w:left="720" w:hanging="360"/>
+      </w:pPr>
+      <w:rPr>
+        <w:rFonts w:ascii="Arial" w:eastAsia="Times New Roman" w:hAnsi="Arial" w:cs="Arial" w:hint="default"/>
+      </w:rPr>
+    </w:lvl>
+    <w:lvl w:ilvl="1" w:tplc="100C0003" w:tentative="1">
+      <w:start w:val="1"/>
+      <w:numFmt w:val="bullet"/>
+      <w:lvlText w:val="o"/>
+      <w:lvlJc w:val="left"/>
+      <w:pPr>
+        <w:ind w:left="1440" w:hanging="360"/>
+      </w:pPr>
+      <w:rPr>
+        <w:rFonts w:ascii="Courier New" w:hAnsi="Courier New" w:cs="Courier New" w:hint="default"/>
+      </w:rPr>
+    </w:lvl>
+    <w:lvl w:ilvl="2" w:tplc="100C0005" w:tentative="1">
+      <w:start w:val="1"/>
+      <w:numFmt w:val="bullet"/>
+      <w:lvlText w:val=""/>
+      <w:lvlJc w:val="left"/>
+      <w:pPr>
+        <w:ind w:left="2160" w:hanging="360"/>
+      </w:pPr>
+      <w:rPr>
+        <w:rFonts w:ascii="Wingdings" w:hAnsi="Wingdings" w:hint="default"/>
+      </w:rPr>
+    </w:lvl>
+    <w:lvl w:ilvl="3" w:tplc="100C0001" w:tentative="1">
+      <w:start w:val="1"/>
+      <w:numFmt w:val="bullet"/>
+      <w:lvlText w:val=""/>
+      <w:lvlJc w:val="left"/>
+      <w:pPr>
+        <w:ind w:left="2880" w:hanging="360"/>
+      </w:pPr>
+      <w:rPr>
+        <w:rFonts w:ascii="Symbol" w:hAnsi="Symbol" w:hint="default"/>
+      </w:rPr>
+    </w:lvl>
+    <w:lvl w:ilvl="4" w:tplc="100C0003" w:tentative="1">
+      <w:start w:val="1"/>
+      <w:numFmt w:val="bullet"/>
+      <w:lvlText w:val="o"/>
+      <w:lvlJc w:val="left"/>
+      <w:pPr>
+        <w:ind w:left="3600" w:hanging="360"/>
+      </w:pPr>
+      <w:rPr>
+        <w:rFonts w:ascii="Courier New" w:hAnsi="Courier New" w:cs="Courier New" w:hint="default"/>
+      </w:rPr>
+    </w:lvl>
+    <w:lvl w:ilvl="5" w:tplc="100C0005" w:tentative="1">
+      <w:start w:val="1"/>
+      <w:numFmt w:val="bullet"/>
+      <w:lvlText w:val=""/>
+      <w:lvlJc w:val="left"/>
+      <w:pPr>
+        <w:ind w:left="4320" w:hanging="360"/>
+      </w:pPr>
+      <w:rPr>
+        <w:rFonts w:ascii="Wingdings" w:hAnsi="Wingdings" w:hint="default"/>
+      </w:rPr>
+    </w:lvl>
+    <w:lvl w:ilvl="6" w:tplc="100C0001" w:tentative="1">
+      <w:start w:val="1"/>
+      <w:numFmt w:val="bullet"/>
+      <w:lvlText w:val=""/>
+      <w:lvlJc w:val="left"/>
+      <w:pPr>
+        <w:ind w:left="5040" w:hanging="360"/>
+      </w:pPr>
+      <w:rPr>
+        <w:rFonts w:ascii="Symbol" w:hAnsi="Symbol" w:hint="default"/>
+      </w:rPr>
+    </w:lvl>
+    <w:lvl w:ilvl="7" w:tplc="100C0003" w:tentative="1">
+      <w:start w:val="1"/>
+      <w:numFmt w:val="bullet"/>
+      <w:lvlText w:val="o"/>
+      <w:lvlJc w:val="left"/>
+      <w:pPr>
+        <w:ind w:left="5760" w:hanging="360"/>
+      </w:pPr>
+      <w:rPr>
+        <w:rFonts w:ascii="Courier New" w:hAnsi="Courier New" w:cs="Courier New" w:hint="default"/>
+      </w:rPr>
+    </w:lvl>
+    <w:lvl w:ilvl="8" w:tplc="100C0005" w:tentative="1">
+      <w:start w:val="1"/>
+      <w:numFmt w:val="bullet"/>
+      <w:lvlText w:val=""/>
+      <w:lvlJc w:val="left"/>
+      <w:pPr>
+        <w:ind w:left="6480" w:hanging="360"/>
+      </w:pPr>
+      <w:rPr>
+        <w:rFonts w:ascii="Wingdings" w:hAnsi="Wingdings" w:hint="default"/>
+      </w:rPr>
+    </w:lvl>
+  </w:abstractNum>
+  <w:abstractNum w:abstractNumId="12" w15:restartNumberingAfterBreak="0">
     <w:nsid w:val="594C1361"/>
     <w:multiLevelType w:val="hybridMultilevel"/>
     <w:tmpl w:val="5C243628"/>
@@ -6499,7 +7792,7 @@
       </w:rPr>
     </w:lvl>
   </w:abstractNum>
-  <w:abstractNum w:abstractNumId="11" w15:restartNumberingAfterBreak="0">
+  <w:abstractNum w:abstractNumId="13" w15:restartNumberingAfterBreak="0">
     <w:nsid w:val="71E06583"/>
     <w:multiLevelType w:val="hybridMultilevel"/>
     <w:tmpl w:val="26C81FCE"/>
@@ -6639,7 +7932,7 @@
       </w:rPr>
     </w:lvl>
   </w:abstractNum>
-  <w:abstractNum w:abstractNumId="12" w15:restartNumberingAfterBreak="0">
+  <w:abstractNum w:abstractNumId="14" w15:restartNumberingAfterBreak="0">
     <w:nsid w:val="75A3529B"/>
     <w:multiLevelType w:val="hybridMultilevel"/>
     <w:tmpl w:val="819EEA64"/>
@@ -6779,7 +8072,7 @@
       </w:rPr>
     </w:lvl>
   </w:abstractNum>
-  <w:abstractNum w:abstractNumId="13" w15:restartNumberingAfterBreak="0">
+  <w:abstractNum w:abstractNumId="15" w15:restartNumberingAfterBreak="0">
     <w:nsid w:val="770D70A3"/>
     <w:multiLevelType w:val="hybridMultilevel"/>
     <w:tmpl w:val="E0E09518"/>
@@ -6892,7 +8185,7 @@
       </w:rPr>
     </w:lvl>
   </w:abstractNum>
-  <w:abstractNum w:abstractNumId="14" w15:restartNumberingAfterBreak="0">
+  <w:abstractNum w:abstractNumId="16" w15:restartNumberingAfterBreak="0">
     <w:nsid w:val="7B193736"/>
     <w:multiLevelType w:val="multilevel"/>
     <w:tmpl w:val="3E0A631E"/>
@@ -6917,9 +8210,9 @@
       <w:lvlJc w:val="left"/>
       <w:pPr>
         <w:tabs>
-          <w:tab w:val="num" w:pos="576"/>
-        </w:tabs>
-        <w:ind w:left="576" w:hanging="576"/>
+          <w:tab w:val="num" w:pos="1994"/>
+        </w:tabs>
+        <w:ind w:left="1994" w:hanging="576"/>
       </w:pPr>
     </w:lvl>
     <w:lvl w:ilvl="2">
@@ -7014,7 +8307,7 @@
       </w:pPr>
     </w:lvl>
   </w:abstractNum>
-  <w:abstractNum w:abstractNumId="15" w15:restartNumberingAfterBreak="0">
+  <w:abstractNum w:abstractNumId="17" w15:restartNumberingAfterBreak="0">
     <w:nsid w:val="7DD245F2"/>
     <w:multiLevelType w:val="hybridMultilevel"/>
     <w:tmpl w:val="3100450C"/>
@@ -7155,59 +8448,65 @@
     </w:lvl>
   </w:abstractNum>
   <w:num w:numId="1" w16cid:durableId="152528203">
-    <w:abstractNumId w:val="14"/>
+    <w:abstractNumId w:val="16"/>
   </w:num>
   <w:num w:numId="2" w16cid:durableId="468670104">
     <w:abstractNumId w:val="0"/>
   </w:num>
   <w:num w:numId="3" w16cid:durableId="198977970">
-    <w:abstractNumId w:val="3"/>
+    <w:abstractNumId w:val="4"/>
   </w:num>
   <w:num w:numId="4" w16cid:durableId="465045324">
+    <w:abstractNumId w:val="14"/>
+  </w:num>
+  <w:num w:numId="5" w16cid:durableId="1983733251">
+    <w:abstractNumId w:val="10"/>
+  </w:num>
+  <w:num w:numId="6" w16cid:durableId="222907634">
+    <w:abstractNumId w:val="5"/>
+  </w:num>
+  <w:num w:numId="7" w16cid:durableId="2091073843">
     <w:abstractNumId w:val="12"/>
   </w:num>
-  <w:num w:numId="5" w16cid:durableId="1983733251">
-    <w:abstractNumId w:val="9"/>
-  </w:num>
-  <w:num w:numId="6" w16cid:durableId="222907634">
-    <w:abstractNumId w:val="4"/>
-  </w:num>
-  <w:num w:numId="7" w16cid:durableId="2091073843">
-    <w:abstractNumId w:val="10"/>
-  </w:num>
   <w:num w:numId="8" w16cid:durableId="926428605">
-    <w:abstractNumId w:val="15"/>
+    <w:abstractNumId w:val="17"/>
   </w:num>
   <w:num w:numId="9" w16cid:durableId="1903787645">
     <w:abstractNumId w:val="2"/>
   </w:num>
   <w:num w:numId="10" w16cid:durableId="865406185">
-    <w:abstractNumId w:val="6"/>
+    <w:abstractNumId w:val="7"/>
   </w:num>
   <w:num w:numId="11" w16cid:durableId="854156087">
+    <w:abstractNumId w:val="9"/>
+  </w:num>
+  <w:num w:numId="12" w16cid:durableId="863059328">
     <w:abstractNumId w:val="8"/>
   </w:num>
-  <w:num w:numId="12" w16cid:durableId="863059328">
-    <w:abstractNumId w:val="7"/>
-  </w:num>
   <w:num w:numId="13" w16cid:durableId="43069990">
-    <w:abstractNumId w:val="11"/>
+    <w:abstractNumId w:val="13"/>
   </w:num>
   <w:num w:numId="14" w16cid:durableId="449132124">
-    <w:abstractNumId w:val="13"/>
+    <w:abstractNumId w:val="15"/>
   </w:num>
   <w:num w:numId="15" w16cid:durableId="1881629557">
-    <w:abstractNumId w:val="5"/>
+    <w:abstractNumId w:val="6"/>
   </w:num>
   <w:num w:numId="16" w16cid:durableId="2144807799">
     <w:abstractNumId w:val="1"/>
+  </w:num>
+  <w:num w:numId="17" w16cid:durableId="189102385">
+    <w:abstractNumId w:val="3"/>
+  </w:num>
+  <w:num w:numId="18" w16cid:durableId="610281635">
+    <w:abstractNumId w:val="11"/>
   </w:num>
   <w:numIdMacAtCleanup w:val="13"/>
 </w:numbering>
 </file>
 
 <file path=word/styles.xml><?xml version="1.0" encoding="utf-8"?>
-<w:styles xmlns:mc="http://schemas.openxmlformats.org/markup-compatibility/2006" xmlns:r="http://schemas.openxmlformats.org/officeDocument/2006/relationships" xmlns:w="http://schemas.openxmlformats.org/wordprocessingml/2006/main" xmlns:w14="http://schemas.microsoft.com/office/word/2010/wordml" xmlns:w15="http://schemas.microsoft.com/office/word/2012/wordml" xmlns:w16cex="http://schemas.microsoft.com/office/word/2018/wordml/cex" xmlns:w16cid="http://schemas.microsoft.com/office/word/2016/wordml/cid" xmlns:w16="http://schemas.microsoft.com/office/word/2018/wordml" xmlns:w16du="http://schemas.microsoft.com/office/word/2023/wordml/word16du" xmlns:w16sdtdh="http://schemas.microsoft.com/office/word/2020/wordml/sdtdatahash" xmlns:w16se="http://schemas.microsoft.com/office/word/2015/wordml/symex" mc:Ignorable="w14 w15 w16se w16cid w16 w16cex w16sdtdh w16du">
+<w:styles xmlns:mc="http://schemas.openxmlformats.org/markup-compatibility/2006" xmlns:r="http://schemas.openxmlformats.org/officeDocument/2006/relationships" xmlns:w="http://schemas.openxmlformats.org/wordprocessingml/2006/main" xmlns:w14="http://schemas.microsoft.com/office/word/2010/wordml" xmlns:w15="http://schemas.microsoft.com/office/word/2012/wordml" xmlns:w16cex="http://schemas.microsoft.com/office/word/2018/wordml/cex" xmlns:w16cid="http://schemas.microsoft.com/office/word/2016/wordml/cid" xmlns:w16="http://schemas.microsoft.com/office/word/2018/wordml" xmlns:w16sdtdh="http://schemas.microsoft.com/office/word/2020/wordml/sdtdatahash" xmlns:w16se="http://schemas.microsoft.com/office/word/2015/wordml/symex" mc:Ignorable="w14 w15 w16se w16cid w16 w16cex w16sdtdh">
   <w:docDefaults>
     <w:rPrDefault>
       <w:rPr>
@@ -7546,7 +8845,12 @@
         <w:ilvl w:val="1"/>
         <w:numId w:val="1"/>
       </w:numPr>
+      <w:tabs>
+        <w:tab w:val="clear" w:pos="1994"/>
+        <w:tab w:val="num" w:pos="576"/>
+      </w:tabs>
       <w:spacing w:before="240" w:after="60"/>
+      <w:ind w:left="576"/>
       <w:outlineLvl w:val="1"/>
     </w:pPr>
     <w:rPr>
@@ -7682,6 +8986,7 @@
   <w:style w:type="character" w:default="1" w:styleId="Policepardfaut">
     <w:name w:val="Default Paragraph Font"/>
     <w:uiPriority w:val="1"/>
+    <w:semiHidden/>
     <w:unhideWhenUsed/>
   </w:style>
   <w:style w:type="table" w:default="1" w:styleId="TableauNormal">
@@ -8435,12 +9740,14 @@
 </file>
 
 <file path=customXml/item1.xml><?xml version="1.0" encoding="utf-8"?>
-<?mso-contentType ?>
-<FormTemplates xmlns="http://schemas.microsoft.com/sharepoint/v3/contenttype/forms">
-  <Display>DocumentLibraryForm</Display>
-  <Edit>DocumentLibraryForm</Edit>
-  <New>DocumentLibraryForm</New>
-</FormTemplates>
+<p:properties xmlns:p="http://schemas.microsoft.com/office/2006/metadata/properties" xmlns:xsi="http://www.w3.org/2001/XMLSchema-instance" xmlns:pc="http://schemas.microsoft.com/office/infopath/2007/PartnerControls">
+  <documentManagement>
+    <TaxCatchAll xmlns="eefa3612-053e-497a-ae76-8a76877f5e22" xsi:nil="true"/>
+    <lcf76f155ced4ddcb4097134ff3c332f xmlns="b5cf4370-ac38-4b9e-9836-ef6f5df64f24">
+      <Terms xmlns="http://schemas.microsoft.com/office/infopath/2007/PartnerControls"/>
+    </lcf76f155ced4ddcb4097134ff3c332f>
+  </documentManagement>
+</p:properties>
 </file>
 
 <file path=customXml/item2.xml><?xml version="1.0" encoding="utf-8"?>
@@ -8639,20 +9946,21 @@
 </file>
 
 <file path=customXml/item3.xml><?xml version="1.0" encoding="utf-8"?>
-<p:properties xmlns:p="http://schemas.microsoft.com/office/2006/metadata/properties" xmlns:xsi="http://www.w3.org/2001/XMLSchema-instance" xmlns:pc="http://schemas.microsoft.com/office/infopath/2007/PartnerControls">
-  <documentManagement>
-    <TaxCatchAll xmlns="eefa3612-053e-497a-ae76-8a76877f5e22" xsi:nil="true"/>
-    <lcf76f155ced4ddcb4097134ff3c332f xmlns="b5cf4370-ac38-4b9e-9836-ef6f5df64f24">
-      <Terms xmlns="http://schemas.microsoft.com/office/infopath/2007/PartnerControls"/>
-    </lcf76f155ced4ddcb4097134ff3c332f>
-  </documentManagement>
-</p:properties>
+<?mso-contentType ?>
+<FormTemplates xmlns="http://schemas.microsoft.com/sharepoint/v3/contenttype/forms">
+  <Display>DocumentLibraryForm</Display>
+  <Edit>DocumentLibraryForm</Edit>
+  <New>DocumentLibraryForm</New>
+</FormTemplates>
 </file>
 
 <file path=customXml/itemProps1.xml><?xml version="1.0" encoding="utf-8"?>
-<ds:datastoreItem xmlns:ds="http://schemas.openxmlformats.org/officeDocument/2006/customXml" ds:itemID="{1DADA05A-DA17-4CB0-90B5-C889667DD54A}">
+<ds:datastoreItem xmlns:ds="http://schemas.openxmlformats.org/officeDocument/2006/customXml" ds:itemID="{67CD1812-8B57-456C-9CBC-7D2297210787}">
   <ds:schemaRefs>
-    <ds:schemaRef ds:uri="http://schemas.microsoft.com/sharepoint/v3/contenttype/forms"/>
+    <ds:schemaRef ds:uri="http://schemas.microsoft.com/office/2006/metadata/properties"/>
+    <ds:schemaRef ds:uri="http://schemas.microsoft.com/office/infopath/2007/PartnerControls"/>
+    <ds:schemaRef ds:uri="eefa3612-053e-497a-ae76-8a76877f5e22"/>
+    <ds:schemaRef ds:uri="b5cf4370-ac38-4b9e-9836-ef6f5df64f24"/>
   </ds:schemaRefs>
 </ds:datastoreItem>
 </file>
@@ -8677,12 +9985,9 @@
 </file>
 
 <file path=customXml/itemProps3.xml><?xml version="1.0" encoding="utf-8"?>
-<ds:datastoreItem xmlns:ds="http://schemas.openxmlformats.org/officeDocument/2006/customXml" ds:itemID="{67CD1812-8B57-456C-9CBC-7D2297210787}">
+<ds:datastoreItem xmlns:ds="http://schemas.openxmlformats.org/officeDocument/2006/customXml" ds:itemID="{1DADA05A-DA17-4CB0-90B5-C889667DD54A}">
   <ds:schemaRefs>
-    <ds:schemaRef ds:uri="http://schemas.microsoft.com/office/2006/metadata/properties"/>
-    <ds:schemaRef ds:uri="http://schemas.microsoft.com/office/infopath/2007/PartnerControls"/>
-    <ds:schemaRef ds:uri="eefa3612-053e-497a-ae76-8a76877f5e22"/>
-    <ds:schemaRef ds:uri="b5cf4370-ac38-4b9e-9836-ef6f5df64f24"/>
+    <ds:schemaRef ds:uri="http://schemas.microsoft.com/sharepoint/v3/contenttype/forms"/>
   </ds:schemaRefs>
 </ds:datastoreItem>
 </file>
</xml_diff>

<commit_message>
feat(OceanInvader) Ajout des collision et des dégas
</commit_message>
<xml_diff>
--- a/doc/OceanInavder/RapportProjet.docx
+++ b/doc/OceanInavder/RapportProjet.docx
@@ -2291,36 +2291,10 @@
         <w:t>C# à</w:t>
       </w:r>
       <w:r>
-        <w:t xml:space="preserve"> l’aide de l’IDE Visual Studio 2022. La gestion du projet est faite avec </w:t>
-      </w:r>
-      <w:proofErr w:type="spellStart"/>
-      <w:r>
-        <w:t>IceScrum</w:t>
-      </w:r>
-      <w:proofErr w:type="spellEnd"/>
-      <w:r>
-        <w:t>, et la gestion des fichiers avec GitHub.</w:t>
-      </w:r>
-      <w:r>
-        <w:t xml:space="preserve"> Ce projet permet </w:t>
-      </w:r>
-      <w:proofErr w:type="spellStart"/>
-      <w:proofErr w:type="gramStart"/>
-      <w:r>
-        <w:t>a</w:t>
-      </w:r>
-      <w:proofErr w:type="spellEnd"/>
-      <w:proofErr w:type="gramEnd"/>
-      <w:r>
-        <w:t xml:space="preserve"> l’apprenti de d’apprendre ou de se perfectionner dans la programmation orienter objet, et d’appliquer la gestion de projet « agile » via </w:t>
-      </w:r>
-      <w:proofErr w:type="spellStart"/>
-      <w:r>
-        <w:t>IceScrum</w:t>
-      </w:r>
-      <w:proofErr w:type="spellEnd"/>
-      <w:r>
-        <w:t>.</w:t>
+        <w:t xml:space="preserve"> l’aide de l’IDE Visual Studio 2022. La gestion du projet est faite avec IceScrum, et la gestion des fichiers avec GitHub.</w:t>
+      </w:r>
+      <w:r>
+        <w:t xml:space="preserve"> Ce projet permet a l’apprenti de d’apprendre ou de se perfectionner dans la programmation orienter objet, et d’appliquer la gestion de projet « agile » via IceScrum.</w:t>
       </w:r>
     </w:p>
     <w:p/>
@@ -2497,15 +2471,7 @@
     <w:p/>
     <w:p>
       <w:r>
-        <w:t xml:space="preserve">Le but de ce projet est de réaliser un jeu en 2D avec Microsoft </w:t>
-      </w:r>
-      <w:proofErr w:type="spellStart"/>
-      <w:r>
-        <w:t>forms</w:t>
-      </w:r>
-      <w:proofErr w:type="spellEnd"/>
-      <w:r>
-        <w:t xml:space="preserve"> </w:t>
+        <w:t xml:space="preserve">Le but de ce projet est de réaliser un jeu en 2D avec Microsoft forms </w:t>
       </w:r>
     </w:p>
     <w:p>
@@ -2631,15 +2597,7 @@
     <w:p/>
     <w:p>
       <w:r>
-        <w:t xml:space="preserve">Pour la gestion de ce projet nous avons utilisé </w:t>
-      </w:r>
-      <w:proofErr w:type="spellStart"/>
-      <w:r>
-        <w:t>IceScrum</w:t>
-      </w:r>
-      <w:proofErr w:type="spellEnd"/>
-      <w:r>
-        <w:t xml:space="preserve">, un outil qui permet de planifier et de gérer des projets de façon agile. Nous avons </w:t>
+        <w:t xml:space="preserve">Pour la gestion de ce projet nous avons utilisé IceScrum, un outil qui permet de planifier et de gérer des projets de façon agile. Nous avons </w:t>
       </w:r>
       <w:r>
         <w:t>fait ce projet en utilisant un seul sprint sur toutes la durée du projet.</w:t>
@@ -2733,15 +2691,7 @@
         <w:t>aux ennemis</w:t>
       </w:r>
       <w:r>
-        <w:t xml:space="preserve"> sur une grande zone. L’attaque de zone possède un </w:t>
-      </w:r>
-      <w:proofErr w:type="spellStart"/>
-      <w:r>
-        <w:t>cooldown</w:t>
-      </w:r>
-      <w:proofErr w:type="spellEnd"/>
-      <w:r>
-        <w:t xml:space="preserve"> de 10 </w:t>
+        <w:t xml:space="preserve"> sur une grande zone. L’attaque de zone possède un cooldown de 10 </w:t>
       </w:r>
       <w:r>
         <w:t>secondes</w:t>
@@ -3111,6 +3061,643 @@
     <w:p/>
     <w:p>
       <w:pPr>
+        <w:pStyle w:val="Titre3"/>
+      </w:pPr>
+      <w:r>
+        <w:t>Mouvement (joueur)</w:t>
+      </w:r>
+    </w:p>
+    <w:p>
+      <w:r>
+        <w:t>(Auteur: Nicola Golaz)</w:t>
+      </w:r>
+    </w:p>
+    <w:tbl>
+      <w:tblPr>
+        <w:tblW w:w="100" w:type="auto"/>
+        <w:tblBorders>
+          <w:top w:val="single" w:sz="4" w:space="0" w:color="auto"/>
+          <w:left w:val="single" w:sz="4" w:space="0" w:color="auto"/>
+          <w:bottom w:val="single" w:sz="4" w:space="0" w:color="auto"/>
+          <w:right w:val="single" w:sz="4" w:space="0" w:color="auto"/>
+          <w:insideH w:val="single" w:sz="4" w:space="0" w:color="auto"/>
+          <w:insideV w:val="single" w:sz="4" w:space="0" w:color="auto"/>
+        </w:tblBorders>
+        <w:tblCellMar>
+          <w:left w:w="10" w:type="dxa"/>
+          <w:right w:w="10" w:type="dxa"/>
+        </w:tblCellMar>
+        <w:tblLook w:val="04A0" w:firstRow="1" w:lastRow="0" w:firstColumn="1" w:lastColumn="0" w:noHBand="0" w:noVBand="1"/>
+      </w:tblPr>
+      <w:tblGrid>
+        <w:gridCol w:w="9060"/>
+      </w:tblGrid>
+      <w:tr>
+        <w:tblPrEx>
+          <w:tblCellMar>
+            <w:top w:w="0" w:type="dxa"/>
+            <w:bottom w:w="0" w:type="dxa"/>
+          </w:tblCellMar>
+        </w:tblPrEx>
+        <w:tc>
+          <w:tcPr>
+            <w:tcW w:w="0" w:type="auto"/>
+          </w:tcPr>
+          <w:p>
+            <w:r>
+              <w:t>En tant que joueur, Je veux pouvoir me déplacer de gauche à droite, en avant et en arrière, afin de naviguer à travers la mer et éviter ou attaquer les ennemis.</w:t>
+            </w:r>
+          </w:p>
+        </w:tc>
+      </w:tr>
+      <w:tr>
+        <w:tblPrEx>
+          <w:tblCellMar>
+            <w:top w:w="0" w:type="dxa"/>
+            <w:bottom w:w="0" w:type="dxa"/>
+          </w:tblCellMar>
+        </w:tblPrEx>
+        <w:tc>
+          <w:tcPr>
+            <w:tcW w:w="0" w:type="auto"/>
+          </w:tcPr>
+          <w:p>
+            <w:pPr>
+              <w:jc w:val="center"/>
+            </w:pPr>
+            <w:r>
+              <w:t xml:space="preserve">Tests d'acceptance: </w:t>
+            </w:r>
+          </w:p>
+          <w:tbl>
+            <w:tblPr>
+              <w:tblW w:w="100" w:type="auto"/>
+              <w:tblCellMar>
+                <w:left w:w="10" w:type="dxa"/>
+                <w:right w:w="10" w:type="dxa"/>
+              </w:tblCellMar>
+              <w:tblLook w:val="04A0" w:firstRow="1" w:lastRow="0" w:firstColumn="1" w:lastColumn="0" w:noHBand="0" w:noVBand="1"/>
+            </w:tblPr>
+            <w:tblGrid>
+              <w:gridCol w:w="1620"/>
+              <w:gridCol w:w="7420"/>
+            </w:tblGrid>
+            <w:tr>
+              <w:tblPrEx>
+                <w:tblCellMar>
+                  <w:top w:w="0" w:type="dxa"/>
+                  <w:bottom w:w="0" w:type="dxa"/>
+                </w:tblCellMar>
+              </w:tblPrEx>
+              <w:tc>
+                <w:tcPr>
+                  <w:tcW w:w="0" w:type="auto"/>
+                </w:tcPr>
+                <w:p>
+                  <w:r>
+                    <w:lastRenderedPageBreak/>
+                    <w:t>direction</w:t>
+                  </w:r>
+                </w:p>
+              </w:tc>
+              <w:tc>
+                <w:tcPr>
+                  <w:tcW w:w="0" w:type="auto"/>
+                </w:tcPr>
+                <w:p>
+                  <w:r>
+                    <w:t>Quand je presse sur les touches de direction (wasd/fléche directionnel), L'avatar se déplace en haut, en bas et de droite a gauche en fonction de la touche pressée.</w:t>
+                  </w:r>
+                </w:p>
+              </w:tc>
+            </w:tr>
+            <w:tr>
+              <w:tblPrEx>
+                <w:tblCellMar>
+                  <w:top w:w="0" w:type="dxa"/>
+                  <w:bottom w:w="0" w:type="dxa"/>
+                </w:tblCellMar>
+              </w:tblPrEx>
+              <w:tc>
+                <w:tcPr>
+                  <w:tcW w:w="0" w:type="auto"/>
+                </w:tcPr>
+                <w:p>
+                  <w:r>
+                    <w:t>zone de mouvement</w:t>
+                  </w:r>
+                </w:p>
+              </w:tc>
+              <w:tc>
+                <w:tcPr>
+                  <w:tcW w:w="0" w:type="auto"/>
+                </w:tcPr>
+                <w:p>
+                  <w:r>
+                    <w:t>Quand je me déplace avec mon avatar, Une zone de mouvement est délimiter par la zone verte (image ci joint).</w:t>
+                  </w:r>
+                </w:p>
+              </w:tc>
+            </w:tr>
+          </w:tbl>
+          <w:p/>
+        </w:tc>
+      </w:tr>
+    </w:tbl>
+    <w:p/>
+    <w:p>
+      <w:pPr>
+        <w:pStyle w:val="Titre3"/>
+      </w:pPr>
+      <w:r>
+        <w:t>Attaque (joueur)</w:t>
+      </w:r>
+    </w:p>
+    <w:p>
+      <w:r>
+        <w:t>(Auteur: Nicola Golaz)</w:t>
+      </w:r>
+    </w:p>
+    <w:tbl>
+      <w:tblPr>
+        <w:tblW w:w="100" w:type="auto"/>
+        <w:tblBorders>
+          <w:top w:val="single" w:sz="4" w:space="0" w:color="auto"/>
+          <w:left w:val="single" w:sz="4" w:space="0" w:color="auto"/>
+          <w:bottom w:val="single" w:sz="4" w:space="0" w:color="auto"/>
+          <w:right w:val="single" w:sz="4" w:space="0" w:color="auto"/>
+          <w:insideH w:val="single" w:sz="4" w:space="0" w:color="auto"/>
+          <w:insideV w:val="single" w:sz="4" w:space="0" w:color="auto"/>
+        </w:tblBorders>
+        <w:tblCellMar>
+          <w:left w:w="10" w:type="dxa"/>
+          <w:right w:w="10" w:type="dxa"/>
+        </w:tblCellMar>
+        <w:tblLook w:val="04A0" w:firstRow="1" w:lastRow="0" w:firstColumn="1" w:lastColumn="0" w:noHBand="0" w:noVBand="1"/>
+      </w:tblPr>
+      <w:tblGrid>
+        <w:gridCol w:w="9060"/>
+      </w:tblGrid>
+      <w:tr>
+        <w:tblPrEx>
+          <w:tblCellMar>
+            <w:top w:w="0" w:type="dxa"/>
+            <w:bottom w:w="0" w:type="dxa"/>
+          </w:tblCellMar>
+        </w:tblPrEx>
+        <w:tc>
+          <w:tcPr>
+            <w:tcW w:w="0" w:type="auto"/>
+          </w:tcPr>
+          <w:p>
+            <w:r>
+              <w:t>En tant que joueur, je veux pouvoir tirer des attaques, afin de pouvoir éliminer des ennemis plus faibles d'un seul coup.</w:t>
+            </w:r>
+          </w:p>
+        </w:tc>
+      </w:tr>
+      <w:tr>
+        <w:tblPrEx>
+          <w:tblCellMar>
+            <w:top w:w="0" w:type="dxa"/>
+            <w:bottom w:w="0" w:type="dxa"/>
+          </w:tblCellMar>
+        </w:tblPrEx>
+        <w:tc>
+          <w:tcPr>
+            <w:tcW w:w="0" w:type="auto"/>
+          </w:tcPr>
+          <w:p>
+            <w:pPr>
+              <w:jc w:val="center"/>
+            </w:pPr>
+            <w:r>
+              <w:t xml:space="preserve">Tests d'acceptance: </w:t>
+            </w:r>
+          </w:p>
+          <w:tbl>
+            <w:tblPr>
+              <w:tblW w:w="100" w:type="auto"/>
+              <w:tblCellMar>
+                <w:left w:w="10" w:type="dxa"/>
+                <w:right w:w="10" w:type="dxa"/>
+              </w:tblCellMar>
+              <w:tblLook w:val="04A0" w:firstRow="1" w:lastRow="0" w:firstColumn="1" w:lastColumn="0" w:noHBand="0" w:noVBand="1"/>
+            </w:tblPr>
+            <w:tblGrid>
+              <w:gridCol w:w="1437"/>
+              <w:gridCol w:w="7603"/>
+            </w:tblGrid>
+            <w:tr>
+              <w:tblPrEx>
+                <w:tblCellMar>
+                  <w:top w:w="0" w:type="dxa"/>
+                  <w:bottom w:w="0" w:type="dxa"/>
+                </w:tblCellMar>
+              </w:tblPrEx>
+              <w:tc>
+                <w:tcPr>
+                  <w:tcW w:w="0" w:type="auto"/>
+                </w:tcPr>
+                <w:p>
+                  <w:r>
+                    <w:t>Attaque normal</w:t>
+                  </w:r>
+                </w:p>
+              </w:tc>
+              <w:tc>
+                <w:tcPr>
+                  <w:tcW w:w="0" w:type="auto"/>
+                </w:tcPr>
+                <w:p>
+                  <w:r>
+                    <w:t>Quand j'appuie sur le click gauche de ma souris,  J'effectue une attaque normal qui inflige 1 de dégât.</w:t>
+                  </w:r>
+                </w:p>
+              </w:tc>
+            </w:tr>
+            <w:tr>
+              <w:tblPrEx>
+                <w:tblCellMar>
+                  <w:top w:w="0" w:type="dxa"/>
+                  <w:bottom w:w="0" w:type="dxa"/>
+                </w:tblCellMar>
+              </w:tblPrEx>
+              <w:tc>
+                <w:tcPr>
+                  <w:tcW w:w="0" w:type="auto"/>
+                </w:tcPr>
+                <w:p>
+                  <w:r>
+                    <w:t>Attaque de zone 1</w:t>
+                  </w:r>
+                </w:p>
+              </w:tc>
+              <w:tc>
+                <w:tcPr>
+                  <w:tcW w:w="0" w:type="auto"/>
+                </w:tcPr>
+                <w:p>
+                  <w:r>
+                    <w:t>Quand j'appuie sur le click droit de ma souris, J'effectue une attaque qui s'étend sur une zone défini et qui inflige de gros dégât.</w:t>
+                  </w:r>
+                </w:p>
+              </w:tc>
+            </w:tr>
+            <w:tr>
+              <w:tblPrEx>
+                <w:tblCellMar>
+                  <w:top w:w="0" w:type="dxa"/>
+                  <w:bottom w:w="0" w:type="dxa"/>
+                </w:tblCellMar>
+              </w:tblPrEx>
+              <w:tc>
+                <w:tcPr>
+                  <w:tcW w:w="0" w:type="auto"/>
+                </w:tcPr>
+                <w:p>
+                  <w:r>
+                    <w:t>Attaque de zone 2</w:t>
+                  </w:r>
+                </w:p>
+              </w:tc>
+              <w:tc>
+                <w:tcPr>
+                  <w:tcW w:w="0" w:type="auto"/>
+                </w:tcPr>
+                <w:p>
+                  <w:r>
+                    <w:t>Après avoir utilisé l'attaque de zone, J'ai un cooldown de 10 seconde.</w:t>
+                  </w:r>
+                </w:p>
+              </w:tc>
+            </w:tr>
+          </w:tbl>
+          <w:p/>
+        </w:tc>
+      </w:tr>
+    </w:tbl>
+    <w:p/>
+    <w:p>
+      <w:pPr>
+        <w:pStyle w:val="Titre3"/>
+      </w:pPr>
+      <w:r>
+        <w:t>Ennemi point de vie</w:t>
+      </w:r>
+    </w:p>
+    <w:p>
+      <w:r>
+        <w:t>(Auteur: Nicola Golaz)</w:t>
+      </w:r>
+    </w:p>
+    <w:tbl>
+      <w:tblPr>
+        <w:tblW w:w="100" w:type="auto"/>
+        <w:tblBorders>
+          <w:top w:val="single" w:sz="4" w:space="0" w:color="auto"/>
+          <w:left w:val="single" w:sz="4" w:space="0" w:color="auto"/>
+          <w:bottom w:val="single" w:sz="4" w:space="0" w:color="auto"/>
+          <w:right w:val="single" w:sz="4" w:space="0" w:color="auto"/>
+          <w:insideH w:val="single" w:sz="4" w:space="0" w:color="auto"/>
+          <w:insideV w:val="single" w:sz="4" w:space="0" w:color="auto"/>
+        </w:tblBorders>
+        <w:tblCellMar>
+          <w:left w:w="10" w:type="dxa"/>
+          <w:right w:w="10" w:type="dxa"/>
+        </w:tblCellMar>
+        <w:tblLook w:val="04A0" w:firstRow="1" w:lastRow="0" w:firstColumn="1" w:lastColumn="0" w:noHBand="0" w:noVBand="1"/>
+      </w:tblPr>
+      <w:tblGrid>
+        <w:gridCol w:w="9060"/>
+      </w:tblGrid>
+      <w:tr>
+        <w:tblPrEx>
+          <w:tblCellMar>
+            <w:top w:w="0" w:type="dxa"/>
+            <w:bottom w:w="0" w:type="dxa"/>
+          </w:tblCellMar>
+        </w:tblPrEx>
+        <w:tc>
+          <w:tcPr>
+            <w:tcW w:w="0" w:type="auto"/>
+          </w:tcPr>
+          <w:p>
+            <w:r>
+              <w:t>En tant que joueur, Je veux que les ennemi aie un différent nombre de point de vie  selon la difficulté du niveau,  pour que le jeu soit de plus en plus difficile en fonction des niveau.</w:t>
+            </w:r>
+          </w:p>
+        </w:tc>
+      </w:tr>
+      <w:tr>
+        <w:tblPrEx>
+          <w:tblCellMar>
+            <w:top w:w="0" w:type="dxa"/>
+            <w:bottom w:w="0" w:type="dxa"/>
+          </w:tblCellMar>
+        </w:tblPrEx>
+        <w:tc>
+          <w:tcPr>
+            <w:tcW w:w="0" w:type="auto"/>
+          </w:tcPr>
+          <w:p>
+            <w:pPr>
+              <w:jc w:val="center"/>
+            </w:pPr>
+            <w:r>
+              <w:t xml:space="preserve">Tests d'acceptance: </w:t>
+            </w:r>
+          </w:p>
+          <w:tbl>
+            <w:tblPr>
+              <w:tblW w:w="100" w:type="auto"/>
+              <w:tblCellMar>
+                <w:left w:w="10" w:type="dxa"/>
+                <w:right w:w="10" w:type="dxa"/>
+              </w:tblCellMar>
+              <w:tblLook w:val="04A0" w:firstRow="1" w:lastRow="0" w:firstColumn="1" w:lastColumn="0" w:noHBand="0" w:noVBand="1"/>
+            </w:tblPr>
+            <w:tblGrid>
+              <w:gridCol w:w="1821"/>
+              <w:gridCol w:w="7219"/>
+            </w:tblGrid>
+            <w:tr>
+              <w:tblPrEx>
+                <w:tblCellMar>
+                  <w:top w:w="0" w:type="dxa"/>
+                  <w:bottom w:w="0" w:type="dxa"/>
+                </w:tblCellMar>
+              </w:tblPrEx>
+              <w:tc>
+                <w:tcPr>
+                  <w:tcW w:w="0" w:type="auto"/>
+                </w:tcPr>
+                <w:p>
+                  <w:r>
+                    <w:t>Ennemi de niveau 1</w:t>
+                  </w:r>
+                </w:p>
+              </w:tc>
+              <w:tc>
+                <w:tcPr>
+                  <w:tcW w:w="0" w:type="auto"/>
+                </w:tcPr>
+                <w:p>
+                  <w:r>
+                    <w:t>Quand je suis dans le jeu, Je remarque que les ennemie de niveau 1 on 1 point de vie.</w:t>
+                  </w:r>
+                </w:p>
+              </w:tc>
+            </w:tr>
+            <w:tr>
+              <w:tblPrEx>
+                <w:tblCellMar>
+                  <w:top w:w="0" w:type="dxa"/>
+                  <w:bottom w:w="0" w:type="dxa"/>
+                </w:tblCellMar>
+              </w:tblPrEx>
+              <w:tc>
+                <w:tcPr>
+                  <w:tcW w:w="0" w:type="auto"/>
+                </w:tcPr>
+                <w:p>
+                  <w:r>
+                    <w:t>Ennemi de niveau 2</w:t>
+                  </w:r>
+                </w:p>
+              </w:tc>
+              <w:tc>
+                <w:tcPr>
+                  <w:tcW w:w="0" w:type="auto"/>
+                </w:tcPr>
+                <w:p>
+                  <w:r>
+                    <w:t>Quand je suis dans le jeu, Je remarque que les ennemie de niveau 2 on 3 point de vie.</w:t>
+                  </w:r>
+                </w:p>
+              </w:tc>
+            </w:tr>
+            <w:tr>
+              <w:tblPrEx>
+                <w:tblCellMar>
+                  <w:top w:w="0" w:type="dxa"/>
+                  <w:bottom w:w="0" w:type="dxa"/>
+                </w:tblCellMar>
+              </w:tblPrEx>
+              <w:tc>
+                <w:tcPr>
+                  <w:tcW w:w="0" w:type="auto"/>
+                </w:tcPr>
+                <w:p>
+                  <w:r>
+                    <w:t>Ennemi de niveau 3</w:t>
+                  </w:r>
+                </w:p>
+              </w:tc>
+              <w:tc>
+                <w:tcPr>
+                  <w:tcW w:w="0" w:type="auto"/>
+                </w:tcPr>
+                <w:p>
+                  <w:r>
+                    <w:t>Quand je suis dans le jeu, Je remarque que les ennemie de niveau 3 on 5 point de vie.</w:t>
+                  </w:r>
+                </w:p>
+              </w:tc>
+            </w:tr>
+          </w:tbl>
+          <w:p/>
+        </w:tc>
+      </w:tr>
+    </w:tbl>
+    <w:p/>
+    <w:p>
+      <w:pPr>
+        <w:pStyle w:val="Titre3"/>
+      </w:pPr>
+      <w:r>
+        <w:t>Obstacle</w:t>
+      </w:r>
+    </w:p>
+    <w:p>
+      <w:r>
+        <w:t>(Auteur: Nicola Golaz)</w:t>
+      </w:r>
+    </w:p>
+    <w:tbl>
+      <w:tblPr>
+        <w:tblW w:w="100" w:type="auto"/>
+        <w:tblBorders>
+          <w:top w:val="single" w:sz="4" w:space="0" w:color="auto"/>
+          <w:left w:val="single" w:sz="4" w:space="0" w:color="auto"/>
+          <w:bottom w:val="single" w:sz="4" w:space="0" w:color="auto"/>
+          <w:right w:val="single" w:sz="4" w:space="0" w:color="auto"/>
+          <w:insideH w:val="single" w:sz="4" w:space="0" w:color="auto"/>
+          <w:insideV w:val="single" w:sz="4" w:space="0" w:color="auto"/>
+        </w:tblBorders>
+        <w:tblCellMar>
+          <w:left w:w="10" w:type="dxa"/>
+          <w:right w:w="10" w:type="dxa"/>
+        </w:tblCellMar>
+        <w:tblLook w:val="04A0" w:firstRow="1" w:lastRow="0" w:firstColumn="1" w:lastColumn="0" w:noHBand="0" w:noVBand="1"/>
+      </w:tblPr>
+      <w:tblGrid>
+        <w:gridCol w:w="9060"/>
+      </w:tblGrid>
+      <w:tr>
+        <w:tblPrEx>
+          <w:tblCellMar>
+            <w:top w:w="0" w:type="dxa"/>
+            <w:bottom w:w="0" w:type="dxa"/>
+          </w:tblCellMar>
+        </w:tblPrEx>
+        <w:tc>
+          <w:tcPr>
+            <w:tcW w:w="0" w:type="auto"/>
+          </w:tcPr>
+          <w:p>
+            <w:r>
+              <w:t>En tant que joueur, Je veux que des obstacle se trouve sur la map,  afin de pouvoir se protéger des ennemie.</w:t>
+            </w:r>
+          </w:p>
+        </w:tc>
+      </w:tr>
+      <w:tr>
+        <w:tblPrEx>
+          <w:tblCellMar>
+            <w:top w:w="0" w:type="dxa"/>
+            <w:bottom w:w="0" w:type="dxa"/>
+          </w:tblCellMar>
+        </w:tblPrEx>
+        <w:tc>
+          <w:tcPr>
+            <w:tcW w:w="0" w:type="auto"/>
+          </w:tcPr>
+          <w:p>
+            <w:pPr>
+              <w:jc w:val="center"/>
+            </w:pPr>
+            <w:r>
+              <w:t xml:space="preserve">Tests d'acceptance: </w:t>
+            </w:r>
+          </w:p>
+          <w:tbl>
+            <w:tblPr>
+              <w:tblW w:w="100" w:type="auto"/>
+              <w:tblCellMar>
+                <w:left w:w="10" w:type="dxa"/>
+                <w:right w:w="10" w:type="dxa"/>
+              </w:tblCellMar>
+              <w:tblLook w:val="04A0" w:firstRow="1" w:lastRow="0" w:firstColumn="1" w:lastColumn="0" w:noHBand="0" w:noVBand="1"/>
+            </w:tblPr>
+            <w:tblGrid>
+              <w:gridCol w:w="874"/>
+              <w:gridCol w:w="8166"/>
+            </w:tblGrid>
+            <w:tr>
+              <w:tblPrEx>
+                <w:tblCellMar>
+                  <w:top w:w="0" w:type="dxa"/>
+                  <w:bottom w:w="0" w:type="dxa"/>
+                </w:tblCellMar>
+              </w:tblPrEx>
+              <w:tc>
+                <w:tcPr>
+                  <w:tcW w:w="0" w:type="auto"/>
+                </w:tcPr>
+                <w:p>
+                  <w:r>
+                    <w:t>collision</w:t>
+                  </w:r>
+                </w:p>
+              </w:tc>
+              <w:tc>
+                <w:tcPr>
+                  <w:tcW w:w="0" w:type="auto"/>
+                </w:tcPr>
+                <w:p>
+                  <w:r>
+                    <w:t>Quand les obstacles reçoivent des tir du joueur ou des ennemie, Ils les bloquent.</w:t>
+                  </w:r>
+                </w:p>
+              </w:tc>
+            </w:tr>
+            <w:tr>
+              <w:tblPrEx>
+                <w:tblCellMar>
+                  <w:top w:w="0" w:type="dxa"/>
+                  <w:bottom w:w="0" w:type="dxa"/>
+                </w:tblCellMar>
+              </w:tblPrEx>
+              <w:tc>
+                <w:tcPr>
+                  <w:tcW w:w="0" w:type="auto"/>
+                </w:tcPr>
+                <w:p>
+                  <w:r>
+                    <w:t>position</w:t>
+                  </w:r>
+                </w:p>
+              </w:tc>
+              <w:tc>
+                <w:tcPr>
+                  <w:tcW w:w="0" w:type="auto"/>
+                </w:tcPr>
+                <w:p>
+                  <w:r>
+                    <w:t>Dans le jeu, Les obstacles sont juste devant la zone verte (voir draw.io).</w:t>
+                  </w:r>
+                </w:p>
+              </w:tc>
+            </w:tr>
+          </w:tbl>
+          <w:p/>
+        </w:tc>
+      </w:tr>
+    </w:tbl>
+    <w:p/>
+    <w:p>
+      <w:pPr>
         <w:rPr>
           <w:b/>
           <w:bCs/>
@@ -3120,121 +3707,6 @@
           <w:szCs w:val="14"/>
         </w:rPr>
       </w:pPr>
-      <w:r>
-        <w:rPr>
-          <w:b/>
-          <w:bCs/>
-          <w:i/>
-          <w:iCs/>
-          <w:color w:val="FF0000"/>
-          <w:szCs w:val="14"/>
-        </w:rPr>
-        <w:t>Reprend</w:t>
-      </w:r>
-      <w:r>
-        <w:rPr>
-          <w:b/>
-          <w:bCs/>
-          <w:i/>
-          <w:iCs/>
-          <w:color w:val="FF0000"/>
-          <w:szCs w:val="14"/>
-        </w:rPr>
-        <w:t>re</w:t>
-      </w:r>
-      <w:r>
-        <w:rPr>
-          <w:b/>
-          <w:bCs/>
-          <w:i/>
-          <w:iCs/>
-          <w:color w:val="FF0000"/>
-          <w:szCs w:val="14"/>
-        </w:rPr>
-        <w:t xml:space="preserve"> le contenu des User Stories d’</w:t>
-      </w:r>
-      <w:proofErr w:type="spellStart"/>
-      <w:r>
-        <w:rPr>
-          <w:b/>
-          <w:bCs/>
-          <w:i/>
-          <w:iCs/>
-          <w:color w:val="FF0000"/>
-          <w:szCs w:val="14"/>
-        </w:rPr>
-        <w:t>IceScrum</w:t>
-      </w:r>
-      <w:proofErr w:type="spellEnd"/>
-      <w:r>
-        <w:rPr>
-          <w:b/>
-          <w:bCs/>
-          <w:i/>
-          <w:iCs/>
-          <w:color w:val="FF0000"/>
-          <w:szCs w:val="14"/>
-        </w:rPr>
-        <w:t> : Story + tests d’acceptance</w:t>
-      </w:r>
-      <w:r>
-        <w:rPr>
-          <w:b/>
-          <w:bCs/>
-          <w:i/>
-          <w:iCs/>
-          <w:color w:val="FF0000"/>
-          <w:szCs w:val="14"/>
-        </w:rPr>
-        <w:t xml:space="preserve"> (avec </w:t>
-      </w:r>
-      <w:proofErr w:type="spellStart"/>
-      <w:r>
-        <w:rPr>
-          <w:b/>
-          <w:bCs/>
-          <w:i/>
-          <w:iCs/>
-          <w:color w:val="FF0000"/>
-          <w:szCs w:val="14"/>
-        </w:rPr>
-        <w:t>IceTools</w:t>
-      </w:r>
-      <w:proofErr w:type="spellEnd"/>
-      <w:r>
-        <w:rPr>
-          <w:b/>
-          <w:bCs/>
-          <w:i/>
-          <w:iCs/>
-          <w:color w:val="FF0000"/>
-          <w:szCs w:val="14"/>
-        </w:rPr>
-        <w:t>)</w:t>
-      </w:r>
-      <w:r>
-        <w:rPr>
-          <w:b/>
-          <w:bCs/>
-          <w:i/>
-          <w:iCs/>
-          <w:color w:val="FF0000"/>
-          <w:szCs w:val="14"/>
-        </w:rPr>
-        <w:t xml:space="preserve"> + maquettes</w:t>
-      </w:r>
-    </w:p>
-    <w:p>
-      <w:pPr>
-        <w:rPr>
-          <w:b/>
-          <w:bCs/>
-          <w:i/>
-          <w:iCs/>
-          <w:color w:val="FF0000"/>
-          <w:szCs w:val="14"/>
-        </w:rPr>
-      </w:pPr>
     </w:p>
     <w:p>
       <w:pPr>
@@ -3265,7 +3737,6 @@
           <w:sz w:val="28"/>
           <w:szCs w:val="28"/>
         </w:rPr>
-        <w:lastRenderedPageBreak/>
         <w:t>Conception centrée utilisateur</w:t>
       </w:r>
     </w:p>
@@ -3279,41 +3750,18 @@
     </w:p>
     <w:p>
       <w:r>
-        <w:t xml:space="preserve">Création des </w:t>
-      </w:r>
-      <w:proofErr w:type="spellStart"/>
-      <w:r>
-        <w:t>personnas</w:t>
-      </w:r>
-      <w:proofErr w:type="spellEnd"/>
-      <w:r>
-        <w:t> :</w:t>
-      </w:r>
-    </w:p>
-    <w:p>
-      <w:r>
-        <w:t xml:space="preserve">Après avoir effectué une recherche sur internet, j’ai constaté que la tranche d’âge qui passe le plus de temps sur les jeux vidéo est celle entre 10 et 14 ans. </w:t>
-      </w:r>
-      <w:proofErr w:type="gramStart"/>
-      <w:r>
-        <w:t>Le premier persona</w:t>
-      </w:r>
-      <w:proofErr w:type="gramEnd"/>
-      <w:r>
-        <w:t xml:space="preserve"> que je vais crées aura donc 13 ans.</w:t>
-      </w:r>
-    </w:p>
-    <w:p>
-      <w:r>
-        <w:t xml:space="preserve">Pour </w:t>
-      </w:r>
-      <w:proofErr w:type="gramStart"/>
-      <w:r>
-        <w:t>mon deuxième persona</w:t>
-      </w:r>
-      <w:proofErr w:type="gramEnd"/>
-      <w:r>
-        <w:t>, j’ai choisi une femme de 27 ans pour couvrir une large tranche d’âge.</w:t>
+        <w:t>Création des personnas :</w:t>
+      </w:r>
+    </w:p>
+    <w:p>
+      <w:r>
+        <w:lastRenderedPageBreak/>
+        <w:t>Après avoir effectué une recherche sur internet, j’ai constaté que la tranche d’âge qui passe le plus de temps sur les jeux vidéo est celle entre 10 et 14 ans. Le premier persona que je vais crées aura donc 13 ans.</w:t>
+      </w:r>
+    </w:p>
+    <w:p>
+      <w:r>
+        <w:t>Pour mon deuxième persona, j’ai choisi une femme de 27 ans pour couvrir une large tranche d’âge.</w:t>
       </w:r>
     </w:p>
     <w:p>
@@ -3364,16 +3812,8 @@
           <w:rPr>
             <w:rStyle w:val="Lienhypertexte"/>
           </w:rPr>
-          <w:t xml:space="preserve">Part de Français jouant aux jeux vidéo par âge 2023 | </w:t>
-        </w:r>
-        <w:proofErr w:type="spellStart"/>
-        <w:r>
-          <w:rPr>
-            <w:rStyle w:val="Lienhypertexte"/>
-          </w:rPr>
-          <w:t>Statista</w:t>
-        </w:r>
-        <w:proofErr w:type="spellEnd"/>
+          <w:t>Part de Français jouant aux jeux vidéo par âge 2023 | Statista</w:t>
+        </w:r>
       </w:hyperlink>
     </w:p>
     <w:p/>
@@ -3447,7 +3887,6 @@
         <w:rPr>
           <w:noProof/>
         </w:rPr>
-        <w:lastRenderedPageBreak/>
         <w:drawing>
           <wp:inline distT="0" distB="0" distL="0" distR="0" wp14:anchorId="0DC68196" wp14:editId="13661AEE">
             <wp:extent cx="5760720" cy="1631315"/>
@@ -3511,72 +3950,42 @@
       </w:r>
     </w:p>
     <w:p>
-      <w:proofErr w:type="spellStart"/>
-      <w:proofErr w:type="gramStart"/>
-      <w:r>
-        <w:t>Gunmetal</w:t>
-      </w:r>
-      <w:proofErr w:type="spellEnd"/>
-      <w:r>
-        <w:t>:</w:t>
-      </w:r>
-      <w:proofErr w:type="gramEnd"/>
-      <w:r>
-        <w:t xml:space="preserve"> 31393C</w:t>
-      </w:r>
-    </w:p>
-    <w:p>
-      <w:pPr>
-        <w:rPr>
-          <w:lang w:val="fr-CH"/>
-        </w:rPr>
-      </w:pPr>
-      <w:r>
-        <w:rPr>
-          <w:lang w:val="fr-CH"/>
-        </w:rPr>
-        <w:t xml:space="preserve">Ash </w:t>
-      </w:r>
-      <w:proofErr w:type="gramStart"/>
-      <w:r>
-        <w:rPr>
-          <w:lang w:val="fr-CH"/>
-        </w:rPr>
-        <w:t>gray:</w:t>
-      </w:r>
-      <w:proofErr w:type="gramEnd"/>
-      <w:r>
-        <w:rPr>
-          <w:lang w:val="fr-CH"/>
-        </w:rPr>
-        <w:t xml:space="preserve"> AFBFC0</w:t>
-      </w:r>
-    </w:p>
-    <w:p>
-      <w:pPr>
-        <w:rPr>
-          <w:lang w:val="fr-CH"/>
-        </w:rPr>
-      </w:pPr>
-      <w:r>
-        <w:rPr>
-          <w:lang w:val="fr-CH"/>
-        </w:rPr>
-        <w:t xml:space="preserve">Cadet </w:t>
-      </w:r>
-      <w:proofErr w:type="gramStart"/>
-      <w:r>
-        <w:rPr>
-          <w:lang w:val="fr-CH"/>
-        </w:rPr>
-        <w:t>gray:</w:t>
-      </w:r>
-      <w:proofErr w:type="gramEnd"/>
-      <w:r>
-        <w:rPr>
-          <w:lang w:val="fr-CH"/>
-        </w:rPr>
-        <w:t xml:space="preserve"> 9FA4A9</w:t>
+      <w:pPr>
+        <w:rPr>
+          <w:lang w:val="en-US"/>
+        </w:rPr>
+      </w:pPr>
+      <w:r>
+        <w:rPr>
+          <w:lang w:val="en-US"/>
+        </w:rPr>
+        <w:t>Gunmetal: 31393C</w:t>
+      </w:r>
+    </w:p>
+    <w:p>
+      <w:pPr>
+        <w:rPr>
+          <w:lang w:val="en-US"/>
+        </w:rPr>
+      </w:pPr>
+      <w:r>
+        <w:rPr>
+          <w:lang w:val="en-US"/>
+        </w:rPr>
+        <w:t>Ash gray: AFBFC0</w:t>
+      </w:r>
+    </w:p>
+    <w:p>
+      <w:pPr>
+        <w:rPr>
+          <w:lang w:val="en-US"/>
+        </w:rPr>
+      </w:pPr>
+      <w:r>
+        <w:rPr>
+          <w:lang w:val="en-US"/>
+        </w:rPr>
+        <w:t>Cadet gray: 9FA4A9</w:t>
       </w:r>
     </w:p>
     <w:p>
@@ -3679,30 +4088,56 @@
     <w:p>
       <w:pPr>
         <w:rPr>
+          <w:szCs w:val="24"/>
+        </w:rPr>
+      </w:pPr>
+      <w:r>
+        <w:rPr>
+          <w:szCs w:val="24"/>
+        </w:rPr>
+        <w:t>Chaque bouton et chaque section est étiquetée avec des labels explicitent, qui permettent à l’utilisateur de comprendre facilement et rapidement l’utilité du bouton ou de la section en question.</w:t>
+      </w:r>
+    </w:p>
+    <w:p>
+      <w:pPr>
+        <w:rPr>
+          <w:szCs w:val="24"/>
+        </w:rPr>
+      </w:pPr>
+      <w:r>
+        <w:rPr>
+          <w:szCs w:val="24"/>
+        </w:rPr>
+        <w:t>Les boutons relativement grand, permettent au utilisateurs comme des personnes âgés de pouvoir utilisé les différentes fonctionnalité aisément.</w:t>
+      </w:r>
+    </w:p>
+    <w:p>
+      <w:pPr>
+        <w:rPr>
           <w:sz w:val="28"/>
           <w:szCs w:val="28"/>
         </w:rPr>
       </w:pPr>
-      <w:r>
+    </w:p>
+    <w:p>
+      <w:pPr>
         <w:rPr>
           <w:sz w:val="28"/>
           <w:szCs w:val="28"/>
         </w:rPr>
+      </w:pPr>
+      <w:r>
+        <w:rPr>
+          <w:sz w:val="28"/>
+          <w:szCs w:val="28"/>
+        </w:rPr>
         <w:t>Conception</w:t>
       </w:r>
     </w:p>
     <w:p/>
     <w:p>
       <w:r>
-        <w:t>Définition de tous les écrans (</w:t>
-      </w:r>
-      <w:proofErr w:type="spellStart"/>
-      <w:r>
-        <w:t>WireFrame</w:t>
-      </w:r>
-      <w:proofErr w:type="spellEnd"/>
-      <w:r>
-        <w:t xml:space="preserve">) : </w:t>
+        <w:t xml:space="preserve">Définition de tous les écrans (WireFrame) : </w:t>
       </w:r>
     </w:p>
     <w:p>
@@ -3756,15 +4191,7 @@
     <w:p/>
     <w:p>
       <w:r>
-        <w:t>High-</w:t>
-      </w:r>
-      <w:proofErr w:type="spellStart"/>
-      <w:r>
-        <w:t>fidelity</w:t>
-      </w:r>
-      <w:proofErr w:type="spellEnd"/>
-      <w:r>
-        <w:t xml:space="preserve"> : </w:t>
+        <w:t xml:space="preserve">High-fidelity : </w:t>
       </w:r>
     </w:p>
     <w:p>
@@ -3788,23 +4215,7 @@
     <w:p/>
     <w:p>
       <w:r>
-        <w:t>J’ai gardé la police de base (Inter) pour faire mon high-</w:t>
-      </w:r>
-      <w:proofErr w:type="spellStart"/>
-      <w:r>
-        <w:t>fidelity</w:t>
-      </w:r>
-      <w:proofErr w:type="spellEnd"/>
-      <w:r>
-        <w:t>, car c’est une police sans-</w:t>
-      </w:r>
-      <w:proofErr w:type="spellStart"/>
-      <w:r>
-        <w:t>serifs</w:t>
-      </w:r>
-      <w:proofErr w:type="spellEnd"/>
-      <w:r>
-        <w:t xml:space="preserve"> ce qui la rend facile à lire. Cela conviendra aux joueurs les plus âgés, mais aussi au plus jeune.</w:t>
+        <w:t>J’ai gardé la police de base (Inter) pour faire mon high-fidelity, car c’est une police sans-serifs ce qui la rend facile à lire. Cela conviendra aux joueurs les plus âgés, mais aussi au plus jeune.</w:t>
       </w:r>
       <w:r>
         <w:t xml:space="preserve"> </w:t>
@@ -3812,7 +4223,6 @@
     </w:p>
     <w:p>
       <w:r>
-        <w:lastRenderedPageBreak/>
         <w:t>J’ai utilisé une police d’écriture plutôt grande, pour proposer une bonne visibilité des paramètres au joueur.</w:t>
       </w:r>
     </w:p>
@@ -3849,6 +4259,7 @@
           <w:i w:val="0"/>
           <w:iCs/>
         </w:rPr>
+        <w:lastRenderedPageBreak/>
         <w:t>Stratégie de test</w:t>
       </w:r>
       <w:bookmarkEnd w:id="5"/>
@@ -3934,20 +4345,8 @@
           <w:iCs/>
           <w:color w:val="FF0000"/>
         </w:rPr>
-        <w:t xml:space="preserve">Décrire l’environnement dans lequel se fait la sprint </w:t>
-      </w:r>
-      <w:proofErr w:type="spellStart"/>
-      <w:r>
-        <w:rPr>
-          <w:b/>
-          <w:bCs/>
-          <w:i/>
-          <w:iCs/>
-          <w:color w:val="FF0000"/>
-        </w:rPr>
-        <w:t>review</w:t>
-      </w:r>
-      <w:proofErr w:type="spellEnd"/>
+        <w:t>Décrire l’environnement dans lequel se fait la sprint review</w:t>
+      </w:r>
     </w:p>
     <w:p>
       <w:pPr>
@@ -4018,7 +4417,6 @@
           <w:szCs w:val="14"/>
         </w:rPr>
       </w:pPr>
-      <w:proofErr w:type="gramStart"/>
       <w:r>
         <w:rPr>
           <w:i/>
@@ -4033,16 +4431,7 @@
           <w:iCs/>
           <w:szCs w:val="14"/>
         </w:rPr>
-        <w:t>ypes</w:t>
-      </w:r>
-      <w:proofErr w:type="gramEnd"/>
-      <w:r>
-        <w:rPr>
-          <w:i/>
-          <w:iCs/>
-          <w:szCs w:val="14"/>
-        </w:rPr>
-        <w:t xml:space="preserve"> de des tests et ordre dans lequel ils seront effectués.</w:t>
+        <w:t>ypes de des tests et ordre dans lequel ils seront effectués.</w:t>
       </w:r>
     </w:p>
     <w:p>
@@ -4062,7 +4451,6 @@
           <w:szCs w:val="14"/>
         </w:rPr>
       </w:pPr>
-      <w:proofErr w:type="gramStart"/>
       <w:r>
         <w:rPr>
           <w:i/>
@@ -4077,16 +4465,7 @@
           <w:iCs/>
           <w:szCs w:val="14"/>
         </w:rPr>
-        <w:t>es</w:t>
-      </w:r>
-      <w:proofErr w:type="gramEnd"/>
-      <w:r>
-        <w:rPr>
-          <w:i/>
-          <w:iCs/>
-          <w:szCs w:val="14"/>
-        </w:rPr>
-        <w:t xml:space="preserve"> moyens à mettre en œuvre</w:t>
+        <w:t>es moyens à mettre en œuvre</w:t>
       </w:r>
       <w:r>
         <w:rPr>
@@ -4114,7 +4493,6 @@
           <w:szCs w:val="14"/>
         </w:rPr>
       </w:pPr>
-      <w:proofErr w:type="gramStart"/>
       <w:r>
         <w:rPr>
           <w:i/>
@@ -4129,16 +4507,7 @@
           <w:iCs/>
           <w:szCs w:val="14"/>
         </w:rPr>
-        <w:t>ouverture</w:t>
-      </w:r>
-      <w:proofErr w:type="gramEnd"/>
-      <w:r>
-        <w:rPr>
-          <w:i/>
-          <w:iCs/>
-          <w:szCs w:val="14"/>
-        </w:rPr>
-        <w:t xml:space="preserve"> des tests (tests exhaustifs ou non, si non, pourquoi ?)</w:t>
+        <w:t>ouverture des tests (tests exhaustifs ou non, si non, pourquoi ?)</w:t>
       </w:r>
       <w:r>
         <w:rPr>
@@ -4166,7 +4535,6 @@
           <w:szCs w:val="14"/>
         </w:rPr>
       </w:pPr>
-      <w:proofErr w:type="gramStart"/>
       <w:r>
         <w:rPr>
           <w:i/>
@@ -4181,16 +4549,7 @@
           <w:iCs/>
           <w:szCs w:val="14"/>
         </w:rPr>
-        <w:t>onnées</w:t>
-      </w:r>
-      <w:proofErr w:type="gramEnd"/>
-      <w:r>
-        <w:rPr>
-          <w:i/>
-          <w:iCs/>
-          <w:szCs w:val="14"/>
-        </w:rPr>
-        <w:t xml:space="preserve"> de test à prévoir (données réelles ?)</w:t>
+        <w:t>onnées de test à prévoir (données réelles ?)</w:t>
       </w:r>
       <w:r>
         <w:rPr>
@@ -4237,23 +4596,13 @@
           <w:szCs w:val="14"/>
         </w:rPr>
       </w:pPr>
-      <w:proofErr w:type="gramStart"/>
       <w:r>
         <w:rPr>
           <w:i/>
           <w:iCs/>
           <w:szCs w:val="14"/>
         </w:rPr>
-        <w:t>les</w:t>
-      </w:r>
-      <w:proofErr w:type="gramEnd"/>
-      <w:r>
-        <w:rPr>
-          <w:i/>
-          <w:iCs/>
-          <w:szCs w:val="14"/>
-        </w:rPr>
-        <w:t xml:space="preserve"> testeurs extérieurs éventuels.</w:t>
+        <w:t>les testeurs extérieurs éventuels.</w:t>
       </w:r>
     </w:p>
     <w:p>
@@ -4276,34 +4625,13 @@
     </w:p>
     <w:p/>
     <w:p>
-      <w:proofErr w:type="spellStart"/>
-      <w:r>
-        <w:t>Cooldown</w:t>
-      </w:r>
-      <w:proofErr w:type="spellEnd"/>
-      <w:r>
-        <w:t xml:space="preserve"> de l’attaque de zone : </w:t>
-      </w:r>
-    </w:p>
-    <w:p>
-      <w:r>
-        <w:t xml:space="preserve">                     Le </w:t>
-      </w:r>
-      <w:proofErr w:type="spellStart"/>
-      <w:r>
-        <w:t>cooldown</w:t>
-      </w:r>
-      <w:proofErr w:type="spellEnd"/>
-      <w:r>
-        <w:t xml:space="preserve"> utilise </w:t>
-      </w:r>
-      <w:proofErr w:type="spellStart"/>
-      <w:r>
-        <w:t>DateTime.Now</w:t>
-      </w:r>
-      <w:proofErr w:type="spellEnd"/>
-      <w:r>
-        <w:t xml:space="preserve"> pour déterminer si le</w:t>
+      <w:r>
+        <w:t xml:space="preserve">Cooldown de l’attaque de zone : </w:t>
+      </w:r>
+    </w:p>
+    <w:p>
+      <w:r>
+        <w:t xml:space="preserve">                     Le cooldown utilise DateTime.Now pour déterminer si le</w:t>
       </w:r>
     </w:p>
     <w:p>
@@ -4312,14 +4640,7 @@
       </w:r>
       <w:r>
         <w:tab/>
-      </w:r>
-      <w:proofErr w:type="gramStart"/>
-      <w:r>
-        <w:t>temps</w:t>
-      </w:r>
-      <w:proofErr w:type="gramEnd"/>
-      <w:r>
-        <w:t xml:space="preserve"> entre la dernière attaque et le temps présent est plus petit ou </w:t>
+        <w:t xml:space="preserve">temps entre la dernière attaque et le temps présent est plus petit ou </w:t>
       </w:r>
     </w:p>
     <w:p>
@@ -4328,14 +4649,7 @@
       </w:r>
       <w:r>
         <w:tab/>
-      </w:r>
-      <w:proofErr w:type="gramStart"/>
-      <w:r>
-        <w:t>plus</w:t>
-      </w:r>
-      <w:proofErr w:type="gramEnd"/>
-      <w:r>
-        <w:t xml:space="preserve"> grand que 10. Si le temps est plus petit, le </w:t>
+        <w:t xml:space="preserve">plus grand que 10. Si le temps est plus petit, le </w:t>
       </w:r>
       <w:r>
         <w:t xml:space="preserve">temps restant avant la </w:t>
@@ -4345,23 +4659,7 @@
       </w:r>
       <w:r>
         <w:tab/>
-        <w:t xml:space="preserve">prochaine attaque est affiché, </w:t>
-      </w:r>
-      <w:proofErr w:type="gramStart"/>
-      <w:r>
-        <w:t>si il</w:t>
-      </w:r>
-      <w:proofErr w:type="gramEnd"/>
-      <w:r>
-        <w:t xml:space="preserve"> est plus grand ou égal </w:t>
-      </w:r>
-      <w:proofErr w:type="spellStart"/>
-      <w:r>
-        <w:t>a</w:t>
-      </w:r>
-      <w:proofErr w:type="spellEnd"/>
-      <w:r>
-        <w:t xml:space="preserve"> 10, l’attaque </w:t>
+        <w:t xml:space="preserve">prochaine attaque est affiché, si il est plus grand ou égal a 10, l’attaque </w:t>
       </w:r>
       <w:r>
         <w:tab/>
@@ -4607,7 +4905,6 @@
           <w:iCs/>
           <w:color w:val="FF0000"/>
         </w:rPr>
-        <w:lastRenderedPageBreak/>
         <w:t>NE PAS mettre ici des pratiques usuelles que tout professionnel de la branche connaît déjà. Par exemple, n’EXPLIQUEZ PAS ICI CE QU’EST LE PATTERN MVC.</w:t>
       </w:r>
     </w:p>
@@ -4661,27 +4958,7 @@
           <w:iCs/>
           <w:color w:val="FF0000"/>
         </w:rPr>
-        <w:t xml:space="preserve">Au moment de générer le formulaire, le script </w:t>
-      </w:r>
-      <w:proofErr w:type="spellStart"/>
-      <w:r>
-        <w:rPr>
-          <w:b/>
-          <w:i/>
-          <w:iCs/>
-          <w:color w:val="FF0000"/>
-        </w:rPr>
-        <w:t>php</w:t>
-      </w:r>
-      <w:proofErr w:type="spellEnd"/>
-      <w:r>
-        <w:rPr>
-          <w:b/>
-          <w:i/>
-          <w:iCs/>
-          <w:color w:val="FF0000"/>
-        </w:rPr>
-        <w:t> :</w:t>
+        <w:t>Au moment de générer le formulaire, le script php :</w:t>
       </w:r>
     </w:p>
     <w:p>
@@ -4705,6 +4982,7 @@
           <w:iCs/>
           <w:color w:val="FF0000"/>
         </w:rPr>
+        <w:lastRenderedPageBreak/>
         <w:t>Concatène les noms de tous les champs contenus dans le formulaire</w:t>
       </w:r>
     </w:p>
@@ -4753,39 +5031,8 @@
           <w:iCs/>
           <w:color w:val="FF0000"/>
         </w:rPr>
-        <w:t xml:space="preserve">Ajoute un input nommé « CSRF » de type </w:t>
-      </w:r>
-      <w:proofErr w:type="spellStart"/>
-      <w:r>
-        <w:rPr>
-          <w:b/>
-          <w:i/>
-          <w:iCs/>
-          <w:color w:val="FF0000"/>
-        </w:rPr>
-        <w:t>hidden</w:t>
-      </w:r>
-      <w:proofErr w:type="spellEnd"/>
-      <w:r>
-        <w:rPr>
-          <w:b/>
-          <w:i/>
-          <w:iCs/>
-          <w:color w:val="FF0000"/>
-        </w:rPr>
-        <w:t xml:space="preserve"> dans le </w:t>
-      </w:r>
-      <w:proofErr w:type="spellStart"/>
-      <w:r>
-        <w:rPr>
-          <w:b/>
-          <w:i/>
-          <w:iCs/>
-          <w:color w:val="FF0000"/>
-        </w:rPr>
-        <w:t>form</w:t>
-      </w:r>
-      <w:proofErr w:type="spellEnd"/>
+        <w:t>Ajoute un input nommé « CSRF » de type hidden dans le form</w:t>
+      </w:r>
     </w:p>
     <w:p>
       <w:pPr>
@@ -4808,19 +5055,8 @@
           <w:iCs/>
           <w:color w:val="FF0000"/>
         </w:rPr>
-        <w:t xml:space="preserve">A la réception du POST du </w:t>
-      </w:r>
-      <w:proofErr w:type="spellStart"/>
-      <w:r>
-        <w:rPr>
-          <w:b/>
-          <w:i/>
-          <w:iCs/>
-          <w:color w:val="FF0000"/>
-        </w:rPr>
-        <w:t>fromulaire</w:t>
-      </w:r>
-      <w:proofErr w:type="spellEnd"/>
+        <w:t>A la réception du POST du fromulaire</w:t>
+      </w:r>
     </w:p>
     <w:p>
       <w:pPr>
@@ -4979,15 +5215,7 @@
     <w:p/>
     <w:p>
       <w:r>
-        <w:t xml:space="preserve">Je n’ai pas eu de problème pour permettre au joueur de se déplacer, j’ai essayé de trouver comment faire pour que le joueur ne se déplace pas de façon saccadé (par </w:t>
-      </w:r>
-      <w:proofErr w:type="spellStart"/>
-      <w:r>
-        <w:t>accoup</w:t>
-      </w:r>
-      <w:proofErr w:type="spellEnd"/>
-      <w:r>
-        <w:t>) mais je n’ai pas réussi.</w:t>
+        <w:t>Je n’ai pas eu de problème pour permettre au joueur de se déplacer, j’ai essayé de trouver comment faire pour que le joueur ne se déplace pas de façon saccadé (par accoup) mais je n’ai pas réussi.</w:t>
       </w:r>
     </w:p>
     <w:p/>
@@ -5087,118 +5315,26 @@
     <w:p/>
     <w:p>
       <w:r>
-        <w:t xml:space="preserve">Vous pouvez </w:t>
-      </w:r>
-      <w:proofErr w:type="spellStart"/>
-      <w:r>
-        <w:t>trouvez</w:t>
-      </w:r>
-      <w:proofErr w:type="spellEnd"/>
-      <w:r>
-        <w:t xml:space="preserve"> le code source de mon jeu dans mon repos </w:t>
-      </w:r>
-      <w:proofErr w:type="spellStart"/>
-      <w:r>
-        <w:t>github</w:t>
-      </w:r>
-      <w:proofErr w:type="spellEnd"/>
-      <w:r>
-        <w:t xml:space="preserve"> : </w:t>
+        <w:t xml:space="preserve">Vous pouvez trouvez le code source de mon jeu dans mon repos github : </w:t>
       </w:r>
       <w:hyperlink r:id="rId14" w:history="1">
-        <w:proofErr w:type="spellStart"/>
         <w:r>
           <w:rPr>
             <w:rStyle w:val="Lienhypertexte"/>
           </w:rPr>
-          <w:t>NicolaGolaz</w:t>
-        </w:r>
-        <w:proofErr w:type="spellEnd"/>
-        <w:r>
-          <w:rPr>
-            <w:rStyle w:val="Lienhypertexte"/>
-          </w:rPr>
-          <w:t>/</w:t>
-        </w:r>
-        <w:proofErr w:type="spellStart"/>
-        <w:r>
-          <w:rPr>
-            <w:rStyle w:val="Lienhypertexte"/>
-          </w:rPr>
-          <w:t>P_</w:t>
-        </w:r>
-        <w:proofErr w:type="gramStart"/>
-        <w:r>
-          <w:rPr>
-            <w:rStyle w:val="Lienhypertexte"/>
-          </w:rPr>
-          <w:t>OceanInvader</w:t>
-        </w:r>
-        <w:proofErr w:type="spellEnd"/>
-        <w:r>
-          <w:rPr>
-            <w:rStyle w:val="Lienhypertexte"/>
-          </w:rPr>
-          <w:t>:</w:t>
-        </w:r>
-        <w:proofErr w:type="gramEnd"/>
-        <w:r>
-          <w:rPr>
-            <w:rStyle w:val="Lienhypertexte"/>
-          </w:rPr>
-          <w:t xml:space="preserve"> </w:t>
-        </w:r>
-        <w:proofErr w:type="spellStart"/>
-        <w:r>
-          <w:rPr>
-            <w:rStyle w:val="Lienhypertexte"/>
-          </w:rPr>
-          <w:t>db</w:t>
-        </w:r>
-        <w:proofErr w:type="spellEnd"/>
+          <w:t>NicolaGolaz/P_OceanInvader: db</w:t>
+        </w:r>
       </w:hyperlink>
     </w:p>
     <w:p/>
     <w:p>
       <w:r>
-        <w:t>Vous y trouverez le dossier « </w:t>
-      </w:r>
-      <w:proofErr w:type="spellStart"/>
-      <w:r>
-        <w:t>OceanInvader</w:t>
-      </w:r>
-      <w:proofErr w:type="spellEnd"/>
-      <w:r>
-        <w:t xml:space="preserve"> », qui contient tous les fichiers qui compose mon jeu. </w:t>
-      </w:r>
-    </w:p>
-    <w:p>
-      <w:r>
-        <w:t xml:space="preserve">Le projet a été réaliser sur </w:t>
-      </w:r>
-      <w:proofErr w:type="spellStart"/>
-      <w:r>
-        <w:t>windows</w:t>
-      </w:r>
-      <w:proofErr w:type="spellEnd"/>
-      <w:r>
-        <w:t xml:space="preserve"> 11 et </w:t>
-      </w:r>
-      <w:proofErr w:type="spellStart"/>
-      <w:r>
-        <w:t>windows</w:t>
-      </w:r>
-      <w:proofErr w:type="spellEnd"/>
-      <w:r>
-        <w:t xml:space="preserve"> 10. La version de </w:t>
-      </w:r>
-      <w:proofErr w:type="spellStart"/>
-      <w:r>
-        <w:t>windows</w:t>
-      </w:r>
-      <w:proofErr w:type="spellEnd"/>
-      <w:r>
-        <w:t xml:space="preserve"> 11 est 23H2</w:t>
+        <w:t xml:space="preserve">Vous y trouverez le dossier « OceanInvader », qui contient tous les fichiers qui compose mon jeu. </w:t>
+      </w:r>
+    </w:p>
+    <w:p>
+      <w:r>
+        <w:t>Le projet a été réaliser sur windows 11 et windows 10. La version de windows 11 est 23H2</w:t>
       </w:r>
       <w:r>
         <w:t>. L’IDE utilisé est Visual Studio 2022.</w:t>
@@ -5206,20 +5342,7 @@
     </w:p>
     <w:p>
       <w:r>
-        <w:t xml:space="preserve">Les seuls matériel utilisé sont deux pc (clavier, </w:t>
-      </w:r>
-      <w:proofErr w:type="spellStart"/>
-      <w:proofErr w:type="gramStart"/>
-      <w:r>
-        <w:t>souris,etc</w:t>
-      </w:r>
-      <w:proofErr w:type="spellEnd"/>
-      <w:r>
-        <w:t>.</w:t>
-      </w:r>
-      <w:proofErr w:type="gramEnd"/>
-      <w:r>
-        <w:t>).</w:t>
+        <w:t>Les seuls matériel utilisé sont deux pc (clavier, souris,etc.).</w:t>
       </w:r>
     </w:p>
     <w:p/>
@@ -5270,21 +5393,12 @@
           <w:iCs/>
         </w:rPr>
       </w:pPr>
-      <w:proofErr w:type="gramStart"/>
-      <w:r>
-        <w:rPr>
-          <w:i/>
-          <w:iCs/>
-        </w:rPr>
-        <w:t>la</w:t>
-      </w:r>
-      <w:proofErr w:type="gramEnd"/>
-      <w:r>
-        <w:rPr>
-          <w:i/>
-          <w:iCs/>
-        </w:rPr>
-        <w:t xml:space="preserve"> liste de tous les fichiers et une rapide description de leur contenu (des noms qui parlent !)</w:t>
+      <w:r>
+        <w:rPr>
+          <w:i/>
+          <w:iCs/>
+        </w:rPr>
+        <w:t>la liste de tous les fichiers et une rapide description de leur contenu (des noms qui parlent !)</w:t>
       </w:r>
     </w:p>
     <w:p>
@@ -5303,21 +5417,12 @@
           <w:iCs/>
         </w:rPr>
       </w:pPr>
-      <w:proofErr w:type="gramStart"/>
-      <w:r>
-        <w:rPr>
-          <w:i/>
-          <w:iCs/>
-        </w:rPr>
-        <w:t>les</w:t>
-      </w:r>
-      <w:proofErr w:type="gramEnd"/>
-      <w:r>
-        <w:rPr>
-          <w:i/>
-          <w:iCs/>
-        </w:rPr>
-        <w:t xml:space="preserve"> versions des systèmes d'exploitation et des outils logiciels</w:t>
+      <w:r>
+        <w:rPr>
+          <w:i/>
+          <w:iCs/>
+        </w:rPr>
+        <w:t>les versions des systèmes d'exploitation et des outils logiciels</w:t>
       </w:r>
     </w:p>
     <w:p>
@@ -5336,21 +5441,12 @@
           <w:iCs/>
         </w:rPr>
       </w:pPr>
-      <w:proofErr w:type="gramStart"/>
-      <w:r>
-        <w:rPr>
-          <w:i/>
-          <w:iCs/>
-        </w:rPr>
-        <w:t>la</w:t>
-      </w:r>
-      <w:proofErr w:type="gramEnd"/>
-      <w:r>
-        <w:rPr>
-          <w:i/>
-          <w:iCs/>
-        </w:rPr>
-        <w:t xml:space="preserve"> description exacte du matériel</w:t>
+      <w:r>
+        <w:rPr>
+          <w:i/>
+          <w:iCs/>
+        </w:rPr>
+        <w:t>la description exacte du matériel</w:t>
       </w:r>
     </w:p>
     <w:p/>
@@ -5431,9 +5527,8 @@
           <w:iCs/>
           <w:color w:val="FF0000"/>
         </w:rPr>
-        <w:t>Reprendre les tests d’acceptance d’</w:t>
-      </w:r>
-      <w:proofErr w:type="spellStart"/>
+        <w:t>Reprendre les tests d’acceptance d’IceScrum au moyen de la feuille ad hoc d’</w:t>
+      </w:r>
       <w:r>
         <w:rPr>
           <w:b/>
@@ -5442,31 +5537,8 @@
           <w:iCs/>
           <w:color w:val="FF0000"/>
         </w:rPr>
-        <w:t>IceScrum</w:t>
-      </w:r>
-      <w:proofErr w:type="spellEnd"/>
-      <w:r>
-        <w:rPr>
-          <w:b/>
-          <w:bCs/>
-          <w:i/>
-          <w:iCs/>
-          <w:color w:val="FF0000"/>
-        </w:rPr>
-        <w:t xml:space="preserve"> au moyen de la feuille ad hoc d’</w:t>
-      </w:r>
-      <w:proofErr w:type="spellStart"/>
-      <w:r>
-        <w:rPr>
-          <w:b/>
-          <w:bCs/>
-          <w:i/>
-          <w:iCs/>
-          <w:color w:val="FF0000"/>
-        </w:rPr>
         <w:t>IceTools</w:t>
       </w:r>
-      <w:proofErr w:type="spellEnd"/>
     </w:p>
     <w:p>
       <w:pPr>
@@ -5694,15 +5766,7 @@
         <w:ind w:left="357"/>
       </w:pPr>
       <w:r>
-        <w:t xml:space="preserve">Je n’ai pas pu atteindre la majeur de mes objectifs, </w:t>
-      </w:r>
-      <w:proofErr w:type="spellStart"/>
-      <w:r>
-        <w:t>du</w:t>
-      </w:r>
-      <w:proofErr w:type="spellEnd"/>
-      <w:r>
-        <w:t xml:space="preserve"> au fait que je manquais de connaissance pour réaliser les fonctions de mon jeu vidéo. J’ai réussi à afficher un joueur qui a la possibilité de tirer différent type de projectile et de se déplacer dans une zone définie.</w:t>
+        <w:t>Je n’ai pas pu atteindre la majeur de mes objectifs, du au fait que je manquais de connaissance pour réaliser les fonctions de mon jeu vidéo. J’ai réussi à afficher un joueur qui a la possibilité de tirer différent type de projectile et de se déplacer dans une zone définie.</w:t>
       </w:r>
     </w:p>
     <w:p>
@@ -6005,21 +6069,12 @@
         <w:szCs w:val="16"/>
       </w:rPr>
     </w:pPr>
-    <w:proofErr w:type="gramStart"/>
     <w:r>
       <w:rPr>
         <w:sz w:val="16"/>
         <w:szCs w:val="16"/>
       </w:rPr>
-      <w:t>i</w:t>
-    </w:r>
-    <w:proofErr w:type="gramEnd"/>
-    <w:r>
-      <w:rPr>
-        <w:sz w:val="16"/>
-        <w:szCs w:val="16"/>
-      </w:rPr>
-      <w:t>-CQ VD Octobre 2010</w:t>
+      <w:t>i-CQ VD Octobre 2010</w:t>
     </w:r>
     <w:r>
       <w:rPr>
@@ -6081,23 +6136,7 @@
         <w:sz w:val="16"/>
         <w:szCs w:val="16"/>
       </w:rPr>
-      <w:t xml:space="preserve">Dernière </w:t>
-    </w:r>
-    <w:proofErr w:type="spellStart"/>
-    <w:r>
-      <w:rPr>
-        <w:sz w:val="16"/>
-        <w:szCs w:val="16"/>
-      </w:rPr>
-      <w:t>modif</w:t>
-    </w:r>
-    <w:proofErr w:type="spellEnd"/>
-    <w:r>
-      <w:rPr>
-        <w:sz w:val="16"/>
-        <w:szCs w:val="16"/>
-      </w:rPr>
-      <w:t> : 02.12.2010</w:t>
+      <w:t>Dernière modif : 02.12.2010</w:t>
     </w:r>
     <w:r>
       <w:rPr>
@@ -9740,17 +9779,6 @@
 </file>
 
 <file path=customXml/item1.xml><?xml version="1.0" encoding="utf-8"?>
-<p:properties xmlns:p="http://schemas.microsoft.com/office/2006/metadata/properties" xmlns:xsi="http://www.w3.org/2001/XMLSchema-instance" xmlns:pc="http://schemas.microsoft.com/office/infopath/2007/PartnerControls">
-  <documentManagement>
-    <TaxCatchAll xmlns="eefa3612-053e-497a-ae76-8a76877f5e22" xsi:nil="true"/>
-    <lcf76f155ced4ddcb4097134ff3c332f xmlns="b5cf4370-ac38-4b9e-9836-ef6f5df64f24">
-      <Terms xmlns="http://schemas.microsoft.com/office/infopath/2007/PartnerControls"/>
-    </lcf76f155ced4ddcb4097134ff3c332f>
-  </documentManagement>
-</p:properties>
-</file>
-
-<file path=customXml/item2.xml><?xml version="1.0" encoding="utf-8"?>
 <ct:contentTypeSchema xmlns:ct="http://schemas.microsoft.com/office/2006/metadata/contentType" xmlns:ma="http://schemas.microsoft.com/office/2006/metadata/properties/metaAttributes" ct:_="" ma:_="" ma:contentTypeName="Document" ma:contentTypeID="0x01010080C9F2488912074FB587B9AD9ADAE5BB" ma:contentTypeVersion="11" ma:contentTypeDescription="Crée un document." ma:contentTypeScope="" ma:versionID="0de33a34aa8934241a92d815be952b03">
   <xsd:schema xmlns:xsd="http://www.w3.org/2001/XMLSchema" xmlns:xs="http://www.w3.org/2001/XMLSchema" xmlns:p="http://schemas.microsoft.com/office/2006/metadata/properties" xmlns:ns2="b5cf4370-ac38-4b9e-9836-ef6f5df64f24" xmlns:ns3="eefa3612-053e-497a-ae76-8a76877f5e22" targetNamespace="http://schemas.microsoft.com/office/2006/metadata/properties" ma:root="true" ma:fieldsID="8468e718e17ddb77568e1238d457d43f" ns2:_="" ns3:_="">
     <xsd:import namespace="b5cf4370-ac38-4b9e-9836-ef6f5df64f24"/>
@@ -9945,6 +9973,17 @@
 </ct:contentTypeSchema>
 </file>
 
+<file path=customXml/item2.xml><?xml version="1.0" encoding="utf-8"?>
+<p:properties xmlns:p="http://schemas.microsoft.com/office/2006/metadata/properties" xmlns:xsi="http://www.w3.org/2001/XMLSchema-instance" xmlns:pc="http://schemas.microsoft.com/office/infopath/2007/PartnerControls">
+  <documentManagement>
+    <TaxCatchAll xmlns="eefa3612-053e-497a-ae76-8a76877f5e22" xsi:nil="true"/>
+    <lcf76f155ced4ddcb4097134ff3c332f xmlns="b5cf4370-ac38-4b9e-9836-ef6f5df64f24">
+      <Terms xmlns="http://schemas.microsoft.com/office/infopath/2007/PartnerControls"/>
+    </lcf76f155ced4ddcb4097134ff3c332f>
+  </documentManagement>
+</p:properties>
+</file>
+
 <file path=customXml/item3.xml><?xml version="1.0" encoding="utf-8"?>
 <?mso-contentType ?>
 <FormTemplates xmlns="http://schemas.microsoft.com/sharepoint/v3/contenttype/forms">
@@ -9955,17 +9994,6 @@
 </file>
 
 <file path=customXml/itemProps1.xml><?xml version="1.0" encoding="utf-8"?>
-<ds:datastoreItem xmlns:ds="http://schemas.openxmlformats.org/officeDocument/2006/customXml" ds:itemID="{67CD1812-8B57-456C-9CBC-7D2297210787}">
-  <ds:schemaRefs>
-    <ds:schemaRef ds:uri="http://schemas.microsoft.com/office/2006/metadata/properties"/>
-    <ds:schemaRef ds:uri="http://schemas.microsoft.com/office/infopath/2007/PartnerControls"/>
-    <ds:schemaRef ds:uri="eefa3612-053e-497a-ae76-8a76877f5e22"/>
-    <ds:schemaRef ds:uri="b5cf4370-ac38-4b9e-9836-ef6f5df64f24"/>
-  </ds:schemaRefs>
-</ds:datastoreItem>
-</file>
-
-<file path=customXml/itemProps2.xml><?xml version="1.0" encoding="utf-8"?>
 <ds:datastoreItem xmlns:ds="http://schemas.openxmlformats.org/officeDocument/2006/customXml" ds:itemID="{452F434D-1870-4DF3-AED5-C505CC9FD5A8}">
   <ds:schemaRefs>
     <ds:schemaRef ds:uri="http://schemas.microsoft.com/office/2006/metadata/contentType"/>
@@ -9984,6 +10012,17 @@
 </ds:datastoreItem>
 </file>
 
+<file path=customXml/itemProps2.xml><?xml version="1.0" encoding="utf-8"?>
+<ds:datastoreItem xmlns:ds="http://schemas.openxmlformats.org/officeDocument/2006/customXml" ds:itemID="{67CD1812-8B57-456C-9CBC-7D2297210787}">
+  <ds:schemaRefs>
+    <ds:schemaRef ds:uri="http://schemas.microsoft.com/office/2006/metadata/properties"/>
+    <ds:schemaRef ds:uri="http://schemas.microsoft.com/office/infopath/2007/PartnerControls"/>
+    <ds:schemaRef ds:uri="eefa3612-053e-497a-ae76-8a76877f5e22"/>
+    <ds:schemaRef ds:uri="b5cf4370-ac38-4b9e-9836-ef6f5df64f24"/>
+  </ds:schemaRefs>
+</ds:datastoreItem>
+</file>
+
 <file path=customXml/itemProps3.xml><?xml version="1.0" encoding="utf-8"?>
 <ds:datastoreItem xmlns:ds="http://schemas.openxmlformats.org/officeDocument/2006/customXml" ds:itemID="{1DADA05A-DA17-4CB0-90B5-C889667DD54A}">
   <ds:schemaRefs>

</xml_diff>

<commit_message>
feat(OceanInvader) collision des obstacles
</commit_message>
<xml_diff>
--- a/doc/OceanInavder/RapportProjet.docx
+++ b/doc/OceanInavder/RapportProjet.docx
@@ -2291,10 +2291,34 @@
         <w:t>C# à</w:t>
       </w:r>
       <w:r>
-        <w:t xml:space="preserve"> l’aide de l’IDE Visual Studio 2022. La gestion du projet est faite avec IceScrum, et la gestion des fichiers avec GitHub.</w:t>
-      </w:r>
-      <w:r>
-        <w:t xml:space="preserve"> Ce projet permet a l’apprenti de d’apprendre ou de se perfectionner dans la programmation orienter objet, et d’appliquer la gestion de projet « agile » via IceScrum.</w:t>
+        <w:t xml:space="preserve"> l’aide de l’IDE Visual Studio 2022. La gestion du projet est faite avec </w:t>
+      </w:r>
+      <w:proofErr w:type="spellStart"/>
+      <w:r>
+        <w:t>IceScrum</w:t>
+      </w:r>
+      <w:proofErr w:type="spellEnd"/>
+      <w:r>
+        <w:t>, et la gestion des fichiers avec GitHub.</w:t>
+      </w:r>
+      <w:r>
+        <w:t xml:space="preserve"> Ce projet permet </w:t>
+      </w:r>
+      <w:proofErr w:type="spellStart"/>
+      <w:r>
+        <w:t>a</w:t>
+      </w:r>
+      <w:proofErr w:type="spellEnd"/>
+      <w:r>
+        <w:t xml:space="preserve"> l’apprenti de d’apprendre ou de se perfectionner dans la programmation orienter objet, et d’appliquer la gestion de projet « agile » via </w:t>
+      </w:r>
+      <w:proofErr w:type="spellStart"/>
+      <w:r>
+        <w:t>IceScrum</w:t>
+      </w:r>
+      <w:proofErr w:type="spellEnd"/>
+      <w:r>
+        <w:t>.</w:t>
       </w:r>
     </w:p>
     <w:p/>
@@ -2471,7 +2495,15 @@
     <w:p/>
     <w:p>
       <w:r>
-        <w:t xml:space="preserve">Le but de ce projet est de réaliser un jeu en 2D avec Microsoft forms </w:t>
+        <w:t xml:space="preserve">Le but de ce projet est de réaliser un jeu en 2D avec Microsoft </w:t>
+      </w:r>
+      <w:proofErr w:type="spellStart"/>
+      <w:r>
+        <w:t>forms</w:t>
+      </w:r>
+      <w:proofErr w:type="spellEnd"/>
+      <w:r>
+        <w:t xml:space="preserve"> </w:t>
       </w:r>
     </w:p>
     <w:p>
@@ -2597,7 +2629,15 @@
     <w:p/>
     <w:p>
       <w:r>
-        <w:t xml:space="preserve">Pour la gestion de ce projet nous avons utilisé IceScrum, un outil qui permet de planifier et de gérer des projets de façon agile. Nous avons </w:t>
+        <w:t xml:space="preserve">Pour la gestion de ce projet nous avons utilisé </w:t>
+      </w:r>
+      <w:proofErr w:type="spellStart"/>
+      <w:r>
+        <w:t>IceScrum</w:t>
+      </w:r>
+      <w:proofErr w:type="spellEnd"/>
+      <w:r>
+        <w:t xml:space="preserve">, un outil qui permet de planifier et de gérer des projets de façon agile. Nous avons </w:t>
       </w:r>
       <w:r>
         <w:t>fait ce projet en utilisant un seul sprint sur toutes la durée du projet.</w:t>
@@ -2691,7 +2731,15 @@
         <w:t>aux ennemis</w:t>
       </w:r>
       <w:r>
-        <w:t xml:space="preserve"> sur une grande zone. L’attaque de zone possède un cooldown de 10 </w:t>
+        <w:t xml:space="preserve"> sur une grande zone. L’attaque de zone possède un </w:t>
+      </w:r>
+      <w:proofErr w:type="spellStart"/>
+      <w:r>
+        <w:t>cooldown</w:t>
+      </w:r>
+      <w:proofErr w:type="spellEnd"/>
+      <w:r>
+        <w:t xml:space="preserve"> de 10 </w:t>
       </w:r>
       <w:r>
         <w:t>secondes</w:t>
@@ -3093,12 +3141,6 @@
         <w:gridCol w:w="9060"/>
       </w:tblGrid>
       <w:tr>
-        <w:tblPrEx>
-          <w:tblCellMar>
-            <w:top w:w="0" w:type="dxa"/>
-            <w:bottom w:w="0" w:type="dxa"/>
-          </w:tblCellMar>
-        </w:tblPrEx>
         <w:tc>
           <w:tcPr>
             <w:tcW w:w="0" w:type="auto"/>
@@ -3111,12 +3153,6 @@
         </w:tc>
       </w:tr>
       <w:tr>
-        <w:tblPrEx>
-          <w:tblCellMar>
-            <w:top w:w="0" w:type="dxa"/>
-            <w:bottom w:w="0" w:type="dxa"/>
-          </w:tblCellMar>
-        </w:tblPrEx>
         <w:tc>
           <w:tcPr>
             <w:tcW w:w="0" w:type="auto"/>
@@ -3143,12 +3179,6 @@
               <w:gridCol w:w="7420"/>
             </w:tblGrid>
             <w:tr>
-              <w:tblPrEx>
-                <w:tblCellMar>
-                  <w:top w:w="0" w:type="dxa"/>
-                  <w:bottom w:w="0" w:type="dxa"/>
-                </w:tblCellMar>
-              </w:tblPrEx>
               <w:tc>
                 <w:tcPr>
                   <w:tcW w:w="0" w:type="auto"/>
@@ -3166,18 +3196,36 @@
                 </w:tcPr>
                 <w:p>
                   <w:r>
-                    <w:t>Quand je presse sur les touches de direction (wasd/fléche directionnel), L'avatar se déplace en haut, en bas et de droite a gauche en fonction de la touche pressée.</w:t>
+                    <w:t>Quand je presse sur les touches de direction (</w:t>
+                  </w:r>
+                  <w:proofErr w:type="spellStart"/>
+                  <w:r>
+                    <w:t>wasd</w:t>
+                  </w:r>
+                  <w:proofErr w:type="spellEnd"/>
+                  <w:r>
+                    <w:t>/</w:t>
+                  </w:r>
+                  <w:proofErr w:type="spellStart"/>
+                  <w:r>
+                    <w:t>fléche</w:t>
+                  </w:r>
+                  <w:proofErr w:type="spellEnd"/>
+                  <w:r>
+                    <w:t xml:space="preserve"> directionnel), L'avatar se déplace en haut, en bas et de droite </w:t>
+                  </w:r>
+                  <w:proofErr w:type="spellStart"/>
+                  <w:r>
+                    <w:t>a</w:t>
+                  </w:r>
+                  <w:proofErr w:type="spellEnd"/>
+                  <w:r>
+                    <w:t xml:space="preserve"> gauche en fonction de la touche pressée.</w:t>
                   </w:r>
                 </w:p>
               </w:tc>
             </w:tr>
             <w:tr>
-              <w:tblPrEx>
-                <w:tblCellMar>
-                  <w:top w:w="0" w:type="dxa"/>
-                  <w:bottom w:w="0" w:type="dxa"/>
-                </w:tblCellMar>
-              </w:tblPrEx>
               <w:tc>
                 <w:tcPr>
                   <w:tcW w:w="0" w:type="auto"/>
@@ -3239,12 +3287,6 @@
         <w:gridCol w:w="9060"/>
       </w:tblGrid>
       <w:tr>
-        <w:tblPrEx>
-          <w:tblCellMar>
-            <w:top w:w="0" w:type="dxa"/>
-            <w:bottom w:w="0" w:type="dxa"/>
-          </w:tblCellMar>
-        </w:tblPrEx>
         <w:tc>
           <w:tcPr>
             <w:tcW w:w="0" w:type="auto"/>
@@ -3257,12 +3299,6 @@
         </w:tc>
       </w:tr>
       <w:tr>
-        <w:tblPrEx>
-          <w:tblCellMar>
-            <w:top w:w="0" w:type="dxa"/>
-            <w:bottom w:w="0" w:type="dxa"/>
-          </w:tblCellMar>
-        </w:tblPrEx>
         <w:tc>
           <w:tcPr>
             <w:tcW w:w="0" w:type="auto"/>
@@ -3289,12 +3325,6 @@
               <w:gridCol w:w="7603"/>
             </w:tblGrid>
             <w:tr>
-              <w:tblPrEx>
-                <w:tblCellMar>
-                  <w:top w:w="0" w:type="dxa"/>
-                  <w:bottom w:w="0" w:type="dxa"/>
-                </w:tblCellMar>
-              </w:tblPrEx>
               <w:tc>
                 <w:tcPr>
                   <w:tcW w:w="0" w:type="auto"/>
@@ -3317,12 +3347,6 @@
               </w:tc>
             </w:tr>
             <w:tr>
-              <w:tblPrEx>
-                <w:tblCellMar>
-                  <w:top w:w="0" w:type="dxa"/>
-                  <w:bottom w:w="0" w:type="dxa"/>
-                </w:tblCellMar>
-              </w:tblPrEx>
               <w:tc>
                 <w:tcPr>
                   <w:tcW w:w="0" w:type="auto"/>
@@ -3339,18 +3363,20 @@
                 </w:tcPr>
                 <w:p>
                   <w:r>
-                    <w:t>Quand j'appuie sur le click droit de ma souris, J'effectue une attaque qui s'étend sur une zone défini et qui inflige de gros dégât.</w:t>
+                    <w:t xml:space="preserve">Quand j'appuie sur le </w:t>
+                  </w:r>
+                  <w:proofErr w:type="spellStart"/>
+                  <w:r>
+                    <w:t>click</w:t>
+                  </w:r>
+                  <w:proofErr w:type="spellEnd"/>
+                  <w:r>
+                    <w:t xml:space="preserve"> droit de ma souris, J'effectue une attaque qui s'étend sur une zone défini et qui inflige de gros dégât.</w:t>
                   </w:r>
                 </w:p>
               </w:tc>
             </w:tr>
             <w:tr>
-              <w:tblPrEx>
-                <w:tblCellMar>
-                  <w:top w:w="0" w:type="dxa"/>
-                  <w:bottom w:w="0" w:type="dxa"/>
-                </w:tblCellMar>
-              </w:tblPrEx>
               <w:tc>
                 <w:tcPr>
                   <w:tcW w:w="0" w:type="auto"/>
@@ -3367,7 +3393,15 @@
                 </w:tcPr>
                 <w:p>
                   <w:r>
-                    <w:t>Après avoir utilisé l'attaque de zone, J'ai un cooldown de 10 seconde.</w:t>
+                    <w:t xml:space="preserve">Après avoir utilisé l'attaque de zone, J'ai un </w:t>
+                  </w:r>
+                  <w:proofErr w:type="spellStart"/>
+                  <w:r>
+                    <w:t>cooldown</w:t>
+                  </w:r>
+                  <w:proofErr w:type="spellEnd"/>
+                  <w:r>
+                    <w:t xml:space="preserve"> de 10 seconde.</w:t>
                   </w:r>
                 </w:p>
               </w:tc>
@@ -3412,30 +3446,26 @@
         <w:gridCol w:w="9060"/>
       </w:tblGrid>
       <w:tr>
-        <w:tblPrEx>
-          <w:tblCellMar>
-            <w:top w:w="0" w:type="dxa"/>
-            <w:bottom w:w="0" w:type="dxa"/>
-          </w:tblCellMar>
-        </w:tblPrEx>
         <w:tc>
           <w:tcPr>
             <w:tcW w:w="0" w:type="auto"/>
           </w:tcPr>
           <w:p>
             <w:r>
-              <w:t>En tant que joueur, Je veux que les ennemi aie un différent nombre de point de vie  selon la difficulté du niveau,  pour que le jeu soit de plus en plus difficile en fonction des niveau.</w:t>
+              <w:t xml:space="preserve">En tant que joueur, Je veux que les ennemi aie un </w:t>
+            </w:r>
+            <w:proofErr w:type="spellStart"/>
+            <w:r>
+              <w:t>différent</w:t>
+            </w:r>
+            <w:proofErr w:type="spellEnd"/>
+            <w:r>
+              <w:t xml:space="preserve"> nombre de point de vie  selon la difficulté du niveau,  pour que le jeu soit de plus en plus difficile en fonction des niveau.</w:t>
             </w:r>
           </w:p>
         </w:tc>
       </w:tr>
       <w:tr>
-        <w:tblPrEx>
-          <w:tblCellMar>
-            <w:top w:w="0" w:type="dxa"/>
-            <w:bottom w:w="0" w:type="dxa"/>
-          </w:tblCellMar>
-        </w:tblPrEx>
         <w:tc>
           <w:tcPr>
             <w:tcW w:w="0" w:type="auto"/>
@@ -3462,12 +3492,6 @@
               <w:gridCol w:w="7219"/>
             </w:tblGrid>
             <w:tr>
-              <w:tblPrEx>
-                <w:tblCellMar>
-                  <w:top w:w="0" w:type="dxa"/>
-                  <w:bottom w:w="0" w:type="dxa"/>
-                </w:tblCellMar>
-              </w:tblPrEx>
               <w:tc>
                 <w:tcPr>
                   <w:tcW w:w="0" w:type="auto"/>
@@ -3490,12 +3514,6 @@
               </w:tc>
             </w:tr>
             <w:tr>
-              <w:tblPrEx>
-                <w:tblCellMar>
-                  <w:top w:w="0" w:type="dxa"/>
-                  <w:bottom w:w="0" w:type="dxa"/>
-                </w:tblCellMar>
-              </w:tblPrEx>
               <w:tc>
                 <w:tcPr>
                   <w:tcW w:w="0" w:type="auto"/>
@@ -3518,12 +3536,6 @@
               </w:tc>
             </w:tr>
             <w:tr>
-              <w:tblPrEx>
-                <w:tblCellMar>
-                  <w:top w:w="0" w:type="dxa"/>
-                  <w:bottom w:w="0" w:type="dxa"/>
-                </w:tblCellMar>
-              </w:tblPrEx>
               <w:tc>
                 <w:tcPr>
                   <w:tcW w:w="0" w:type="auto"/>
@@ -3585,30 +3597,26 @@
         <w:gridCol w:w="9060"/>
       </w:tblGrid>
       <w:tr>
-        <w:tblPrEx>
-          <w:tblCellMar>
-            <w:top w:w="0" w:type="dxa"/>
-            <w:bottom w:w="0" w:type="dxa"/>
-          </w:tblCellMar>
-        </w:tblPrEx>
         <w:tc>
           <w:tcPr>
             <w:tcW w:w="0" w:type="auto"/>
           </w:tcPr>
           <w:p>
             <w:r>
-              <w:t>En tant que joueur, Je veux que des obstacle se trouve sur la map,  afin de pouvoir se protéger des ennemie.</w:t>
+              <w:t xml:space="preserve">En tant que joueur, Je veux que des obstacle se trouve sur la </w:t>
+            </w:r>
+            <w:proofErr w:type="spellStart"/>
+            <w:r>
+              <w:t>map</w:t>
+            </w:r>
+            <w:proofErr w:type="spellEnd"/>
+            <w:r>
+              <w:t>,  afin de pouvoir se protéger des ennemie.</w:t>
             </w:r>
           </w:p>
         </w:tc>
       </w:tr>
       <w:tr>
-        <w:tblPrEx>
-          <w:tblCellMar>
-            <w:top w:w="0" w:type="dxa"/>
-            <w:bottom w:w="0" w:type="dxa"/>
-          </w:tblCellMar>
-        </w:tblPrEx>
         <w:tc>
           <w:tcPr>
             <w:tcW w:w="0" w:type="auto"/>
@@ -3635,12 +3643,6 @@
               <w:gridCol w:w="8166"/>
             </w:tblGrid>
             <w:tr>
-              <w:tblPrEx>
-                <w:tblCellMar>
-                  <w:top w:w="0" w:type="dxa"/>
-                  <w:bottom w:w="0" w:type="dxa"/>
-                </w:tblCellMar>
-              </w:tblPrEx>
               <w:tc>
                 <w:tcPr>
                   <w:tcW w:w="0" w:type="auto"/>
@@ -3663,12 +3665,6 @@
               </w:tc>
             </w:tr>
             <w:tr>
-              <w:tblPrEx>
-                <w:tblCellMar>
-                  <w:top w:w="0" w:type="dxa"/>
-                  <w:bottom w:w="0" w:type="dxa"/>
-                </w:tblCellMar>
-              </w:tblPrEx>
               <w:tc>
                 <w:tcPr>
                   <w:tcW w:w="0" w:type="auto"/>
@@ -3750,7 +3746,15 @@
     </w:p>
     <w:p>
       <w:r>
-        <w:t>Création des personnas :</w:t>
+        <w:t xml:space="preserve">Création des </w:t>
+      </w:r>
+      <w:proofErr w:type="spellStart"/>
+      <w:r>
+        <w:t>personnas</w:t>
+      </w:r>
+      <w:proofErr w:type="spellEnd"/>
+      <w:r>
+        <w:t> :</w:t>
       </w:r>
     </w:p>
     <w:p>
@@ -3812,8 +3816,16 @@
           <w:rPr>
             <w:rStyle w:val="Lienhypertexte"/>
           </w:rPr>
-          <w:t>Part de Français jouant aux jeux vidéo par âge 2023 | Statista</w:t>
-        </w:r>
+          <w:t xml:space="preserve">Part de Français jouant aux jeux vidéo par âge 2023 | </w:t>
+        </w:r>
+        <w:proofErr w:type="spellStart"/>
+        <w:r>
+          <w:rPr>
+            <w:rStyle w:val="Lienhypertexte"/>
+          </w:rPr>
+          <w:t>Statista</w:t>
+        </w:r>
+        <w:proofErr w:type="spellEnd"/>
       </w:hyperlink>
     </w:p>
     <w:p/>
@@ -4057,6 +4069,43 @@
     <w:p>
       <w:pPr>
         <w:rPr>
+          <w:szCs w:val="24"/>
+        </w:rPr>
+      </w:pPr>
+      <w:r>
+        <w:rPr>
+          <w:szCs w:val="24"/>
+        </w:rPr>
+        <w:t xml:space="preserve">La palette de couleur est </w:t>
+      </w:r>
+      <w:r>
+        <w:rPr>
+          <w:szCs w:val="24"/>
+        </w:rPr>
+        <w:t>composée</w:t>
+      </w:r>
+      <w:r>
+        <w:rPr>
+          <w:szCs w:val="24"/>
+        </w:rPr>
+        <w:t xml:space="preserve"> de peu de couleur, ce qui permet de d’alléger les texture et les élément visuel, réduisant ainsi la consommation d’</w:t>
+      </w:r>
+      <w:r>
+        <w:rPr>
+          <w:szCs w:val="24"/>
+        </w:rPr>
+        <w:t>énergie</w:t>
+      </w:r>
+      <w:r>
+        <w:rPr>
+          <w:szCs w:val="24"/>
+        </w:rPr>
+        <w:t xml:space="preserve"> lié au rendu graphique.</w:t>
+      </w:r>
+    </w:p>
+    <w:p>
+      <w:pPr>
+        <w:rPr>
           <w:sz w:val="28"/>
           <w:szCs w:val="28"/>
         </w:rPr>
@@ -4108,7 +4157,49 @@
         <w:rPr>
           <w:szCs w:val="24"/>
         </w:rPr>
-        <w:t>Les boutons relativement grand, permettent au utilisateurs comme des personnes âgés de pouvoir utilisé les différentes fonctionnalité aisément.</w:t>
+        <w:t>Les boutons relativement grands</w:t>
+      </w:r>
+      <w:r>
+        <w:rPr>
+          <w:szCs w:val="24"/>
+        </w:rPr>
+        <w:t xml:space="preserve">, permettent </w:t>
+      </w:r>
+      <w:r>
+        <w:rPr>
+          <w:szCs w:val="24"/>
+        </w:rPr>
+        <w:t>aux</w:t>
+      </w:r>
+      <w:r>
+        <w:rPr>
+          <w:szCs w:val="24"/>
+        </w:rPr>
+        <w:t xml:space="preserve"> utilisateurs comme </w:t>
+      </w:r>
+      <w:r>
+        <w:rPr>
+          <w:szCs w:val="24"/>
+        </w:rPr>
+        <w:t>des personnes âgées</w:t>
+      </w:r>
+      <w:r>
+        <w:rPr>
+          <w:szCs w:val="24"/>
+        </w:rPr>
+        <w:t xml:space="preserve"> de pouvoir utilisé </w:t>
+      </w:r>
+      <w:r>
+        <w:rPr>
+          <w:szCs w:val="24"/>
+        </w:rPr>
+        <w:t>les différentes fonctionnalités</w:t>
+      </w:r>
+      <w:r>
+        <w:rPr>
+          <w:szCs w:val="24"/>
+        </w:rPr>
+        <w:t xml:space="preserve"> aisément.</w:t>
       </w:r>
     </w:p>
     <w:p>
@@ -4137,7 +4228,15 @@
     <w:p/>
     <w:p>
       <w:r>
-        <w:t xml:space="preserve">Définition de tous les écrans (WireFrame) : </w:t>
+        <w:t>Définition de tous les écrans (</w:t>
+      </w:r>
+      <w:proofErr w:type="spellStart"/>
+      <w:r>
+        <w:t>WireFrame</w:t>
+      </w:r>
+      <w:proofErr w:type="spellEnd"/>
+      <w:r>
+        <w:t xml:space="preserve">) : </w:t>
       </w:r>
     </w:p>
     <w:p>
@@ -4191,7 +4290,15 @@
     <w:p/>
     <w:p>
       <w:r>
-        <w:t xml:space="preserve">High-fidelity : </w:t>
+        <w:t>High-</w:t>
+      </w:r>
+      <w:proofErr w:type="spellStart"/>
+      <w:r>
+        <w:t>fidelity</w:t>
+      </w:r>
+      <w:proofErr w:type="spellEnd"/>
+      <w:r>
+        <w:t xml:space="preserve"> : </w:t>
       </w:r>
     </w:p>
     <w:p>
@@ -4215,7 +4322,23 @@
     <w:p/>
     <w:p>
       <w:r>
-        <w:t>J’ai gardé la police de base (Inter) pour faire mon high-fidelity, car c’est une police sans-serifs ce qui la rend facile à lire. Cela conviendra aux joueurs les plus âgés, mais aussi au plus jeune.</w:t>
+        <w:t>J’ai gardé la police de base (Inter) pour faire mon high-</w:t>
+      </w:r>
+      <w:proofErr w:type="spellStart"/>
+      <w:r>
+        <w:t>fidelity</w:t>
+      </w:r>
+      <w:proofErr w:type="spellEnd"/>
+      <w:r>
+        <w:t>, car c’est une police sans-</w:t>
+      </w:r>
+      <w:proofErr w:type="spellStart"/>
+      <w:r>
+        <w:t>serifs</w:t>
+      </w:r>
+      <w:proofErr w:type="spellEnd"/>
+      <w:r>
+        <w:t xml:space="preserve"> ce qui la rend facile à lire. Cela conviendra aux joueurs les plus âgés, mais aussi au plus jeune.</w:t>
       </w:r>
       <w:r>
         <w:t xml:space="preserve"> </w:t>
@@ -4228,6 +4351,7 @@
     </w:p>
     <w:p>
       <w:r>
+        <w:lastRenderedPageBreak/>
         <w:t>J’ai ch</w:t>
       </w:r>
       <w:r>
@@ -4259,7 +4383,6 @@
           <w:i w:val="0"/>
           <w:iCs/>
         </w:rPr>
-        <w:lastRenderedPageBreak/>
         <w:t>Stratégie de test</w:t>
       </w:r>
       <w:bookmarkEnd w:id="5"/>
@@ -4345,8 +4468,20 @@
           <w:iCs/>
           <w:color w:val="FF0000"/>
         </w:rPr>
-        <w:t>Décrire l’environnement dans lequel se fait la sprint review</w:t>
-      </w:r>
+        <w:t xml:space="preserve">Décrire l’environnement dans lequel se fait la sprint </w:t>
+      </w:r>
+      <w:proofErr w:type="spellStart"/>
+      <w:r>
+        <w:rPr>
+          <w:b/>
+          <w:bCs/>
+          <w:i/>
+          <w:iCs/>
+          <w:color w:val="FF0000"/>
+        </w:rPr>
+        <w:t>review</w:t>
+      </w:r>
+      <w:proofErr w:type="spellEnd"/>
     </w:p>
     <w:p>
       <w:pPr>
@@ -4625,13 +4760,34 @@
     </w:p>
     <w:p/>
     <w:p>
-      <w:r>
-        <w:t xml:space="preserve">Cooldown de l’attaque de zone : </w:t>
-      </w:r>
-    </w:p>
-    <w:p>
-      <w:r>
-        <w:t xml:space="preserve">                     Le cooldown utilise DateTime.Now pour déterminer si le</w:t>
+      <w:proofErr w:type="spellStart"/>
+      <w:r>
+        <w:t>Cooldown</w:t>
+      </w:r>
+      <w:proofErr w:type="spellEnd"/>
+      <w:r>
+        <w:t xml:space="preserve"> de l’attaque de zone : </w:t>
+      </w:r>
+    </w:p>
+    <w:p>
+      <w:r>
+        <w:t xml:space="preserve">                     Le </w:t>
+      </w:r>
+      <w:proofErr w:type="spellStart"/>
+      <w:r>
+        <w:t>cooldown</w:t>
+      </w:r>
+      <w:proofErr w:type="spellEnd"/>
+      <w:r>
+        <w:t xml:space="preserve"> utilise </w:t>
+      </w:r>
+      <w:proofErr w:type="spellStart"/>
+      <w:r>
+        <w:t>DateTime.Now</w:t>
+      </w:r>
+      <w:proofErr w:type="spellEnd"/>
+      <w:r>
+        <w:t xml:space="preserve"> pour déterminer si le</w:t>
       </w:r>
     </w:p>
     <w:p>
@@ -4659,7 +4815,15 @@
       </w:r>
       <w:r>
         <w:tab/>
-        <w:t xml:space="preserve">prochaine attaque est affiché, si il est plus grand ou égal a 10, l’attaque </w:t>
+        <w:t xml:space="preserve">prochaine attaque est affiché, si il est plus grand ou égal </w:t>
+      </w:r>
+      <w:proofErr w:type="spellStart"/>
+      <w:r>
+        <w:t>a</w:t>
+      </w:r>
+      <w:proofErr w:type="spellEnd"/>
+      <w:r>
+        <w:t xml:space="preserve"> 10, l’attaque </w:t>
       </w:r>
       <w:r>
         <w:tab/>
@@ -4934,6 +5098,7 @@
           <w:iCs/>
           <w:color w:val="FF0000"/>
         </w:rPr>
+        <w:lastRenderedPageBreak/>
         <w:t xml:space="preserve">Exemple (simplifié à l’extrême) : Protection contre des formulaires mal intentionnés ou modifiés </w:t>
       </w:r>
     </w:p>
@@ -4958,7 +5123,27 @@
           <w:iCs/>
           <w:color w:val="FF0000"/>
         </w:rPr>
-        <w:t>Au moment de générer le formulaire, le script php :</w:t>
+        <w:t xml:space="preserve">Au moment de générer le formulaire, le script </w:t>
+      </w:r>
+      <w:proofErr w:type="spellStart"/>
+      <w:r>
+        <w:rPr>
+          <w:b/>
+          <w:i/>
+          <w:iCs/>
+          <w:color w:val="FF0000"/>
+        </w:rPr>
+        <w:t>php</w:t>
+      </w:r>
+      <w:proofErr w:type="spellEnd"/>
+      <w:r>
+        <w:rPr>
+          <w:b/>
+          <w:i/>
+          <w:iCs/>
+          <w:color w:val="FF0000"/>
+        </w:rPr>
+        <w:t> :</w:t>
       </w:r>
     </w:p>
     <w:p>
@@ -4982,7 +5167,6 @@
           <w:iCs/>
           <w:color w:val="FF0000"/>
         </w:rPr>
-        <w:lastRenderedPageBreak/>
         <w:t>Concatène les noms de tous les champs contenus dans le formulaire</w:t>
       </w:r>
     </w:p>
@@ -5031,8 +5215,39 @@
           <w:iCs/>
           <w:color w:val="FF0000"/>
         </w:rPr>
-        <w:t>Ajoute un input nommé « CSRF » de type hidden dans le form</w:t>
-      </w:r>
+        <w:t xml:space="preserve">Ajoute un input nommé « CSRF » de type </w:t>
+      </w:r>
+      <w:proofErr w:type="spellStart"/>
+      <w:r>
+        <w:rPr>
+          <w:b/>
+          <w:i/>
+          <w:iCs/>
+          <w:color w:val="FF0000"/>
+        </w:rPr>
+        <w:t>hidden</w:t>
+      </w:r>
+      <w:proofErr w:type="spellEnd"/>
+      <w:r>
+        <w:rPr>
+          <w:b/>
+          <w:i/>
+          <w:iCs/>
+          <w:color w:val="FF0000"/>
+        </w:rPr>
+        <w:t xml:space="preserve"> dans le </w:t>
+      </w:r>
+      <w:proofErr w:type="spellStart"/>
+      <w:r>
+        <w:rPr>
+          <w:b/>
+          <w:i/>
+          <w:iCs/>
+          <w:color w:val="FF0000"/>
+        </w:rPr>
+        <w:t>form</w:t>
+      </w:r>
+      <w:proofErr w:type="spellEnd"/>
     </w:p>
     <w:p>
       <w:pPr>
@@ -5055,8 +5270,19 @@
           <w:iCs/>
           <w:color w:val="FF0000"/>
         </w:rPr>
-        <w:t>A la réception du POST du fromulaire</w:t>
-      </w:r>
+        <w:t xml:space="preserve">A la réception du POST du </w:t>
+      </w:r>
+      <w:proofErr w:type="spellStart"/>
+      <w:r>
+        <w:rPr>
+          <w:b/>
+          <w:i/>
+          <w:iCs/>
+          <w:color w:val="FF0000"/>
+        </w:rPr>
+        <w:t>fromulaire</w:t>
+      </w:r>
+      <w:proofErr w:type="spellEnd"/>
     </w:p>
     <w:p>
       <w:pPr>
@@ -5215,7 +5441,15 @@
     <w:p/>
     <w:p>
       <w:r>
-        <w:t>Je n’ai pas eu de problème pour permettre au joueur de se déplacer, j’ai essayé de trouver comment faire pour que le joueur ne se déplace pas de façon saccadé (par accoup) mais je n’ai pas réussi.</w:t>
+        <w:t xml:space="preserve">Je n’ai pas eu de problème pour permettre au joueur de se déplacer, j’ai essayé de trouver comment faire pour que le joueur ne se déplace pas de façon saccadé (par </w:t>
+      </w:r>
+      <w:proofErr w:type="spellStart"/>
+      <w:r>
+        <w:t>accoup</w:t>
+      </w:r>
+      <w:proofErr w:type="spellEnd"/>
+      <w:r>
+        <w:t>) mais je n’ai pas réussi.</w:t>
       </w:r>
     </w:p>
     <w:p/>
@@ -5315,26 +5549,104 @@
     <w:p/>
     <w:p>
       <w:r>
-        <w:t xml:space="preserve">Vous pouvez trouvez le code source de mon jeu dans mon repos github : </w:t>
+        <w:t xml:space="preserve">Vous pouvez </w:t>
+      </w:r>
+      <w:proofErr w:type="spellStart"/>
+      <w:r>
+        <w:t>trouvez</w:t>
+      </w:r>
+      <w:proofErr w:type="spellEnd"/>
+      <w:r>
+        <w:t xml:space="preserve"> le code source de mon jeu dans mon repos </w:t>
+      </w:r>
+      <w:proofErr w:type="spellStart"/>
+      <w:r>
+        <w:t>github</w:t>
+      </w:r>
+      <w:proofErr w:type="spellEnd"/>
+      <w:r>
+        <w:t xml:space="preserve"> : </w:t>
       </w:r>
       <w:hyperlink r:id="rId14" w:history="1">
+        <w:proofErr w:type="spellStart"/>
         <w:r>
           <w:rPr>
             <w:rStyle w:val="Lienhypertexte"/>
           </w:rPr>
-          <w:t>NicolaGolaz/P_OceanInvader: db</w:t>
-        </w:r>
+          <w:t>NicolaGolaz</w:t>
+        </w:r>
+        <w:proofErr w:type="spellEnd"/>
+        <w:r>
+          <w:rPr>
+            <w:rStyle w:val="Lienhypertexte"/>
+          </w:rPr>
+          <w:t>/</w:t>
+        </w:r>
+        <w:proofErr w:type="spellStart"/>
+        <w:r>
+          <w:rPr>
+            <w:rStyle w:val="Lienhypertexte"/>
+          </w:rPr>
+          <w:t>P_OceanInvader</w:t>
+        </w:r>
+        <w:proofErr w:type="spellEnd"/>
+        <w:r>
+          <w:rPr>
+            <w:rStyle w:val="Lienhypertexte"/>
+          </w:rPr>
+          <w:t xml:space="preserve">: </w:t>
+        </w:r>
+        <w:proofErr w:type="spellStart"/>
+        <w:r>
+          <w:rPr>
+            <w:rStyle w:val="Lienhypertexte"/>
+          </w:rPr>
+          <w:t>db</w:t>
+        </w:r>
+        <w:proofErr w:type="spellEnd"/>
       </w:hyperlink>
     </w:p>
     <w:p/>
     <w:p>
       <w:r>
-        <w:t xml:space="preserve">Vous y trouverez le dossier « OceanInvader », qui contient tous les fichiers qui compose mon jeu. </w:t>
-      </w:r>
-    </w:p>
-    <w:p>
-      <w:r>
-        <w:t>Le projet a été réaliser sur windows 11 et windows 10. La version de windows 11 est 23H2</w:t>
+        <w:t>Vous y trouverez le dossier « </w:t>
+      </w:r>
+      <w:proofErr w:type="spellStart"/>
+      <w:r>
+        <w:t>OceanInvader</w:t>
+      </w:r>
+      <w:proofErr w:type="spellEnd"/>
+      <w:r>
+        <w:t xml:space="preserve"> », qui contient tous les fichiers qui compose mon jeu. </w:t>
+      </w:r>
+    </w:p>
+    <w:p>
+      <w:r>
+        <w:t xml:space="preserve">Le projet a été réaliser sur </w:t>
+      </w:r>
+      <w:proofErr w:type="spellStart"/>
+      <w:r>
+        <w:t>windows</w:t>
+      </w:r>
+      <w:proofErr w:type="spellEnd"/>
+      <w:r>
+        <w:t xml:space="preserve"> 11 et </w:t>
+      </w:r>
+      <w:proofErr w:type="spellStart"/>
+      <w:r>
+        <w:t>windows</w:t>
+      </w:r>
+      <w:proofErr w:type="spellEnd"/>
+      <w:r>
+        <w:t xml:space="preserve"> 10. La version de </w:t>
+      </w:r>
+      <w:proofErr w:type="spellStart"/>
+      <w:r>
+        <w:t>windows</w:t>
+      </w:r>
+      <w:proofErr w:type="spellEnd"/>
+      <w:r>
+        <w:t xml:space="preserve"> 11 est 23H2</w:t>
       </w:r>
       <w:r>
         <w:t>. L’IDE utilisé est Visual Studio 2022.</w:t>
@@ -5342,7 +5654,15 @@
     </w:p>
     <w:p>
       <w:r>
-        <w:t>Les seuls matériel utilisé sont deux pc (clavier, souris,etc.).</w:t>
+        <w:t xml:space="preserve">Les seuls matériel utilisé sont deux pc (clavier, </w:t>
+      </w:r>
+      <w:proofErr w:type="spellStart"/>
+      <w:r>
+        <w:t>souris,etc</w:t>
+      </w:r>
+      <w:proofErr w:type="spellEnd"/>
+      <w:r>
+        <w:t>.).</w:t>
       </w:r>
     </w:p>
     <w:p/>
@@ -5422,6 +5742,7 @@
           <w:i/>
           <w:iCs/>
         </w:rPr>
+        <w:lastRenderedPageBreak/>
         <w:t>les versions des systèmes d'exploitation et des outils logiciels</w:t>
       </w:r>
     </w:p>
@@ -5527,8 +5848,9 @@
           <w:iCs/>
           <w:color w:val="FF0000"/>
         </w:rPr>
-        <w:t>Reprendre les tests d’acceptance d’IceScrum au moyen de la feuille ad hoc d’</w:t>
-      </w:r>
+        <w:t>Reprendre les tests d’acceptance d’</w:t>
+      </w:r>
+      <w:proofErr w:type="spellStart"/>
       <w:r>
         <w:rPr>
           <w:b/>
@@ -5537,8 +5859,31 @@
           <w:iCs/>
           <w:color w:val="FF0000"/>
         </w:rPr>
+        <w:t>IceScrum</w:t>
+      </w:r>
+      <w:proofErr w:type="spellEnd"/>
+      <w:r>
+        <w:rPr>
+          <w:b/>
+          <w:bCs/>
+          <w:i/>
+          <w:iCs/>
+          <w:color w:val="FF0000"/>
+        </w:rPr>
+        <w:t xml:space="preserve"> au moyen de la feuille ad hoc d’</w:t>
+      </w:r>
+      <w:proofErr w:type="spellStart"/>
+      <w:r>
+        <w:rPr>
+          <w:b/>
+          <w:bCs/>
+          <w:i/>
+          <w:iCs/>
+          <w:color w:val="FF0000"/>
+        </w:rPr>
         <w:t>IceTools</w:t>
       </w:r>
+      <w:proofErr w:type="spellEnd"/>
     </w:p>
     <w:p>
       <w:pPr>
@@ -5766,7 +6111,15 @@
         <w:ind w:left="357"/>
       </w:pPr>
       <w:r>
-        <w:t>Je n’ai pas pu atteindre la majeur de mes objectifs, du au fait que je manquais de connaissance pour réaliser les fonctions de mon jeu vidéo. J’ai réussi à afficher un joueur qui a la possibilité de tirer différent type de projectile et de se déplacer dans une zone définie.</w:t>
+        <w:t xml:space="preserve">Je n’ai pas pu atteindre la majeur de mes objectifs, </w:t>
+      </w:r>
+      <w:proofErr w:type="spellStart"/>
+      <w:r>
+        <w:t>du</w:t>
+      </w:r>
+      <w:proofErr w:type="spellEnd"/>
+      <w:r>
+        <w:t xml:space="preserve"> au fait que je manquais de connaissance pour réaliser les fonctions de mon jeu vidéo. J’ai réussi à afficher un joueur qui a la possibilité de tirer différent type de projectile et de se déplacer dans une zone définie.</w:t>
       </w:r>
     </w:p>
     <w:p>
@@ -6136,7 +6489,23 @@
         <w:sz w:val="16"/>
         <w:szCs w:val="16"/>
       </w:rPr>
-      <w:t>Dernière modif : 02.12.2010</w:t>
+      <w:t xml:space="preserve">Dernière </w:t>
+    </w:r>
+    <w:proofErr w:type="spellStart"/>
+    <w:r>
+      <w:rPr>
+        <w:sz w:val="16"/>
+        <w:szCs w:val="16"/>
+      </w:rPr>
+      <w:t>modif</w:t>
+    </w:r>
+    <w:proofErr w:type="spellEnd"/>
+    <w:r>
+      <w:rPr>
+        <w:sz w:val="16"/>
+        <w:szCs w:val="16"/>
+      </w:rPr>
+      <w:t> : 02.12.2010</w:t>
     </w:r>
     <w:r>
       <w:rPr>
@@ -9779,6 +10148,17 @@
 </file>
 
 <file path=customXml/item1.xml><?xml version="1.0" encoding="utf-8"?>
+<p:properties xmlns:p="http://schemas.microsoft.com/office/2006/metadata/properties" xmlns:xsi="http://www.w3.org/2001/XMLSchema-instance" xmlns:pc="http://schemas.microsoft.com/office/infopath/2007/PartnerControls">
+  <documentManagement>
+    <TaxCatchAll xmlns="eefa3612-053e-497a-ae76-8a76877f5e22" xsi:nil="true"/>
+    <lcf76f155ced4ddcb4097134ff3c332f xmlns="b5cf4370-ac38-4b9e-9836-ef6f5df64f24">
+      <Terms xmlns="http://schemas.microsoft.com/office/infopath/2007/PartnerControls"/>
+    </lcf76f155ced4ddcb4097134ff3c332f>
+  </documentManagement>
+</p:properties>
+</file>
+
+<file path=customXml/item2.xml><?xml version="1.0" encoding="utf-8"?>
 <ct:contentTypeSchema xmlns:ct="http://schemas.microsoft.com/office/2006/metadata/contentType" xmlns:ma="http://schemas.microsoft.com/office/2006/metadata/properties/metaAttributes" ct:_="" ma:_="" ma:contentTypeName="Document" ma:contentTypeID="0x01010080C9F2488912074FB587B9AD9ADAE5BB" ma:contentTypeVersion="11" ma:contentTypeDescription="Crée un document." ma:contentTypeScope="" ma:versionID="0de33a34aa8934241a92d815be952b03">
   <xsd:schema xmlns:xsd="http://www.w3.org/2001/XMLSchema" xmlns:xs="http://www.w3.org/2001/XMLSchema" xmlns:p="http://schemas.microsoft.com/office/2006/metadata/properties" xmlns:ns2="b5cf4370-ac38-4b9e-9836-ef6f5df64f24" xmlns:ns3="eefa3612-053e-497a-ae76-8a76877f5e22" targetNamespace="http://schemas.microsoft.com/office/2006/metadata/properties" ma:root="true" ma:fieldsID="8468e718e17ddb77568e1238d457d43f" ns2:_="" ns3:_="">
     <xsd:import namespace="b5cf4370-ac38-4b9e-9836-ef6f5df64f24"/>
@@ -9973,17 +10353,6 @@
 </ct:contentTypeSchema>
 </file>
 
-<file path=customXml/item2.xml><?xml version="1.0" encoding="utf-8"?>
-<p:properties xmlns:p="http://schemas.microsoft.com/office/2006/metadata/properties" xmlns:xsi="http://www.w3.org/2001/XMLSchema-instance" xmlns:pc="http://schemas.microsoft.com/office/infopath/2007/PartnerControls">
-  <documentManagement>
-    <TaxCatchAll xmlns="eefa3612-053e-497a-ae76-8a76877f5e22" xsi:nil="true"/>
-    <lcf76f155ced4ddcb4097134ff3c332f xmlns="b5cf4370-ac38-4b9e-9836-ef6f5df64f24">
-      <Terms xmlns="http://schemas.microsoft.com/office/infopath/2007/PartnerControls"/>
-    </lcf76f155ced4ddcb4097134ff3c332f>
-  </documentManagement>
-</p:properties>
-</file>
-
 <file path=customXml/item3.xml><?xml version="1.0" encoding="utf-8"?>
 <?mso-contentType ?>
 <FormTemplates xmlns="http://schemas.microsoft.com/sharepoint/v3/contenttype/forms">
@@ -9994,6 +10363,17 @@
 </file>
 
 <file path=customXml/itemProps1.xml><?xml version="1.0" encoding="utf-8"?>
+<ds:datastoreItem xmlns:ds="http://schemas.openxmlformats.org/officeDocument/2006/customXml" ds:itemID="{67CD1812-8B57-456C-9CBC-7D2297210787}">
+  <ds:schemaRefs>
+    <ds:schemaRef ds:uri="http://schemas.microsoft.com/office/2006/metadata/properties"/>
+    <ds:schemaRef ds:uri="http://schemas.microsoft.com/office/infopath/2007/PartnerControls"/>
+    <ds:schemaRef ds:uri="eefa3612-053e-497a-ae76-8a76877f5e22"/>
+    <ds:schemaRef ds:uri="b5cf4370-ac38-4b9e-9836-ef6f5df64f24"/>
+  </ds:schemaRefs>
+</ds:datastoreItem>
+</file>
+
+<file path=customXml/itemProps2.xml><?xml version="1.0" encoding="utf-8"?>
 <ds:datastoreItem xmlns:ds="http://schemas.openxmlformats.org/officeDocument/2006/customXml" ds:itemID="{452F434D-1870-4DF3-AED5-C505CC9FD5A8}">
   <ds:schemaRefs>
     <ds:schemaRef ds:uri="http://schemas.microsoft.com/office/2006/metadata/contentType"/>
@@ -10012,17 +10392,6 @@
 </ds:datastoreItem>
 </file>
 
-<file path=customXml/itemProps2.xml><?xml version="1.0" encoding="utf-8"?>
-<ds:datastoreItem xmlns:ds="http://schemas.openxmlformats.org/officeDocument/2006/customXml" ds:itemID="{67CD1812-8B57-456C-9CBC-7D2297210787}">
-  <ds:schemaRefs>
-    <ds:schemaRef ds:uri="http://schemas.microsoft.com/office/2006/metadata/properties"/>
-    <ds:schemaRef ds:uri="http://schemas.microsoft.com/office/infopath/2007/PartnerControls"/>
-    <ds:schemaRef ds:uri="eefa3612-053e-497a-ae76-8a76877f5e22"/>
-    <ds:schemaRef ds:uri="b5cf4370-ac38-4b9e-9836-ef6f5df64f24"/>
-  </ds:schemaRefs>
-</ds:datastoreItem>
-</file>
-
 <file path=customXml/itemProps3.xml><?xml version="1.0" encoding="utf-8"?>
 <ds:datastoreItem xmlns:ds="http://schemas.openxmlformats.org/officeDocument/2006/customXml" ds:itemID="{1DADA05A-DA17-4CB0-90B5-C889667DD54A}">
   <ds:schemaRefs>

</xml_diff>

<commit_message>
feat(OceanInvader) Ajout de commentaire dans le code
</commit_message>
<xml_diff>
--- a/doc/OceanInavder/RapportProjet.docx
+++ b/doc/OceanInavder/RapportProjet.docx
@@ -4088,7 +4088,19 @@
         <w:rPr>
           <w:szCs w:val="24"/>
         </w:rPr>
-        <w:t xml:space="preserve"> de peu de couleur, ce qui permet de d’alléger les texture et les élément visuel, réduisant ainsi la consommation d’</w:t>
+        <w:t xml:space="preserve"> de peu de couleur, ce qui permet de d’alléger </w:t>
+      </w:r>
+      <w:r>
+        <w:rPr>
+          <w:szCs w:val="24"/>
+        </w:rPr>
+        <w:t>les textures</w:t>
+      </w:r>
+      <w:r>
+        <w:rPr>
+          <w:szCs w:val="24"/>
+        </w:rPr>
+        <w:t xml:space="preserve"> et les élément visuel, réduisant ainsi la consommation d’</w:t>
       </w:r>
       <w:r>
         <w:rPr>
@@ -10159,6 +10171,15 @@
 </file>
 
 <file path=customXml/item2.xml><?xml version="1.0" encoding="utf-8"?>
+<?mso-contentType ?>
+<FormTemplates xmlns="http://schemas.microsoft.com/sharepoint/v3/contenttype/forms">
+  <Display>DocumentLibraryForm</Display>
+  <Edit>DocumentLibraryForm</Edit>
+  <New>DocumentLibraryForm</New>
+</FormTemplates>
+</file>
+
+<file path=customXml/item3.xml><?xml version="1.0" encoding="utf-8"?>
 <ct:contentTypeSchema xmlns:ct="http://schemas.microsoft.com/office/2006/metadata/contentType" xmlns:ma="http://schemas.microsoft.com/office/2006/metadata/properties/metaAttributes" ct:_="" ma:_="" ma:contentTypeName="Document" ma:contentTypeID="0x01010080C9F2488912074FB587B9AD9ADAE5BB" ma:contentTypeVersion="11" ma:contentTypeDescription="Crée un document." ma:contentTypeScope="" ma:versionID="0de33a34aa8934241a92d815be952b03">
   <xsd:schema xmlns:xsd="http://www.w3.org/2001/XMLSchema" xmlns:xs="http://www.w3.org/2001/XMLSchema" xmlns:p="http://schemas.microsoft.com/office/2006/metadata/properties" xmlns:ns2="b5cf4370-ac38-4b9e-9836-ef6f5df64f24" xmlns:ns3="eefa3612-053e-497a-ae76-8a76877f5e22" targetNamespace="http://schemas.microsoft.com/office/2006/metadata/properties" ma:root="true" ma:fieldsID="8468e718e17ddb77568e1238d457d43f" ns2:_="" ns3:_="">
     <xsd:import namespace="b5cf4370-ac38-4b9e-9836-ef6f5df64f24"/>
@@ -10353,15 +10374,6 @@
 </ct:contentTypeSchema>
 </file>
 
-<file path=customXml/item3.xml><?xml version="1.0" encoding="utf-8"?>
-<?mso-contentType ?>
-<FormTemplates xmlns="http://schemas.microsoft.com/sharepoint/v3/contenttype/forms">
-  <Display>DocumentLibraryForm</Display>
-  <Edit>DocumentLibraryForm</Edit>
-  <New>DocumentLibraryForm</New>
-</FormTemplates>
-</file>
-
 <file path=customXml/itemProps1.xml><?xml version="1.0" encoding="utf-8"?>
 <ds:datastoreItem xmlns:ds="http://schemas.openxmlformats.org/officeDocument/2006/customXml" ds:itemID="{67CD1812-8B57-456C-9CBC-7D2297210787}">
   <ds:schemaRefs>
@@ -10374,6 +10386,14 @@
 </file>
 
 <file path=customXml/itemProps2.xml><?xml version="1.0" encoding="utf-8"?>
+<ds:datastoreItem xmlns:ds="http://schemas.openxmlformats.org/officeDocument/2006/customXml" ds:itemID="{1DADA05A-DA17-4CB0-90B5-C889667DD54A}">
+  <ds:schemaRefs>
+    <ds:schemaRef ds:uri="http://schemas.microsoft.com/sharepoint/v3/contenttype/forms"/>
+  </ds:schemaRefs>
+</ds:datastoreItem>
+</file>
+
+<file path=customXml/itemProps3.xml><?xml version="1.0" encoding="utf-8"?>
 <ds:datastoreItem xmlns:ds="http://schemas.openxmlformats.org/officeDocument/2006/customXml" ds:itemID="{452F434D-1870-4DF3-AED5-C505CC9FD5A8}">
   <ds:schemaRefs>
     <ds:schemaRef ds:uri="http://schemas.microsoft.com/office/2006/metadata/contentType"/>
@@ -10390,12 +10410,4 @@
     <ds:schemaRef ds:uri="http://schemas.microsoft.com/internal/obd"/>
   </ds:schemaRefs>
 </ds:datastoreItem>
-</file>
-
-<file path=customXml/itemProps3.xml><?xml version="1.0" encoding="utf-8"?>
-<ds:datastoreItem xmlns:ds="http://schemas.openxmlformats.org/officeDocument/2006/customXml" ds:itemID="{1DADA05A-DA17-4CB0-90B5-C889667DD54A}">
-  <ds:schemaRefs>
-    <ds:schemaRef ds:uri="http://schemas.microsoft.com/sharepoint/v3/contenttype/forms"/>
-  </ds:schemaRefs>
-</ds:datastoreItem>
 </file>
</xml_diff>

<commit_message>
feat(OceanInvader) Avancement dans le rapport et ajout de commentaires
</commit_message>
<xml_diff>
--- a/doc/OceanInavder/RapportProjet.docx
+++ b/doc/OceanInavder/RapportProjet.docx
@@ -1,6 +1,6 @@
 
 <file path=word/document.xml><?xml version="1.0" encoding="utf-8"?>
-<w:document xmlns:wpc="http://schemas.microsoft.com/office/word/2010/wordprocessingCanvas" xmlns:cx="http://schemas.microsoft.com/office/drawing/2014/chartex" xmlns:cx1="http://schemas.microsoft.com/office/drawing/2015/9/8/chartex" xmlns:cx2="http://schemas.microsoft.com/office/drawing/2015/10/21/chartex" xmlns:cx3="http://schemas.microsoft.com/office/drawing/2016/5/9/chartex" xmlns:cx4="http://schemas.microsoft.com/office/drawing/2016/5/10/chartex" xmlns:cx5="http://schemas.microsoft.com/office/drawing/2016/5/11/chartex" xmlns:cx6="http://schemas.microsoft.com/office/drawing/2016/5/12/chartex" xmlns:cx7="http://schemas.microsoft.com/office/drawing/2016/5/13/chartex" xmlns:cx8="http://schemas.microsoft.com/office/drawing/2016/5/14/chartex" xmlns:mc="http://schemas.openxmlformats.org/markup-compatibility/2006" xmlns:aink="http://schemas.microsoft.com/office/drawing/2016/ink" xmlns:am3d="http://schemas.microsoft.com/office/drawing/2017/model3d" xmlns:o="urn:schemas-microsoft-com:office:office" xmlns:oel="http://schemas.microsoft.com/office/2019/extlst" xmlns:r="http://schemas.openxmlformats.org/officeDocument/2006/relationships" xmlns:m="http://schemas.openxmlformats.org/officeDocument/2006/math" xmlns:v="urn:schemas-microsoft-com:vml" xmlns:wp14="http://schemas.microsoft.com/office/word/2010/wordprocessingDrawing" xmlns:wp="http://schemas.openxmlformats.org/drawingml/2006/wordprocessingDrawing" xmlns:w10="urn:schemas-microsoft-com:office:word" xmlns:w="http://schemas.openxmlformats.org/wordprocessingml/2006/main" xmlns:w14="http://schemas.microsoft.com/office/word/2010/wordml" xmlns:w15="http://schemas.microsoft.com/office/word/2012/wordml" xmlns:w16cex="http://schemas.microsoft.com/office/word/2018/wordml/cex" xmlns:w16cid="http://schemas.microsoft.com/office/word/2016/wordml/cid" xmlns:w16="http://schemas.microsoft.com/office/word/2018/wordml" xmlns:w16sdtdh="http://schemas.microsoft.com/office/word/2020/wordml/sdtdatahash" xmlns:w16se="http://schemas.microsoft.com/office/word/2015/wordml/symex" xmlns:wpg="http://schemas.microsoft.com/office/word/2010/wordprocessingGroup" xmlns:wpi="http://schemas.microsoft.com/office/word/2010/wordprocessingInk" xmlns:wne="http://schemas.microsoft.com/office/word/2006/wordml" xmlns:wps="http://schemas.microsoft.com/office/word/2010/wordprocessingShape" mc:Ignorable="w14 w15 w16se w16cid w16 w16cex w16sdtdh wp14">
+<w:document xmlns:wpc="http://schemas.microsoft.com/office/word/2010/wordprocessingCanvas" xmlns:cx="http://schemas.microsoft.com/office/drawing/2014/chartex" xmlns:cx1="http://schemas.microsoft.com/office/drawing/2015/9/8/chartex" xmlns:cx2="http://schemas.microsoft.com/office/drawing/2015/10/21/chartex" xmlns:cx3="http://schemas.microsoft.com/office/drawing/2016/5/9/chartex" xmlns:cx4="http://schemas.microsoft.com/office/drawing/2016/5/10/chartex" xmlns:cx5="http://schemas.microsoft.com/office/drawing/2016/5/11/chartex" xmlns:cx6="http://schemas.microsoft.com/office/drawing/2016/5/12/chartex" xmlns:cx7="http://schemas.microsoft.com/office/drawing/2016/5/13/chartex" xmlns:cx8="http://schemas.microsoft.com/office/drawing/2016/5/14/chartex" xmlns:mc="http://schemas.openxmlformats.org/markup-compatibility/2006" xmlns:aink="http://schemas.microsoft.com/office/drawing/2016/ink" xmlns:am3d="http://schemas.microsoft.com/office/drawing/2017/model3d" xmlns:o="urn:schemas-microsoft-com:office:office" xmlns:oel="http://schemas.microsoft.com/office/2019/extlst" xmlns:r="http://schemas.openxmlformats.org/officeDocument/2006/relationships" xmlns:m="http://schemas.openxmlformats.org/officeDocument/2006/math" xmlns:v="urn:schemas-microsoft-com:vml" xmlns:wp14="http://schemas.microsoft.com/office/word/2010/wordprocessingDrawing" xmlns:wp="http://schemas.openxmlformats.org/drawingml/2006/wordprocessingDrawing" xmlns:w10="urn:schemas-microsoft-com:office:word" xmlns:w="http://schemas.openxmlformats.org/wordprocessingml/2006/main" xmlns:w14="http://schemas.microsoft.com/office/word/2010/wordml" xmlns:w15="http://schemas.microsoft.com/office/word/2012/wordml" xmlns:w16cex="http://schemas.microsoft.com/office/word/2018/wordml/cex" xmlns:w16cid="http://schemas.microsoft.com/office/word/2016/wordml/cid" xmlns:w16="http://schemas.microsoft.com/office/word/2018/wordml" xmlns:w16du="http://schemas.microsoft.com/office/word/2023/wordml/word16du" xmlns:w16sdtdh="http://schemas.microsoft.com/office/word/2020/wordml/sdtdatahash" xmlns:w16se="http://schemas.microsoft.com/office/word/2015/wordml/symex" xmlns:wpg="http://schemas.microsoft.com/office/word/2010/wordprocessingGroup" xmlns:wpi="http://schemas.microsoft.com/office/word/2010/wordprocessingInk" xmlns:wne="http://schemas.microsoft.com/office/word/2006/wordml" xmlns:wps="http://schemas.microsoft.com/office/word/2010/wordprocessingShape" mc:Ignorable="w14 w15 w16se w16cid w16 w16cex w16sdtdh w16du wp14">
   <w:body>
     <w:p>
       <w:pPr>
@@ -2305,10 +2305,12 @@
         <w:t xml:space="preserve"> Ce projet permet </w:t>
       </w:r>
       <w:proofErr w:type="spellStart"/>
+      <w:proofErr w:type="gramStart"/>
       <w:r>
         <w:t>a</w:t>
       </w:r>
       <w:proofErr w:type="spellEnd"/>
+      <w:proofErr w:type="gramEnd"/>
       <w:r>
         <w:t xml:space="preserve"> l’apprenti de d’apprendre ou de se perfectionner dans la programmation orienter objet, et d’appliquer la gestion de projet « agile » via </w:t>
       </w:r>
@@ -2495,15 +2497,838 @@
     <w:p/>
     <w:p>
       <w:r>
-        <w:t xml:space="preserve">Le but de ce projet est de réaliser un jeu en 2D avec Microsoft </w:t>
+        <w:t xml:space="preserve">Le but de ce projet est de réaliser un jeu en 2D </w:t>
+      </w:r>
+      <w:r>
+        <w:t>en</w:t>
+      </w:r>
+      <w:r>
+        <w:t xml:space="preserve"> </w:t>
       </w:r>
       <w:proofErr w:type="spellStart"/>
       <w:r>
+        <w:t>windows</w:t>
+      </w:r>
+      <w:proofErr w:type="spellEnd"/>
+      <w:r>
+        <w:t xml:space="preserve"> </w:t>
+      </w:r>
+      <w:proofErr w:type="spellStart"/>
+      <w:r>
         <w:t>forms</w:t>
       </w:r>
       <w:proofErr w:type="spellEnd"/>
       <w:r>
         <w:t xml:space="preserve"> </w:t>
+      </w:r>
+      <w:r>
+        <w:t>qui sera composé des caractéristiques suivantes :</w:t>
+      </w:r>
+    </w:p>
+    <w:p/>
+    <w:p>
+      <w:pPr>
+        <w:numPr>
+          <w:ilvl w:val="1"/>
+          <w:numId w:val="19"/>
+        </w:numPr>
+        <w:spacing w:after="120"/>
+        <w:rPr>
+          <w:rFonts w:ascii="Century Gothic" w:hAnsi="Century Gothic"/>
+          <w:sz w:val="22"/>
+          <w:szCs w:val="22"/>
+        </w:rPr>
+      </w:pPr>
+      <w:r>
+        <w:rPr>
+          <w:rFonts w:ascii="Century Gothic" w:hAnsi="Century Gothic"/>
+          <w:sz w:val="22"/>
+          <w:szCs w:val="22"/>
+        </w:rPr>
+        <w:t>Maquettes</w:t>
+      </w:r>
+    </w:p>
+    <w:p>
+      <w:pPr>
+        <w:numPr>
+          <w:ilvl w:val="2"/>
+          <w:numId w:val="19"/>
+        </w:numPr>
+        <w:spacing w:after="120"/>
+        <w:rPr>
+          <w:rFonts w:ascii="Century Gothic" w:hAnsi="Century Gothic"/>
+          <w:sz w:val="22"/>
+          <w:szCs w:val="22"/>
+        </w:rPr>
+      </w:pPr>
+      <w:r>
+        <w:rPr>
+          <w:rFonts w:ascii="Century Gothic" w:hAnsi="Century Gothic"/>
+          <w:sz w:val="22"/>
+          <w:szCs w:val="22"/>
+        </w:rPr>
+        <w:t>Menu principal</w:t>
+      </w:r>
+    </w:p>
+    <w:p>
+      <w:pPr>
+        <w:numPr>
+          <w:ilvl w:val="2"/>
+          <w:numId w:val="19"/>
+        </w:numPr>
+        <w:spacing w:after="120"/>
+        <w:rPr>
+          <w:rFonts w:ascii="Century Gothic" w:hAnsi="Century Gothic"/>
+          <w:sz w:val="22"/>
+          <w:szCs w:val="22"/>
+        </w:rPr>
+      </w:pPr>
+      <w:r>
+        <w:rPr>
+          <w:rFonts w:ascii="Century Gothic" w:hAnsi="Century Gothic"/>
+          <w:sz w:val="22"/>
+          <w:szCs w:val="22"/>
+        </w:rPr>
+        <w:t>Ecran de jeu (niveau)</w:t>
+      </w:r>
+    </w:p>
+    <w:p>
+      <w:pPr>
+        <w:numPr>
+          <w:ilvl w:val="2"/>
+          <w:numId w:val="19"/>
+        </w:numPr>
+        <w:spacing w:after="120"/>
+        <w:rPr>
+          <w:rFonts w:ascii="Century Gothic" w:hAnsi="Century Gothic"/>
+          <w:sz w:val="22"/>
+          <w:szCs w:val="22"/>
+        </w:rPr>
+      </w:pPr>
+      <w:r>
+        <w:rPr>
+          <w:rFonts w:ascii="Century Gothic" w:hAnsi="Century Gothic"/>
+          <w:sz w:val="22"/>
+          <w:szCs w:val="22"/>
+        </w:rPr>
+        <w:t>Éditeur de niveau (voir détails ci-dessous)</w:t>
+      </w:r>
+    </w:p>
+    <w:p>
+      <w:pPr>
+        <w:numPr>
+          <w:ilvl w:val="2"/>
+          <w:numId w:val="19"/>
+        </w:numPr>
+        <w:spacing w:after="120"/>
+        <w:rPr>
+          <w:rFonts w:ascii="Century Gothic" w:hAnsi="Century Gothic"/>
+          <w:sz w:val="22"/>
+          <w:szCs w:val="22"/>
+        </w:rPr>
+      </w:pPr>
+      <w:r>
+        <w:rPr>
+          <w:rFonts w:ascii="Century Gothic" w:hAnsi="Century Gothic"/>
+          <w:sz w:val="22"/>
+          <w:szCs w:val="22"/>
+        </w:rPr>
+        <w:t>High scores</w:t>
+      </w:r>
+    </w:p>
+    <w:p>
+      <w:pPr>
+        <w:numPr>
+          <w:ilvl w:val="1"/>
+          <w:numId w:val="19"/>
+        </w:numPr>
+        <w:spacing w:after="120"/>
+        <w:rPr>
+          <w:rFonts w:ascii="Century Gothic" w:hAnsi="Century Gothic"/>
+          <w:sz w:val="22"/>
+          <w:szCs w:val="22"/>
+        </w:rPr>
+      </w:pPr>
+      <w:r>
+        <w:rPr>
+          <w:rFonts w:ascii="Century Gothic" w:hAnsi="Century Gothic"/>
+          <w:sz w:val="22"/>
+          <w:szCs w:val="22"/>
+        </w:rPr>
+        <w:t>Contraintes de réalisation</w:t>
+      </w:r>
+    </w:p>
+    <w:p>
+      <w:pPr>
+        <w:numPr>
+          <w:ilvl w:val="2"/>
+          <w:numId w:val="19"/>
+        </w:numPr>
+        <w:spacing w:after="120"/>
+        <w:rPr>
+          <w:rFonts w:ascii="Century Gothic" w:hAnsi="Century Gothic"/>
+          <w:sz w:val="22"/>
+          <w:szCs w:val="22"/>
+        </w:rPr>
+      </w:pPr>
+      <w:r>
+        <w:rPr>
+          <w:rFonts w:ascii="Century Gothic" w:hAnsi="Century Gothic"/>
+          <w:sz w:val="22"/>
+          <w:szCs w:val="22"/>
+        </w:rPr>
+        <w:t>Un concept de niveaux décrivant</w:t>
+      </w:r>
+    </w:p>
+    <w:p>
+      <w:pPr>
+        <w:numPr>
+          <w:ilvl w:val="3"/>
+          <w:numId w:val="19"/>
+        </w:numPr>
+        <w:spacing w:after="120"/>
+        <w:rPr>
+          <w:rFonts w:ascii="Century Gothic" w:hAnsi="Century Gothic"/>
+          <w:sz w:val="22"/>
+          <w:szCs w:val="22"/>
+        </w:rPr>
+      </w:pPr>
+      <w:r>
+        <w:rPr>
+          <w:rFonts w:ascii="Century Gothic" w:hAnsi="Century Gothic"/>
+          <w:sz w:val="22"/>
+          <w:szCs w:val="22"/>
+        </w:rPr>
+        <w:t>Le numéro du niveau (</w:t>
+      </w:r>
+      <w:proofErr w:type="spellStart"/>
+      <w:r>
+        <w:rPr>
+          <w:rFonts w:ascii="Century Gothic" w:hAnsi="Century Gothic"/>
+          <w:sz w:val="22"/>
+          <w:szCs w:val="22"/>
+        </w:rPr>
+        <w:t>Level</w:t>
+      </w:r>
+      <w:proofErr w:type="spellEnd"/>
+      <w:r>
+        <w:rPr>
+          <w:rFonts w:ascii="Century Gothic" w:hAnsi="Century Gothic"/>
+          <w:sz w:val="22"/>
+          <w:szCs w:val="22"/>
+        </w:rPr>
+        <w:t xml:space="preserve"> 1, </w:t>
+      </w:r>
+      <w:proofErr w:type="spellStart"/>
+      <w:r>
+        <w:rPr>
+          <w:rFonts w:ascii="Century Gothic" w:hAnsi="Century Gothic"/>
+          <w:sz w:val="22"/>
+          <w:szCs w:val="22"/>
+        </w:rPr>
+        <w:t>Level</w:t>
+      </w:r>
+      <w:proofErr w:type="spellEnd"/>
+      <w:r>
+        <w:rPr>
+          <w:rFonts w:ascii="Century Gothic" w:hAnsi="Century Gothic"/>
+          <w:sz w:val="22"/>
+          <w:szCs w:val="22"/>
+        </w:rPr>
+        <w:t xml:space="preserve"> 2, …)</w:t>
+      </w:r>
+    </w:p>
+    <w:p>
+      <w:pPr>
+        <w:numPr>
+          <w:ilvl w:val="3"/>
+          <w:numId w:val="19"/>
+        </w:numPr>
+        <w:spacing w:after="120"/>
+        <w:rPr>
+          <w:rFonts w:ascii="Century Gothic" w:hAnsi="Century Gothic"/>
+          <w:sz w:val="22"/>
+          <w:szCs w:val="22"/>
+        </w:rPr>
+      </w:pPr>
+      <w:r>
+        <w:rPr>
+          <w:rFonts w:ascii="Century Gothic" w:hAnsi="Century Gothic"/>
+          <w:sz w:val="22"/>
+          <w:szCs w:val="22"/>
+        </w:rPr>
+        <w:t>Le joueur</w:t>
+      </w:r>
+    </w:p>
+    <w:p>
+      <w:pPr>
+        <w:numPr>
+          <w:ilvl w:val="4"/>
+          <w:numId w:val="19"/>
+        </w:numPr>
+        <w:spacing w:after="120"/>
+        <w:rPr>
+          <w:rFonts w:ascii="Century Gothic" w:hAnsi="Century Gothic"/>
+          <w:sz w:val="22"/>
+          <w:szCs w:val="22"/>
+        </w:rPr>
+      </w:pPr>
+      <w:r>
+        <w:rPr>
+          <w:rFonts w:ascii="Century Gothic" w:hAnsi="Century Gothic"/>
+          <w:sz w:val="22"/>
+          <w:szCs w:val="22"/>
+        </w:rPr>
+        <w:t>Déplacements</w:t>
+      </w:r>
+    </w:p>
+    <w:p>
+      <w:pPr>
+        <w:numPr>
+          <w:ilvl w:val="4"/>
+          <w:numId w:val="19"/>
+        </w:numPr>
+        <w:spacing w:after="120"/>
+        <w:rPr>
+          <w:rFonts w:ascii="Century Gothic" w:hAnsi="Century Gothic"/>
+          <w:sz w:val="22"/>
+          <w:szCs w:val="22"/>
+        </w:rPr>
+      </w:pPr>
+      <w:r>
+        <w:rPr>
+          <w:rFonts w:ascii="Century Gothic" w:hAnsi="Century Gothic"/>
+          <w:sz w:val="22"/>
+          <w:szCs w:val="22"/>
+        </w:rPr>
+        <w:t>Nombre de vies</w:t>
+      </w:r>
+    </w:p>
+    <w:p>
+      <w:pPr>
+        <w:numPr>
+          <w:ilvl w:val="4"/>
+          <w:numId w:val="19"/>
+        </w:numPr>
+        <w:spacing w:after="120"/>
+        <w:rPr>
+          <w:rFonts w:ascii="Century Gothic" w:hAnsi="Century Gothic"/>
+          <w:sz w:val="22"/>
+          <w:szCs w:val="22"/>
+        </w:rPr>
+      </w:pPr>
+      <w:r>
+        <w:rPr>
+          <w:rFonts w:ascii="Century Gothic" w:hAnsi="Century Gothic"/>
+          <w:sz w:val="22"/>
+          <w:szCs w:val="22"/>
+        </w:rPr>
+        <w:t xml:space="preserve">Capacités de tir : direction, rafale, </w:t>
+      </w:r>
+      <w:proofErr w:type="spellStart"/>
+      <w:r>
+        <w:rPr>
+          <w:rFonts w:ascii="Century Gothic" w:hAnsi="Century Gothic"/>
+          <w:sz w:val="22"/>
+          <w:szCs w:val="22"/>
+        </w:rPr>
+        <w:t>cooldown</w:t>
+      </w:r>
+      <w:proofErr w:type="spellEnd"/>
+      <w:r>
+        <w:rPr>
+          <w:rFonts w:ascii="Century Gothic" w:hAnsi="Century Gothic"/>
+          <w:sz w:val="22"/>
+          <w:szCs w:val="22"/>
+        </w:rPr>
+        <w:t>, décompte munitions, recharge, …</w:t>
+      </w:r>
+    </w:p>
+    <w:p>
+      <w:pPr>
+        <w:numPr>
+          <w:ilvl w:val="4"/>
+          <w:numId w:val="19"/>
+        </w:numPr>
+        <w:spacing w:after="120"/>
+        <w:rPr>
+          <w:rFonts w:ascii="Century Gothic" w:hAnsi="Century Gothic"/>
+          <w:sz w:val="22"/>
+          <w:szCs w:val="22"/>
+        </w:rPr>
+      </w:pPr>
+      <w:r>
+        <w:rPr>
+          <w:rFonts w:ascii="Century Gothic" w:hAnsi="Century Gothic"/>
+          <w:sz w:val="22"/>
+          <w:szCs w:val="22"/>
+        </w:rPr>
+        <w:t xml:space="preserve">Un </w:t>
+      </w:r>
+      <w:proofErr w:type="spellStart"/>
+      <w:r>
+        <w:rPr>
+          <w:rFonts w:ascii="Century Gothic" w:hAnsi="Century Gothic"/>
+          <w:sz w:val="22"/>
+          <w:szCs w:val="22"/>
+        </w:rPr>
+        <w:t>sprite</w:t>
+      </w:r>
+      <w:proofErr w:type="spellEnd"/>
+    </w:p>
+    <w:p>
+      <w:pPr>
+        <w:numPr>
+          <w:ilvl w:val="3"/>
+          <w:numId w:val="19"/>
+        </w:numPr>
+        <w:spacing w:after="120"/>
+        <w:rPr>
+          <w:rFonts w:ascii="Century Gothic" w:hAnsi="Century Gothic"/>
+          <w:sz w:val="22"/>
+          <w:szCs w:val="22"/>
+        </w:rPr>
+      </w:pPr>
+      <w:r>
+        <w:rPr>
+          <w:rFonts w:ascii="Century Gothic" w:hAnsi="Century Gothic"/>
+          <w:sz w:val="22"/>
+          <w:szCs w:val="22"/>
+        </w:rPr>
+        <w:t>Les ennemis du niveau avec (pour chaque type)</w:t>
+      </w:r>
+    </w:p>
+    <w:p>
+      <w:pPr>
+        <w:numPr>
+          <w:ilvl w:val="4"/>
+          <w:numId w:val="19"/>
+        </w:numPr>
+        <w:spacing w:after="120"/>
+        <w:rPr>
+          <w:rFonts w:ascii="Century Gothic" w:hAnsi="Century Gothic"/>
+          <w:sz w:val="22"/>
+          <w:szCs w:val="22"/>
+        </w:rPr>
+      </w:pPr>
+      <w:r>
+        <w:rPr>
+          <w:rFonts w:ascii="Century Gothic" w:hAnsi="Century Gothic"/>
+          <w:sz w:val="22"/>
+          <w:szCs w:val="22"/>
+        </w:rPr>
+        <w:lastRenderedPageBreak/>
+        <w:t>Nombre de vies</w:t>
+      </w:r>
+    </w:p>
+    <w:p>
+      <w:pPr>
+        <w:numPr>
+          <w:ilvl w:val="4"/>
+          <w:numId w:val="19"/>
+        </w:numPr>
+        <w:spacing w:after="120"/>
+        <w:rPr>
+          <w:rFonts w:ascii="Century Gothic" w:hAnsi="Century Gothic"/>
+          <w:sz w:val="22"/>
+          <w:szCs w:val="22"/>
+        </w:rPr>
+      </w:pPr>
+      <w:r>
+        <w:rPr>
+          <w:rFonts w:ascii="Century Gothic" w:hAnsi="Century Gothic"/>
+          <w:sz w:val="22"/>
+          <w:szCs w:val="22"/>
+        </w:rPr>
+        <w:t>Minutage d’apparition</w:t>
+      </w:r>
+    </w:p>
+    <w:p>
+      <w:pPr>
+        <w:numPr>
+          <w:ilvl w:val="4"/>
+          <w:numId w:val="19"/>
+        </w:numPr>
+        <w:spacing w:after="120"/>
+        <w:rPr>
+          <w:rFonts w:ascii="Century Gothic" w:hAnsi="Century Gothic"/>
+          <w:sz w:val="22"/>
+          <w:szCs w:val="22"/>
+        </w:rPr>
+      </w:pPr>
+      <w:r>
+        <w:rPr>
+          <w:rFonts w:ascii="Century Gothic" w:hAnsi="Century Gothic"/>
+          <w:sz w:val="22"/>
+          <w:szCs w:val="22"/>
+        </w:rPr>
+        <w:t>Tir (oui / non)</w:t>
+      </w:r>
+    </w:p>
+    <w:p>
+      <w:pPr>
+        <w:numPr>
+          <w:ilvl w:val="4"/>
+          <w:numId w:val="19"/>
+        </w:numPr>
+        <w:spacing w:after="120"/>
+        <w:rPr>
+          <w:rFonts w:ascii="Century Gothic" w:hAnsi="Century Gothic"/>
+          <w:sz w:val="22"/>
+          <w:szCs w:val="22"/>
+        </w:rPr>
+      </w:pPr>
+      <w:r>
+        <w:rPr>
+          <w:rFonts w:ascii="Century Gothic" w:hAnsi="Century Gothic"/>
+          <w:sz w:val="22"/>
+          <w:szCs w:val="22"/>
+        </w:rPr>
+        <w:t xml:space="preserve">Un </w:t>
+      </w:r>
+      <w:proofErr w:type="spellStart"/>
+      <w:r>
+        <w:rPr>
+          <w:rFonts w:ascii="Century Gothic" w:hAnsi="Century Gothic"/>
+          <w:sz w:val="22"/>
+          <w:szCs w:val="22"/>
+        </w:rPr>
+        <w:t>sprite</w:t>
+      </w:r>
+      <w:proofErr w:type="spellEnd"/>
+    </w:p>
+    <w:p>
+      <w:pPr>
+        <w:numPr>
+          <w:ilvl w:val="3"/>
+          <w:numId w:val="19"/>
+        </w:numPr>
+        <w:spacing w:after="120"/>
+        <w:rPr>
+          <w:rFonts w:ascii="Century Gothic" w:hAnsi="Century Gothic"/>
+          <w:sz w:val="22"/>
+          <w:szCs w:val="22"/>
+        </w:rPr>
+      </w:pPr>
+      <w:r>
+        <w:rPr>
+          <w:rFonts w:ascii="Century Gothic" w:hAnsi="Century Gothic"/>
+          <w:sz w:val="22"/>
+          <w:szCs w:val="22"/>
+        </w:rPr>
+        <w:t>Les obstacles avec (pour chaque type)</w:t>
+      </w:r>
+    </w:p>
+    <w:p>
+      <w:pPr>
+        <w:numPr>
+          <w:ilvl w:val="4"/>
+          <w:numId w:val="19"/>
+        </w:numPr>
+        <w:spacing w:after="120"/>
+        <w:rPr>
+          <w:rFonts w:ascii="Century Gothic" w:hAnsi="Century Gothic"/>
+          <w:sz w:val="22"/>
+          <w:szCs w:val="22"/>
+        </w:rPr>
+      </w:pPr>
+      <w:r>
+        <w:rPr>
+          <w:rFonts w:ascii="Century Gothic" w:hAnsi="Century Gothic"/>
+          <w:sz w:val="22"/>
+          <w:szCs w:val="22"/>
+        </w:rPr>
+        <w:t>Une taille</w:t>
+      </w:r>
+    </w:p>
+    <w:p>
+      <w:pPr>
+        <w:numPr>
+          <w:ilvl w:val="4"/>
+          <w:numId w:val="19"/>
+        </w:numPr>
+        <w:spacing w:after="120"/>
+        <w:rPr>
+          <w:rFonts w:ascii="Century Gothic" w:hAnsi="Century Gothic"/>
+          <w:sz w:val="22"/>
+          <w:szCs w:val="22"/>
+        </w:rPr>
+      </w:pPr>
+      <w:r>
+        <w:rPr>
+          <w:rFonts w:ascii="Century Gothic" w:hAnsi="Century Gothic"/>
+          <w:sz w:val="22"/>
+          <w:szCs w:val="22"/>
+        </w:rPr>
+        <w:t xml:space="preserve">Une position </w:t>
+      </w:r>
+      <w:proofErr w:type="gramStart"/>
+      <w:r>
+        <w:rPr>
+          <w:rFonts w:ascii="Century Gothic" w:hAnsi="Century Gothic"/>
+          <w:sz w:val="22"/>
+          <w:szCs w:val="22"/>
+        </w:rPr>
+        <w:t>X,Y</w:t>
+      </w:r>
+      <w:proofErr w:type="gramEnd"/>
+    </w:p>
+    <w:p>
+      <w:pPr>
+        <w:numPr>
+          <w:ilvl w:val="4"/>
+          <w:numId w:val="19"/>
+        </w:numPr>
+        <w:spacing w:after="120"/>
+        <w:rPr>
+          <w:rFonts w:ascii="Century Gothic" w:hAnsi="Century Gothic"/>
+          <w:sz w:val="22"/>
+          <w:szCs w:val="22"/>
+        </w:rPr>
+      </w:pPr>
+      <w:r>
+        <w:rPr>
+          <w:rFonts w:ascii="Century Gothic" w:hAnsi="Century Gothic"/>
+          <w:sz w:val="22"/>
+          <w:szCs w:val="22"/>
+        </w:rPr>
+        <w:t xml:space="preserve">Un </w:t>
+      </w:r>
+      <w:proofErr w:type="spellStart"/>
+      <w:r>
+        <w:rPr>
+          <w:rFonts w:ascii="Century Gothic" w:hAnsi="Century Gothic"/>
+          <w:sz w:val="22"/>
+          <w:szCs w:val="22"/>
+        </w:rPr>
+        <w:t>sprite</w:t>
+      </w:r>
+      <w:proofErr w:type="spellEnd"/>
+    </w:p>
+    <w:p>
+      <w:pPr>
+        <w:numPr>
+          <w:ilvl w:val="4"/>
+          <w:numId w:val="19"/>
+        </w:numPr>
+        <w:spacing w:after="120"/>
+        <w:rPr>
+          <w:rFonts w:ascii="Century Gothic" w:hAnsi="Century Gothic"/>
+          <w:sz w:val="22"/>
+          <w:szCs w:val="22"/>
+        </w:rPr>
+      </w:pPr>
+      <w:r>
+        <w:rPr>
+          <w:rFonts w:ascii="Century Gothic" w:hAnsi="Century Gothic"/>
+          <w:sz w:val="22"/>
+          <w:szCs w:val="22"/>
+        </w:rPr>
+        <w:t>Le comportement en cas de dégâts (tir, collision)</w:t>
+      </w:r>
+    </w:p>
+    <w:p>
+      <w:pPr>
+        <w:numPr>
+          <w:ilvl w:val="2"/>
+          <w:numId w:val="19"/>
+        </w:numPr>
+        <w:spacing w:after="120"/>
+        <w:rPr>
+          <w:rFonts w:ascii="Century Gothic" w:hAnsi="Century Gothic"/>
+          <w:sz w:val="22"/>
+          <w:szCs w:val="22"/>
+        </w:rPr>
+      </w:pPr>
+      <w:r>
+        <w:rPr>
+          <w:rFonts w:ascii="Century Gothic" w:hAnsi="Century Gothic"/>
+          <w:sz w:val="22"/>
+          <w:szCs w:val="22"/>
+        </w:rPr>
+        <w:t>Structure et données des niveaux décrits et stockés dans une base de données relationnelle</w:t>
+      </w:r>
+    </w:p>
+    <w:p>
+      <w:pPr>
+        <w:numPr>
+          <w:ilvl w:val="1"/>
+          <w:numId w:val="19"/>
+        </w:numPr>
+        <w:spacing w:after="120"/>
+        <w:rPr>
+          <w:rFonts w:ascii="Century Gothic" w:hAnsi="Century Gothic"/>
+          <w:sz w:val="22"/>
+          <w:szCs w:val="22"/>
+        </w:rPr>
+      </w:pPr>
+      <w:r>
+        <w:rPr>
+          <w:rFonts w:ascii="Century Gothic" w:hAnsi="Century Gothic"/>
+          <w:sz w:val="22"/>
+          <w:szCs w:val="22"/>
+        </w:rPr>
+        <w:t>Fonctionnalités</w:t>
+      </w:r>
+    </w:p>
+    <w:p>
+      <w:pPr>
+        <w:numPr>
+          <w:ilvl w:val="2"/>
+          <w:numId w:val="19"/>
+        </w:numPr>
+        <w:spacing w:after="120"/>
+        <w:rPr>
+          <w:rFonts w:ascii="Century Gothic" w:hAnsi="Century Gothic"/>
+          <w:sz w:val="22"/>
+          <w:szCs w:val="22"/>
+        </w:rPr>
+      </w:pPr>
+      <w:r>
+        <w:rPr>
+          <w:rFonts w:ascii="Century Gothic" w:hAnsi="Century Gothic"/>
+          <w:sz w:val="22"/>
+          <w:szCs w:val="22"/>
+        </w:rPr>
+        <w:t>Au moins 2 niveaux implémentés avec</w:t>
+      </w:r>
+    </w:p>
+    <w:p>
+      <w:pPr>
+        <w:numPr>
+          <w:ilvl w:val="3"/>
+          <w:numId w:val="19"/>
+        </w:numPr>
+        <w:spacing w:after="120"/>
+        <w:rPr>
+          <w:rFonts w:ascii="Century Gothic" w:hAnsi="Century Gothic"/>
+          <w:sz w:val="22"/>
+          <w:szCs w:val="22"/>
+        </w:rPr>
+      </w:pPr>
+      <w:r>
+        <w:rPr>
+          <w:rFonts w:ascii="Century Gothic" w:hAnsi="Century Gothic"/>
+          <w:sz w:val="22"/>
+          <w:szCs w:val="22"/>
+        </w:rPr>
+        <w:t>Joueur</w:t>
+      </w:r>
+    </w:p>
+    <w:p>
+      <w:pPr>
+        <w:numPr>
+          <w:ilvl w:val="3"/>
+          <w:numId w:val="19"/>
+        </w:numPr>
+        <w:spacing w:after="120"/>
+        <w:rPr>
+          <w:rFonts w:ascii="Century Gothic" w:hAnsi="Century Gothic"/>
+          <w:sz w:val="22"/>
+          <w:szCs w:val="22"/>
+        </w:rPr>
+      </w:pPr>
+      <w:r>
+        <w:rPr>
+          <w:rFonts w:ascii="Century Gothic" w:hAnsi="Century Gothic"/>
+          <w:sz w:val="22"/>
+          <w:szCs w:val="22"/>
+        </w:rPr>
+        <w:t>Ennemis</w:t>
+      </w:r>
+    </w:p>
+    <w:p>
+      <w:pPr>
+        <w:numPr>
+          <w:ilvl w:val="3"/>
+          <w:numId w:val="19"/>
+        </w:numPr>
+        <w:spacing w:after="120"/>
+        <w:rPr>
+          <w:rFonts w:ascii="Century Gothic" w:hAnsi="Century Gothic"/>
+          <w:sz w:val="22"/>
+          <w:szCs w:val="22"/>
+        </w:rPr>
+      </w:pPr>
+      <w:r>
+        <w:rPr>
+          <w:rFonts w:ascii="Century Gothic" w:hAnsi="Century Gothic"/>
+          <w:sz w:val="22"/>
+          <w:szCs w:val="22"/>
+        </w:rPr>
+        <w:t>Obstacles</w:t>
+      </w:r>
+    </w:p>
+    <w:p>
+      <w:pPr>
+        <w:rPr>
+          <w:rFonts w:ascii="Century Gothic" w:hAnsi="Century Gothic"/>
+          <w:sz w:val="22"/>
+          <w:szCs w:val="22"/>
+        </w:rPr>
+      </w:pPr>
+      <w:r>
+        <w:rPr>
+          <w:rFonts w:ascii="Century Gothic" w:hAnsi="Century Gothic"/>
+          <w:sz w:val="22"/>
+          <w:szCs w:val="22"/>
+        </w:rPr>
+        <w:t xml:space="preserve">Gestion des </w:t>
+      </w:r>
+      <w:proofErr w:type="spellStart"/>
+      <w:r>
+        <w:rPr>
+          <w:rFonts w:ascii="Century Gothic" w:hAnsi="Century Gothic"/>
+          <w:sz w:val="22"/>
+          <w:szCs w:val="22"/>
+        </w:rPr>
+        <w:t>highscores</w:t>
+      </w:r>
+      <w:proofErr w:type="spellEnd"/>
+      <w:r>
+        <w:rPr>
+          <w:rFonts w:ascii="Century Gothic" w:hAnsi="Century Gothic"/>
+          <w:sz w:val="22"/>
+          <w:szCs w:val="22"/>
+        </w:rPr>
+        <w:t xml:space="preserve"> (en base de données)</w:t>
+      </w:r>
+    </w:p>
+    <w:p>
+      <w:pPr>
+        <w:rPr>
+          <w:rFonts w:ascii="Century Gothic" w:hAnsi="Century Gothic"/>
+          <w:sz w:val="22"/>
+          <w:szCs w:val="22"/>
+        </w:rPr>
+      </w:pPr>
+    </w:p>
+    <w:p>
+      <w:r>
+        <w:rPr>
+          <w:rFonts w:ascii="Century Gothic" w:hAnsi="Century Gothic"/>
+          <w:sz w:val="22"/>
+          <w:szCs w:val="22"/>
+        </w:rPr>
+        <w:t xml:space="preserve">Il est important de </w:t>
+      </w:r>
+      <w:proofErr w:type="gramStart"/>
+      <w:r>
+        <w:rPr>
+          <w:rFonts w:ascii="Century Gothic" w:hAnsi="Century Gothic"/>
+          <w:sz w:val="22"/>
+          <w:szCs w:val="22"/>
+        </w:rPr>
+        <w:t>noté</w:t>
+      </w:r>
+      <w:proofErr w:type="gramEnd"/>
+      <w:r>
+        <w:rPr>
+          <w:rFonts w:ascii="Century Gothic" w:hAnsi="Century Gothic"/>
+          <w:sz w:val="22"/>
+          <w:szCs w:val="22"/>
+        </w:rPr>
+        <w:t xml:space="preserve"> que certain de ces objectifs ont été écarté du projet ou modifié, du a l’absence de base de données.</w:t>
       </w:r>
     </w:p>
     <w:p>
@@ -2640,7 +3465,13 @@
         <w:t xml:space="preserve">, un outil qui permet de planifier et de gérer des projets de façon agile. Nous avons </w:t>
       </w:r>
       <w:r>
-        <w:t>fait ce projet en utilisant un seul sprint sur toutes la durée du projet.</w:t>
+        <w:t xml:space="preserve">fait ce projet en utilisant un seul sprint sur </w:t>
+      </w:r>
+      <w:r>
+        <w:t>toute la durée</w:t>
+      </w:r>
+      <w:r>
+        <w:t xml:space="preserve"> du projet.</w:t>
       </w:r>
     </w:p>
     <w:p>
@@ -2697,72 +3528,136 @@
     </w:p>
     <w:p/>
     <w:p>
-      <w:r>
-        <w:t>Le joueur se trouve dans une zone vers le bas de l’écran et dois empêcher les ennemis qui arrive du haut vers le bas d’entrer dans sa zone. Le joueur peut se déplacer comme bon lui semble dans la sa zone mais ne peux pas en sortir. Les ennemis tir devant eux pour attaquer le joueur.</w:t>
-      </w:r>
-      <w:r>
-        <w:t xml:space="preserve"> Le but du jeu est de survivre le plus longtemps possible afin de faire le score le plus haut. Le joueur a </w:t>
-      </w:r>
-      <w:r>
-        <w:t>deux types</w:t>
-      </w:r>
-      <w:r>
-        <w:t xml:space="preserve"> d’attaque, un tir normal qui fera de </w:t>
-      </w:r>
-      <w:r>
-        <w:t>légers dégâts</w:t>
+      <w:pPr>
+        <w:pStyle w:val="Paragraphedeliste"/>
+        <w:numPr>
+          <w:ilvl w:val="0"/>
+          <w:numId w:val="21"/>
+        </w:numPr>
+      </w:pPr>
+      <w:r>
+        <w:t xml:space="preserve">Le joueur se trouve dans une zone vers le bas de l’écran et dois empêcher les ennemis qui arrive du haut vers le bas d’entrer dans sa zone. </w:t>
+      </w:r>
+    </w:p>
+    <w:p>
+      <w:pPr>
+        <w:pStyle w:val="Paragraphedeliste"/>
+        <w:numPr>
+          <w:ilvl w:val="0"/>
+          <w:numId w:val="20"/>
+        </w:numPr>
+      </w:pPr>
+      <w:r>
+        <w:t xml:space="preserve">Le joueur peut se déplacer comme bon lui semble dans la sa zone mais ne peux pas en sortir. </w:t>
+      </w:r>
+    </w:p>
+    <w:p>
+      <w:pPr>
+        <w:pStyle w:val="Paragraphedeliste"/>
+        <w:numPr>
+          <w:ilvl w:val="0"/>
+          <w:numId w:val="20"/>
+        </w:numPr>
+      </w:pPr>
+      <w:r>
+        <w:t xml:space="preserve">Le joueur a deux types d’attaque, un tir normal qui fera de légers dégâts aux ennemis, et un tir faisant des dégâts de zone, infligeant de lourds dégâts aux ennemis sur une grande zone. L’attaque de zone possède un </w:t>
+      </w:r>
+      <w:proofErr w:type="spellStart"/>
+      <w:r>
+        <w:t>cooldown</w:t>
+      </w:r>
+      <w:proofErr w:type="spellEnd"/>
+      <w:r>
+        <w:t xml:space="preserve"> de 10 secondes entre chaque nouvelle attaque.</w:t>
+      </w:r>
+    </w:p>
+    <w:p>
+      <w:pPr>
+        <w:pStyle w:val="Paragraphedeliste"/>
+        <w:numPr>
+          <w:ilvl w:val="0"/>
+          <w:numId w:val="20"/>
+        </w:numPr>
+      </w:pPr>
+      <w:r>
+        <w:t>Les ennemis tir devant eux pour attaquer le joueur.</w:t>
       </w:r>
       <w:r>
         <w:t xml:space="preserve"> </w:t>
       </w:r>
-      <w:r>
-        <w:t>aux ennemis</w:t>
-      </w:r>
-      <w:r>
-        <w:t xml:space="preserve">, et un tir faisant des dégâts de zone, infligeant de </w:t>
-      </w:r>
-      <w:r>
-        <w:t>lourds dégâts</w:t>
+    </w:p>
+    <w:p>
+      <w:pPr>
+        <w:pStyle w:val="Paragraphedeliste"/>
+        <w:numPr>
+          <w:ilvl w:val="0"/>
+          <w:numId w:val="20"/>
+        </w:numPr>
+      </w:pPr>
+      <w:r>
+        <w:t xml:space="preserve">Le but du jeu est de survivre le plus longtemps possible afin de faire le score le plus haut. </w:t>
+      </w:r>
+    </w:p>
+    <w:p>
+      <w:pPr>
+        <w:pStyle w:val="Paragraphedeliste"/>
+        <w:numPr>
+          <w:ilvl w:val="0"/>
+          <w:numId w:val="20"/>
+        </w:numPr>
+      </w:pPr>
+      <w:r>
+        <w:t xml:space="preserve">La partie se termine lorsque le joueur n’a plus de points de vie, ou si </w:t>
+      </w:r>
+      <w:r>
+        <w:t>un ennemi</w:t>
+      </w:r>
+      <w:r>
+        <w:t xml:space="preserve"> est entré dans la zone du joueur.</w:t>
       </w:r>
       <w:r>
         <w:t xml:space="preserve"> </w:t>
       </w:r>
-      <w:r>
-        <w:t>aux ennemis</w:t>
-      </w:r>
-      <w:r>
-        <w:t xml:space="preserve"> sur une grande zone. L’attaque de zone possède un </w:t>
-      </w:r>
-      <w:proofErr w:type="spellStart"/>
-      <w:r>
-        <w:t>cooldown</w:t>
-      </w:r>
-      <w:proofErr w:type="spellEnd"/>
-      <w:r>
-        <w:t xml:space="preserve"> de 10 </w:t>
-      </w:r>
-      <w:r>
-        <w:t>secondes</w:t>
-      </w:r>
-      <w:r>
-        <w:t xml:space="preserve"> entre chaque nouvelle attaque.</w:t>
-      </w:r>
-      <w:r>
-        <w:t xml:space="preserve"> La partie se termine lorsque le joueur n’a plus de points de vie, ou si </w:t>
-      </w:r>
-      <w:r>
-        <w:t>un ennemi</w:t>
-      </w:r>
-      <w:r>
-        <w:t xml:space="preserve"> est entré dans la zone du joueur.</w:t>
-      </w:r>
-      <w:r>
-        <w:t xml:space="preserve"> </w:t>
-      </w:r>
-    </w:p>
-    <w:p>
-      <w:r>
-        <w:t>Il y a des obstacles en mouvement devant la zone du joueur qui lui permettent de se protéger contre les tirs des bateau ennemis.</w:t>
+    </w:p>
+    <w:p>
+      <w:pPr>
+        <w:pStyle w:val="Paragraphedeliste"/>
+        <w:numPr>
+          <w:ilvl w:val="0"/>
+          <w:numId w:val="20"/>
+        </w:numPr>
+      </w:pPr>
+      <w:r>
+        <w:t>Il y a des obstacles en mouvement devant la zone du joueur qui lui permettent de se protéger contre les tirs des bateau ennemis</w:t>
+      </w:r>
+      <w:r>
+        <w:t>.</w:t>
+      </w:r>
+    </w:p>
+    <w:p/>
+    <w:p>
+      <w:pPr>
+        <w:ind w:left="360"/>
+      </w:pPr>
+      <w:r>
+        <w:t>L’utilisateur du jeu a le choix entre plusieurs niveaux de difficulté différentes. Entre le niveau le plus bas et le niveau le plus haut, la vitesse d’apparition des ennemis,</w:t>
+      </w:r>
+      <w:r>
+        <w:t xml:space="preserve"> la cadence de tir et les dégâts des</w:t>
+      </w:r>
+      <w:r>
+        <w:t xml:space="preserve"> projectiles</w:t>
+      </w:r>
+      <w:r>
+        <w:t xml:space="preserve"> ennemis augmentent, pour rendre </w:t>
+      </w:r>
+      <w:proofErr w:type="gramStart"/>
+      <w:r>
+        <w:t>les niveaux de plus en plus difficile</w:t>
+      </w:r>
+      <w:proofErr w:type="gramEnd"/>
+      <w:r>
+        <w:t>.</w:t>
       </w:r>
     </w:p>
     <w:p>
@@ -3103,6 +3998,7 @@
           <w:i w:val="0"/>
           <w:iCs/>
         </w:rPr>
+        <w:lastRenderedPageBreak/>
         <w:t>Analyse fonctionnelle</w:t>
       </w:r>
     </w:p>
@@ -3117,7 +4013,15 @@
     </w:p>
     <w:p>
       <w:r>
-        <w:t>(Auteur: Nicola Golaz)</w:t>
+        <w:t>(</w:t>
+      </w:r>
+      <w:proofErr w:type="gramStart"/>
+      <w:r>
+        <w:t>Auteur:</w:t>
+      </w:r>
+      <w:proofErr w:type="gramEnd"/>
+      <w:r>
+        <w:t xml:space="preserve"> Nicola Golaz)</w:t>
       </w:r>
     </w:p>
     <w:tbl>
@@ -3162,7 +4066,15 @@
               <w:jc w:val="center"/>
             </w:pPr>
             <w:r>
-              <w:t xml:space="preserve">Tests d'acceptance: </w:t>
+              <w:t xml:space="preserve">Tests </w:t>
+            </w:r>
+            <w:proofErr w:type="gramStart"/>
+            <w:r>
+              <w:t>d'acceptance:</w:t>
+            </w:r>
+            <w:proofErr w:type="gramEnd"/>
+            <w:r>
+              <w:t xml:space="preserve"> </w:t>
             </w:r>
           </w:p>
           <w:tbl>
@@ -3184,10 +4096,11 @@
                   <w:tcW w:w="0" w:type="auto"/>
                 </w:tcPr>
                 <w:p>
+                  <w:proofErr w:type="gramStart"/>
                   <w:r>
-                    <w:lastRenderedPageBreak/>
                     <w:t>direction</w:t>
                   </w:r>
+                  <w:proofErr w:type="gramEnd"/>
                 </w:p>
               </w:tc>
               <w:tc>
@@ -3231,8 +4144,13 @@
                   <w:tcW w:w="0" w:type="auto"/>
                 </w:tcPr>
                 <w:p>
+                  <w:proofErr w:type="gramStart"/>
                   <w:r>
-                    <w:t>zone de mouvement</w:t>
+                    <w:t>zone</w:t>
+                  </w:r>
+                  <w:proofErr w:type="gramEnd"/>
+                  <w:r>
+                    <w:t xml:space="preserve"> de mouvement</w:t>
                   </w:r>
                 </w:p>
               </w:tc>
@@ -3242,7 +4160,15 @@
                 </w:tcPr>
                 <w:p>
                   <w:r>
-                    <w:t>Quand je me déplace avec mon avatar, Une zone de mouvement est délimiter par la zone verte (image ci joint).</w:t>
+                    <w:t xml:space="preserve">Quand je me déplace avec mon avatar, Une zone de mouvement est </w:t>
+                  </w:r>
+                  <w:proofErr w:type="gramStart"/>
+                  <w:r>
+                    <w:t>délimiter</w:t>
+                  </w:r>
+                  <w:proofErr w:type="gramEnd"/>
+                  <w:r>
+                    <w:t xml:space="preserve"> par la zone verte (image ci joint).</w:t>
                   </w:r>
                 </w:p>
               </w:tc>
@@ -3263,7 +4189,15 @@
     </w:p>
     <w:p>
       <w:r>
-        <w:t>(Auteur: Nicola Golaz)</w:t>
+        <w:t>(</w:t>
+      </w:r>
+      <w:proofErr w:type="gramStart"/>
+      <w:r>
+        <w:t>Auteur:</w:t>
+      </w:r>
+      <w:proofErr w:type="gramEnd"/>
+      <w:r>
+        <w:t xml:space="preserve"> Nicola Golaz)</w:t>
       </w:r>
     </w:p>
     <w:tbl>
@@ -3308,7 +4242,15 @@
               <w:jc w:val="center"/>
             </w:pPr>
             <w:r>
-              <w:t xml:space="preserve">Tests d'acceptance: </w:t>
+              <w:t xml:space="preserve">Tests </w:t>
+            </w:r>
+            <w:proofErr w:type="gramStart"/>
+            <w:r>
+              <w:t>d'acceptance:</w:t>
+            </w:r>
+            <w:proofErr w:type="gramEnd"/>
+            <w:r>
+              <w:t xml:space="preserve"> </w:t>
             </w:r>
           </w:p>
           <w:tbl>
@@ -3341,7 +4283,15 @@
                 </w:tcPr>
                 <w:p>
                   <w:r>
-                    <w:t>Quand j'appuie sur le click gauche de ma souris,  J'effectue une attaque normal qui inflige 1 de dégât.</w:t>
+                    <w:t xml:space="preserve">Quand j'appuie sur le click gauche de ma </w:t>
+                  </w:r>
+                  <w:proofErr w:type="gramStart"/>
+                  <w:r>
+                    <w:t>souris,  J'effectue</w:t>
+                  </w:r>
+                  <w:proofErr w:type="gramEnd"/>
+                  <w:r>
+                    <w:t xml:space="preserve"> une attaque normal qui inflige 1 de dégât.</w:t>
                   </w:r>
                 </w:p>
               </w:tc>
@@ -3371,7 +4321,15 @@
                   </w:r>
                   <w:proofErr w:type="spellEnd"/>
                   <w:r>
-                    <w:t xml:space="preserve"> droit de ma souris, J'effectue une attaque qui s'étend sur une zone défini et qui inflige de gros dégât.</w:t>
+                    <w:t xml:space="preserve"> droit de ma souris, J'effectue une attaque qui s'étend sur </w:t>
+                  </w:r>
+                  <w:proofErr w:type="gramStart"/>
+                  <w:r>
+                    <w:t>une zone défini</w:t>
+                  </w:r>
+                  <w:proofErr w:type="gramEnd"/>
+                  <w:r>
+                    <w:t xml:space="preserve"> et qui inflige de gros dégât.</w:t>
                   </w:r>
                 </w:p>
               </w:tc>
@@ -3401,7 +4359,15 @@
                   </w:r>
                   <w:proofErr w:type="spellEnd"/>
                   <w:r>
-                    <w:t xml:space="preserve"> de 10 seconde.</w:t>
+                    <w:t xml:space="preserve"> de 10 </w:t>
+                  </w:r>
+                  <w:proofErr w:type="gramStart"/>
+                  <w:r>
+                    <w:t>seconde</w:t>
+                  </w:r>
+                  <w:proofErr w:type="gramEnd"/>
+                  <w:r>
+                    <w:t>.</w:t>
                   </w:r>
                 </w:p>
               </w:tc>
@@ -3422,7 +4388,15 @@
     </w:p>
     <w:p>
       <w:r>
-        <w:t>(Auteur: Nicola Golaz)</w:t>
+        <w:t>(</w:t>
+      </w:r>
+      <w:proofErr w:type="gramStart"/>
+      <w:r>
+        <w:t>Auteur:</w:t>
+      </w:r>
+      <w:proofErr w:type="gramEnd"/>
+      <w:r>
+        <w:t xml:space="preserve"> Nicola Golaz)</w:t>
       </w:r>
     </w:p>
     <w:tbl>
@@ -3460,7 +4434,15 @@
             </w:r>
             <w:proofErr w:type="spellEnd"/>
             <w:r>
-              <w:t xml:space="preserve"> nombre de point de vie  selon la difficulté du niveau,  pour que le jeu soit de plus en plus difficile en fonction des niveau.</w:t>
+              <w:t xml:space="preserve"> nombre de point de </w:t>
+            </w:r>
+            <w:proofErr w:type="gramStart"/>
+            <w:r>
+              <w:t>vie  selon</w:t>
+            </w:r>
+            <w:proofErr w:type="gramEnd"/>
+            <w:r>
+              <w:t xml:space="preserve"> la difficulté du niveau,  pour que le jeu soit de plus en plus difficile en fonction des niveau.</w:t>
             </w:r>
           </w:p>
         </w:tc>
@@ -3475,7 +4457,15 @@
               <w:jc w:val="center"/>
             </w:pPr>
             <w:r>
-              <w:t xml:space="preserve">Tests d'acceptance: </w:t>
+              <w:t xml:space="preserve">Tests </w:t>
+            </w:r>
+            <w:proofErr w:type="gramStart"/>
+            <w:r>
+              <w:t>d'acceptance:</w:t>
+            </w:r>
+            <w:proofErr w:type="gramEnd"/>
+            <w:r>
+              <w:t xml:space="preserve"> </w:t>
             </w:r>
           </w:p>
           <w:tbl>
@@ -3508,7 +4498,15 @@
                 </w:tcPr>
                 <w:p>
                   <w:r>
-                    <w:t>Quand je suis dans le jeu, Je remarque que les ennemie de niveau 1 on 1 point de vie.</w:t>
+                    <w:t xml:space="preserve">Quand je suis dans le jeu, Je remarque que </w:t>
+                  </w:r>
+                  <w:proofErr w:type="gramStart"/>
+                  <w:r>
+                    <w:t>les ennemie</w:t>
+                  </w:r>
+                  <w:proofErr w:type="gramEnd"/>
+                  <w:r>
+                    <w:t xml:space="preserve"> de niveau 1 on 1 point de vie.</w:t>
                   </w:r>
                 </w:p>
               </w:tc>
@@ -3530,7 +4528,15 @@
                 </w:tcPr>
                 <w:p>
                   <w:r>
-                    <w:t>Quand je suis dans le jeu, Je remarque que les ennemie de niveau 2 on 3 point de vie.</w:t>
+                    <w:t xml:space="preserve">Quand je suis dans le jeu, Je remarque que </w:t>
+                  </w:r>
+                  <w:proofErr w:type="gramStart"/>
+                  <w:r>
+                    <w:t>les ennemie</w:t>
+                  </w:r>
+                  <w:proofErr w:type="gramEnd"/>
+                  <w:r>
+                    <w:t xml:space="preserve"> de niveau 2 on 3 point de vie.</w:t>
                   </w:r>
                 </w:p>
               </w:tc>
@@ -3552,7 +4558,15 @@
                 </w:tcPr>
                 <w:p>
                   <w:r>
-                    <w:t>Quand je suis dans le jeu, Je remarque que les ennemie de niveau 3 on 5 point de vie.</w:t>
+                    <w:t xml:space="preserve">Quand je suis dans le jeu, Je remarque que </w:t>
+                  </w:r>
+                  <w:proofErr w:type="gramStart"/>
+                  <w:r>
+                    <w:t>les ennemie</w:t>
+                  </w:r>
+                  <w:proofErr w:type="gramEnd"/>
+                  <w:r>
+                    <w:t xml:space="preserve"> de niveau 3 on 5 point de vie.</w:t>
                   </w:r>
                 </w:p>
               </w:tc>
@@ -3573,7 +4587,15 @@
     </w:p>
     <w:p>
       <w:r>
-        <w:t>(Auteur: Nicola Golaz)</w:t>
+        <w:t>(</w:t>
+      </w:r>
+      <w:proofErr w:type="gramStart"/>
+      <w:r>
+        <w:t>Auteur:</w:t>
+      </w:r>
+      <w:proofErr w:type="gramEnd"/>
+      <w:r>
+        <w:t xml:space="preserve"> Nicola Golaz)</w:t>
       </w:r>
     </w:p>
     <w:tbl>
@@ -3606,12 +4628,17 @@
               <w:t xml:space="preserve">En tant que joueur, Je veux que des obstacle se trouve sur la </w:t>
             </w:r>
             <w:proofErr w:type="spellStart"/>
+            <w:proofErr w:type="gramStart"/>
             <w:r>
               <w:t>map</w:t>
             </w:r>
             <w:proofErr w:type="spellEnd"/>
             <w:r>
-              <w:t>,  afin de pouvoir se protéger des ennemie.</w:t>
+              <w:t>,  afin</w:t>
+            </w:r>
+            <w:proofErr w:type="gramEnd"/>
+            <w:r>
+              <w:t xml:space="preserve"> de pouvoir se protéger des ennemie.</w:t>
             </w:r>
           </w:p>
         </w:tc>
@@ -3626,7 +4653,15 @@
               <w:jc w:val="center"/>
             </w:pPr>
             <w:r>
-              <w:t xml:space="preserve">Tests d'acceptance: </w:t>
+              <w:t xml:space="preserve">Tests </w:t>
+            </w:r>
+            <w:proofErr w:type="gramStart"/>
+            <w:r>
+              <w:t>d'acceptance:</w:t>
+            </w:r>
+            <w:proofErr w:type="gramEnd"/>
+            <w:r>
+              <w:t xml:space="preserve"> </w:t>
             </w:r>
           </w:p>
           <w:tbl>
@@ -3648,9 +4683,11 @@
                   <w:tcW w:w="0" w:type="auto"/>
                 </w:tcPr>
                 <w:p>
+                  <w:proofErr w:type="gramStart"/>
                   <w:r>
                     <w:t>collision</w:t>
                   </w:r>
+                  <w:proofErr w:type="gramEnd"/>
                 </w:p>
               </w:tc>
               <w:tc>
@@ -3659,7 +4696,15 @@
                 </w:tcPr>
                 <w:p>
                   <w:r>
-                    <w:t>Quand les obstacles reçoivent des tir du joueur ou des ennemie, Ils les bloquent.</w:t>
+                    <w:t xml:space="preserve">Quand les obstacles reçoivent </w:t>
+                  </w:r>
+                  <w:proofErr w:type="gramStart"/>
+                  <w:r>
+                    <w:t>des tir</w:t>
+                  </w:r>
+                  <w:proofErr w:type="gramEnd"/>
+                  <w:r>
+                    <w:t xml:space="preserve"> du joueur ou des ennemie, Ils les bloquent.</w:t>
                   </w:r>
                 </w:p>
               </w:tc>
@@ -3670,9 +4715,11 @@
                   <w:tcW w:w="0" w:type="auto"/>
                 </w:tcPr>
                 <w:p>
+                  <w:proofErr w:type="gramStart"/>
                   <w:r>
                     <w:t>position</w:t>
                   </w:r>
+                  <w:proofErr w:type="gramEnd"/>
                 </w:p>
               </w:tc>
               <w:tc>
@@ -3717,6 +4764,7 @@
           <w:i w:val="0"/>
           <w:iCs/>
         </w:rPr>
+        <w:lastRenderedPageBreak/>
         <w:t>UX</w:t>
       </w:r>
     </w:p>
@@ -3759,13 +4807,28 @@
     </w:p>
     <w:p>
       <w:r>
-        <w:lastRenderedPageBreak/>
-        <w:t>Après avoir effectué une recherche sur internet, j’ai constaté que la tranche d’âge qui passe le plus de temps sur les jeux vidéo est celle entre 10 et 14 ans. Le premier persona que je vais crées aura donc 13 ans.</w:t>
-      </w:r>
-    </w:p>
-    <w:p>
-      <w:r>
-        <w:t>Pour mon deuxième persona, j’ai choisi une femme de 27 ans pour couvrir une large tranche d’âge.</w:t>
+        <w:t xml:space="preserve">Après avoir effectué une recherche sur internet, j’ai constaté que la tranche d’âge qui passe le plus de temps sur les jeux vidéo est celle entre 10 et 14 ans. </w:t>
+      </w:r>
+      <w:proofErr w:type="gramStart"/>
+      <w:r>
+        <w:t>Le premier persona</w:t>
+      </w:r>
+      <w:proofErr w:type="gramEnd"/>
+      <w:r>
+        <w:t xml:space="preserve"> que je vais crées aura donc 13 ans.</w:t>
+      </w:r>
+    </w:p>
+    <w:p>
+      <w:r>
+        <w:t xml:space="preserve">Pour </w:t>
+      </w:r>
+      <w:proofErr w:type="gramStart"/>
+      <w:r>
+        <w:t>mon deuxième persona</w:t>
+      </w:r>
+      <w:proofErr w:type="gramEnd"/>
+      <w:r>
+        <w:t>, j’ai choisi une femme de 27 ans pour couvrir une large tranche d’âge.</w:t>
       </w:r>
     </w:p>
     <w:p>
@@ -3899,6 +4962,7 @@
         <w:rPr>
           <w:noProof/>
         </w:rPr>
+        <w:lastRenderedPageBreak/>
         <w:drawing>
           <wp:inline distT="0" distB="0" distL="0" distR="0" wp14:anchorId="0DC68196" wp14:editId="13661AEE">
             <wp:extent cx="5760720" cy="1631315"/>
@@ -3952,7 +5016,15 @@
         <w:t>ces couleurs</w:t>
       </w:r>
       <w:r>
-        <w:t xml:space="preserve"> car représente bien le thème du jeu (L’océan), et quelle créer un bon contraste ce qui permet une meilleurs visibilité des éléments.</w:t>
+        <w:t xml:space="preserve"> car représente bien le thème du jeu (L’océan), et quelle créer un bon contraste ce qui permet </w:t>
+      </w:r>
+      <w:proofErr w:type="gramStart"/>
+      <w:r>
+        <w:t>une meilleurs visibilité</w:t>
+      </w:r>
+      <w:proofErr w:type="gramEnd"/>
+      <w:r>
+        <w:t xml:space="preserve"> des éléments.</w:t>
       </w:r>
     </w:p>
     <w:p/>
@@ -4100,7 +5172,21 @@
         <w:rPr>
           <w:szCs w:val="24"/>
         </w:rPr>
-        <w:t xml:space="preserve"> et les élément visuel, réduisant ainsi la consommation d’</w:t>
+        <w:t xml:space="preserve"> et </w:t>
+      </w:r>
+      <w:proofErr w:type="gramStart"/>
+      <w:r>
+        <w:rPr>
+          <w:szCs w:val="24"/>
+        </w:rPr>
+        <w:t>les élément</w:t>
+      </w:r>
+      <w:proofErr w:type="gramEnd"/>
+      <w:r>
+        <w:rPr>
+          <w:szCs w:val="24"/>
+        </w:rPr>
+        <w:t xml:space="preserve"> visuel, réduisant ainsi la consommation d’</w:t>
       </w:r>
       <w:r>
         <w:rPr>
@@ -4363,7 +5449,6 @@
     </w:p>
     <w:p>
       <w:r>
-        <w:lastRenderedPageBreak/>
         <w:t>J’ai ch</w:t>
       </w:r>
       <w:r>
@@ -4564,6 +5649,7 @@
           <w:szCs w:val="14"/>
         </w:rPr>
       </w:pPr>
+      <w:proofErr w:type="gramStart"/>
       <w:r>
         <w:rPr>
           <w:i/>
@@ -4578,7 +5664,16 @@
           <w:iCs/>
           <w:szCs w:val="14"/>
         </w:rPr>
-        <w:t>ypes de des tests et ordre dans lequel ils seront effectués.</w:t>
+        <w:t>ypes</w:t>
+      </w:r>
+      <w:proofErr w:type="gramEnd"/>
+      <w:r>
+        <w:rPr>
+          <w:i/>
+          <w:iCs/>
+          <w:szCs w:val="14"/>
+        </w:rPr>
+        <w:t xml:space="preserve"> de des tests et ordre dans lequel ils seront effectués.</w:t>
       </w:r>
     </w:p>
     <w:p>
@@ -4598,6 +5693,7 @@
           <w:szCs w:val="14"/>
         </w:rPr>
       </w:pPr>
+      <w:proofErr w:type="gramStart"/>
       <w:r>
         <w:rPr>
           <w:i/>
@@ -4612,7 +5708,16 @@
           <w:iCs/>
           <w:szCs w:val="14"/>
         </w:rPr>
-        <w:t>es moyens à mettre en œuvre</w:t>
+        <w:t>es</w:t>
+      </w:r>
+      <w:proofErr w:type="gramEnd"/>
+      <w:r>
+        <w:rPr>
+          <w:i/>
+          <w:iCs/>
+          <w:szCs w:val="14"/>
+        </w:rPr>
+        <w:t xml:space="preserve"> moyens à mettre en œuvre</w:t>
       </w:r>
       <w:r>
         <w:rPr>
@@ -4640,6 +5745,7 @@
           <w:szCs w:val="14"/>
         </w:rPr>
       </w:pPr>
+      <w:proofErr w:type="gramStart"/>
       <w:r>
         <w:rPr>
           <w:i/>
@@ -4654,7 +5760,16 @@
           <w:iCs/>
           <w:szCs w:val="14"/>
         </w:rPr>
-        <w:t>ouverture des tests (tests exhaustifs ou non, si non, pourquoi ?)</w:t>
+        <w:t>ouverture</w:t>
+      </w:r>
+      <w:proofErr w:type="gramEnd"/>
+      <w:r>
+        <w:rPr>
+          <w:i/>
+          <w:iCs/>
+          <w:szCs w:val="14"/>
+        </w:rPr>
+        <w:t xml:space="preserve"> des tests (tests exhaustifs ou non, si non, pourquoi ?)</w:t>
       </w:r>
       <w:r>
         <w:rPr>
@@ -4682,6 +5797,7 @@
           <w:szCs w:val="14"/>
         </w:rPr>
       </w:pPr>
+      <w:proofErr w:type="gramStart"/>
       <w:r>
         <w:rPr>
           <w:i/>
@@ -4696,7 +5812,16 @@
           <w:iCs/>
           <w:szCs w:val="14"/>
         </w:rPr>
-        <w:t>onnées de test à prévoir (données réelles ?)</w:t>
+        <w:t>onnées</w:t>
+      </w:r>
+      <w:proofErr w:type="gramEnd"/>
+      <w:r>
+        <w:rPr>
+          <w:i/>
+          <w:iCs/>
+          <w:szCs w:val="14"/>
+        </w:rPr>
+        <w:t xml:space="preserve"> de test à prévoir (données réelles ?)</w:t>
       </w:r>
       <w:r>
         <w:rPr>
@@ -4743,13 +5868,23 @@
           <w:szCs w:val="14"/>
         </w:rPr>
       </w:pPr>
+      <w:proofErr w:type="gramStart"/>
       <w:r>
         <w:rPr>
           <w:i/>
           <w:iCs/>
           <w:szCs w:val="14"/>
         </w:rPr>
-        <w:t>les testeurs extérieurs éventuels.</w:t>
+        <w:t>les</w:t>
+      </w:r>
+      <w:proofErr w:type="gramEnd"/>
+      <w:r>
+        <w:rPr>
+          <w:i/>
+          <w:iCs/>
+          <w:szCs w:val="14"/>
+        </w:rPr>
+        <w:t xml:space="preserve"> testeurs extérieurs éventuels.</w:t>
       </w:r>
     </w:p>
     <w:p>
@@ -4772,6 +5907,13 @@
     </w:p>
     <w:p/>
     <w:p>
+      <w:pPr>
+        <w:pStyle w:val="Paragraphedeliste"/>
+        <w:numPr>
+          <w:ilvl w:val="0"/>
+          <w:numId w:val="18"/>
+        </w:numPr>
+      </w:pPr>
       <w:proofErr w:type="spellStart"/>
       <w:r>
         <w:t>Cooldown</w:t>
@@ -4808,7 +5950,14 @@
       </w:r>
       <w:r>
         <w:tab/>
-        <w:t xml:space="preserve">temps entre la dernière attaque et le temps présent est plus petit ou </w:t>
+      </w:r>
+      <w:proofErr w:type="gramStart"/>
+      <w:r>
+        <w:t>temps</w:t>
+      </w:r>
+      <w:proofErr w:type="gramEnd"/>
+      <w:r>
+        <w:t xml:space="preserve"> entre la dernière attaque et le temps présent est plus petit ou </w:t>
       </w:r>
     </w:p>
     <w:p>
@@ -4817,7 +5966,14 @@
       </w:r>
       <w:r>
         <w:tab/>
-        <w:t xml:space="preserve">plus grand que 10. Si le temps est plus petit, le </w:t>
+      </w:r>
+      <w:proofErr w:type="gramStart"/>
+      <w:r>
+        <w:t>plus</w:t>
+      </w:r>
+      <w:proofErr w:type="gramEnd"/>
+      <w:r>
+        <w:t xml:space="preserve"> grand que 10. Si le temps est plus petit, le </w:t>
       </w:r>
       <w:r>
         <w:t xml:space="preserve">temps restant avant la </w:t>
@@ -4827,7 +5983,15 @@
       </w:r>
       <w:r>
         <w:tab/>
-        <w:t xml:space="preserve">prochaine attaque est affiché, si il est plus grand ou égal </w:t>
+        <w:t xml:space="preserve">prochaine attaque est affiché, </w:t>
+      </w:r>
+      <w:proofErr w:type="gramStart"/>
+      <w:r>
+        <w:t>si il</w:t>
+      </w:r>
+      <w:proofErr w:type="gramEnd"/>
+      <w:r>
+        <w:t xml:space="preserve"> est plus grand ou égal </w:t>
       </w:r>
       <w:proofErr w:type="spellStart"/>
       <w:r>
@@ -4846,6 +6010,124 @@
       </w:r>
     </w:p>
     <w:p/>
+    <w:p>
+      <w:pPr>
+        <w:pStyle w:val="Paragraphedeliste"/>
+        <w:numPr>
+          <w:ilvl w:val="0"/>
+          <w:numId w:val="18"/>
+        </w:numPr>
+      </w:pPr>
+      <w:r>
+        <w:t xml:space="preserve">Gestion des listes : </w:t>
+      </w:r>
+    </w:p>
+    <w:p>
+      <w:pPr>
+        <w:pStyle w:val="Paragraphedeliste"/>
+        <w:ind w:left="1416"/>
+      </w:pPr>
+      <w:r>
+        <w:t xml:space="preserve">Lorsque je dois parcourir mes listes d’objet pour pouvoir ensuite les modifié, je ne peux pas </w:t>
+      </w:r>
+      <w:r>
+        <w:t>supprimer</w:t>
+      </w:r>
+      <w:r>
+        <w:t xml:space="preserve"> un objet de la liste pendant que je la parcours avec une boucle ‘</w:t>
+      </w:r>
+      <w:proofErr w:type="spellStart"/>
+      <w:r>
+        <w:t>foreach</w:t>
+      </w:r>
+      <w:proofErr w:type="spellEnd"/>
+      <w:r>
+        <w:t>’, car cela créer une erreur.</w:t>
+      </w:r>
+      <w:r>
+        <w:t xml:space="preserve"> C’est pourquoi, pour régler ce problème, j’ai décider d’utiliser des copies des listes, de marquer </w:t>
+      </w:r>
+      <w:r>
+        <w:t>les éléments</w:t>
+      </w:r>
+      <w:r>
+        <w:t xml:space="preserve"> à supprimer, et de les </w:t>
+      </w:r>
+      <w:r>
+        <w:t>supprimer</w:t>
+      </w:r>
+      <w:r>
+        <w:t xml:space="preserve"> une fois sortie de la boucle.</w:t>
+      </w:r>
+    </w:p>
+    <w:p>
+      <w:pPr>
+        <w:pStyle w:val="Paragraphedeliste"/>
+        <w:ind w:left="1416"/>
+      </w:pPr>
+      <w:r>
+        <w:lastRenderedPageBreak/>
+        <w:t xml:space="preserve">Exemple : </w:t>
+      </w:r>
+    </w:p>
+    <w:p>
+      <w:pPr>
+        <w:pStyle w:val="Paragraphedeliste"/>
+        <w:ind w:left="1416"/>
+      </w:pPr>
+      <w:r>
+        <w:drawing>
+          <wp:inline distT="0" distB="0" distL="0" distR="0" wp14:anchorId="46976D3F" wp14:editId="4208D7CC">
+            <wp:extent cx="5759450" cy="2901950"/>
+            <wp:effectExtent l="19050" t="19050" r="12700" b="12700"/>
+            <wp:docPr id="949327111" name="Image 1" descr="Une image contenant texte, capture d’écran, logiciel, Police&#10;&#10;Description générée automatiquement"/>
+            <wp:cNvGraphicFramePr>
+              <a:graphicFrameLocks xmlns:a="http://schemas.openxmlformats.org/drawingml/2006/main" noChangeAspect="1"/>
+            </wp:cNvGraphicFramePr>
+            <a:graphic xmlns:a="http://schemas.openxmlformats.org/drawingml/2006/main">
+              <a:graphicData uri="http://schemas.openxmlformats.org/drawingml/2006/picture">
+                <pic:pic xmlns:pic="http://schemas.openxmlformats.org/drawingml/2006/picture">
+                  <pic:nvPicPr>
+                    <pic:cNvPr id="949327111" name="Image 1" descr="Une image contenant texte, capture d’écran, logiciel, Police&#10;&#10;Description générée automatiquement"/>
+                    <pic:cNvPicPr/>
+                  </pic:nvPicPr>
+                  <pic:blipFill>
+                    <a:blip r:embed="rId14"/>
+                    <a:stretch>
+                      <a:fillRect/>
+                    </a:stretch>
+                  </pic:blipFill>
+                  <pic:spPr>
+                    <a:xfrm>
+                      <a:off x="0" y="0"/>
+                      <a:ext cx="5759450" cy="2901950"/>
+                    </a:xfrm>
+                    <a:prstGeom prst="rect">
+                      <a:avLst/>
+                    </a:prstGeom>
+                    <a:ln>
+                      <a:solidFill>
+                        <a:schemeClr val="bg1">
+                          <a:lumMod val="75000"/>
+                        </a:schemeClr>
+                      </a:solidFill>
+                    </a:ln>
+                  </pic:spPr>
+                </pic:pic>
+              </a:graphicData>
+            </a:graphic>
+          </wp:inline>
+        </w:drawing>
+      </w:r>
+    </w:p>
+    <w:p>
+      <w:r>
+        <w:tab/>
+      </w:r>
+      <w:r>
+        <w:tab/>
+      </w:r>
+    </w:p>
     <w:p>
       <w:pPr>
         <w:pStyle w:val="Titre2"/>
@@ -5110,7 +6392,6 @@
           <w:iCs/>
           <w:color w:val="FF0000"/>
         </w:rPr>
-        <w:lastRenderedPageBreak/>
         <w:t xml:space="preserve">Exemple (simplifié à l’extrême) : Protection contre des formulaires mal intentionnés ou modifiés </w:t>
       </w:r>
     </w:p>
@@ -5393,6 +6674,7 @@
           <w:iCs/>
           <w:color w:val="FF0000"/>
         </w:rPr>
+        <w:lastRenderedPageBreak/>
         <w:t>…</w:t>
       </w:r>
     </w:p>
@@ -5579,7 +6861,7 @@
       <w:r>
         <w:t xml:space="preserve"> : </w:t>
       </w:r>
-      <w:hyperlink r:id="rId14" w:history="1">
+      <w:hyperlink r:id="rId15" w:history="1">
         <w:proofErr w:type="spellStart"/>
         <w:r>
           <w:rPr>
@@ -5599,14 +6881,28 @@
           <w:rPr>
             <w:rStyle w:val="Lienhypertexte"/>
           </w:rPr>
-          <w:t>P_OceanInvader</w:t>
+          <w:t>P_</w:t>
+        </w:r>
+        <w:proofErr w:type="gramStart"/>
+        <w:r>
+          <w:rPr>
+            <w:rStyle w:val="Lienhypertexte"/>
+          </w:rPr>
+          <w:t>OceanInvader</w:t>
         </w:r>
         <w:proofErr w:type="spellEnd"/>
         <w:r>
           <w:rPr>
             <w:rStyle w:val="Lienhypertexte"/>
           </w:rPr>
-          <w:t xml:space="preserve">: </w:t>
+          <w:t>:</w:t>
+        </w:r>
+        <w:proofErr w:type="gramEnd"/>
+        <w:r>
+          <w:rPr>
+            <w:rStyle w:val="Lienhypertexte"/>
+          </w:rPr>
+          <w:t xml:space="preserve"> </w:t>
         </w:r>
         <w:proofErr w:type="spellStart"/>
         <w:r>
@@ -5669,12 +6965,17 @@
         <w:t xml:space="preserve">Les seuls matériel utilisé sont deux pc (clavier, </w:t>
       </w:r>
       <w:proofErr w:type="spellStart"/>
+      <w:proofErr w:type="gramStart"/>
       <w:r>
         <w:t>souris,etc</w:t>
       </w:r>
       <w:proofErr w:type="spellEnd"/>
       <w:r>
-        <w:t>.).</w:t>
+        <w:t>.</w:t>
+      </w:r>
+      <w:proofErr w:type="gramEnd"/>
+      <w:r>
+        <w:t>).</w:t>
       </w:r>
     </w:p>
     <w:p/>
@@ -5725,12 +7026,21 @@
           <w:iCs/>
         </w:rPr>
       </w:pPr>
-      <w:r>
-        <w:rPr>
-          <w:i/>
-          <w:iCs/>
-        </w:rPr>
-        <w:t>la liste de tous les fichiers et une rapide description de leur contenu (des noms qui parlent !)</w:t>
+      <w:proofErr w:type="gramStart"/>
+      <w:r>
+        <w:rPr>
+          <w:i/>
+          <w:iCs/>
+        </w:rPr>
+        <w:t>la</w:t>
+      </w:r>
+      <w:proofErr w:type="gramEnd"/>
+      <w:r>
+        <w:rPr>
+          <w:i/>
+          <w:iCs/>
+        </w:rPr>
+        <w:t xml:space="preserve"> liste de tous les fichiers et une rapide description de leur contenu (des noms qui parlent !)</w:t>
       </w:r>
     </w:p>
     <w:p>
@@ -5749,13 +7059,21 @@
           <w:iCs/>
         </w:rPr>
       </w:pPr>
-      <w:r>
-        <w:rPr>
-          <w:i/>
-          <w:iCs/>
-        </w:rPr>
-        <w:lastRenderedPageBreak/>
-        <w:t>les versions des systèmes d'exploitation et des outils logiciels</w:t>
+      <w:proofErr w:type="gramStart"/>
+      <w:r>
+        <w:rPr>
+          <w:i/>
+          <w:iCs/>
+        </w:rPr>
+        <w:t>les</w:t>
+      </w:r>
+      <w:proofErr w:type="gramEnd"/>
+      <w:r>
+        <w:rPr>
+          <w:i/>
+          <w:iCs/>
+        </w:rPr>
+        <w:t xml:space="preserve"> versions des systèmes d'exploitation et des outils logiciels</w:t>
       </w:r>
     </w:p>
     <w:p>
@@ -5774,12 +7092,21 @@
           <w:iCs/>
         </w:rPr>
       </w:pPr>
-      <w:r>
-        <w:rPr>
-          <w:i/>
-          <w:iCs/>
-        </w:rPr>
-        <w:t>la description exacte du matériel</w:t>
+      <w:proofErr w:type="gramStart"/>
+      <w:r>
+        <w:rPr>
+          <w:i/>
+          <w:iCs/>
+        </w:rPr>
+        <w:t>la</w:t>
+      </w:r>
+      <w:proofErr w:type="gramEnd"/>
+      <w:r>
+        <w:rPr>
+          <w:i/>
+          <w:iCs/>
+        </w:rPr>
+        <w:t xml:space="preserve"> description exacte du matériel</w:t>
       </w:r>
     </w:p>
     <w:p/>
@@ -5913,6 +7240,7 @@
           <w:i w:val="0"/>
           <w:iCs/>
         </w:rPr>
+        <w:lastRenderedPageBreak/>
         <w:t xml:space="preserve">Erreurs </w:t>
       </w:r>
       <w:bookmarkEnd w:id="15"/>
@@ -6059,7 +7387,7 @@
         </w:rPr>
         <w:t xml:space="preserve">Reporter la </w:t>
       </w:r>
-      <w:hyperlink r:id="rId15" w:anchor=":~:text=La%20dette%20technique%20survient%20quand,de%20plus%20en%20plus%20fr%C3%A9quents.">
+      <w:hyperlink r:id="rId16" w:anchor=":~:text=La%20dette%20technique%20survient%20quand,de%20plus%20en%20plus%20fr%C3%A9quents.">
         <w:r>
           <w:rPr>
             <w:rStyle w:val="Lienhypertexte"/>
@@ -6391,8 +7719,8 @@
     </w:p>
     <w:p/>
     <w:sectPr>
-      <w:headerReference w:type="default" r:id="rId16"/>
-      <w:footerReference w:type="default" r:id="rId17"/>
+      <w:headerReference w:type="default" r:id="rId17"/>
+      <w:footerReference w:type="default" r:id="rId18"/>
       <w:pgSz w:w="11906" w:h="16838" w:code="9"/>
       <w:pgMar w:top="1418" w:right="1418" w:bottom="1418" w:left="1418" w:header="720" w:footer="720" w:gutter="0"/>
       <w:cols w:space="720"/>
@@ -6403,7 +7731,7 @@
 </file>
 
 <file path=word/endnotes.xml><?xml version="1.0" encoding="utf-8"?>
-<w:endnotes xmlns:wpc="http://schemas.microsoft.com/office/word/2010/wordprocessingCanvas" xmlns:cx="http://schemas.microsoft.com/office/drawing/2014/chartex" xmlns:cx1="http://schemas.microsoft.com/office/drawing/2015/9/8/chartex" xmlns:cx2="http://schemas.microsoft.com/office/drawing/2015/10/21/chartex" xmlns:cx3="http://schemas.microsoft.com/office/drawing/2016/5/9/chartex" xmlns:cx4="http://schemas.microsoft.com/office/drawing/2016/5/10/chartex" xmlns:cx5="http://schemas.microsoft.com/office/drawing/2016/5/11/chartex" xmlns:cx6="http://schemas.microsoft.com/office/drawing/2016/5/12/chartex" xmlns:cx7="http://schemas.microsoft.com/office/drawing/2016/5/13/chartex" xmlns:cx8="http://schemas.microsoft.com/office/drawing/2016/5/14/chartex" xmlns:mc="http://schemas.openxmlformats.org/markup-compatibility/2006" xmlns:aink="http://schemas.microsoft.com/office/drawing/2016/ink" xmlns:am3d="http://schemas.microsoft.com/office/drawing/2017/model3d" xmlns:o="urn:schemas-microsoft-com:office:office" xmlns:oel="http://schemas.microsoft.com/office/2019/extlst" xmlns:r="http://schemas.openxmlformats.org/officeDocument/2006/relationships" xmlns:m="http://schemas.openxmlformats.org/officeDocument/2006/math" xmlns:v="urn:schemas-microsoft-com:vml" xmlns:wp14="http://schemas.microsoft.com/office/word/2010/wordprocessingDrawing" xmlns:wp="http://schemas.openxmlformats.org/drawingml/2006/wordprocessingDrawing" xmlns:w10="urn:schemas-microsoft-com:office:word" xmlns:w="http://schemas.openxmlformats.org/wordprocessingml/2006/main" xmlns:w14="http://schemas.microsoft.com/office/word/2010/wordml" xmlns:w15="http://schemas.microsoft.com/office/word/2012/wordml" xmlns:w16cex="http://schemas.microsoft.com/office/word/2018/wordml/cex" xmlns:w16cid="http://schemas.microsoft.com/office/word/2016/wordml/cid" xmlns:w16="http://schemas.microsoft.com/office/word/2018/wordml" xmlns:w16sdtdh="http://schemas.microsoft.com/office/word/2020/wordml/sdtdatahash" xmlns:w16se="http://schemas.microsoft.com/office/word/2015/wordml/symex" xmlns:wpg="http://schemas.microsoft.com/office/word/2010/wordprocessingGroup" xmlns:wpi="http://schemas.microsoft.com/office/word/2010/wordprocessingInk" xmlns:wne="http://schemas.microsoft.com/office/word/2006/wordml" xmlns:wps="http://schemas.microsoft.com/office/word/2010/wordprocessingShape" mc:Ignorable="w14 w15 w16se w16cid w16 w16cex w16sdtdh wp14">
+<w:endnotes xmlns:wpc="http://schemas.microsoft.com/office/word/2010/wordprocessingCanvas" xmlns:cx="http://schemas.microsoft.com/office/drawing/2014/chartex" xmlns:cx1="http://schemas.microsoft.com/office/drawing/2015/9/8/chartex" xmlns:cx2="http://schemas.microsoft.com/office/drawing/2015/10/21/chartex" xmlns:cx3="http://schemas.microsoft.com/office/drawing/2016/5/9/chartex" xmlns:cx4="http://schemas.microsoft.com/office/drawing/2016/5/10/chartex" xmlns:cx5="http://schemas.microsoft.com/office/drawing/2016/5/11/chartex" xmlns:cx6="http://schemas.microsoft.com/office/drawing/2016/5/12/chartex" xmlns:cx7="http://schemas.microsoft.com/office/drawing/2016/5/13/chartex" xmlns:cx8="http://schemas.microsoft.com/office/drawing/2016/5/14/chartex" xmlns:mc="http://schemas.openxmlformats.org/markup-compatibility/2006" xmlns:aink="http://schemas.microsoft.com/office/drawing/2016/ink" xmlns:am3d="http://schemas.microsoft.com/office/drawing/2017/model3d" xmlns:o="urn:schemas-microsoft-com:office:office" xmlns:oel="http://schemas.microsoft.com/office/2019/extlst" xmlns:r="http://schemas.openxmlformats.org/officeDocument/2006/relationships" xmlns:m="http://schemas.openxmlformats.org/officeDocument/2006/math" xmlns:v="urn:schemas-microsoft-com:vml" xmlns:wp14="http://schemas.microsoft.com/office/word/2010/wordprocessingDrawing" xmlns:wp="http://schemas.openxmlformats.org/drawingml/2006/wordprocessingDrawing" xmlns:w10="urn:schemas-microsoft-com:office:word" xmlns:w="http://schemas.openxmlformats.org/wordprocessingml/2006/main" xmlns:w14="http://schemas.microsoft.com/office/word/2010/wordml" xmlns:w15="http://schemas.microsoft.com/office/word/2012/wordml" xmlns:w16cex="http://schemas.microsoft.com/office/word/2018/wordml/cex" xmlns:w16cid="http://schemas.microsoft.com/office/word/2016/wordml/cid" xmlns:w16="http://schemas.microsoft.com/office/word/2018/wordml" xmlns:w16du="http://schemas.microsoft.com/office/word/2023/wordml/word16du" xmlns:w16sdtdh="http://schemas.microsoft.com/office/word/2020/wordml/sdtdatahash" xmlns:w16se="http://schemas.microsoft.com/office/word/2015/wordml/symex" xmlns:wpg="http://schemas.microsoft.com/office/word/2010/wordprocessingGroup" xmlns:wpi="http://schemas.microsoft.com/office/word/2010/wordprocessingInk" xmlns:wne="http://schemas.microsoft.com/office/word/2006/wordml" xmlns:wps="http://schemas.microsoft.com/office/word/2010/wordprocessingShape" mc:Ignorable="w14 w15 w16se w16cid w16 w16cex w16sdtdh w16du wp14">
   <w:endnote w:type="separator" w:id="-1">
     <w:p>
       <w:r>
@@ -6422,7 +7750,7 @@
 </file>
 
 <file path=word/footer1.xml><?xml version="1.0" encoding="utf-8"?>
-<w:ftr xmlns:wpc="http://schemas.microsoft.com/office/word/2010/wordprocessingCanvas" xmlns:cx="http://schemas.microsoft.com/office/drawing/2014/chartex" xmlns:cx1="http://schemas.microsoft.com/office/drawing/2015/9/8/chartex" xmlns:cx2="http://schemas.microsoft.com/office/drawing/2015/10/21/chartex" xmlns:cx3="http://schemas.microsoft.com/office/drawing/2016/5/9/chartex" xmlns:cx4="http://schemas.microsoft.com/office/drawing/2016/5/10/chartex" xmlns:cx5="http://schemas.microsoft.com/office/drawing/2016/5/11/chartex" xmlns:cx6="http://schemas.microsoft.com/office/drawing/2016/5/12/chartex" xmlns:cx7="http://schemas.microsoft.com/office/drawing/2016/5/13/chartex" xmlns:cx8="http://schemas.microsoft.com/office/drawing/2016/5/14/chartex" xmlns:mc="http://schemas.openxmlformats.org/markup-compatibility/2006" xmlns:aink="http://schemas.microsoft.com/office/drawing/2016/ink" xmlns:am3d="http://schemas.microsoft.com/office/drawing/2017/model3d" xmlns:o="urn:schemas-microsoft-com:office:office" xmlns:oel="http://schemas.microsoft.com/office/2019/extlst" xmlns:r="http://schemas.openxmlformats.org/officeDocument/2006/relationships" xmlns:m="http://schemas.openxmlformats.org/officeDocument/2006/math" xmlns:v="urn:schemas-microsoft-com:vml" xmlns:wp14="http://schemas.microsoft.com/office/word/2010/wordprocessingDrawing" xmlns:wp="http://schemas.openxmlformats.org/drawingml/2006/wordprocessingDrawing" xmlns:w10="urn:schemas-microsoft-com:office:word" xmlns:w="http://schemas.openxmlformats.org/wordprocessingml/2006/main" xmlns:w14="http://schemas.microsoft.com/office/word/2010/wordml" xmlns:w15="http://schemas.microsoft.com/office/word/2012/wordml" xmlns:w16cex="http://schemas.microsoft.com/office/word/2018/wordml/cex" xmlns:w16cid="http://schemas.microsoft.com/office/word/2016/wordml/cid" xmlns:w16="http://schemas.microsoft.com/office/word/2018/wordml" xmlns:w16sdtdh="http://schemas.microsoft.com/office/word/2020/wordml/sdtdatahash" xmlns:w16se="http://schemas.microsoft.com/office/word/2015/wordml/symex" xmlns:wpg="http://schemas.microsoft.com/office/word/2010/wordprocessingGroup" xmlns:wpi="http://schemas.microsoft.com/office/word/2010/wordprocessingInk" xmlns:wne="http://schemas.microsoft.com/office/word/2006/wordml" xmlns:wps="http://schemas.microsoft.com/office/word/2010/wordprocessingShape" mc:Ignorable="w14 w15 w16se w16cid w16 w16cex w16sdtdh wp14">
+<w:ftr xmlns:wpc="http://schemas.microsoft.com/office/word/2010/wordprocessingCanvas" xmlns:cx="http://schemas.microsoft.com/office/drawing/2014/chartex" xmlns:cx1="http://schemas.microsoft.com/office/drawing/2015/9/8/chartex" xmlns:cx2="http://schemas.microsoft.com/office/drawing/2015/10/21/chartex" xmlns:cx3="http://schemas.microsoft.com/office/drawing/2016/5/9/chartex" xmlns:cx4="http://schemas.microsoft.com/office/drawing/2016/5/10/chartex" xmlns:cx5="http://schemas.microsoft.com/office/drawing/2016/5/11/chartex" xmlns:cx6="http://schemas.microsoft.com/office/drawing/2016/5/12/chartex" xmlns:cx7="http://schemas.microsoft.com/office/drawing/2016/5/13/chartex" xmlns:cx8="http://schemas.microsoft.com/office/drawing/2016/5/14/chartex" xmlns:mc="http://schemas.openxmlformats.org/markup-compatibility/2006" xmlns:aink="http://schemas.microsoft.com/office/drawing/2016/ink" xmlns:am3d="http://schemas.microsoft.com/office/drawing/2017/model3d" xmlns:o="urn:schemas-microsoft-com:office:office" xmlns:oel="http://schemas.microsoft.com/office/2019/extlst" xmlns:r="http://schemas.openxmlformats.org/officeDocument/2006/relationships" xmlns:m="http://schemas.openxmlformats.org/officeDocument/2006/math" xmlns:v="urn:schemas-microsoft-com:vml" xmlns:wp14="http://schemas.microsoft.com/office/word/2010/wordprocessingDrawing" xmlns:wp="http://schemas.openxmlformats.org/drawingml/2006/wordprocessingDrawing" xmlns:w10="urn:schemas-microsoft-com:office:word" xmlns:w="http://schemas.openxmlformats.org/wordprocessingml/2006/main" xmlns:w14="http://schemas.microsoft.com/office/word/2010/wordml" xmlns:w15="http://schemas.microsoft.com/office/word/2012/wordml" xmlns:w16cex="http://schemas.microsoft.com/office/word/2018/wordml/cex" xmlns:w16cid="http://schemas.microsoft.com/office/word/2016/wordml/cid" xmlns:w16="http://schemas.microsoft.com/office/word/2018/wordml" xmlns:w16du="http://schemas.microsoft.com/office/word/2023/wordml/word16du" xmlns:w16sdtdh="http://schemas.microsoft.com/office/word/2020/wordml/sdtdatahash" xmlns:w16se="http://schemas.microsoft.com/office/word/2015/wordml/symex" xmlns:wpg="http://schemas.microsoft.com/office/word/2010/wordprocessingGroup" xmlns:wpi="http://schemas.microsoft.com/office/word/2010/wordprocessingInk" xmlns:wne="http://schemas.microsoft.com/office/word/2006/wordml" xmlns:wps="http://schemas.microsoft.com/office/word/2010/wordprocessingShape" mc:Ignorable="w14 w15 w16se w16cid w16 w16cex w16sdtdh w16du wp14">
   <w:p>
     <w:pPr>
       <w:pStyle w:val="Pieddepage"/>
@@ -6434,12 +7762,21 @@
         <w:szCs w:val="16"/>
       </w:rPr>
     </w:pPr>
+    <w:proofErr w:type="gramStart"/>
     <w:r>
       <w:rPr>
         <w:sz w:val="16"/>
         <w:szCs w:val="16"/>
       </w:rPr>
-      <w:t>i-CQ VD Octobre 2010</w:t>
+      <w:t>i</w:t>
+    </w:r>
+    <w:proofErr w:type="gramEnd"/>
+    <w:r>
+      <w:rPr>
+        <w:sz w:val="16"/>
+        <w:szCs w:val="16"/>
+      </w:rPr>
+      <w:t>-CQ VD Octobre 2010</w:t>
     </w:r>
     <w:r>
       <w:rPr>
@@ -6532,7 +7869,7 @@
 </file>
 
 <file path=word/footnotes.xml><?xml version="1.0" encoding="utf-8"?>
-<w:footnotes xmlns:wpc="http://schemas.microsoft.com/office/word/2010/wordprocessingCanvas" xmlns:cx="http://schemas.microsoft.com/office/drawing/2014/chartex" xmlns:cx1="http://schemas.microsoft.com/office/drawing/2015/9/8/chartex" xmlns:cx2="http://schemas.microsoft.com/office/drawing/2015/10/21/chartex" xmlns:cx3="http://schemas.microsoft.com/office/drawing/2016/5/9/chartex" xmlns:cx4="http://schemas.microsoft.com/office/drawing/2016/5/10/chartex" xmlns:cx5="http://schemas.microsoft.com/office/drawing/2016/5/11/chartex" xmlns:cx6="http://schemas.microsoft.com/office/drawing/2016/5/12/chartex" xmlns:cx7="http://schemas.microsoft.com/office/drawing/2016/5/13/chartex" xmlns:cx8="http://schemas.microsoft.com/office/drawing/2016/5/14/chartex" xmlns:mc="http://schemas.openxmlformats.org/markup-compatibility/2006" xmlns:aink="http://schemas.microsoft.com/office/drawing/2016/ink" xmlns:am3d="http://schemas.microsoft.com/office/drawing/2017/model3d" xmlns:o="urn:schemas-microsoft-com:office:office" xmlns:oel="http://schemas.microsoft.com/office/2019/extlst" xmlns:r="http://schemas.openxmlformats.org/officeDocument/2006/relationships" xmlns:m="http://schemas.openxmlformats.org/officeDocument/2006/math" xmlns:v="urn:schemas-microsoft-com:vml" xmlns:wp14="http://schemas.microsoft.com/office/word/2010/wordprocessingDrawing" xmlns:wp="http://schemas.openxmlformats.org/drawingml/2006/wordprocessingDrawing" xmlns:w10="urn:schemas-microsoft-com:office:word" xmlns:w="http://schemas.openxmlformats.org/wordprocessingml/2006/main" xmlns:w14="http://schemas.microsoft.com/office/word/2010/wordml" xmlns:w15="http://schemas.microsoft.com/office/word/2012/wordml" xmlns:w16cex="http://schemas.microsoft.com/office/word/2018/wordml/cex" xmlns:w16cid="http://schemas.microsoft.com/office/word/2016/wordml/cid" xmlns:w16="http://schemas.microsoft.com/office/word/2018/wordml" xmlns:w16sdtdh="http://schemas.microsoft.com/office/word/2020/wordml/sdtdatahash" xmlns:w16se="http://schemas.microsoft.com/office/word/2015/wordml/symex" xmlns:wpg="http://schemas.microsoft.com/office/word/2010/wordprocessingGroup" xmlns:wpi="http://schemas.microsoft.com/office/word/2010/wordprocessingInk" xmlns:wne="http://schemas.microsoft.com/office/word/2006/wordml" xmlns:wps="http://schemas.microsoft.com/office/word/2010/wordprocessingShape" mc:Ignorable="w14 w15 w16se w16cid w16 w16cex w16sdtdh wp14">
+<w:footnotes xmlns:wpc="http://schemas.microsoft.com/office/word/2010/wordprocessingCanvas" xmlns:cx="http://schemas.microsoft.com/office/drawing/2014/chartex" xmlns:cx1="http://schemas.microsoft.com/office/drawing/2015/9/8/chartex" xmlns:cx2="http://schemas.microsoft.com/office/drawing/2015/10/21/chartex" xmlns:cx3="http://schemas.microsoft.com/office/drawing/2016/5/9/chartex" xmlns:cx4="http://schemas.microsoft.com/office/drawing/2016/5/10/chartex" xmlns:cx5="http://schemas.microsoft.com/office/drawing/2016/5/11/chartex" xmlns:cx6="http://schemas.microsoft.com/office/drawing/2016/5/12/chartex" xmlns:cx7="http://schemas.microsoft.com/office/drawing/2016/5/13/chartex" xmlns:cx8="http://schemas.microsoft.com/office/drawing/2016/5/14/chartex" xmlns:mc="http://schemas.openxmlformats.org/markup-compatibility/2006" xmlns:aink="http://schemas.microsoft.com/office/drawing/2016/ink" xmlns:am3d="http://schemas.microsoft.com/office/drawing/2017/model3d" xmlns:o="urn:schemas-microsoft-com:office:office" xmlns:oel="http://schemas.microsoft.com/office/2019/extlst" xmlns:r="http://schemas.openxmlformats.org/officeDocument/2006/relationships" xmlns:m="http://schemas.openxmlformats.org/officeDocument/2006/math" xmlns:v="urn:schemas-microsoft-com:vml" xmlns:wp14="http://schemas.microsoft.com/office/word/2010/wordprocessingDrawing" xmlns:wp="http://schemas.openxmlformats.org/drawingml/2006/wordprocessingDrawing" xmlns:w10="urn:schemas-microsoft-com:office:word" xmlns:w="http://schemas.openxmlformats.org/wordprocessingml/2006/main" xmlns:w14="http://schemas.microsoft.com/office/word/2010/wordml" xmlns:w15="http://schemas.microsoft.com/office/word/2012/wordml" xmlns:w16cex="http://schemas.microsoft.com/office/word/2018/wordml/cex" xmlns:w16cid="http://schemas.microsoft.com/office/word/2016/wordml/cid" xmlns:w16="http://schemas.microsoft.com/office/word/2018/wordml" xmlns:w16du="http://schemas.microsoft.com/office/word/2023/wordml/word16du" xmlns:w16sdtdh="http://schemas.microsoft.com/office/word/2020/wordml/sdtdatahash" xmlns:w16se="http://schemas.microsoft.com/office/word/2015/wordml/symex" xmlns:wpg="http://schemas.microsoft.com/office/word/2010/wordprocessingGroup" xmlns:wpi="http://schemas.microsoft.com/office/word/2010/wordprocessingInk" xmlns:wne="http://schemas.microsoft.com/office/word/2006/wordml" xmlns:wps="http://schemas.microsoft.com/office/word/2010/wordprocessingShape" mc:Ignorable="w14 w15 w16se w16cid w16 w16cex w16sdtdh w16du wp14">
   <w:footnote w:type="separator" w:id="-1">
     <w:p>
       <w:r>
@@ -6551,7 +7888,7 @@
 </file>
 
 <file path=word/header1.xml><?xml version="1.0" encoding="utf-8"?>
-<w:hdr xmlns:wpc="http://schemas.microsoft.com/office/word/2010/wordprocessingCanvas" xmlns:cx="http://schemas.microsoft.com/office/drawing/2014/chartex" xmlns:cx1="http://schemas.microsoft.com/office/drawing/2015/9/8/chartex" xmlns:cx2="http://schemas.microsoft.com/office/drawing/2015/10/21/chartex" xmlns:cx3="http://schemas.microsoft.com/office/drawing/2016/5/9/chartex" xmlns:cx4="http://schemas.microsoft.com/office/drawing/2016/5/10/chartex" xmlns:cx5="http://schemas.microsoft.com/office/drawing/2016/5/11/chartex" xmlns:cx6="http://schemas.microsoft.com/office/drawing/2016/5/12/chartex" xmlns:cx7="http://schemas.microsoft.com/office/drawing/2016/5/13/chartex" xmlns:cx8="http://schemas.microsoft.com/office/drawing/2016/5/14/chartex" xmlns:mc="http://schemas.openxmlformats.org/markup-compatibility/2006" xmlns:aink="http://schemas.microsoft.com/office/drawing/2016/ink" xmlns:am3d="http://schemas.microsoft.com/office/drawing/2017/model3d" xmlns:o="urn:schemas-microsoft-com:office:office" xmlns:oel="http://schemas.microsoft.com/office/2019/extlst" xmlns:r="http://schemas.openxmlformats.org/officeDocument/2006/relationships" xmlns:m="http://schemas.openxmlformats.org/officeDocument/2006/math" xmlns:v="urn:schemas-microsoft-com:vml" xmlns:wp14="http://schemas.microsoft.com/office/word/2010/wordprocessingDrawing" xmlns:wp="http://schemas.openxmlformats.org/drawingml/2006/wordprocessingDrawing" xmlns:w10="urn:schemas-microsoft-com:office:word" xmlns:w="http://schemas.openxmlformats.org/wordprocessingml/2006/main" xmlns:w14="http://schemas.microsoft.com/office/word/2010/wordml" xmlns:w15="http://schemas.microsoft.com/office/word/2012/wordml" xmlns:w16cex="http://schemas.microsoft.com/office/word/2018/wordml/cex" xmlns:w16cid="http://schemas.microsoft.com/office/word/2016/wordml/cid" xmlns:w16="http://schemas.microsoft.com/office/word/2018/wordml" xmlns:w16sdtdh="http://schemas.microsoft.com/office/word/2020/wordml/sdtdatahash" xmlns:w16se="http://schemas.microsoft.com/office/word/2015/wordml/symex" xmlns:wpg="http://schemas.microsoft.com/office/word/2010/wordprocessingGroup" xmlns:wpi="http://schemas.microsoft.com/office/word/2010/wordprocessingInk" xmlns:wne="http://schemas.microsoft.com/office/word/2006/wordml" xmlns:wps="http://schemas.microsoft.com/office/word/2010/wordprocessingShape" mc:Ignorable="w14 w15 w16se w16cid w16 w16cex w16sdtdh wp14">
+<w:hdr xmlns:wpc="http://schemas.microsoft.com/office/word/2010/wordprocessingCanvas" xmlns:cx="http://schemas.microsoft.com/office/drawing/2014/chartex" xmlns:cx1="http://schemas.microsoft.com/office/drawing/2015/9/8/chartex" xmlns:cx2="http://schemas.microsoft.com/office/drawing/2015/10/21/chartex" xmlns:cx3="http://schemas.microsoft.com/office/drawing/2016/5/9/chartex" xmlns:cx4="http://schemas.microsoft.com/office/drawing/2016/5/10/chartex" xmlns:cx5="http://schemas.microsoft.com/office/drawing/2016/5/11/chartex" xmlns:cx6="http://schemas.microsoft.com/office/drawing/2016/5/12/chartex" xmlns:cx7="http://schemas.microsoft.com/office/drawing/2016/5/13/chartex" xmlns:cx8="http://schemas.microsoft.com/office/drawing/2016/5/14/chartex" xmlns:mc="http://schemas.openxmlformats.org/markup-compatibility/2006" xmlns:aink="http://schemas.microsoft.com/office/drawing/2016/ink" xmlns:am3d="http://schemas.microsoft.com/office/drawing/2017/model3d" xmlns:o="urn:schemas-microsoft-com:office:office" xmlns:oel="http://schemas.microsoft.com/office/2019/extlst" xmlns:r="http://schemas.openxmlformats.org/officeDocument/2006/relationships" xmlns:m="http://schemas.openxmlformats.org/officeDocument/2006/math" xmlns:v="urn:schemas-microsoft-com:vml" xmlns:wp14="http://schemas.microsoft.com/office/word/2010/wordprocessingDrawing" xmlns:wp="http://schemas.openxmlformats.org/drawingml/2006/wordprocessingDrawing" xmlns:w10="urn:schemas-microsoft-com:office:word" xmlns:w="http://schemas.openxmlformats.org/wordprocessingml/2006/main" xmlns:w14="http://schemas.microsoft.com/office/word/2010/wordml" xmlns:w15="http://schemas.microsoft.com/office/word/2012/wordml" xmlns:w16cex="http://schemas.microsoft.com/office/word/2018/wordml/cex" xmlns:w16cid="http://schemas.microsoft.com/office/word/2016/wordml/cid" xmlns:w16="http://schemas.microsoft.com/office/word/2018/wordml" xmlns:w16du="http://schemas.microsoft.com/office/word/2023/wordml/word16du" xmlns:w16sdtdh="http://schemas.microsoft.com/office/word/2020/wordml/sdtdatahash" xmlns:w16se="http://schemas.microsoft.com/office/word/2015/wordml/symex" xmlns:wpg="http://schemas.microsoft.com/office/word/2010/wordprocessingGroup" xmlns:wpi="http://schemas.microsoft.com/office/word/2010/wordprocessingInk" xmlns:wne="http://schemas.microsoft.com/office/word/2006/wordml" xmlns:wps="http://schemas.microsoft.com/office/word/2010/wordprocessingShape" mc:Ignorable="w14 w15 w16se w16cid w16 w16cex w16sdtdh w16du wp14">
   <w:p>
     <w:pPr>
       <w:pStyle w:val="En-tte"/>
@@ -6623,7 +7960,7 @@
 </file>
 
 <file path=word/numbering.xml><?xml version="1.0" encoding="utf-8"?>
-<w:numbering xmlns:wpc="http://schemas.microsoft.com/office/word/2010/wordprocessingCanvas" xmlns:cx="http://schemas.microsoft.com/office/drawing/2014/chartex" xmlns:cx1="http://schemas.microsoft.com/office/drawing/2015/9/8/chartex" xmlns:cx2="http://schemas.microsoft.com/office/drawing/2015/10/21/chartex" xmlns:cx3="http://schemas.microsoft.com/office/drawing/2016/5/9/chartex" xmlns:cx4="http://schemas.microsoft.com/office/drawing/2016/5/10/chartex" xmlns:cx5="http://schemas.microsoft.com/office/drawing/2016/5/11/chartex" xmlns:cx6="http://schemas.microsoft.com/office/drawing/2016/5/12/chartex" xmlns:cx7="http://schemas.microsoft.com/office/drawing/2016/5/13/chartex" xmlns:cx8="http://schemas.microsoft.com/office/drawing/2016/5/14/chartex" xmlns:mc="http://schemas.openxmlformats.org/markup-compatibility/2006" xmlns:aink="http://schemas.microsoft.com/office/drawing/2016/ink" xmlns:am3d="http://schemas.microsoft.com/office/drawing/2017/model3d" xmlns:o="urn:schemas-microsoft-com:office:office" xmlns:oel="http://schemas.microsoft.com/office/2019/extlst" xmlns:r="http://schemas.openxmlformats.org/officeDocument/2006/relationships" xmlns:m="http://schemas.openxmlformats.org/officeDocument/2006/math" xmlns:v="urn:schemas-microsoft-com:vml" xmlns:wp14="http://schemas.microsoft.com/office/word/2010/wordprocessingDrawing" xmlns:wp="http://schemas.openxmlformats.org/drawingml/2006/wordprocessingDrawing" xmlns:w10="urn:schemas-microsoft-com:office:word" xmlns:w="http://schemas.openxmlformats.org/wordprocessingml/2006/main" xmlns:w14="http://schemas.microsoft.com/office/word/2010/wordml" xmlns:w15="http://schemas.microsoft.com/office/word/2012/wordml" xmlns:w16cex="http://schemas.microsoft.com/office/word/2018/wordml/cex" xmlns:w16cid="http://schemas.microsoft.com/office/word/2016/wordml/cid" xmlns:w16="http://schemas.microsoft.com/office/word/2018/wordml" xmlns:w16sdtdh="http://schemas.microsoft.com/office/word/2020/wordml/sdtdatahash" xmlns:w16se="http://schemas.microsoft.com/office/word/2015/wordml/symex" xmlns:wpg="http://schemas.microsoft.com/office/word/2010/wordprocessingGroup" xmlns:wpi="http://schemas.microsoft.com/office/word/2010/wordprocessingInk" xmlns:wne="http://schemas.microsoft.com/office/word/2006/wordml" xmlns:wps="http://schemas.microsoft.com/office/word/2010/wordprocessingShape" mc:Ignorable="w14 w15 w16se w16cid w16 w16cex w16sdtdh wp14">
+<w:numbering xmlns:wpc="http://schemas.microsoft.com/office/word/2010/wordprocessingCanvas" xmlns:cx="http://schemas.microsoft.com/office/drawing/2014/chartex" xmlns:cx1="http://schemas.microsoft.com/office/drawing/2015/9/8/chartex" xmlns:cx2="http://schemas.microsoft.com/office/drawing/2015/10/21/chartex" xmlns:cx3="http://schemas.microsoft.com/office/drawing/2016/5/9/chartex" xmlns:cx4="http://schemas.microsoft.com/office/drawing/2016/5/10/chartex" xmlns:cx5="http://schemas.microsoft.com/office/drawing/2016/5/11/chartex" xmlns:cx6="http://schemas.microsoft.com/office/drawing/2016/5/12/chartex" xmlns:cx7="http://schemas.microsoft.com/office/drawing/2016/5/13/chartex" xmlns:cx8="http://schemas.microsoft.com/office/drawing/2016/5/14/chartex" xmlns:mc="http://schemas.openxmlformats.org/markup-compatibility/2006" xmlns:aink="http://schemas.microsoft.com/office/drawing/2016/ink" xmlns:am3d="http://schemas.microsoft.com/office/drawing/2017/model3d" xmlns:o="urn:schemas-microsoft-com:office:office" xmlns:oel="http://schemas.microsoft.com/office/2019/extlst" xmlns:r="http://schemas.openxmlformats.org/officeDocument/2006/relationships" xmlns:m="http://schemas.openxmlformats.org/officeDocument/2006/math" xmlns:v="urn:schemas-microsoft-com:vml" xmlns:wp14="http://schemas.microsoft.com/office/word/2010/wordprocessingDrawing" xmlns:wp="http://schemas.openxmlformats.org/drawingml/2006/wordprocessingDrawing" xmlns:w10="urn:schemas-microsoft-com:office:word" xmlns:w="http://schemas.openxmlformats.org/wordprocessingml/2006/main" xmlns:w14="http://schemas.microsoft.com/office/word/2010/wordml" xmlns:w15="http://schemas.microsoft.com/office/word/2012/wordml" xmlns:w16cex="http://schemas.microsoft.com/office/word/2018/wordml/cex" xmlns:w16cid="http://schemas.microsoft.com/office/word/2016/wordml/cid" xmlns:w16="http://schemas.microsoft.com/office/word/2018/wordml" xmlns:w16du="http://schemas.microsoft.com/office/word/2023/wordml/word16du" xmlns:w16sdtdh="http://schemas.microsoft.com/office/word/2020/wordml/sdtdatahash" xmlns:w16se="http://schemas.microsoft.com/office/word/2015/wordml/symex" xmlns:wpg="http://schemas.microsoft.com/office/word/2010/wordprocessingGroup" xmlns:wpi="http://schemas.microsoft.com/office/word/2010/wordprocessingInk" xmlns:wne="http://schemas.microsoft.com/office/word/2006/wordml" xmlns:wps="http://schemas.microsoft.com/office/word/2010/wordprocessingShape" mc:Ignorable="w14 w15 w16se w16cid w16 w16cex w16sdtdh w16du wp14">
   <w:abstractNum w:abstractNumId="0" w15:restartNumberingAfterBreak="0">
     <w:nsid w:val="0A7C7405"/>
     <w:multiLevelType w:val="singleLevel"/>
@@ -6759,6 +8096,92 @@
     </w:lvl>
   </w:abstractNum>
   <w:abstractNum w:abstractNumId="2" w15:restartNumberingAfterBreak="0">
+    <w:nsid w:val="107F13B7"/>
+    <w:multiLevelType w:val="hybridMultilevel"/>
+    <w:tmpl w:val="FE860D38"/>
+    <w:lvl w:ilvl="0" w:tplc="100C000F">
+      <w:start w:val="1"/>
+      <w:numFmt w:val="decimal"/>
+      <w:lvlText w:val="%1."/>
+      <w:lvlJc w:val="left"/>
+      <w:pPr>
+        <w:ind w:left="720" w:hanging="360"/>
+      </w:pPr>
+    </w:lvl>
+    <w:lvl w:ilvl="1" w:tplc="100C0019">
+      <w:start w:val="1"/>
+      <w:numFmt w:val="lowerLetter"/>
+      <w:lvlText w:val="%2."/>
+      <w:lvlJc w:val="left"/>
+      <w:pPr>
+        <w:ind w:left="1440" w:hanging="360"/>
+      </w:pPr>
+    </w:lvl>
+    <w:lvl w:ilvl="2" w:tplc="100C001B">
+      <w:start w:val="1"/>
+      <w:numFmt w:val="lowerRoman"/>
+      <w:lvlText w:val="%3."/>
+      <w:lvlJc w:val="right"/>
+      <w:pPr>
+        <w:ind w:left="2160" w:hanging="180"/>
+      </w:pPr>
+    </w:lvl>
+    <w:lvl w:ilvl="3" w:tplc="100C000F">
+      <w:start w:val="1"/>
+      <w:numFmt w:val="decimal"/>
+      <w:lvlText w:val="%4."/>
+      <w:lvlJc w:val="left"/>
+      <w:pPr>
+        <w:ind w:left="2880" w:hanging="360"/>
+      </w:pPr>
+    </w:lvl>
+    <w:lvl w:ilvl="4" w:tplc="100C0019">
+      <w:start w:val="1"/>
+      <w:numFmt w:val="lowerLetter"/>
+      <w:lvlText w:val="%5."/>
+      <w:lvlJc w:val="left"/>
+      <w:pPr>
+        <w:ind w:left="3600" w:hanging="360"/>
+      </w:pPr>
+    </w:lvl>
+    <w:lvl w:ilvl="5" w:tplc="100C001B" w:tentative="1">
+      <w:start w:val="1"/>
+      <w:numFmt w:val="lowerRoman"/>
+      <w:lvlText w:val="%6."/>
+      <w:lvlJc w:val="right"/>
+      <w:pPr>
+        <w:ind w:left="4320" w:hanging="180"/>
+      </w:pPr>
+    </w:lvl>
+    <w:lvl w:ilvl="6" w:tplc="100C000F" w:tentative="1">
+      <w:start w:val="1"/>
+      <w:numFmt w:val="decimal"/>
+      <w:lvlText w:val="%7."/>
+      <w:lvlJc w:val="left"/>
+      <w:pPr>
+        <w:ind w:left="5040" w:hanging="360"/>
+      </w:pPr>
+    </w:lvl>
+    <w:lvl w:ilvl="7" w:tplc="100C0019" w:tentative="1">
+      <w:start w:val="1"/>
+      <w:numFmt w:val="lowerLetter"/>
+      <w:lvlText w:val="%8."/>
+      <w:lvlJc w:val="left"/>
+      <w:pPr>
+        <w:ind w:left="5760" w:hanging="360"/>
+      </w:pPr>
+    </w:lvl>
+    <w:lvl w:ilvl="8" w:tplc="100C001B" w:tentative="1">
+      <w:start w:val="1"/>
+      <w:numFmt w:val="lowerRoman"/>
+      <w:lvlText w:val="%9."/>
+      <w:lvlJc w:val="right"/>
+      <w:pPr>
+        <w:ind w:left="6480" w:hanging="180"/>
+      </w:pPr>
+    </w:lvl>
+  </w:abstractNum>
+  <w:abstractNum w:abstractNumId="3" w15:restartNumberingAfterBreak="0">
     <w:nsid w:val="16794E2B"/>
     <w:multiLevelType w:val="hybridMultilevel"/>
     <w:tmpl w:val="641AD2C2"/>
@@ -6898,7 +8321,7 @@
       </w:rPr>
     </w:lvl>
   </w:abstractNum>
-  <w:abstractNum w:abstractNumId="3" w15:restartNumberingAfterBreak="0">
+  <w:abstractNum w:abstractNumId="4" w15:restartNumberingAfterBreak="0">
     <w:nsid w:val="16DA69E5"/>
     <w:multiLevelType w:val="hybridMultilevel"/>
     <w:tmpl w:val="8A5EE378"/>
@@ -7010,7 +8433,7 @@
       </w:rPr>
     </w:lvl>
   </w:abstractNum>
-  <w:abstractNum w:abstractNumId="4" w15:restartNumberingAfterBreak="0">
+  <w:abstractNum w:abstractNumId="5" w15:restartNumberingAfterBreak="0">
     <w:nsid w:val="19FF01AE"/>
     <w:multiLevelType w:val="hybridMultilevel"/>
     <w:tmpl w:val="EC6A3956"/>
@@ -7150,7 +8573,7 @@
       </w:rPr>
     </w:lvl>
   </w:abstractNum>
-  <w:abstractNum w:abstractNumId="5" w15:restartNumberingAfterBreak="0">
+  <w:abstractNum w:abstractNumId="6" w15:restartNumberingAfterBreak="0">
     <w:nsid w:val="27A404D8"/>
     <w:multiLevelType w:val="hybridMultilevel"/>
     <w:tmpl w:val="E4483B56"/>
@@ -7290,7 +8713,7 @@
       </w:rPr>
     </w:lvl>
   </w:abstractNum>
-  <w:abstractNum w:abstractNumId="6" w15:restartNumberingAfterBreak="0">
+  <w:abstractNum w:abstractNumId="7" w15:restartNumberingAfterBreak="0">
     <w:nsid w:val="318A3916"/>
     <w:multiLevelType w:val="hybridMultilevel"/>
     <w:tmpl w:val="7EC48B9C"/>
@@ -7403,7 +8826,119 @@
       </w:rPr>
     </w:lvl>
   </w:abstractNum>
-  <w:abstractNum w:abstractNumId="7" w15:restartNumberingAfterBreak="0">
+  <w:abstractNum w:abstractNumId="8" w15:restartNumberingAfterBreak="0">
+    <w:nsid w:val="34001F4F"/>
+    <w:multiLevelType w:val="hybridMultilevel"/>
+    <w:tmpl w:val="98CA1910"/>
+    <w:lvl w:ilvl="0" w:tplc="2AF6715E">
+      <w:numFmt w:val="bullet"/>
+      <w:lvlText w:val="-"/>
+      <w:lvlJc w:val="left"/>
+      <w:pPr>
+        <w:ind w:left="720" w:hanging="360"/>
+      </w:pPr>
+      <w:rPr>
+        <w:rFonts w:ascii="Arial" w:eastAsia="Times New Roman" w:hAnsi="Arial" w:cs="Arial" w:hint="default"/>
+      </w:rPr>
+    </w:lvl>
+    <w:lvl w:ilvl="1" w:tplc="100C0003" w:tentative="1">
+      <w:start w:val="1"/>
+      <w:numFmt w:val="bullet"/>
+      <w:lvlText w:val="o"/>
+      <w:lvlJc w:val="left"/>
+      <w:pPr>
+        <w:ind w:left="1440" w:hanging="360"/>
+      </w:pPr>
+      <w:rPr>
+        <w:rFonts w:ascii="Courier New" w:hAnsi="Courier New" w:cs="Courier New" w:hint="default"/>
+      </w:rPr>
+    </w:lvl>
+    <w:lvl w:ilvl="2" w:tplc="100C0005" w:tentative="1">
+      <w:start w:val="1"/>
+      <w:numFmt w:val="bullet"/>
+      <w:lvlText w:val=""/>
+      <w:lvlJc w:val="left"/>
+      <w:pPr>
+        <w:ind w:left="2160" w:hanging="360"/>
+      </w:pPr>
+      <w:rPr>
+        <w:rFonts w:ascii="Wingdings" w:hAnsi="Wingdings" w:hint="default"/>
+      </w:rPr>
+    </w:lvl>
+    <w:lvl w:ilvl="3" w:tplc="100C0001" w:tentative="1">
+      <w:start w:val="1"/>
+      <w:numFmt w:val="bullet"/>
+      <w:lvlText w:val=""/>
+      <w:lvlJc w:val="left"/>
+      <w:pPr>
+        <w:ind w:left="2880" w:hanging="360"/>
+      </w:pPr>
+      <w:rPr>
+        <w:rFonts w:ascii="Symbol" w:hAnsi="Symbol" w:hint="default"/>
+      </w:rPr>
+    </w:lvl>
+    <w:lvl w:ilvl="4" w:tplc="100C0003" w:tentative="1">
+      <w:start w:val="1"/>
+      <w:numFmt w:val="bullet"/>
+      <w:lvlText w:val="o"/>
+      <w:lvlJc w:val="left"/>
+      <w:pPr>
+        <w:ind w:left="3600" w:hanging="360"/>
+      </w:pPr>
+      <w:rPr>
+        <w:rFonts w:ascii="Courier New" w:hAnsi="Courier New" w:cs="Courier New" w:hint="default"/>
+      </w:rPr>
+    </w:lvl>
+    <w:lvl w:ilvl="5" w:tplc="100C0005" w:tentative="1">
+      <w:start w:val="1"/>
+      <w:numFmt w:val="bullet"/>
+      <w:lvlText w:val=""/>
+      <w:lvlJc w:val="left"/>
+      <w:pPr>
+        <w:ind w:left="4320" w:hanging="360"/>
+      </w:pPr>
+      <w:rPr>
+        <w:rFonts w:ascii="Wingdings" w:hAnsi="Wingdings" w:hint="default"/>
+      </w:rPr>
+    </w:lvl>
+    <w:lvl w:ilvl="6" w:tplc="100C0001" w:tentative="1">
+      <w:start w:val="1"/>
+      <w:numFmt w:val="bullet"/>
+      <w:lvlText w:val=""/>
+      <w:lvlJc w:val="left"/>
+      <w:pPr>
+        <w:ind w:left="5040" w:hanging="360"/>
+      </w:pPr>
+      <w:rPr>
+        <w:rFonts w:ascii="Symbol" w:hAnsi="Symbol" w:hint="default"/>
+      </w:rPr>
+    </w:lvl>
+    <w:lvl w:ilvl="7" w:tplc="100C0003" w:tentative="1">
+      <w:start w:val="1"/>
+      <w:numFmt w:val="bullet"/>
+      <w:lvlText w:val="o"/>
+      <w:lvlJc w:val="left"/>
+      <w:pPr>
+        <w:ind w:left="5760" w:hanging="360"/>
+      </w:pPr>
+      <w:rPr>
+        <w:rFonts w:ascii="Courier New" w:hAnsi="Courier New" w:cs="Courier New" w:hint="default"/>
+      </w:rPr>
+    </w:lvl>
+    <w:lvl w:ilvl="8" w:tplc="100C0005" w:tentative="1">
+      <w:start w:val="1"/>
+      <w:numFmt w:val="bullet"/>
+      <w:lvlText w:val=""/>
+      <w:lvlJc w:val="left"/>
+      <w:pPr>
+        <w:ind w:left="6480" w:hanging="360"/>
+      </w:pPr>
+      <w:rPr>
+        <w:rFonts w:ascii="Wingdings" w:hAnsi="Wingdings" w:hint="default"/>
+      </w:rPr>
+    </w:lvl>
+  </w:abstractNum>
+  <w:abstractNum w:abstractNumId="9" w15:restartNumberingAfterBreak="0">
     <w:nsid w:val="408C02FF"/>
     <w:multiLevelType w:val="hybridMultilevel"/>
     <w:tmpl w:val="1C925AC4"/>
@@ -7540,7 +9075,7 @@
       </w:rPr>
     </w:lvl>
   </w:abstractNum>
-  <w:abstractNum w:abstractNumId="8" w15:restartNumberingAfterBreak="0">
+  <w:abstractNum w:abstractNumId="10" w15:restartNumberingAfterBreak="0">
     <w:nsid w:val="42F31DAB"/>
     <w:multiLevelType w:val="hybridMultilevel"/>
     <w:tmpl w:val="A46C5D1C"/>
@@ -7680,7 +9215,119 @@
       </w:rPr>
     </w:lvl>
   </w:abstractNum>
-  <w:abstractNum w:abstractNumId="9" w15:restartNumberingAfterBreak="0">
+  <w:abstractNum w:abstractNumId="11" w15:restartNumberingAfterBreak="0">
+    <w:nsid w:val="4CD71360"/>
+    <w:multiLevelType w:val="hybridMultilevel"/>
+    <w:tmpl w:val="E72AC686"/>
+    <w:lvl w:ilvl="0" w:tplc="BE4CDE98">
+      <w:numFmt w:val="bullet"/>
+      <w:lvlText w:val="-"/>
+      <w:lvlJc w:val="left"/>
+      <w:pPr>
+        <w:ind w:left="720" w:hanging="360"/>
+      </w:pPr>
+      <w:rPr>
+        <w:rFonts w:ascii="Arial" w:eastAsia="Times New Roman" w:hAnsi="Arial" w:cs="Arial" w:hint="default"/>
+      </w:rPr>
+    </w:lvl>
+    <w:lvl w:ilvl="1" w:tplc="100C0003" w:tentative="1">
+      <w:start w:val="1"/>
+      <w:numFmt w:val="bullet"/>
+      <w:lvlText w:val="o"/>
+      <w:lvlJc w:val="left"/>
+      <w:pPr>
+        <w:ind w:left="1440" w:hanging="360"/>
+      </w:pPr>
+      <w:rPr>
+        <w:rFonts w:ascii="Courier New" w:hAnsi="Courier New" w:cs="Courier New" w:hint="default"/>
+      </w:rPr>
+    </w:lvl>
+    <w:lvl w:ilvl="2" w:tplc="100C0005" w:tentative="1">
+      <w:start w:val="1"/>
+      <w:numFmt w:val="bullet"/>
+      <w:lvlText w:val=""/>
+      <w:lvlJc w:val="left"/>
+      <w:pPr>
+        <w:ind w:left="2160" w:hanging="360"/>
+      </w:pPr>
+      <w:rPr>
+        <w:rFonts w:ascii="Wingdings" w:hAnsi="Wingdings" w:hint="default"/>
+      </w:rPr>
+    </w:lvl>
+    <w:lvl w:ilvl="3" w:tplc="100C0001" w:tentative="1">
+      <w:start w:val="1"/>
+      <w:numFmt w:val="bullet"/>
+      <w:lvlText w:val=""/>
+      <w:lvlJc w:val="left"/>
+      <w:pPr>
+        <w:ind w:left="2880" w:hanging="360"/>
+      </w:pPr>
+      <w:rPr>
+        <w:rFonts w:ascii="Symbol" w:hAnsi="Symbol" w:hint="default"/>
+      </w:rPr>
+    </w:lvl>
+    <w:lvl w:ilvl="4" w:tplc="100C0003" w:tentative="1">
+      <w:start w:val="1"/>
+      <w:numFmt w:val="bullet"/>
+      <w:lvlText w:val="o"/>
+      <w:lvlJc w:val="left"/>
+      <w:pPr>
+        <w:ind w:left="3600" w:hanging="360"/>
+      </w:pPr>
+      <w:rPr>
+        <w:rFonts w:ascii="Courier New" w:hAnsi="Courier New" w:cs="Courier New" w:hint="default"/>
+      </w:rPr>
+    </w:lvl>
+    <w:lvl w:ilvl="5" w:tplc="100C0005" w:tentative="1">
+      <w:start w:val="1"/>
+      <w:numFmt w:val="bullet"/>
+      <w:lvlText w:val=""/>
+      <w:lvlJc w:val="left"/>
+      <w:pPr>
+        <w:ind w:left="4320" w:hanging="360"/>
+      </w:pPr>
+      <w:rPr>
+        <w:rFonts w:ascii="Wingdings" w:hAnsi="Wingdings" w:hint="default"/>
+      </w:rPr>
+    </w:lvl>
+    <w:lvl w:ilvl="6" w:tplc="100C0001" w:tentative="1">
+      <w:start w:val="1"/>
+      <w:numFmt w:val="bullet"/>
+      <w:lvlText w:val=""/>
+      <w:lvlJc w:val="left"/>
+      <w:pPr>
+        <w:ind w:left="5040" w:hanging="360"/>
+      </w:pPr>
+      <w:rPr>
+        <w:rFonts w:ascii="Symbol" w:hAnsi="Symbol" w:hint="default"/>
+      </w:rPr>
+    </w:lvl>
+    <w:lvl w:ilvl="7" w:tplc="100C0003" w:tentative="1">
+      <w:start w:val="1"/>
+      <w:numFmt w:val="bullet"/>
+      <w:lvlText w:val="o"/>
+      <w:lvlJc w:val="left"/>
+      <w:pPr>
+        <w:ind w:left="5760" w:hanging="360"/>
+      </w:pPr>
+      <w:rPr>
+        <w:rFonts w:ascii="Courier New" w:hAnsi="Courier New" w:cs="Courier New" w:hint="default"/>
+      </w:rPr>
+    </w:lvl>
+    <w:lvl w:ilvl="8" w:tplc="100C0005" w:tentative="1">
+      <w:start w:val="1"/>
+      <w:numFmt w:val="bullet"/>
+      <w:lvlText w:val=""/>
+      <w:lvlJc w:val="left"/>
+      <w:pPr>
+        <w:ind w:left="6480" w:hanging="360"/>
+      </w:pPr>
+      <w:rPr>
+        <w:rFonts w:ascii="Wingdings" w:hAnsi="Wingdings" w:hint="default"/>
+      </w:rPr>
+    </w:lvl>
+  </w:abstractNum>
+  <w:abstractNum w:abstractNumId="12" w15:restartNumberingAfterBreak="0">
     <w:nsid w:val="5082572C"/>
     <w:multiLevelType w:val="hybridMultilevel"/>
     <w:tmpl w:val="ED4ACFA4"/>
@@ -7820,7 +9467,7 @@
       </w:rPr>
     </w:lvl>
   </w:abstractNum>
-  <w:abstractNum w:abstractNumId="10" w15:restartNumberingAfterBreak="0">
+  <w:abstractNum w:abstractNumId="13" w15:restartNumberingAfterBreak="0">
     <w:nsid w:val="52B247CA"/>
     <w:multiLevelType w:val="hybridMultilevel"/>
     <w:tmpl w:val="B7D4D45A"/>
@@ -7960,7 +9607,7 @@
       </w:rPr>
     </w:lvl>
   </w:abstractNum>
-  <w:abstractNum w:abstractNumId="11" w15:restartNumberingAfterBreak="0">
+  <w:abstractNum w:abstractNumId="14" w15:restartNumberingAfterBreak="0">
     <w:nsid w:val="54922D6A"/>
     <w:multiLevelType w:val="hybridMultilevel"/>
     <w:tmpl w:val="F39E9912"/>
@@ -8072,7 +9719,7 @@
       </w:rPr>
     </w:lvl>
   </w:abstractNum>
-  <w:abstractNum w:abstractNumId="12" w15:restartNumberingAfterBreak="0">
+  <w:abstractNum w:abstractNumId="15" w15:restartNumberingAfterBreak="0">
     <w:nsid w:val="594C1361"/>
     <w:multiLevelType w:val="hybridMultilevel"/>
     <w:tmpl w:val="5C243628"/>
@@ -8212,7 +9859,7 @@
       </w:rPr>
     </w:lvl>
   </w:abstractNum>
-  <w:abstractNum w:abstractNumId="13" w15:restartNumberingAfterBreak="0">
+  <w:abstractNum w:abstractNumId="16" w15:restartNumberingAfterBreak="0">
     <w:nsid w:val="71E06583"/>
     <w:multiLevelType w:val="hybridMultilevel"/>
     <w:tmpl w:val="26C81FCE"/>
@@ -8352,7 +9999,7 @@
       </w:rPr>
     </w:lvl>
   </w:abstractNum>
-  <w:abstractNum w:abstractNumId="14" w15:restartNumberingAfterBreak="0">
+  <w:abstractNum w:abstractNumId="17" w15:restartNumberingAfterBreak="0">
     <w:nsid w:val="75A3529B"/>
     <w:multiLevelType w:val="hybridMultilevel"/>
     <w:tmpl w:val="819EEA64"/>
@@ -8492,7 +10139,7 @@
       </w:rPr>
     </w:lvl>
   </w:abstractNum>
-  <w:abstractNum w:abstractNumId="15" w15:restartNumberingAfterBreak="0">
+  <w:abstractNum w:abstractNumId="18" w15:restartNumberingAfterBreak="0">
     <w:nsid w:val="770D70A3"/>
     <w:multiLevelType w:val="hybridMultilevel"/>
     <w:tmpl w:val="E0E09518"/>
@@ -8605,7 +10252,7 @@
       </w:rPr>
     </w:lvl>
   </w:abstractNum>
-  <w:abstractNum w:abstractNumId="16" w15:restartNumberingAfterBreak="0">
+  <w:abstractNum w:abstractNumId="19" w15:restartNumberingAfterBreak="0">
     <w:nsid w:val="7B193736"/>
     <w:multiLevelType w:val="multilevel"/>
     <w:tmpl w:val="3E0A631E"/>
@@ -8727,7 +10374,7 @@
       </w:pPr>
     </w:lvl>
   </w:abstractNum>
-  <w:abstractNum w:abstractNumId="17" w15:restartNumberingAfterBreak="0">
+  <w:abstractNum w:abstractNumId="20" w15:restartNumberingAfterBreak="0">
     <w:nsid w:val="7DD245F2"/>
     <w:multiLevelType w:val="hybridMultilevel"/>
     <w:tmpl w:val="3100450C"/>
@@ -8868,57 +10515,66 @@
     </w:lvl>
   </w:abstractNum>
   <w:num w:numId="1" w16cid:durableId="152528203">
-    <w:abstractNumId w:val="16"/>
+    <w:abstractNumId w:val="19"/>
   </w:num>
   <w:num w:numId="2" w16cid:durableId="468670104">
     <w:abstractNumId w:val="0"/>
   </w:num>
   <w:num w:numId="3" w16cid:durableId="198977970">
-    <w:abstractNumId w:val="4"/>
+    <w:abstractNumId w:val="5"/>
   </w:num>
   <w:num w:numId="4" w16cid:durableId="465045324">
-    <w:abstractNumId w:val="14"/>
+    <w:abstractNumId w:val="17"/>
   </w:num>
   <w:num w:numId="5" w16cid:durableId="1983733251">
+    <w:abstractNumId w:val="13"/>
+  </w:num>
+  <w:num w:numId="6" w16cid:durableId="222907634">
+    <w:abstractNumId w:val="6"/>
+  </w:num>
+  <w:num w:numId="7" w16cid:durableId="2091073843">
+    <w:abstractNumId w:val="15"/>
+  </w:num>
+  <w:num w:numId="8" w16cid:durableId="926428605">
+    <w:abstractNumId w:val="20"/>
+  </w:num>
+  <w:num w:numId="9" w16cid:durableId="1903787645">
+    <w:abstractNumId w:val="3"/>
+  </w:num>
+  <w:num w:numId="10" w16cid:durableId="865406185">
+    <w:abstractNumId w:val="9"/>
+  </w:num>
+  <w:num w:numId="11" w16cid:durableId="854156087">
+    <w:abstractNumId w:val="12"/>
+  </w:num>
+  <w:num w:numId="12" w16cid:durableId="863059328">
     <w:abstractNumId w:val="10"/>
   </w:num>
-  <w:num w:numId="6" w16cid:durableId="222907634">
-    <w:abstractNumId w:val="5"/>
-  </w:num>
-  <w:num w:numId="7" w16cid:durableId="2091073843">
-    <w:abstractNumId w:val="12"/>
-  </w:num>
-  <w:num w:numId="8" w16cid:durableId="926428605">
-    <w:abstractNumId w:val="17"/>
-  </w:num>
-  <w:num w:numId="9" w16cid:durableId="1903787645">
-    <w:abstractNumId w:val="2"/>
-  </w:num>
-  <w:num w:numId="10" w16cid:durableId="865406185">
-    <w:abstractNumId w:val="7"/>
-  </w:num>
-  <w:num w:numId="11" w16cid:durableId="854156087">
-    <w:abstractNumId w:val="9"/>
-  </w:num>
-  <w:num w:numId="12" w16cid:durableId="863059328">
-    <w:abstractNumId w:val="8"/>
-  </w:num>
   <w:num w:numId="13" w16cid:durableId="43069990">
-    <w:abstractNumId w:val="13"/>
+    <w:abstractNumId w:val="16"/>
   </w:num>
   <w:num w:numId="14" w16cid:durableId="449132124">
-    <w:abstractNumId w:val="15"/>
+    <w:abstractNumId w:val="18"/>
   </w:num>
   <w:num w:numId="15" w16cid:durableId="1881629557">
-    <w:abstractNumId w:val="6"/>
+    <w:abstractNumId w:val="7"/>
   </w:num>
   <w:num w:numId="16" w16cid:durableId="2144807799">
     <w:abstractNumId w:val="1"/>
   </w:num>
   <w:num w:numId="17" w16cid:durableId="189102385">
-    <w:abstractNumId w:val="3"/>
+    <w:abstractNumId w:val="4"/>
   </w:num>
   <w:num w:numId="18" w16cid:durableId="610281635">
+    <w:abstractNumId w:val="14"/>
+  </w:num>
+  <w:num w:numId="19" w16cid:durableId="1261718778">
+    <w:abstractNumId w:val="2"/>
+  </w:num>
+  <w:num w:numId="20" w16cid:durableId="790561141">
+    <w:abstractNumId w:val="8"/>
+  </w:num>
+  <w:num w:numId="21" w16cid:durableId="1934898017">
     <w:abstractNumId w:val="11"/>
   </w:num>
   <w:numIdMacAtCleanup w:val="13"/>
@@ -8926,7 +10582,7 @@
 </file>
 
 <file path=word/styles.xml><?xml version="1.0" encoding="utf-8"?>
-<w:styles xmlns:mc="http://schemas.openxmlformats.org/markup-compatibility/2006" xmlns:r="http://schemas.openxmlformats.org/officeDocument/2006/relationships" xmlns:w="http://schemas.openxmlformats.org/wordprocessingml/2006/main" xmlns:w14="http://schemas.microsoft.com/office/word/2010/wordml" xmlns:w15="http://schemas.microsoft.com/office/word/2012/wordml" xmlns:w16cex="http://schemas.microsoft.com/office/word/2018/wordml/cex" xmlns:w16cid="http://schemas.microsoft.com/office/word/2016/wordml/cid" xmlns:w16="http://schemas.microsoft.com/office/word/2018/wordml" xmlns:w16sdtdh="http://schemas.microsoft.com/office/word/2020/wordml/sdtdatahash" xmlns:w16se="http://schemas.microsoft.com/office/word/2015/wordml/symex" mc:Ignorable="w14 w15 w16se w16cid w16 w16cex w16sdtdh">
+<w:styles xmlns:mc="http://schemas.openxmlformats.org/markup-compatibility/2006" xmlns:r="http://schemas.openxmlformats.org/officeDocument/2006/relationships" xmlns:w="http://schemas.openxmlformats.org/wordprocessingml/2006/main" xmlns:w14="http://schemas.microsoft.com/office/word/2010/wordml" xmlns:w15="http://schemas.microsoft.com/office/word/2012/wordml" xmlns:w16cex="http://schemas.microsoft.com/office/word/2018/wordml/cex" xmlns:w16cid="http://schemas.microsoft.com/office/word/2016/wordml/cid" xmlns:w16="http://schemas.microsoft.com/office/word/2018/wordml" xmlns:w16du="http://schemas.microsoft.com/office/word/2023/wordml/word16du" xmlns:w16sdtdh="http://schemas.microsoft.com/office/word/2020/wordml/sdtdatahash" xmlns:w16se="http://schemas.microsoft.com/office/word/2015/wordml/symex" mc:Ignorable="w14 w15 w16se w16cid w16 w16cex w16sdtdh w16du">
   <w:docDefaults>
     <w:rPrDefault>
       <w:rPr>
@@ -10160,6 +11816,15 @@
 </file>
 
 <file path=customXml/item1.xml><?xml version="1.0" encoding="utf-8"?>
+<?mso-contentType ?>
+<FormTemplates xmlns="http://schemas.microsoft.com/sharepoint/v3/contenttype/forms">
+  <Display>DocumentLibraryForm</Display>
+  <Edit>DocumentLibraryForm</Edit>
+  <New>DocumentLibraryForm</New>
+</FormTemplates>
+</file>
+
+<file path=customXml/item2.xml><?xml version="1.0" encoding="utf-8"?>
 <p:properties xmlns:p="http://schemas.microsoft.com/office/2006/metadata/properties" xmlns:xsi="http://www.w3.org/2001/XMLSchema-instance" xmlns:pc="http://schemas.microsoft.com/office/infopath/2007/PartnerControls">
   <documentManagement>
     <TaxCatchAll xmlns="eefa3612-053e-497a-ae76-8a76877f5e22" xsi:nil="true"/>
@@ -10168,15 +11833,6 @@
     </lcf76f155ced4ddcb4097134ff3c332f>
   </documentManagement>
 </p:properties>
-</file>
-
-<file path=customXml/item2.xml><?xml version="1.0" encoding="utf-8"?>
-<?mso-contentType ?>
-<FormTemplates xmlns="http://schemas.microsoft.com/sharepoint/v3/contenttype/forms">
-  <Display>DocumentLibraryForm</Display>
-  <Edit>DocumentLibraryForm</Edit>
-  <New>DocumentLibraryForm</New>
-</FormTemplates>
 </file>
 
 <file path=customXml/item3.xml><?xml version="1.0" encoding="utf-8"?>
@@ -10375,20 +12031,20 @@
 </file>
 
 <file path=customXml/itemProps1.xml><?xml version="1.0" encoding="utf-8"?>
+<ds:datastoreItem xmlns:ds="http://schemas.openxmlformats.org/officeDocument/2006/customXml" ds:itemID="{1DADA05A-DA17-4CB0-90B5-C889667DD54A}">
+  <ds:schemaRefs>
+    <ds:schemaRef ds:uri="http://schemas.microsoft.com/sharepoint/v3/contenttype/forms"/>
+  </ds:schemaRefs>
+</ds:datastoreItem>
+</file>
+
+<file path=customXml/itemProps2.xml><?xml version="1.0" encoding="utf-8"?>
 <ds:datastoreItem xmlns:ds="http://schemas.openxmlformats.org/officeDocument/2006/customXml" ds:itemID="{67CD1812-8B57-456C-9CBC-7D2297210787}">
   <ds:schemaRefs>
     <ds:schemaRef ds:uri="http://schemas.microsoft.com/office/2006/metadata/properties"/>
     <ds:schemaRef ds:uri="http://schemas.microsoft.com/office/infopath/2007/PartnerControls"/>
     <ds:schemaRef ds:uri="eefa3612-053e-497a-ae76-8a76877f5e22"/>
     <ds:schemaRef ds:uri="b5cf4370-ac38-4b9e-9836-ef6f5df64f24"/>
-  </ds:schemaRefs>
-</ds:datastoreItem>
-</file>
-
-<file path=customXml/itemProps2.xml><?xml version="1.0" encoding="utf-8"?>
-<ds:datastoreItem xmlns:ds="http://schemas.openxmlformats.org/officeDocument/2006/customXml" ds:itemID="{1DADA05A-DA17-4CB0-90B5-C889667DD54A}">
-  <ds:schemaRefs>
-    <ds:schemaRef ds:uri="http://schemas.microsoft.com/sharepoint/v3/contenttype/forms"/>
   </ds:schemaRefs>
 </ds:datastoreItem>
 </file>

</xml_diff>

<commit_message>
feat(OceanInvader) Avancement dans le rapport
</commit_message>
<xml_diff>
--- a/doc/OceanInavder/RapportProjet.docx
+++ b/doc/OceanInavder/RapportProjet.docx
@@ -1,6 +1,6 @@
 
 <file path=word/document.xml><?xml version="1.0" encoding="utf-8"?>
-<w:document xmlns:wpc="http://schemas.microsoft.com/office/word/2010/wordprocessingCanvas" xmlns:cx="http://schemas.microsoft.com/office/drawing/2014/chartex" xmlns:cx1="http://schemas.microsoft.com/office/drawing/2015/9/8/chartex" xmlns:cx2="http://schemas.microsoft.com/office/drawing/2015/10/21/chartex" xmlns:cx3="http://schemas.microsoft.com/office/drawing/2016/5/9/chartex" xmlns:cx4="http://schemas.microsoft.com/office/drawing/2016/5/10/chartex" xmlns:cx5="http://schemas.microsoft.com/office/drawing/2016/5/11/chartex" xmlns:cx6="http://schemas.microsoft.com/office/drawing/2016/5/12/chartex" xmlns:cx7="http://schemas.microsoft.com/office/drawing/2016/5/13/chartex" xmlns:cx8="http://schemas.microsoft.com/office/drawing/2016/5/14/chartex" xmlns:mc="http://schemas.openxmlformats.org/markup-compatibility/2006" xmlns:aink="http://schemas.microsoft.com/office/drawing/2016/ink" xmlns:am3d="http://schemas.microsoft.com/office/drawing/2017/model3d" xmlns:o="urn:schemas-microsoft-com:office:office" xmlns:oel="http://schemas.microsoft.com/office/2019/extlst" xmlns:r="http://schemas.openxmlformats.org/officeDocument/2006/relationships" xmlns:m="http://schemas.openxmlformats.org/officeDocument/2006/math" xmlns:v="urn:schemas-microsoft-com:vml" xmlns:wp14="http://schemas.microsoft.com/office/word/2010/wordprocessingDrawing" xmlns:wp="http://schemas.openxmlformats.org/drawingml/2006/wordprocessingDrawing" xmlns:w10="urn:schemas-microsoft-com:office:word" xmlns:w="http://schemas.openxmlformats.org/wordprocessingml/2006/main" xmlns:w14="http://schemas.microsoft.com/office/word/2010/wordml" xmlns:w15="http://schemas.microsoft.com/office/word/2012/wordml" xmlns:w16cex="http://schemas.microsoft.com/office/word/2018/wordml/cex" xmlns:w16cid="http://schemas.microsoft.com/office/word/2016/wordml/cid" xmlns:w16="http://schemas.microsoft.com/office/word/2018/wordml" xmlns:w16du="http://schemas.microsoft.com/office/word/2023/wordml/word16du" xmlns:w16sdtdh="http://schemas.microsoft.com/office/word/2020/wordml/sdtdatahash" xmlns:w16se="http://schemas.microsoft.com/office/word/2015/wordml/symex" xmlns:wpg="http://schemas.microsoft.com/office/word/2010/wordprocessingGroup" xmlns:wpi="http://schemas.microsoft.com/office/word/2010/wordprocessingInk" xmlns:wne="http://schemas.microsoft.com/office/word/2006/wordml" xmlns:wps="http://schemas.microsoft.com/office/word/2010/wordprocessingShape" mc:Ignorable="w14 w15 w16se w16cid w16 w16cex w16sdtdh w16du wp14">
+<w:document xmlns:wpc="http://schemas.microsoft.com/office/word/2010/wordprocessingCanvas" xmlns:cx="http://schemas.microsoft.com/office/drawing/2014/chartex" xmlns:cx1="http://schemas.microsoft.com/office/drawing/2015/9/8/chartex" xmlns:cx2="http://schemas.microsoft.com/office/drawing/2015/10/21/chartex" xmlns:cx3="http://schemas.microsoft.com/office/drawing/2016/5/9/chartex" xmlns:cx4="http://schemas.microsoft.com/office/drawing/2016/5/10/chartex" xmlns:cx5="http://schemas.microsoft.com/office/drawing/2016/5/11/chartex" xmlns:cx6="http://schemas.microsoft.com/office/drawing/2016/5/12/chartex" xmlns:cx7="http://schemas.microsoft.com/office/drawing/2016/5/13/chartex" xmlns:cx8="http://schemas.microsoft.com/office/drawing/2016/5/14/chartex" xmlns:mc="http://schemas.openxmlformats.org/markup-compatibility/2006" xmlns:aink="http://schemas.microsoft.com/office/drawing/2016/ink" xmlns:am3d="http://schemas.microsoft.com/office/drawing/2017/model3d" xmlns:o="urn:schemas-microsoft-com:office:office" xmlns:oel="http://schemas.microsoft.com/office/2019/extlst" xmlns:r="http://schemas.openxmlformats.org/officeDocument/2006/relationships" xmlns:m="http://schemas.openxmlformats.org/officeDocument/2006/math" xmlns:v="urn:schemas-microsoft-com:vml" xmlns:wp14="http://schemas.microsoft.com/office/word/2010/wordprocessingDrawing" xmlns:wp="http://schemas.openxmlformats.org/drawingml/2006/wordprocessingDrawing" xmlns:w10="urn:schemas-microsoft-com:office:word" xmlns:w="http://schemas.openxmlformats.org/wordprocessingml/2006/main" xmlns:w14="http://schemas.microsoft.com/office/word/2010/wordml" xmlns:w15="http://schemas.microsoft.com/office/word/2012/wordml" xmlns:w16cex="http://schemas.microsoft.com/office/word/2018/wordml/cex" xmlns:w16cid="http://schemas.microsoft.com/office/word/2016/wordml/cid" xmlns:w16="http://schemas.microsoft.com/office/word/2018/wordml" xmlns:w16sdtdh="http://schemas.microsoft.com/office/word/2020/wordml/sdtdatahash" xmlns:w16se="http://schemas.microsoft.com/office/word/2015/wordml/symex" xmlns:wpg="http://schemas.microsoft.com/office/word/2010/wordprocessingGroup" xmlns:wpi="http://schemas.microsoft.com/office/word/2010/wordprocessingInk" xmlns:wne="http://schemas.microsoft.com/office/word/2006/wordml" xmlns:wps="http://schemas.microsoft.com/office/word/2010/wordprocessingShape" mc:Ignorable="w14 w15 w16se w16cid w16 w16cex w16sdtdh wp14">
   <w:body>
     <w:p>
       <w:pPr>
@@ -2291,36 +2291,10 @@
         <w:t>C# à</w:t>
       </w:r>
       <w:r>
-        <w:t xml:space="preserve"> l’aide de l’IDE Visual Studio 2022. La gestion du projet est faite avec </w:t>
-      </w:r>
-      <w:proofErr w:type="spellStart"/>
-      <w:r>
-        <w:t>IceScrum</w:t>
-      </w:r>
-      <w:proofErr w:type="spellEnd"/>
-      <w:r>
-        <w:t>, et la gestion des fichiers avec GitHub.</w:t>
-      </w:r>
-      <w:r>
-        <w:t xml:space="preserve"> Ce projet permet </w:t>
-      </w:r>
-      <w:proofErr w:type="spellStart"/>
-      <w:proofErr w:type="gramStart"/>
-      <w:r>
-        <w:t>a</w:t>
-      </w:r>
-      <w:proofErr w:type="spellEnd"/>
-      <w:proofErr w:type="gramEnd"/>
-      <w:r>
-        <w:t xml:space="preserve"> l’apprenti de d’apprendre ou de se perfectionner dans la programmation orienter objet, et d’appliquer la gestion de projet « agile » via </w:t>
-      </w:r>
-      <w:proofErr w:type="spellStart"/>
-      <w:r>
-        <w:t>IceScrum</w:t>
-      </w:r>
-      <w:proofErr w:type="spellEnd"/>
-      <w:r>
-        <w:t>.</w:t>
+        <w:t xml:space="preserve"> l’aide de l’IDE Visual Studio 2022. La gestion du projet est faite avec IceScrum, et la gestion des fichiers avec GitHub.</w:t>
+      </w:r>
+      <w:r>
+        <w:t xml:space="preserve"> Ce projet permet a l’apprenti de d’apprendre ou de se perfectionner dans la programmation orienter objet, et d’appliquer la gestion de projet « agile » via IceScrum.</w:t>
       </w:r>
     </w:p>
     <w:p/>
@@ -2505,21 +2479,11 @@
       <w:r>
         <w:t xml:space="preserve"> </w:t>
       </w:r>
-      <w:proofErr w:type="spellStart"/>
       <w:r>
         <w:t>windows</w:t>
       </w:r>
-      <w:proofErr w:type="spellEnd"/>
-      <w:r>
-        <w:t xml:space="preserve"> </w:t>
-      </w:r>
-      <w:proofErr w:type="spellStart"/>
-      <w:r>
-        <w:t>forms</w:t>
-      </w:r>
-      <w:proofErr w:type="spellEnd"/>
-      <w:r>
-        <w:t xml:space="preserve"> </w:t>
+      <w:r>
+        <w:t xml:space="preserve"> forms </w:t>
       </w:r>
       <w:r>
         <w:t>qui sera composé des caractéristiques suivantes :</w:t>
@@ -2699,43 +2663,7 @@
           <w:sz w:val="22"/>
           <w:szCs w:val="22"/>
         </w:rPr>
-        <w:t>Le numéro du niveau (</w:t>
-      </w:r>
-      <w:proofErr w:type="spellStart"/>
-      <w:r>
-        <w:rPr>
-          <w:rFonts w:ascii="Century Gothic" w:hAnsi="Century Gothic"/>
-          <w:sz w:val="22"/>
-          <w:szCs w:val="22"/>
-        </w:rPr>
-        <w:t>Level</w:t>
-      </w:r>
-      <w:proofErr w:type="spellEnd"/>
-      <w:r>
-        <w:rPr>
-          <w:rFonts w:ascii="Century Gothic" w:hAnsi="Century Gothic"/>
-          <w:sz w:val="22"/>
-          <w:szCs w:val="22"/>
-        </w:rPr>
-        <w:t xml:space="preserve"> 1, </w:t>
-      </w:r>
-      <w:proofErr w:type="spellStart"/>
-      <w:r>
-        <w:rPr>
-          <w:rFonts w:ascii="Century Gothic" w:hAnsi="Century Gothic"/>
-          <w:sz w:val="22"/>
-          <w:szCs w:val="22"/>
-        </w:rPr>
-        <w:t>Level</w:t>
-      </w:r>
-      <w:proofErr w:type="spellEnd"/>
-      <w:r>
-        <w:rPr>
-          <w:rFonts w:ascii="Century Gothic" w:hAnsi="Century Gothic"/>
-          <w:sz w:val="22"/>
-          <w:szCs w:val="22"/>
-        </w:rPr>
-        <w:t xml:space="preserve"> 2, …)</w:t>
+        <w:t>Le numéro du niveau (Level 1, Level 2, …)</w:t>
       </w:r>
     </w:p>
     <w:p>
@@ -2823,25 +2751,7 @@
           <w:sz w:val="22"/>
           <w:szCs w:val="22"/>
         </w:rPr>
-        <w:t xml:space="preserve">Capacités de tir : direction, rafale, </w:t>
-      </w:r>
-      <w:proofErr w:type="spellStart"/>
-      <w:r>
-        <w:rPr>
-          <w:rFonts w:ascii="Century Gothic" w:hAnsi="Century Gothic"/>
-          <w:sz w:val="22"/>
-          <w:szCs w:val="22"/>
-        </w:rPr>
-        <w:t>cooldown</w:t>
-      </w:r>
-      <w:proofErr w:type="spellEnd"/>
-      <w:r>
-        <w:rPr>
-          <w:rFonts w:ascii="Century Gothic" w:hAnsi="Century Gothic"/>
-          <w:sz w:val="22"/>
-          <w:szCs w:val="22"/>
-        </w:rPr>
-        <w:t>, décompte munitions, recharge, …</w:t>
+        <w:t>Capacités de tir : direction, rafale, cooldown, décompte munitions, recharge, …</w:t>
       </w:r>
     </w:p>
     <w:p>
@@ -2863,18 +2773,8 @@
           <w:sz w:val="22"/>
           <w:szCs w:val="22"/>
         </w:rPr>
-        <w:t xml:space="preserve">Un </w:t>
-      </w:r>
-      <w:proofErr w:type="spellStart"/>
-      <w:r>
-        <w:rPr>
-          <w:rFonts w:ascii="Century Gothic" w:hAnsi="Century Gothic"/>
-          <w:sz w:val="22"/>
-          <w:szCs w:val="22"/>
-        </w:rPr>
-        <w:t>sprite</w:t>
-      </w:r>
-      <w:proofErr w:type="spellEnd"/>
+        <w:t>Un sprite</w:t>
+      </w:r>
     </w:p>
     <w:p>
       <w:pPr>
@@ -2984,18 +2884,8 @@
           <w:sz w:val="22"/>
           <w:szCs w:val="22"/>
         </w:rPr>
-        <w:t xml:space="preserve">Un </w:t>
-      </w:r>
-      <w:proofErr w:type="spellStart"/>
-      <w:r>
-        <w:rPr>
-          <w:rFonts w:ascii="Century Gothic" w:hAnsi="Century Gothic"/>
-          <w:sz w:val="22"/>
-          <w:szCs w:val="22"/>
-        </w:rPr>
-        <w:t>sprite</w:t>
-      </w:r>
-      <w:proofErr w:type="spellEnd"/>
+        <w:t>Un sprite</w:t>
+      </w:r>
     </w:p>
     <w:p>
       <w:pPr>
@@ -3060,18 +2950,8 @@
           <w:sz w:val="22"/>
           <w:szCs w:val="22"/>
         </w:rPr>
-        <w:t xml:space="preserve">Une position </w:t>
-      </w:r>
-      <w:proofErr w:type="gramStart"/>
-      <w:r>
-        <w:rPr>
-          <w:rFonts w:ascii="Century Gothic" w:hAnsi="Century Gothic"/>
-          <w:sz w:val="22"/>
-          <w:szCs w:val="22"/>
-        </w:rPr>
-        <w:t>X,Y</w:t>
-      </w:r>
-      <w:proofErr w:type="gramEnd"/>
+        <w:t>Une position X,Y</w:t>
+      </w:r>
     </w:p>
     <w:p>
       <w:pPr>
@@ -3092,18 +2972,8 @@
           <w:sz w:val="22"/>
           <w:szCs w:val="22"/>
         </w:rPr>
-        <w:t xml:space="preserve">Un </w:t>
-      </w:r>
-      <w:proofErr w:type="spellStart"/>
-      <w:r>
-        <w:rPr>
-          <w:rFonts w:ascii="Century Gothic" w:hAnsi="Century Gothic"/>
-          <w:sz w:val="22"/>
-          <w:szCs w:val="22"/>
-        </w:rPr>
-        <w:t>sprite</w:t>
-      </w:r>
-      <w:proofErr w:type="spellEnd"/>
+        <w:t>Un sprite</w:t>
+      </w:r>
     </w:p>
     <w:p>
       <w:pPr>
@@ -3273,62 +3143,26 @@
           <w:sz w:val="22"/>
           <w:szCs w:val="22"/>
         </w:rPr>
-        <w:t xml:space="preserve">Gestion des </w:t>
-      </w:r>
-      <w:proofErr w:type="spellStart"/>
-      <w:r>
+        <w:t>Gestion des highscores (en base de données)</w:t>
+      </w:r>
+    </w:p>
+    <w:p>
+      <w:pPr>
         <w:rPr>
           <w:rFonts w:ascii="Century Gothic" w:hAnsi="Century Gothic"/>
           <w:sz w:val="22"/>
           <w:szCs w:val="22"/>
         </w:rPr>
-        <w:t>highscores</w:t>
-      </w:r>
-      <w:proofErr w:type="spellEnd"/>
+      </w:pPr>
+    </w:p>
+    <w:p>
       <w:r>
         <w:rPr>
           <w:rFonts w:ascii="Century Gothic" w:hAnsi="Century Gothic"/>
           <w:sz w:val="22"/>
           <w:szCs w:val="22"/>
         </w:rPr>
-        <w:t xml:space="preserve"> (en base de données)</w:t>
-      </w:r>
-    </w:p>
-    <w:p>
-      <w:pPr>
-        <w:rPr>
-          <w:rFonts w:ascii="Century Gothic" w:hAnsi="Century Gothic"/>
-          <w:sz w:val="22"/>
-          <w:szCs w:val="22"/>
-        </w:rPr>
-      </w:pPr>
-    </w:p>
-    <w:p>
-      <w:r>
-        <w:rPr>
-          <w:rFonts w:ascii="Century Gothic" w:hAnsi="Century Gothic"/>
-          <w:sz w:val="22"/>
-          <w:szCs w:val="22"/>
-        </w:rPr>
-        <w:t xml:space="preserve">Il est important de </w:t>
-      </w:r>
-      <w:proofErr w:type="gramStart"/>
-      <w:r>
-        <w:rPr>
-          <w:rFonts w:ascii="Century Gothic" w:hAnsi="Century Gothic"/>
-          <w:sz w:val="22"/>
-          <w:szCs w:val="22"/>
-        </w:rPr>
-        <w:t>noté</w:t>
-      </w:r>
-      <w:proofErr w:type="gramEnd"/>
-      <w:r>
-        <w:rPr>
-          <w:rFonts w:ascii="Century Gothic" w:hAnsi="Century Gothic"/>
-          <w:sz w:val="22"/>
-          <w:szCs w:val="22"/>
-        </w:rPr>
-        <w:t xml:space="preserve"> que certain de ces objectifs ont été écarté du projet ou modifié, du a l’absence de base de données.</w:t>
+        <w:t>Il est important de noté que certain de ces objectifs ont été écarté du projet ou modifié, du a l’absence de base de données.</w:t>
       </w:r>
     </w:p>
     <w:p>
@@ -3454,15 +3288,7 @@
     <w:p/>
     <w:p>
       <w:r>
-        <w:t xml:space="preserve">Pour la gestion de ce projet nous avons utilisé </w:t>
-      </w:r>
-      <w:proofErr w:type="spellStart"/>
-      <w:r>
-        <w:t>IceScrum</w:t>
-      </w:r>
-      <w:proofErr w:type="spellEnd"/>
-      <w:r>
-        <w:t xml:space="preserve">, un outil qui permet de planifier et de gérer des projets de façon agile. Nous avons </w:t>
+        <w:t xml:space="preserve">Pour la gestion de ce projet nous avons utilisé IceScrum, un outil qui permet de planifier et de gérer des projets de façon agile. Nous avons </w:t>
       </w:r>
       <w:r>
         <w:t xml:space="preserve">fait ce projet en utilisant un seul sprint sur </w:t>
@@ -3560,15 +3386,7 @@
         </w:numPr>
       </w:pPr>
       <w:r>
-        <w:t xml:space="preserve">Le joueur a deux types d’attaque, un tir normal qui fera de légers dégâts aux ennemis, et un tir faisant des dégâts de zone, infligeant de lourds dégâts aux ennemis sur une grande zone. L’attaque de zone possède un </w:t>
-      </w:r>
-      <w:proofErr w:type="spellStart"/>
-      <w:r>
-        <w:t>cooldown</w:t>
-      </w:r>
-      <w:proofErr w:type="spellEnd"/>
-      <w:r>
-        <w:t xml:space="preserve"> de 10 secondes entre chaque nouvelle attaque.</w:t>
+        <w:t>Le joueur a deux types d’attaque, un tir normal qui fera de légers dégâts aux ennemis, et un tir faisant des dégâts de zone, infligeant de lourds dégâts aux ennemis sur une grande zone. L’attaque de zone possède un cooldown de 10 secondes entre chaque nouvelle attaque.</w:t>
       </w:r>
     </w:p>
     <w:p>
@@ -3649,15 +3467,7 @@
         <w:t xml:space="preserve"> projectiles</w:t>
       </w:r>
       <w:r>
-        <w:t xml:space="preserve"> ennemis augmentent, pour rendre </w:t>
-      </w:r>
-      <w:proofErr w:type="gramStart"/>
-      <w:r>
-        <w:t>les niveaux de plus en plus difficile</w:t>
-      </w:r>
-      <w:proofErr w:type="gramEnd"/>
-      <w:r>
-        <w:t>.</w:t>
+        <w:t xml:space="preserve"> ennemis augmentent, pour rendre les niveaux de plus en plus difficile.</w:t>
       </w:r>
     </w:p>
     <w:p>
@@ -3888,6 +3698,62 @@
       <w:bookmarkEnd w:id="4"/>
     </w:p>
     <w:p/>
+    <w:p>
+      <w:r>
+        <w:rPr>
+          <w:noProof/>
+        </w:rPr>
+        <w:lastRenderedPageBreak/>
+        <w:drawing>
+          <wp:inline distT="0" distB="0" distL="0" distR="0" wp14:anchorId="2E504404" wp14:editId="5A295E8C">
+            <wp:extent cx="4622954" cy="8673153"/>
+            <wp:effectExtent l="0" t="0" r="6350" b="0"/>
+            <wp:docPr id="2" name="Image 2"/>
+            <wp:cNvGraphicFramePr>
+              <a:graphicFrameLocks xmlns:a="http://schemas.openxmlformats.org/drawingml/2006/main" noChangeAspect="1"/>
+            </wp:cNvGraphicFramePr>
+            <a:graphic xmlns:a="http://schemas.openxmlformats.org/drawingml/2006/main">
+              <a:graphicData uri="http://schemas.openxmlformats.org/drawingml/2006/picture">
+                <pic:pic xmlns:pic="http://schemas.openxmlformats.org/drawingml/2006/picture">
+                  <pic:nvPicPr>
+                    <pic:cNvPr id="0" name="Picture 1"/>
+                    <pic:cNvPicPr>
+                      <a:picLocks noChangeAspect="1" noChangeArrowheads="1"/>
+                    </pic:cNvPicPr>
+                  </pic:nvPicPr>
+                  <pic:blipFill>
+                    <a:blip r:embed="rId10">
+                      <a:extLst>
+                        <a:ext uri="{28A0092B-C50C-407E-A947-70E740481C1C}">
+                          <a14:useLocalDpi xmlns:a14="http://schemas.microsoft.com/office/drawing/2010/main" val="0"/>
+                        </a:ext>
+                      </a:extLst>
+                    </a:blip>
+                    <a:srcRect/>
+                    <a:stretch>
+                      <a:fillRect/>
+                    </a:stretch>
+                  </pic:blipFill>
+                  <pic:spPr bwMode="auto">
+                    <a:xfrm>
+                      <a:off x="0" y="0"/>
+                      <a:ext cx="4625701" cy="8678307"/>
+                    </a:xfrm>
+                    <a:prstGeom prst="rect">
+                      <a:avLst/>
+                    </a:prstGeom>
+                    <a:noFill/>
+                    <a:ln>
+                      <a:noFill/>
+                    </a:ln>
+                  </pic:spPr>
+                </pic:pic>
+              </a:graphicData>
+            </a:graphic>
+          </wp:inline>
+        </w:drawing>
+      </w:r>
+    </w:p>
     <w:p>
       <w:pPr>
         <w:pStyle w:val="Retraitnormal1"/>
@@ -3939,8 +3805,9 @@
         <w:pStyle w:val="Retraitnormal1"/>
         <w:numPr>
           <w:ilvl w:val="0"/>
-          <w:numId w:val="15"/>
+          <w:numId w:val="0"/>
         </w:numPr>
+        <w:ind w:left="360"/>
         <w:rPr>
           <w:rFonts w:ascii="Arial" w:hAnsi="Arial"/>
           <w:i/>
@@ -3951,37 +3818,6 @@
           <w:lang w:eastAsia="fr-FR"/>
         </w:rPr>
       </w:pPr>
-      <w:r>
-        <w:rPr>
-          <w:rFonts w:ascii="Arial" w:hAnsi="Arial"/>
-          <w:i/>
-          <w:iCs/>
-          <w:color w:val="FF0000"/>
-          <w:sz w:val="24"/>
-          <w:szCs w:val="14"/>
-          <w:lang w:eastAsia="fr-FR"/>
-        </w:rPr>
-        <w:t>Diagramme(s) d’état</w:t>
-      </w:r>
-    </w:p>
-    <w:p>
-      <w:pPr>
-        <w:pStyle w:val="Retraitnormal1"/>
-        <w:numPr>
-          <w:ilvl w:val="0"/>
-          <w:numId w:val="0"/>
-        </w:numPr>
-        <w:ind w:left="360"/>
-        <w:rPr>
-          <w:rFonts w:ascii="Arial" w:hAnsi="Arial"/>
-          <w:i/>
-          <w:iCs/>
-          <w:color w:val="FF0000"/>
-          <w:sz w:val="24"/>
-          <w:szCs w:val="14"/>
-          <w:lang w:eastAsia="fr-FR"/>
-        </w:rPr>
-      </w:pPr>
     </w:p>
     <w:p>
       <w:pPr>
@@ -3998,7 +3834,6 @@
           <w:i w:val="0"/>
           <w:iCs/>
         </w:rPr>
-        <w:lastRenderedPageBreak/>
         <w:t>Analyse fonctionnelle</w:t>
       </w:r>
     </w:p>
@@ -4013,15 +3848,7 @@
     </w:p>
     <w:p>
       <w:r>
-        <w:t>(</w:t>
-      </w:r>
-      <w:proofErr w:type="gramStart"/>
-      <w:r>
-        <w:t>Auteur:</w:t>
-      </w:r>
-      <w:proofErr w:type="gramEnd"/>
-      <w:r>
-        <w:t xml:space="preserve"> Nicola Golaz)</w:t>
+        <w:t>(Auteur: Nicola Golaz)</w:t>
       </w:r>
     </w:p>
     <w:tbl>
@@ -4066,15 +3893,7 @@
               <w:jc w:val="center"/>
             </w:pPr>
             <w:r>
-              <w:t xml:space="preserve">Tests </w:t>
-            </w:r>
-            <w:proofErr w:type="gramStart"/>
-            <w:r>
-              <w:t>d'acceptance:</w:t>
-            </w:r>
-            <w:proofErr w:type="gramEnd"/>
-            <w:r>
-              <w:t xml:space="preserve"> </w:t>
+              <w:t xml:space="preserve">Tests d'acceptance: </w:t>
             </w:r>
           </w:p>
           <w:tbl>
@@ -4096,11 +3915,9 @@
                   <w:tcW w:w="0" w:type="auto"/>
                 </w:tcPr>
                 <w:p>
-                  <w:proofErr w:type="gramStart"/>
                   <w:r>
                     <w:t>direction</w:t>
                   </w:r>
-                  <w:proofErr w:type="gramEnd"/>
                 </w:p>
               </w:tc>
               <w:tc>
@@ -4109,31 +3926,7 @@
                 </w:tcPr>
                 <w:p>
                   <w:r>
-                    <w:t>Quand je presse sur les touches de direction (</w:t>
-                  </w:r>
-                  <w:proofErr w:type="spellStart"/>
-                  <w:r>
-                    <w:t>wasd</w:t>
-                  </w:r>
-                  <w:proofErr w:type="spellEnd"/>
-                  <w:r>
-                    <w:t>/</w:t>
-                  </w:r>
-                  <w:proofErr w:type="spellStart"/>
-                  <w:r>
-                    <w:t>fléche</w:t>
-                  </w:r>
-                  <w:proofErr w:type="spellEnd"/>
-                  <w:r>
-                    <w:t xml:space="preserve"> directionnel), L'avatar se déplace en haut, en bas et de droite </w:t>
-                  </w:r>
-                  <w:proofErr w:type="spellStart"/>
-                  <w:r>
-                    <w:t>a</w:t>
-                  </w:r>
-                  <w:proofErr w:type="spellEnd"/>
-                  <w:r>
-                    <w:t xml:space="preserve"> gauche en fonction de la touche pressée.</w:t>
+                    <w:t>Quand je presse sur les touches de direction (wasd/fléche directionnel), L'avatar se déplace en haut, en bas et de droite a gauche en fonction de la touche pressée.</w:t>
                   </w:r>
                 </w:p>
               </w:tc>
@@ -4144,13 +3937,8 @@
                   <w:tcW w:w="0" w:type="auto"/>
                 </w:tcPr>
                 <w:p>
-                  <w:proofErr w:type="gramStart"/>
                   <w:r>
-                    <w:t>zone</w:t>
-                  </w:r>
-                  <w:proofErr w:type="gramEnd"/>
-                  <w:r>
-                    <w:t xml:space="preserve"> de mouvement</w:t>
+                    <w:t>zone de mouvement</w:t>
                   </w:r>
                 </w:p>
               </w:tc>
@@ -4160,15 +3948,7 @@
                 </w:tcPr>
                 <w:p>
                   <w:r>
-                    <w:t xml:space="preserve">Quand je me déplace avec mon avatar, Une zone de mouvement est </w:t>
-                  </w:r>
-                  <w:proofErr w:type="gramStart"/>
-                  <w:r>
-                    <w:t>délimiter</w:t>
-                  </w:r>
-                  <w:proofErr w:type="gramEnd"/>
-                  <w:r>
-                    <w:t xml:space="preserve"> par la zone verte (image ci joint).</w:t>
+                    <w:t>Quand je me déplace avec mon avatar, Une zone de mouvement est délimiter par la zone verte (image ci joint).</w:t>
                   </w:r>
                 </w:p>
               </w:tc>
@@ -4189,15 +3969,7 @@
     </w:p>
     <w:p>
       <w:r>
-        <w:t>(</w:t>
-      </w:r>
-      <w:proofErr w:type="gramStart"/>
-      <w:r>
-        <w:t>Auteur:</w:t>
-      </w:r>
-      <w:proofErr w:type="gramEnd"/>
-      <w:r>
-        <w:t xml:space="preserve"> Nicola Golaz)</w:t>
+        <w:t>(Auteur: Nicola Golaz)</w:t>
       </w:r>
     </w:p>
     <w:tbl>
@@ -4242,15 +4014,7 @@
               <w:jc w:val="center"/>
             </w:pPr>
             <w:r>
-              <w:t xml:space="preserve">Tests </w:t>
-            </w:r>
-            <w:proofErr w:type="gramStart"/>
-            <w:r>
-              <w:t>d'acceptance:</w:t>
-            </w:r>
-            <w:proofErr w:type="gramEnd"/>
-            <w:r>
-              <w:t xml:space="preserve"> </w:t>
+              <w:t xml:space="preserve">Tests d'acceptance: </w:t>
             </w:r>
           </w:p>
           <w:tbl>
@@ -4283,15 +4047,7 @@
                 </w:tcPr>
                 <w:p>
                   <w:r>
-                    <w:t xml:space="preserve">Quand j'appuie sur le click gauche de ma </w:t>
-                  </w:r>
-                  <w:proofErr w:type="gramStart"/>
-                  <w:r>
-                    <w:t>souris,  J'effectue</w:t>
-                  </w:r>
-                  <w:proofErr w:type="gramEnd"/>
-                  <w:r>
-                    <w:t xml:space="preserve"> une attaque normal qui inflige 1 de dégât.</w:t>
+                    <w:t>Quand j'appuie sur le click gauche de ma souris,  J'effectue une attaque normal qui inflige 1 de dégât.</w:t>
                   </w:r>
                 </w:p>
               </w:tc>
@@ -4313,23 +4069,7 @@
                 </w:tcPr>
                 <w:p>
                   <w:r>
-                    <w:t xml:space="preserve">Quand j'appuie sur le </w:t>
-                  </w:r>
-                  <w:proofErr w:type="spellStart"/>
-                  <w:r>
-                    <w:t>click</w:t>
-                  </w:r>
-                  <w:proofErr w:type="spellEnd"/>
-                  <w:r>
-                    <w:t xml:space="preserve"> droit de ma souris, J'effectue une attaque qui s'étend sur </w:t>
-                  </w:r>
-                  <w:proofErr w:type="gramStart"/>
-                  <w:r>
-                    <w:t>une zone défini</w:t>
-                  </w:r>
-                  <w:proofErr w:type="gramEnd"/>
-                  <w:r>
-                    <w:t xml:space="preserve"> et qui inflige de gros dégât.</w:t>
+                    <w:t>Quand j'appuie sur le click droit de ma souris, J'effectue une attaque qui s'étend sur une zone défini et qui inflige de gros dégât.</w:t>
                   </w:r>
                 </w:p>
               </w:tc>
@@ -4351,23 +4091,7 @@
                 </w:tcPr>
                 <w:p>
                   <w:r>
-                    <w:t xml:space="preserve">Après avoir utilisé l'attaque de zone, J'ai un </w:t>
-                  </w:r>
-                  <w:proofErr w:type="spellStart"/>
-                  <w:r>
-                    <w:t>cooldown</w:t>
-                  </w:r>
-                  <w:proofErr w:type="spellEnd"/>
-                  <w:r>
-                    <w:t xml:space="preserve"> de 10 </w:t>
-                  </w:r>
-                  <w:proofErr w:type="gramStart"/>
-                  <w:r>
-                    <w:t>seconde</w:t>
-                  </w:r>
-                  <w:proofErr w:type="gramEnd"/>
-                  <w:r>
-                    <w:t>.</w:t>
+                    <w:t>Après avoir utilisé l'attaque de zone, J'ai un cooldown de 10 seconde.</w:t>
                   </w:r>
                 </w:p>
               </w:tc>
@@ -4388,15 +4112,7 @@
     </w:p>
     <w:p>
       <w:r>
-        <w:t>(</w:t>
-      </w:r>
-      <w:proofErr w:type="gramStart"/>
-      <w:r>
-        <w:t>Auteur:</w:t>
-      </w:r>
-      <w:proofErr w:type="gramEnd"/>
-      <w:r>
-        <w:t xml:space="preserve"> Nicola Golaz)</w:t>
+        <w:t>(Auteur: Nicola Golaz)</w:t>
       </w:r>
     </w:p>
     <w:tbl>
@@ -4426,23 +4142,7 @@
           </w:tcPr>
           <w:p>
             <w:r>
-              <w:t xml:space="preserve">En tant que joueur, Je veux que les ennemi aie un </w:t>
-            </w:r>
-            <w:proofErr w:type="spellStart"/>
-            <w:r>
-              <w:t>différent</w:t>
-            </w:r>
-            <w:proofErr w:type="spellEnd"/>
-            <w:r>
-              <w:t xml:space="preserve"> nombre de point de </w:t>
-            </w:r>
-            <w:proofErr w:type="gramStart"/>
-            <w:r>
-              <w:t>vie  selon</w:t>
-            </w:r>
-            <w:proofErr w:type="gramEnd"/>
-            <w:r>
-              <w:t xml:space="preserve"> la difficulté du niveau,  pour que le jeu soit de plus en plus difficile en fonction des niveau.</w:t>
+              <w:t>En tant que joueur, Je veux que les ennemi aie un différent nombre de point de vie  selon la difficulté du niveau,  pour que le jeu soit de plus en plus difficile en fonction des niveau.</w:t>
             </w:r>
           </w:p>
         </w:tc>
@@ -4457,15 +4157,7 @@
               <w:jc w:val="center"/>
             </w:pPr>
             <w:r>
-              <w:t xml:space="preserve">Tests </w:t>
-            </w:r>
-            <w:proofErr w:type="gramStart"/>
-            <w:r>
-              <w:t>d'acceptance:</w:t>
-            </w:r>
-            <w:proofErr w:type="gramEnd"/>
-            <w:r>
-              <w:t xml:space="preserve"> </w:t>
+              <w:t xml:space="preserve">Tests d'acceptance: </w:t>
             </w:r>
           </w:p>
           <w:tbl>
@@ -4498,15 +4190,7 @@
                 </w:tcPr>
                 <w:p>
                   <w:r>
-                    <w:t xml:space="preserve">Quand je suis dans le jeu, Je remarque que </w:t>
-                  </w:r>
-                  <w:proofErr w:type="gramStart"/>
-                  <w:r>
-                    <w:t>les ennemie</w:t>
-                  </w:r>
-                  <w:proofErr w:type="gramEnd"/>
-                  <w:r>
-                    <w:t xml:space="preserve"> de niveau 1 on 1 point de vie.</w:t>
+                    <w:t>Quand je suis dans le jeu, Je remarque que les ennemie de niveau 1 on 1 point de vie.</w:t>
                   </w:r>
                 </w:p>
               </w:tc>
@@ -4528,15 +4212,7 @@
                 </w:tcPr>
                 <w:p>
                   <w:r>
-                    <w:t xml:space="preserve">Quand je suis dans le jeu, Je remarque que </w:t>
-                  </w:r>
-                  <w:proofErr w:type="gramStart"/>
-                  <w:r>
-                    <w:t>les ennemie</w:t>
-                  </w:r>
-                  <w:proofErr w:type="gramEnd"/>
-                  <w:r>
-                    <w:t xml:space="preserve"> de niveau 2 on 3 point de vie.</w:t>
+                    <w:t>Quand je suis dans le jeu, Je remarque que les ennemie de niveau 2 on 3 point de vie.</w:t>
                   </w:r>
                 </w:p>
               </w:tc>
@@ -4558,15 +4234,7 @@
                 </w:tcPr>
                 <w:p>
                   <w:r>
-                    <w:t xml:space="preserve">Quand je suis dans le jeu, Je remarque que </w:t>
-                  </w:r>
-                  <w:proofErr w:type="gramStart"/>
-                  <w:r>
-                    <w:t>les ennemie</w:t>
-                  </w:r>
-                  <w:proofErr w:type="gramEnd"/>
-                  <w:r>
-                    <w:t xml:space="preserve"> de niveau 3 on 5 point de vie.</w:t>
+                    <w:t>Quand je suis dans le jeu, Je remarque que les ennemie de niveau 3 on 5 point de vie.</w:t>
                   </w:r>
                 </w:p>
               </w:tc>
@@ -4587,15 +4255,7 @@
     </w:p>
     <w:p>
       <w:r>
-        <w:t>(</w:t>
-      </w:r>
-      <w:proofErr w:type="gramStart"/>
-      <w:r>
-        <w:t>Auteur:</w:t>
-      </w:r>
-      <w:proofErr w:type="gramEnd"/>
-      <w:r>
-        <w:t xml:space="preserve"> Nicola Golaz)</w:t>
+        <w:t>(Auteur: Nicola Golaz)</w:t>
       </w:r>
     </w:p>
     <w:tbl>
@@ -4625,20 +4285,7 @@
           </w:tcPr>
           <w:p>
             <w:r>
-              <w:t xml:space="preserve">En tant que joueur, Je veux que des obstacle se trouve sur la </w:t>
-            </w:r>
-            <w:proofErr w:type="spellStart"/>
-            <w:proofErr w:type="gramStart"/>
-            <w:r>
-              <w:t>map</w:t>
-            </w:r>
-            <w:proofErr w:type="spellEnd"/>
-            <w:r>
-              <w:t>,  afin</w:t>
-            </w:r>
-            <w:proofErr w:type="gramEnd"/>
-            <w:r>
-              <w:t xml:space="preserve"> de pouvoir se protéger des ennemie.</w:t>
+              <w:t>En tant que joueur, Je veux que des obstacle se trouve sur la map,  afin de pouvoir se protéger des ennemie.</w:t>
             </w:r>
           </w:p>
         </w:tc>
@@ -4653,15 +4300,7 @@
               <w:jc w:val="center"/>
             </w:pPr>
             <w:r>
-              <w:t xml:space="preserve">Tests </w:t>
-            </w:r>
-            <w:proofErr w:type="gramStart"/>
-            <w:r>
-              <w:t>d'acceptance:</w:t>
-            </w:r>
-            <w:proofErr w:type="gramEnd"/>
-            <w:r>
-              <w:t xml:space="preserve"> </w:t>
+              <w:t xml:space="preserve">Tests d'acceptance: </w:t>
             </w:r>
           </w:p>
           <w:tbl>
@@ -4683,11 +4322,10 @@
                   <w:tcW w:w="0" w:type="auto"/>
                 </w:tcPr>
                 <w:p>
-                  <w:proofErr w:type="gramStart"/>
                   <w:r>
+                    <w:lastRenderedPageBreak/>
                     <w:t>collision</w:t>
                   </w:r>
-                  <w:proofErr w:type="gramEnd"/>
                 </w:p>
               </w:tc>
               <w:tc>
@@ -4696,15 +4334,7 @@
                 </w:tcPr>
                 <w:p>
                   <w:r>
-                    <w:t xml:space="preserve">Quand les obstacles reçoivent </w:t>
-                  </w:r>
-                  <w:proofErr w:type="gramStart"/>
-                  <w:r>
-                    <w:t>des tir</w:t>
-                  </w:r>
-                  <w:proofErr w:type="gramEnd"/>
-                  <w:r>
-                    <w:t xml:space="preserve"> du joueur ou des ennemie, Ils les bloquent.</w:t>
+                    <w:t>Quand les obstacles reçoivent des tir du joueur ou des ennemie, Ils les bloquent.</w:t>
                   </w:r>
                 </w:p>
               </w:tc>
@@ -4715,11 +4345,9 @@
                   <w:tcW w:w="0" w:type="auto"/>
                 </w:tcPr>
                 <w:p>
-                  <w:proofErr w:type="gramStart"/>
                   <w:r>
                     <w:t>position</w:t>
                   </w:r>
-                  <w:proofErr w:type="gramEnd"/>
                 </w:p>
               </w:tc>
               <w:tc>
@@ -4764,7 +4392,6 @@
           <w:i w:val="0"/>
           <w:iCs/>
         </w:rPr>
-        <w:lastRenderedPageBreak/>
         <w:t>UX</w:t>
       </w:r>
     </w:p>
@@ -4794,41 +4421,17 @@
     </w:p>
     <w:p>
       <w:r>
-        <w:t xml:space="preserve">Création des </w:t>
-      </w:r>
-      <w:proofErr w:type="spellStart"/>
-      <w:r>
-        <w:t>personnas</w:t>
-      </w:r>
-      <w:proofErr w:type="spellEnd"/>
-      <w:r>
-        <w:t> :</w:t>
-      </w:r>
-    </w:p>
-    <w:p>
-      <w:r>
-        <w:t xml:space="preserve">Après avoir effectué une recherche sur internet, j’ai constaté que la tranche d’âge qui passe le plus de temps sur les jeux vidéo est celle entre 10 et 14 ans. </w:t>
-      </w:r>
-      <w:proofErr w:type="gramStart"/>
-      <w:r>
-        <w:t>Le premier persona</w:t>
-      </w:r>
-      <w:proofErr w:type="gramEnd"/>
-      <w:r>
-        <w:t xml:space="preserve"> que je vais crées aura donc 13 ans.</w:t>
-      </w:r>
-    </w:p>
-    <w:p>
-      <w:r>
-        <w:t xml:space="preserve">Pour </w:t>
-      </w:r>
-      <w:proofErr w:type="gramStart"/>
-      <w:r>
-        <w:t>mon deuxième persona</w:t>
-      </w:r>
-      <w:proofErr w:type="gramEnd"/>
-      <w:r>
-        <w:t>, j’ai choisi une femme de 27 ans pour couvrir une large tranche d’âge.</w:t>
+        <w:t>Création des personnas :</w:t>
+      </w:r>
+    </w:p>
+    <w:p>
+      <w:r>
+        <w:t>Après avoir effectué une recherche sur internet, j’ai constaté que la tranche d’âge qui passe le plus de temps sur les jeux vidéo est celle entre 10 et 14 ans. Le premier persona que je vais crées aura donc 13 ans.</w:t>
+      </w:r>
+    </w:p>
+    <w:p>
+      <w:r>
+        <w:t>Pour mon deuxième persona, j’ai choisi une femme de 27 ans pour couvrir une large tranche d’âge.</w:t>
       </w:r>
     </w:p>
     <w:p>
@@ -4852,7 +4455,7 @@
                     <pic:cNvPicPr/>
                   </pic:nvPicPr>
                   <pic:blipFill>
-                    <a:blip r:embed="rId10"/>
+                    <a:blip r:embed="rId11"/>
                     <a:stretch>
                       <a:fillRect/>
                     </a:stretch>
@@ -4874,21 +4477,13 @@
       </w:r>
     </w:p>
     <w:p>
-      <w:hyperlink r:id="rId11" w:history="1">
+      <w:hyperlink r:id="rId12" w:history="1">
         <w:r>
           <w:rPr>
             <w:rStyle w:val="Lienhypertexte"/>
           </w:rPr>
-          <w:t xml:space="preserve">Part de Français jouant aux jeux vidéo par âge 2023 | </w:t>
-        </w:r>
-        <w:proofErr w:type="spellStart"/>
-        <w:r>
-          <w:rPr>
-            <w:rStyle w:val="Lienhypertexte"/>
-          </w:rPr>
-          <w:t>Statista</w:t>
-        </w:r>
-        <w:proofErr w:type="spellEnd"/>
+          <w:t>Part de Français jouant aux jeux vidéo par âge 2023 | Statista</w:t>
+        </w:r>
       </w:hyperlink>
     </w:p>
     <w:p/>
@@ -4979,7 +4574,7 @@
                     <pic:cNvPicPr/>
                   </pic:nvPicPr>
                   <pic:blipFill>
-                    <a:blip r:embed="rId12"/>
+                    <a:blip r:embed="rId13"/>
                     <a:stretch>
                       <a:fillRect/>
                     </a:stretch>
@@ -5016,15 +4611,7 @@
         <w:t>ces couleurs</w:t>
       </w:r>
       <w:r>
-        <w:t xml:space="preserve"> car représente bien le thème du jeu (L’océan), et quelle créer un bon contraste ce qui permet </w:t>
-      </w:r>
-      <w:proofErr w:type="gramStart"/>
-      <w:r>
-        <w:t>une meilleurs visibilité</w:t>
-      </w:r>
-      <w:proofErr w:type="gramEnd"/>
-      <w:r>
-        <w:t xml:space="preserve"> des éléments.</w:t>
+        <w:t xml:space="preserve"> car représente bien le thème du jeu (L’océan), et quelle créer un bon contraste ce qui permet une meilleurs visibilité des éléments.</w:t>
       </w:r>
     </w:p>
     <w:p/>
@@ -5093,7 +4680,7 @@
                     <pic:cNvPicPr/>
                   </pic:nvPicPr>
                   <pic:blipFill>
-                    <a:blip r:embed="rId13"/>
+                    <a:blip r:embed="rId14"/>
                     <a:stretch>
                       <a:fillRect/>
                     </a:stretch>
@@ -5174,14 +4761,12 @@
         </w:rPr>
         <w:t xml:space="preserve"> et </w:t>
       </w:r>
-      <w:proofErr w:type="gramStart"/>
       <w:r>
         <w:rPr>
           <w:szCs w:val="24"/>
         </w:rPr>
-        <w:t>les élément</w:t>
-      </w:r>
-      <w:proofErr w:type="gramEnd"/>
+        <w:t>les éléments</w:t>
+      </w:r>
       <w:r>
         <w:rPr>
           <w:szCs w:val="24"/>
@@ -5199,6 +4784,19 @@
           <w:szCs w:val="24"/>
         </w:rPr>
         <w:t xml:space="preserve"> lié au rendu graphique.</w:t>
+      </w:r>
+    </w:p>
+    <w:p>
+      <w:pPr>
+        <w:rPr>
+          <w:szCs w:val="24"/>
+        </w:rPr>
+      </w:pPr>
+      <w:r>
+        <w:rPr>
+          <w:szCs w:val="24"/>
+        </w:rPr>
+        <w:t>Les High-Score et la sélection des niveaux se fait sur la même page, ce qui permet de charger une page en moins.</w:t>
       </w:r>
     </w:p>
     <w:p>
@@ -5326,15 +4924,7 @@
     <w:p/>
     <w:p>
       <w:r>
-        <w:t>Définition de tous les écrans (</w:t>
-      </w:r>
-      <w:proofErr w:type="spellStart"/>
-      <w:r>
-        <w:t>WireFrame</w:t>
-      </w:r>
-      <w:proofErr w:type="spellEnd"/>
-      <w:r>
-        <w:t xml:space="preserve">) : </w:t>
+        <w:t xml:space="preserve">Définition de tous les écrans (WireFrame) : </w:t>
       </w:r>
     </w:p>
     <w:p>
@@ -5370,6 +4960,7 @@
         </w:numPr>
       </w:pPr>
       <w:r>
+        <w:lastRenderedPageBreak/>
         <w:t>Ecran de jeu (dans un niveau)</w:t>
       </w:r>
     </w:p>
@@ -5388,15 +4979,7 @@
     <w:p/>
     <w:p>
       <w:r>
-        <w:t>High-</w:t>
-      </w:r>
-      <w:proofErr w:type="spellStart"/>
-      <w:r>
-        <w:t>fidelity</w:t>
-      </w:r>
-      <w:proofErr w:type="spellEnd"/>
-      <w:r>
-        <w:t xml:space="preserve"> : </w:t>
+        <w:t xml:space="preserve">High-fidelity : </w:t>
       </w:r>
     </w:p>
     <w:p>
@@ -5420,23 +5003,7 @@
     <w:p/>
     <w:p>
       <w:r>
-        <w:t>J’ai gardé la police de base (Inter) pour faire mon high-</w:t>
-      </w:r>
-      <w:proofErr w:type="spellStart"/>
-      <w:r>
-        <w:t>fidelity</w:t>
-      </w:r>
-      <w:proofErr w:type="spellEnd"/>
-      <w:r>
-        <w:t>, car c’est une police sans-</w:t>
-      </w:r>
-      <w:proofErr w:type="spellStart"/>
-      <w:r>
-        <w:t>serifs</w:t>
-      </w:r>
-      <w:proofErr w:type="spellEnd"/>
-      <w:r>
-        <w:t xml:space="preserve"> ce qui la rend facile à lire. Cela conviendra aux joueurs les plus âgés, mais aussi au plus jeune.</w:t>
+        <w:t>J’ai gardé la police de base (Inter) pour faire mon high-fidelity, car c’est une police sans-serifs ce qui la rend facile à lire. Cela conviendra aux joueurs les plus âgés, mais aussi au plus jeune.</w:t>
       </w:r>
       <w:r>
         <w:t xml:space="preserve"> </w:t>
@@ -5565,20 +5132,8 @@
           <w:iCs/>
           <w:color w:val="FF0000"/>
         </w:rPr>
-        <w:t xml:space="preserve">Décrire l’environnement dans lequel se fait la sprint </w:t>
-      </w:r>
-      <w:proofErr w:type="spellStart"/>
-      <w:r>
-        <w:rPr>
-          <w:b/>
-          <w:bCs/>
-          <w:i/>
-          <w:iCs/>
-          <w:color w:val="FF0000"/>
-        </w:rPr>
-        <w:t>review</w:t>
-      </w:r>
-      <w:proofErr w:type="spellEnd"/>
+        <w:t>Décrire l’environnement dans lequel se fait la sprint review</w:t>
+      </w:r>
     </w:p>
     <w:p>
       <w:pPr>
@@ -5649,7 +5204,6 @@
           <w:szCs w:val="14"/>
         </w:rPr>
       </w:pPr>
-      <w:proofErr w:type="gramStart"/>
       <w:r>
         <w:rPr>
           <w:i/>
@@ -5664,16 +5218,7 @@
           <w:iCs/>
           <w:szCs w:val="14"/>
         </w:rPr>
-        <w:t>ypes</w:t>
-      </w:r>
-      <w:proofErr w:type="gramEnd"/>
-      <w:r>
-        <w:rPr>
-          <w:i/>
-          <w:iCs/>
-          <w:szCs w:val="14"/>
-        </w:rPr>
-        <w:t xml:space="preserve"> de des tests et ordre dans lequel ils seront effectués.</w:t>
+        <w:t>ypes de des tests et ordre dans lequel ils seront effectués.</w:t>
       </w:r>
     </w:p>
     <w:p>
@@ -5693,7 +5238,6 @@
           <w:szCs w:val="14"/>
         </w:rPr>
       </w:pPr>
-      <w:proofErr w:type="gramStart"/>
       <w:r>
         <w:rPr>
           <w:i/>
@@ -5708,16 +5252,7 @@
           <w:iCs/>
           <w:szCs w:val="14"/>
         </w:rPr>
-        <w:t>es</w:t>
-      </w:r>
-      <w:proofErr w:type="gramEnd"/>
-      <w:r>
-        <w:rPr>
-          <w:i/>
-          <w:iCs/>
-          <w:szCs w:val="14"/>
-        </w:rPr>
-        <w:t xml:space="preserve"> moyens à mettre en œuvre</w:t>
+        <w:t>es moyens à mettre en œuvre</w:t>
       </w:r>
       <w:r>
         <w:rPr>
@@ -5745,7 +5280,6 @@
           <w:szCs w:val="14"/>
         </w:rPr>
       </w:pPr>
-      <w:proofErr w:type="gramStart"/>
       <w:r>
         <w:rPr>
           <w:i/>
@@ -5760,16 +5294,7 @@
           <w:iCs/>
           <w:szCs w:val="14"/>
         </w:rPr>
-        <w:t>ouverture</w:t>
-      </w:r>
-      <w:proofErr w:type="gramEnd"/>
-      <w:r>
-        <w:rPr>
-          <w:i/>
-          <w:iCs/>
-          <w:szCs w:val="14"/>
-        </w:rPr>
-        <w:t xml:space="preserve"> des tests (tests exhaustifs ou non, si non, pourquoi ?)</w:t>
+        <w:t>ouverture des tests (tests exhaustifs ou non, si non, pourquoi ?)</w:t>
       </w:r>
       <w:r>
         <w:rPr>
@@ -5797,7 +5322,6 @@
           <w:szCs w:val="14"/>
         </w:rPr>
       </w:pPr>
-      <w:proofErr w:type="gramStart"/>
       <w:r>
         <w:rPr>
           <w:i/>
@@ -5812,16 +5336,7 @@
           <w:iCs/>
           <w:szCs w:val="14"/>
         </w:rPr>
-        <w:t>onnées</w:t>
-      </w:r>
-      <w:proofErr w:type="gramEnd"/>
-      <w:r>
-        <w:rPr>
-          <w:i/>
-          <w:iCs/>
-          <w:szCs w:val="14"/>
-        </w:rPr>
-        <w:t xml:space="preserve"> de test à prévoir (données réelles ?)</w:t>
+        <w:t>onnées de test à prévoir (données réelles ?)</w:t>
       </w:r>
       <w:r>
         <w:rPr>
@@ -5868,23 +5383,13 @@
           <w:szCs w:val="14"/>
         </w:rPr>
       </w:pPr>
-      <w:proofErr w:type="gramStart"/>
       <w:r>
         <w:rPr>
           <w:i/>
           <w:iCs/>
           <w:szCs w:val="14"/>
         </w:rPr>
-        <w:t>les</w:t>
-      </w:r>
-      <w:proofErr w:type="gramEnd"/>
-      <w:r>
-        <w:rPr>
-          <w:i/>
-          <w:iCs/>
-          <w:szCs w:val="14"/>
-        </w:rPr>
-        <w:t xml:space="preserve"> testeurs extérieurs éventuels.</w:t>
+        <w:t>les testeurs extérieurs éventuels.</w:t>
       </w:r>
     </w:p>
     <w:p>
@@ -5914,34 +5419,13 @@
           <w:numId w:val="18"/>
         </w:numPr>
       </w:pPr>
-      <w:proofErr w:type="spellStart"/>
-      <w:r>
-        <w:t>Cooldown</w:t>
-      </w:r>
-      <w:proofErr w:type="spellEnd"/>
-      <w:r>
-        <w:t xml:space="preserve"> de l’attaque de zone : </w:t>
-      </w:r>
-    </w:p>
-    <w:p>
-      <w:r>
-        <w:t xml:space="preserve">                     Le </w:t>
-      </w:r>
-      <w:proofErr w:type="spellStart"/>
-      <w:r>
-        <w:t>cooldown</w:t>
-      </w:r>
-      <w:proofErr w:type="spellEnd"/>
-      <w:r>
-        <w:t xml:space="preserve"> utilise </w:t>
-      </w:r>
-      <w:proofErr w:type="spellStart"/>
-      <w:r>
-        <w:t>DateTime.Now</w:t>
-      </w:r>
-      <w:proofErr w:type="spellEnd"/>
-      <w:r>
-        <w:t xml:space="preserve"> pour déterminer si le</w:t>
+      <w:r>
+        <w:t xml:space="preserve">Cooldown de l’attaque de zone : </w:t>
+      </w:r>
+    </w:p>
+    <w:p>
+      <w:r>
+        <w:t xml:space="preserve">                     Le cooldown utilise DateTime.Now pour déterminer si le</w:t>
       </w:r>
     </w:p>
     <w:p>
@@ -5950,14 +5434,7 @@
       </w:r>
       <w:r>
         <w:tab/>
-      </w:r>
-      <w:proofErr w:type="gramStart"/>
-      <w:r>
-        <w:t>temps</w:t>
-      </w:r>
-      <w:proofErr w:type="gramEnd"/>
-      <w:r>
-        <w:t xml:space="preserve"> entre la dernière attaque et le temps présent est plus petit ou </w:t>
+        <w:t xml:space="preserve">temps entre la dernière attaque et le temps présent est plus petit ou </w:t>
       </w:r>
     </w:p>
     <w:p>
@@ -5966,14 +5443,7 @@
       </w:r>
       <w:r>
         <w:tab/>
-      </w:r>
-      <w:proofErr w:type="gramStart"/>
-      <w:r>
-        <w:t>plus</w:t>
-      </w:r>
-      <w:proofErr w:type="gramEnd"/>
-      <w:r>
-        <w:t xml:space="preserve"> grand que 10. Si le temps est plus petit, le </w:t>
+        <w:t xml:space="preserve">plus grand que 10. Si le temps est plus petit, le </w:t>
       </w:r>
       <w:r>
         <w:t xml:space="preserve">temps restant avant la </w:t>
@@ -5983,23 +5453,7 @@
       </w:r>
       <w:r>
         <w:tab/>
-        <w:t xml:space="preserve">prochaine attaque est affiché, </w:t>
-      </w:r>
-      <w:proofErr w:type="gramStart"/>
-      <w:r>
-        <w:t>si il</w:t>
-      </w:r>
-      <w:proofErr w:type="gramEnd"/>
-      <w:r>
-        <w:t xml:space="preserve"> est plus grand ou égal </w:t>
-      </w:r>
-      <w:proofErr w:type="spellStart"/>
-      <w:r>
-        <w:t>a</w:t>
-      </w:r>
-      <w:proofErr w:type="spellEnd"/>
-      <w:r>
-        <w:t xml:space="preserve"> 10, l’attaque </w:t>
+        <w:t xml:space="preserve">prochaine attaque est affiché, si il est plus grand ou égal a 10, l’attaque </w:t>
       </w:r>
       <w:r>
         <w:tab/>
@@ -6034,18 +5488,14 @@
         <w:t>supprimer</w:t>
       </w:r>
       <w:r>
-        <w:t xml:space="preserve"> un objet de la liste pendant que je la parcours avec une boucle ‘</w:t>
-      </w:r>
-      <w:proofErr w:type="spellStart"/>
-      <w:r>
-        <w:t>foreach</w:t>
-      </w:r>
-      <w:proofErr w:type="spellEnd"/>
-      <w:r>
-        <w:t>’, car cela créer une erreur.</w:t>
-      </w:r>
-      <w:r>
-        <w:t xml:space="preserve"> C’est pourquoi, pour régler ce problème, j’ai décider d’utiliser des copies des listes, de marquer </w:t>
+        <w:t xml:space="preserve"> un objet de la liste pendant que je la parcours avec une boucle ‘foreach’, car cela créer une erreur.</w:t>
+      </w:r>
+      <w:r>
+        <w:t xml:space="preserve"> C’est pourquoi, pour régler ce problème, j’ai décider d’utiliser des copies des </w:t>
+      </w:r>
+      <w:r>
+        <w:lastRenderedPageBreak/>
+        <w:t xml:space="preserve">listes, de marquer </w:t>
       </w:r>
       <w:r>
         <w:t>les éléments</w:t>
@@ -6066,7 +5516,6 @@
         <w:ind w:left="1416"/>
       </w:pPr>
       <w:r>
-        <w:lastRenderedPageBreak/>
         <w:t xml:space="preserve">Exemple : </w:t>
       </w:r>
     </w:p>
@@ -6076,6 +5525,9 @@
         <w:ind w:left="1416"/>
       </w:pPr>
       <w:r>
+        <w:rPr>
+          <w:noProof/>
+        </w:rPr>
         <w:drawing>
           <wp:inline distT="0" distB="0" distL="0" distR="0" wp14:anchorId="46976D3F" wp14:editId="4208D7CC">
             <wp:extent cx="5759450" cy="2901950"/>
@@ -6092,7 +5544,7 @@
                     <pic:cNvPicPr/>
                   </pic:nvPicPr>
                   <pic:blipFill>
-                    <a:blip r:embed="rId14"/>
+                    <a:blip r:embed="rId15"/>
                     <a:stretch>
                       <a:fillRect/>
                     </a:stretch>
@@ -6416,27 +5868,7 @@
           <w:iCs/>
           <w:color w:val="FF0000"/>
         </w:rPr>
-        <w:t xml:space="preserve">Au moment de générer le formulaire, le script </w:t>
-      </w:r>
-      <w:proofErr w:type="spellStart"/>
-      <w:r>
-        <w:rPr>
-          <w:b/>
-          <w:i/>
-          <w:iCs/>
-          <w:color w:val="FF0000"/>
-        </w:rPr>
-        <w:t>php</w:t>
-      </w:r>
-      <w:proofErr w:type="spellEnd"/>
-      <w:r>
-        <w:rPr>
-          <w:b/>
-          <w:i/>
-          <w:iCs/>
-          <w:color w:val="FF0000"/>
-        </w:rPr>
-        <w:t> :</w:t>
+        <w:t>Au moment de générer le formulaire, le script php :</w:t>
       </w:r>
     </w:p>
     <w:p>
@@ -6508,39 +5940,8 @@
           <w:iCs/>
           <w:color w:val="FF0000"/>
         </w:rPr>
-        <w:t xml:space="preserve">Ajoute un input nommé « CSRF » de type </w:t>
-      </w:r>
-      <w:proofErr w:type="spellStart"/>
-      <w:r>
-        <w:rPr>
-          <w:b/>
-          <w:i/>
-          <w:iCs/>
-          <w:color w:val="FF0000"/>
-        </w:rPr>
-        <w:t>hidden</w:t>
-      </w:r>
-      <w:proofErr w:type="spellEnd"/>
-      <w:r>
-        <w:rPr>
-          <w:b/>
-          <w:i/>
-          <w:iCs/>
-          <w:color w:val="FF0000"/>
-        </w:rPr>
-        <w:t xml:space="preserve"> dans le </w:t>
-      </w:r>
-      <w:proofErr w:type="spellStart"/>
-      <w:r>
-        <w:rPr>
-          <w:b/>
-          <w:i/>
-          <w:iCs/>
-          <w:color w:val="FF0000"/>
-        </w:rPr>
-        <w:t>form</w:t>
-      </w:r>
-      <w:proofErr w:type="spellEnd"/>
+        <w:t>Ajoute un input nommé « CSRF » de type hidden dans le form</w:t>
+      </w:r>
     </w:p>
     <w:p>
       <w:pPr>
@@ -6563,19 +5964,8 @@
           <w:iCs/>
           <w:color w:val="FF0000"/>
         </w:rPr>
-        <w:t xml:space="preserve">A la réception du POST du </w:t>
-      </w:r>
-      <w:proofErr w:type="spellStart"/>
-      <w:r>
-        <w:rPr>
-          <w:b/>
-          <w:i/>
-          <w:iCs/>
-          <w:color w:val="FF0000"/>
-        </w:rPr>
-        <w:t>fromulaire</w:t>
-      </w:r>
-      <w:proofErr w:type="spellEnd"/>
+        <w:t>A la réception du POST du fromulaire</w:t>
+      </w:r>
     </w:p>
     <w:p>
       <w:pPr>
@@ -6674,7 +6064,6 @@
           <w:iCs/>
           <w:color w:val="FF0000"/>
         </w:rPr>
-        <w:lastRenderedPageBreak/>
         <w:t>…</w:t>
       </w:r>
     </w:p>
@@ -6735,15 +6124,7 @@
     <w:p/>
     <w:p>
       <w:r>
-        <w:t xml:space="preserve">Je n’ai pas eu de problème pour permettre au joueur de se déplacer, j’ai essayé de trouver comment faire pour que le joueur ne se déplace pas de façon saccadé (par </w:t>
-      </w:r>
-      <w:proofErr w:type="spellStart"/>
-      <w:r>
-        <w:t>accoup</w:t>
-      </w:r>
-      <w:proofErr w:type="spellEnd"/>
-      <w:r>
-        <w:t>) mais je n’ai pas réussi.</w:t>
+        <w:t>Je n’ai pas eu de problème pour permettre au joueur de se déplacer, j’ai essayé de trouver comment faire pour que le joueur ne se déplace pas de façon saccadé (par accoup) mais je n’ai pas réussi.</w:t>
       </w:r>
     </w:p>
     <w:p/>
@@ -6843,118 +6224,26 @@
     <w:p/>
     <w:p>
       <w:r>
-        <w:t xml:space="preserve">Vous pouvez </w:t>
-      </w:r>
-      <w:proofErr w:type="spellStart"/>
-      <w:r>
-        <w:t>trouvez</w:t>
-      </w:r>
-      <w:proofErr w:type="spellEnd"/>
-      <w:r>
-        <w:t xml:space="preserve"> le code source de mon jeu dans mon repos </w:t>
-      </w:r>
-      <w:proofErr w:type="spellStart"/>
-      <w:r>
-        <w:t>github</w:t>
-      </w:r>
-      <w:proofErr w:type="spellEnd"/>
-      <w:r>
-        <w:t xml:space="preserve"> : </w:t>
-      </w:r>
-      <w:hyperlink r:id="rId15" w:history="1">
-        <w:proofErr w:type="spellStart"/>
+        <w:t xml:space="preserve">Vous pouvez trouvez le code source de mon jeu dans mon repos github : </w:t>
+      </w:r>
+      <w:hyperlink r:id="rId16" w:history="1">
         <w:r>
           <w:rPr>
             <w:rStyle w:val="Lienhypertexte"/>
           </w:rPr>
-          <w:t>NicolaGolaz</w:t>
-        </w:r>
-        <w:proofErr w:type="spellEnd"/>
-        <w:r>
-          <w:rPr>
-            <w:rStyle w:val="Lienhypertexte"/>
-          </w:rPr>
-          <w:t>/</w:t>
-        </w:r>
-        <w:proofErr w:type="spellStart"/>
-        <w:r>
-          <w:rPr>
-            <w:rStyle w:val="Lienhypertexte"/>
-          </w:rPr>
-          <w:t>P_</w:t>
-        </w:r>
-        <w:proofErr w:type="gramStart"/>
-        <w:r>
-          <w:rPr>
-            <w:rStyle w:val="Lienhypertexte"/>
-          </w:rPr>
-          <w:t>OceanInvader</w:t>
-        </w:r>
-        <w:proofErr w:type="spellEnd"/>
-        <w:r>
-          <w:rPr>
-            <w:rStyle w:val="Lienhypertexte"/>
-          </w:rPr>
-          <w:t>:</w:t>
-        </w:r>
-        <w:proofErr w:type="gramEnd"/>
-        <w:r>
-          <w:rPr>
-            <w:rStyle w:val="Lienhypertexte"/>
-          </w:rPr>
-          <w:t xml:space="preserve"> </w:t>
-        </w:r>
-        <w:proofErr w:type="spellStart"/>
-        <w:r>
-          <w:rPr>
-            <w:rStyle w:val="Lienhypertexte"/>
-          </w:rPr>
-          <w:t>db</w:t>
-        </w:r>
-        <w:proofErr w:type="spellEnd"/>
+          <w:t>NicolaGolaz/P_OceanInvader: db</w:t>
+        </w:r>
       </w:hyperlink>
     </w:p>
     <w:p/>
     <w:p>
       <w:r>
-        <w:t>Vous y trouverez le dossier « </w:t>
-      </w:r>
-      <w:proofErr w:type="spellStart"/>
-      <w:r>
-        <w:t>OceanInvader</w:t>
-      </w:r>
-      <w:proofErr w:type="spellEnd"/>
-      <w:r>
-        <w:t xml:space="preserve"> », qui contient tous les fichiers qui compose mon jeu. </w:t>
-      </w:r>
-    </w:p>
-    <w:p>
-      <w:r>
-        <w:t xml:space="preserve">Le projet a été réaliser sur </w:t>
-      </w:r>
-      <w:proofErr w:type="spellStart"/>
-      <w:r>
-        <w:t>windows</w:t>
-      </w:r>
-      <w:proofErr w:type="spellEnd"/>
-      <w:r>
-        <w:t xml:space="preserve"> 11 et </w:t>
-      </w:r>
-      <w:proofErr w:type="spellStart"/>
-      <w:r>
-        <w:t>windows</w:t>
-      </w:r>
-      <w:proofErr w:type="spellEnd"/>
-      <w:r>
-        <w:t xml:space="preserve"> 10. La version de </w:t>
-      </w:r>
-      <w:proofErr w:type="spellStart"/>
-      <w:r>
-        <w:t>windows</w:t>
-      </w:r>
-      <w:proofErr w:type="spellEnd"/>
-      <w:r>
-        <w:t xml:space="preserve"> 11 est 23H2</w:t>
+        <w:t xml:space="preserve">Vous y trouverez le dossier « OceanInvader », qui contient tous les fichiers qui compose mon jeu. </w:t>
+      </w:r>
+    </w:p>
+    <w:p>
+      <w:r>
+        <w:t>Le projet a été réaliser sur windows 11 et windows 10. La version de windows 11 est 23H2</w:t>
       </w:r>
       <w:r>
         <w:t>. L’IDE utilisé est Visual Studio 2022.</w:t>
@@ -6962,20 +6251,7 @@
     </w:p>
     <w:p>
       <w:r>
-        <w:t xml:space="preserve">Les seuls matériel utilisé sont deux pc (clavier, </w:t>
-      </w:r>
-      <w:proofErr w:type="spellStart"/>
-      <w:proofErr w:type="gramStart"/>
-      <w:r>
-        <w:t>souris,etc</w:t>
-      </w:r>
-      <w:proofErr w:type="spellEnd"/>
-      <w:r>
-        <w:t>.</w:t>
-      </w:r>
-      <w:proofErr w:type="gramEnd"/>
-      <w:r>
-        <w:t>).</w:t>
+        <w:t>Les seuls matériel utilisé sont deux pc (clavier, souris,etc.).</w:t>
       </w:r>
     </w:p>
     <w:p/>
@@ -7026,21 +6302,12 @@
           <w:iCs/>
         </w:rPr>
       </w:pPr>
-      <w:proofErr w:type="gramStart"/>
-      <w:r>
-        <w:rPr>
-          <w:i/>
-          <w:iCs/>
-        </w:rPr>
-        <w:t>la</w:t>
-      </w:r>
-      <w:proofErr w:type="gramEnd"/>
-      <w:r>
-        <w:rPr>
-          <w:i/>
-          <w:iCs/>
-        </w:rPr>
-        <w:t xml:space="preserve"> liste de tous les fichiers et une rapide description de leur contenu (des noms qui parlent !)</w:t>
+      <w:r>
+        <w:rPr>
+          <w:i/>
+          <w:iCs/>
+        </w:rPr>
+        <w:t>la liste de tous les fichiers et une rapide description de leur contenu (des noms qui parlent !)</w:t>
       </w:r>
     </w:p>
     <w:p>
@@ -7059,21 +6326,12 @@
           <w:iCs/>
         </w:rPr>
       </w:pPr>
-      <w:proofErr w:type="gramStart"/>
-      <w:r>
-        <w:rPr>
-          <w:i/>
-          <w:iCs/>
-        </w:rPr>
-        <w:t>les</w:t>
-      </w:r>
-      <w:proofErr w:type="gramEnd"/>
-      <w:r>
-        <w:rPr>
-          <w:i/>
-          <w:iCs/>
-        </w:rPr>
-        <w:t xml:space="preserve"> versions des systèmes d'exploitation et des outils logiciels</w:t>
+      <w:r>
+        <w:rPr>
+          <w:i/>
+          <w:iCs/>
+        </w:rPr>
+        <w:t>les versions des systèmes d'exploitation et des outils logiciels</w:t>
       </w:r>
     </w:p>
     <w:p>
@@ -7092,21 +6350,12 @@
           <w:iCs/>
         </w:rPr>
       </w:pPr>
-      <w:proofErr w:type="gramStart"/>
-      <w:r>
-        <w:rPr>
-          <w:i/>
-          <w:iCs/>
-        </w:rPr>
-        <w:t>la</w:t>
-      </w:r>
-      <w:proofErr w:type="gramEnd"/>
-      <w:r>
-        <w:rPr>
-          <w:i/>
-          <w:iCs/>
-        </w:rPr>
-        <w:t xml:space="preserve"> description exacte du matériel</w:t>
+      <w:r>
+        <w:rPr>
+          <w:i/>
+          <w:iCs/>
+        </w:rPr>
+        <w:t>la description exacte du matériel</w:t>
       </w:r>
     </w:p>
     <w:p/>
@@ -7187,9 +6436,8 @@
           <w:iCs/>
           <w:color w:val="FF0000"/>
         </w:rPr>
-        <w:t>Reprendre les tests d’acceptance d’</w:t>
-      </w:r>
-      <w:proofErr w:type="spellStart"/>
+        <w:t>Reprendre les tests d’acceptance d’IceScrum au moyen de la feuille ad hoc d’</w:t>
+      </w:r>
       <w:r>
         <w:rPr>
           <w:b/>
@@ -7198,31 +6446,8 @@
           <w:iCs/>
           <w:color w:val="FF0000"/>
         </w:rPr>
-        <w:t>IceScrum</w:t>
-      </w:r>
-      <w:proofErr w:type="spellEnd"/>
-      <w:r>
-        <w:rPr>
-          <w:b/>
-          <w:bCs/>
-          <w:i/>
-          <w:iCs/>
-          <w:color w:val="FF0000"/>
-        </w:rPr>
-        <w:t xml:space="preserve"> au moyen de la feuille ad hoc d’</w:t>
-      </w:r>
-      <w:proofErr w:type="spellStart"/>
-      <w:r>
-        <w:rPr>
-          <w:b/>
-          <w:bCs/>
-          <w:i/>
-          <w:iCs/>
-          <w:color w:val="FF0000"/>
-        </w:rPr>
         <w:t>IceTools</w:t>
       </w:r>
-      <w:proofErr w:type="spellEnd"/>
     </w:p>
     <w:p>
       <w:pPr>
@@ -7387,7 +6612,7 @@
         </w:rPr>
         <w:t xml:space="preserve">Reporter la </w:t>
       </w:r>
-      <w:hyperlink r:id="rId16" w:anchor=":~:text=La%20dette%20technique%20survient%20quand,de%20plus%20en%20plus%20fr%C3%A9quents.">
+      <w:hyperlink r:id="rId17" w:anchor=":~:text=La%20dette%20technique%20survient%20quand,de%20plus%20en%20plus%20fr%C3%A9quents.">
         <w:r>
           <w:rPr>
             <w:rStyle w:val="Lienhypertexte"/>
@@ -7451,15 +6676,7 @@
         <w:ind w:left="357"/>
       </w:pPr>
       <w:r>
-        <w:t xml:space="preserve">Je n’ai pas pu atteindre la majeur de mes objectifs, </w:t>
-      </w:r>
-      <w:proofErr w:type="spellStart"/>
-      <w:r>
-        <w:t>du</w:t>
-      </w:r>
-      <w:proofErr w:type="spellEnd"/>
-      <w:r>
-        <w:t xml:space="preserve"> au fait que je manquais de connaissance pour réaliser les fonctions de mon jeu vidéo. J’ai réussi à afficher un joueur qui a la possibilité de tirer différent type de projectile et de se déplacer dans une zone définie.</w:t>
+        <w:t>Je n’ai pas pu atteindre la majeur de mes objectifs, du au fait que je manquais de connaissance pour réaliser les fonctions de mon jeu vidéo. J’ai réussi à afficher un joueur qui a la possibilité de tirer différent type de projectile et de se déplacer dans une zone définie.</w:t>
       </w:r>
     </w:p>
     <w:p>
@@ -7719,8 +6936,8 @@
     </w:p>
     <w:p/>
     <w:sectPr>
-      <w:headerReference w:type="default" r:id="rId17"/>
-      <w:footerReference w:type="default" r:id="rId18"/>
+      <w:headerReference w:type="default" r:id="rId18"/>
+      <w:footerReference w:type="default" r:id="rId19"/>
       <w:pgSz w:w="11906" w:h="16838" w:code="9"/>
       <w:pgMar w:top="1418" w:right="1418" w:bottom="1418" w:left="1418" w:header="720" w:footer="720" w:gutter="0"/>
       <w:cols w:space="720"/>
@@ -7731,7 +6948,7 @@
 </file>
 
 <file path=word/endnotes.xml><?xml version="1.0" encoding="utf-8"?>
-<w:endnotes xmlns:wpc="http://schemas.microsoft.com/office/word/2010/wordprocessingCanvas" xmlns:cx="http://schemas.microsoft.com/office/drawing/2014/chartex" xmlns:cx1="http://schemas.microsoft.com/office/drawing/2015/9/8/chartex" xmlns:cx2="http://schemas.microsoft.com/office/drawing/2015/10/21/chartex" xmlns:cx3="http://schemas.microsoft.com/office/drawing/2016/5/9/chartex" xmlns:cx4="http://schemas.microsoft.com/office/drawing/2016/5/10/chartex" xmlns:cx5="http://schemas.microsoft.com/office/drawing/2016/5/11/chartex" xmlns:cx6="http://schemas.microsoft.com/office/drawing/2016/5/12/chartex" xmlns:cx7="http://schemas.microsoft.com/office/drawing/2016/5/13/chartex" xmlns:cx8="http://schemas.microsoft.com/office/drawing/2016/5/14/chartex" xmlns:mc="http://schemas.openxmlformats.org/markup-compatibility/2006" xmlns:aink="http://schemas.microsoft.com/office/drawing/2016/ink" xmlns:am3d="http://schemas.microsoft.com/office/drawing/2017/model3d" xmlns:o="urn:schemas-microsoft-com:office:office" xmlns:oel="http://schemas.microsoft.com/office/2019/extlst" xmlns:r="http://schemas.openxmlformats.org/officeDocument/2006/relationships" xmlns:m="http://schemas.openxmlformats.org/officeDocument/2006/math" xmlns:v="urn:schemas-microsoft-com:vml" xmlns:wp14="http://schemas.microsoft.com/office/word/2010/wordprocessingDrawing" xmlns:wp="http://schemas.openxmlformats.org/drawingml/2006/wordprocessingDrawing" xmlns:w10="urn:schemas-microsoft-com:office:word" xmlns:w="http://schemas.openxmlformats.org/wordprocessingml/2006/main" xmlns:w14="http://schemas.microsoft.com/office/word/2010/wordml" xmlns:w15="http://schemas.microsoft.com/office/word/2012/wordml" xmlns:w16cex="http://schemas.microsoft.com/office/word/2018/wordml/cex" xmlns:w16cid="http://schemas.microsoft.com/office/word/2016/wordml/cid" xmlns:w16="http://schemas.microsoft.com/office/word/2018/wordml" xmlns:w16du="http://schemas.microsoft.com/office/word/2023/wordml/word16du" xmlns:w16sdtdh="http://schemas.microsoft.com/office/word/2020/wordml/sdtdatahash" xmlns:w16se="http://schemas.microsoft.com/office/word/2015/wordml/symex" xmlns:wpg="http://schemas.microsoft.com/office/word/2010/wordprocessingGroup" xmlns:wpi="http://schemas.microsoft.com/office/word/2010/wordprocessingInk" xmlns:wne="http://schemas.microsoft.com/office/word/2006/wordml" xmlns:wps="http://schemas.microsoft.com/office/word/2010/wordprocessingShape" mc:Ignorable="w14 w15 w16se w16cid w16 w16cex w16sdtdh w16du wp14">
+<w:endnotes xmlns:wpc="http://schemas.microsoft.com/office/word/2010/wordprocessingCanvas" xmlns:cx="http://schemas.microsoft.com/office/drawing/2014/chartex" xmlns:cx1="http://schemas.microsoft.com/office/drawing/2015/9/8/chartex" xmlns:cx2="http://schemas.microsoft.com/office/drawing/2015/10/21/chartex" xmlns:cx3="http://schemas.microsoft.com/office/drawing/2016/5/9/chartex" xmlns:cx4="http://schemas.microsoft.com/office/drawing/2016/5/10/chartex" xmlns:cx5="http://schemas.microsoft.com/office/drawing/2016/5/11/chartex" xmlns:cx6="http://schemas.microsoft.com/office/drawing/2016/5/12/chartex" xmlns:cx7="http://schemas.microsoft.com/office/drawing/2016/5/13/chartex" xmlns:cx8="http://schemas.microsoft.com/office/drawing/2016/5/14/chartex" xmlns:mc="http://schemas.openxmlformats.org/markup-compatibility/2006" xmlns:aink="http://schemas.microsoft.com/office/drawing/2016/ink" xmlns:am3d="http://schemas.microsoft.com/office/drawing/2017/model3d" xmlns:o="urn:schemas-microsoft-com:office:office" xmlns:oel="http://schemas.microsoft.com/office/2019/extlst" xmlns:r="http://schemas.openxmlformats.org/officeDocument/2006/relationships" xmlns:m="http://schemas.openxmlformats.org/officeDocument/2006/math" xmlns:v="urn:schemas-microsoft-com:vml" xmlns:wp14="http://schemas.microsoft.com/office/word/2010/wordprocessingDrawing" xmlns:wp="http://schemas.openxmlformats.org/drawingml/2006/wordprocessingDrawing" xmlns:w10="urn:schemas-microsoft-com:office:word" xmlns:w="http://schemas.openxmlformats.org/wordprocessingml/2006/main" xmlns:w14="http://schemas.microsoft.com/office/word/2010/wordml" xmlns:w15="http://schemas.microsoft.com/office/word/2012/wordml" xmlns:w16cex="http://schemas.microsoft.com/office/word/2018/wordml/cex" xmlns:w16cid="http://schemas.microsoft.com/office/word/2016/wordml/cid" xmlns:w16="http://schemas.microsoft.com/office/word/2018/wordml" xmlns:w16sdtdh="http://schemas.microsoft.com/office/word/2020/wordml/sdtdatahash" xmlns:w16se="http://schemas.microsoft.com/office/word/2015/wordml/symex" xmlns:wpg="http://schemas.microsoft.com/office/word/2010/wordprocessingGroup" xmlns:wpi="http://schemas.microsoft.com/office/word/2010/wordprocessingInk" xmlns:wne="http://schemas.microsoft.com/office/word/2006/wordml" xmlns:wps="http://schemas.microsoft.com/office/word/2010/wordprocessingShape" mc:Ignorable="w14 w15 w16se w16cid w16 w16cex w16sdtdh wp14">
   <w:endnote w:type="separator" w:id="-1">
     <w:p>
       <w:r>
@@ -7750,7 +6967,7 @@
 </file>
 
 <file path=word/footer1.xml><?xml version="1.0" encoding="utf-8"?>
-<w:ftr xmlns:wpc="http://schemas.microsoft.com/office/word/2010/wordprocessingCanvas" xmlns:cx="http://schemas.microsoft.com/office/drawing/2014/chartex" xmlns:cx1="http://schemas.microsoft.com/office/drawing/2015/9/8/chartex" xmlns:cx2="http://schemas.microsoft.com/office/drawing/2015/10/21/chartex" xmlns:cx3="http://schemas.microsoft.com/office/drawing/2016/5/9/chartex" xmlns:cx4="http://schemas.microsoft.com/office/drawing/2016/5/10/chartex" xmlns:cx5="http://schemas.microsoft.com/office/drawing/2016/5/11/chartex" xmlns:cx6="http://schemas.microsoft.com/office/drawing/2016/5/12/chartex" xmlns:cx7="http://schemas.microsoft.com/office/drawing/2016/5/13/chartex" xmlns:cx8="http://schemas.microsoft.com/office/drawing/2016/5/14/chartex" xmlns:mc="http://schemas.openxmlformats.org/markup-compatibility/2006" xmlns:aink="http://schemas.microsoft.com/office/drawing/2016/ink" xmlns:am3d="http://schemas.microsoft.com/office/drawing/2017/model3d" xmlns:o="urn:schemas-microsoft-com:office:office" xmlns:oel="http://schemas.microsoft.com/office/2019/extlst" xmlns:r="http://schemas.openxmlformats.org/officeDocument/2006/relationships" xmlns:m="http://schemas.openxmlformats.org/officeDocument/2006/math" xmlns:v="urn:schemas-microsoft-com:vml" xmlns:wp14="http://schemas.microsoft.com/office/word/2010/wordprocessingDrawing" xmlns:wp="http://schemas.openxmlformats.org/drawingml/2006/wordprocessingDrawing" xmlns:w10="urn:schemas-microsoft-com:office:word" xmlns:w="http://schemas.openxmlformats.org/wordprocessingml/2006/main" xmlns:w14="http://schemas.microsoft.com/office/word/2010/wordml" xmlns:w15="http://schemas.microsoft.com/office/word/2012/wordml" xmlns:w16cex="http://schemas.microsoft.com/office/word/2018/wordml/cex" xmlns:w16cid="http://schemas.microsoft.com/office/word/2016/wordml/cid" xmlns:w16="http://schemas.microsoft.com/office/word/2018/wordml" xmlns:w16du="http://schemas.microsoft.com/office/word/2023/wordml/word16du" xmlns:w16sdtdh="http://schemas.microsoft.com/office/word/2020/wordml/sdtdatahash" xmlns:w16se="http://schemas.microsoft.com/office/word/2015/wordml/symex" xmlns:wpg="http://schemas.microsoft.com/office/word/2010/wordprocessingGroup" xmlns:wpi="http://schemas.microsoft.com/office/word/2010/wordprocessingInk" xmlns:wne="http://schemas.microsoft.com/office/word/2006/wordml" xmlns:wps="http://schemas.microsoft.com/office/word/2010/wordprocessingShape" mc:Ignorable="w14 w15 w16se w16cid w16 w16cex w16sdtdh w16du wp14">
+<w:ftr xmlns:wpc="http://schemas.microsoft.com/office/word/2010/wordprocessingCanvas" xmlns:cx="http://schemas.microsoft.com/office/drawing/2014/chartex" xmlns:cx1="http://schemas.microsoft.com/office/drawing/2015/9/8/chartex" xmlns:cx2="http://schemas.microsoft.com/office/drawing/2015/10/21/chartex" xmlns:cx3="http://schemas.microsoft.com/office/drawing/2016/5/9/chartex" xmlns:cx4="http://schemas.microsoft.com/office/drawing/2016/5/10/chartex" xmlns:cx5="http://schemas.microsoft.com/office/drawing/2016/5/11/chartex" xmlns:cx6="http://schemas.microsoft.com/office/drawing/2016/5/12/chartex" xmlns:cx7="http://schemas.microsoft.com/office/drawing/2016/5/13/chartex" xmlns:cx8="http://schemas.microsoft.com/office/drawing/2016/5/14/chartex" xmlns:mc="http://schemas.openxmlformats.org/markup-compatibility/2006" xmlns:aink="http://schemas.microsoft.com/office/drawing/2016/ink" xmlns:am3d="http://schemas.microsoft.com/office/drawing/2017/model3d" xmlns:o="urn:schemas-microsoft-com:office:office" xmlns:oel="http://schemas.microsoft.com/office/2019/extlst" xmlns:r="http://schemas.openxmlformats.org/officeDocument/2006/relationships" xmlns:m="http://schemas.openxmlformats.org/officeDocument/2006/math" xmlns:v="urn:schemas-microsoft-com:vml" xmlns:wp14="http://schemas.microsoft.com/office/word/2010/wordprocessingDrawing" xmlns:wp="http://schemas.openxmlformats.org/drawingml/2006/wordprocessingDrawing" xmlns:w10="urn:schemas-microsoft-com:office:word" xmlns:w="http://schemas.openxmlformats.org/wordprocessingml/2006/main" xmlns:w14="http://schemas.microsoft.com/office/word/2010/wordml" xmlns:w15="http://schemas.microsoft.com/office/word/2012/wordml" xmlns:w16cex="http://schemas.microsoft.com/office/word/2018/wordml/cex" xmlns:w16cid="http://schemas.microsoft.com/office/word/2016/wordml/cid" xmlns:w16="http://schemas.microsoft.com/office/word/2018/wordml" xmlns:w16sdtdh="http://schemas.microsoft.com/office/word/2020/wordml/sdtdatahash" xmlns:w16se="http://schemas.microsoft.com/office/word/2015/wordml/symex" xmlns:wpg="http://schemas.microsoft.com/office/word/2010/wordprocessingGroup" xmlns:wpi="http://schemas.microsoft.com/office/word/2010/wordprocessingInk" xmlns:wne="http://schemas.microsoft.com/office/word/2006/wordml" xmlns:wps="http://schemas.microsoft.com/office/word/2010/wordprocessingShape" mc:Ignorable="w14 w15 w16se w16cid w16 w16cex w16sdtdh wp14">
   <w:p>
     <w:pPr>
       <w:pStyle w:val="Pieddepage"/>
@@ -7762,21 +6979,12 @@
         <w:szCs w:val="16"/>
       </w:rPr>
     </w:pPr>
-    <w:proofErr w:type="gramStart"/>
     <w:r>
       <w:rPr>
         <w:sz w:val="16"/>
         <w:szCs w:val="16"/>
       </w:rPr>
-      <w:t>i</w:t>
-    </w:r>
-    <w:proofErr w:type="gramEnd"/>
-    <w:r>
-      <w:rPr>
-        <w:sz w:val="16"/>
-        <w:szCs w:val="16"/>
-      </w:rPr>
-      <w:t>-CQ VD Octobre 2010</w:t>
+      <w:t>i-CQ VD Octobre 2010</w:t>
     </w:r>
     <w:r>
       <w:rPr>
@@ -7838,23 +7046,7 @@
         <w:sz w:val="16"/>
         <w:szCs w:val="16"/>
       </w:rPr>
-      <w:t xml:space="preserve">Dernière </w:t>
-    </w:r>
-    <w:proofErr w:type="spellStart"/>
-    <w:r>
-      <w:rPr>
-        <w:sz w:val="16"/>
-        <w:szCs w:val="16"/>
-      </w:rPr>
-      <w:t>modif</w:t>
-    </w:r>
-    <w:proofErr w:type="spellEnd"/>
-    <w:r>
-      <w:rPr>
-        <w:sz w:val="16"/>
-        <w:szCs w:val="16"/>
-      </w:rPr>
-      <w:t> : 02.12.2010</w:t>
+      <w:t>Dernière modif : 02.12.2010</w:t>
     </w:r>
     <w:r>
       <w:rPr>
@@ -7869,7 +7061,7 @@
 </file>
 
 <file path=word/footnotes.xml><?xml version="1.0" encoding="utf-8"?>
-<w:footnotes xmlns:wpc="http://schemas.microsoft.com/office/word/2010/wordprocessingCanvas" xmlns:cx="http://schemas.microsoft.com/office/drawing/2014/chartex" xmlns:cx1="http://schemas.microsoft.com/office/drawing/2015/9/8/chartex" xmlns:cx2="http://schemas.microsoft.com/office/drawing/2015/10/21/chartex" xmlns:cx3="http://schemas.microsoft.com/office/drawing/2016/5/9/chartex" xmlns:cx4="http://schemas.microsoft.com/office/drawing/2016/5/10/chartex" xmlns:cx5="http://schemas.microsoft.com/office/drawing/2016/5/11/chartex" xmlns:cx6="http://schemas.microsoft.com/office/drawing/2016/5/12/chartex" xmlns:cx7="http://schemas.microsoft.com/office/drawing/2016/5/13/chartex" xmlns:cx8="http://schemas.microsoft.com/office/drawing/2016/5/14/chartex" xmlns:mc="http://schemas.openxmlformats.org/markup-compatibility/2006" xmlns:aink="http://schemas.microsoft.com/office/drawing/2016/ink" xmlns:am3d="http://schemas.microsoft.com/office/drawing/2017/model3d" xmlns:o="urn:schemas-microsoft-com:office:office" xmlns:oel="http://schemas.microsoft.com/office/2019/extlst" xmlns:r="http://schemas.openxmlformats.org/officeDocument/2006/relationships" xmlns:m="http://schemas.openxmlformats.org/officeDocument/2006/math" xmlns:v="urn:schemas-microsoft-com:vml" xmlns:wp14="http://schemas.microsoft.com/office/word/2010/wordprocessingDrawing" xmlns:wp="http://schemas.openxmlformats.org/drawingml/2006/wordprocessingDrawing" xmlns:w10="urn:schemas-microsoft-com:office:word" xmlns:w="http://schemas.openxmlformats.org/wordprocessingml/2006/main" xmlns:w14="http://schemas.microsoft.com/office/word/2010/wordml" xmlns:w15="http://schemas.microsoft.com/office/word/2012/wordml" xmlns:w16cex="http://schemas.microsoft.com/office/word/2018/wordml/cex" xmlns:w16cid="http://schemas.microsoft.com/office/word/2016/wordml/cid" xmlns:w16="http://schemas.microsoft.com/office/word/2018/wordml" xmlns:w16du="http://schemas.microsoft.com/office/word/2023/wordml/word16du" xmlns:w16sdtdh="http://schemas.microsoft.com/office/word/2020/wordml/sdtdatahash" xmlns:w16se="http://schemas.microsoft.com/office/word/2015/wordml/symex" xmlns:wpg="http://schemas.microsoft.com/office/word/2010/wordprocessingGroup" xmlns:wpi="http://schemas.microsoft.com/office/word/2010/wordprocessingInk" xmlns:wne="http://schemas.microsoft.com/office/word/2006/wordml" xmlns:wps="http://schemas.microsoft.com/office/word/2010/wordprocessingShape" mc:Ignorable="w14 w15 w16se w16cid w16 w16cex w16sdtdh w16du wp14">
+<w:footnotes xmlns:wpc="http://schemas.microsoft.com/office/word/2010/wordprocessingCanvas" xmlns:cx="http://schemas.microsoft.com/office/drawing/2014/chartex" xmlns:cx1="http://schemas.microsoft.com/office/drawing/2015/9/8/chartex" xmlns:cx2="http://schemas.microsoft.com/office/drawing/2015/10/21/chartex" xmlns:cx3="http://schemas.microsoft.com/office/drawing/2016/5/9/chartex" xmlns:cx4="http://schemas.microsoft.com/office/drawing/2016/5/10/chartex" xmlns:cx5="http://schemas.microsoft.com/office/drawing/2016/5/11/chartex" xmlns:cx6="http://schemas.microsoft.com/office/drawing/2016/5/12/chartex" xmlns:cx7="http://schemas.microsoft.com/office/drawing/2016/5/13/chartex" xmlns:cx8="http://schemas.microsoft.com/office/drawing/2016/5/14/chartex" xmlns:mc="http://schemas.openxmlformats.org/markup-compatibility/2006" xmlns:aink="http://schemas.microsoft.com/office/drawing/2016/ink" xmlns:am3d="http://schemas.microsoft.com/office/drawing/2017/model3d" xmlns:o="urn:schemas-microsoft-com:office:office" xmlns:oel="http://schemas.microsoft.com/office/2019/extlst" xmlns:r="http://schemas.openxmlformats.org/officeDocument/2006/relationships" xmlns:m="http://schemas.openxmlformats.org/officeDocument/2006/math" xmlns:v="urn:schemas-microsoft-com:vml" xmlns:wp14="http://schemas.microsoft.com/office/word/2010/wordprocessingDrawing" xmlns:wp="http://schemas.openxmlformats.org/drawingml/2006/wordprocessingDrawing" xmlns:w10="urn:schemas-microsoft-com:office:word" xmlns:w="http://schemas.openxmlformats.org/wordprocessingml/2006/main" xmlns:w14="http://schemas.microsoft.com/office/word/2010/wordml" xmlns:w15="http://schemas.microsoft.com/office/word/2012/wordml" xmlns:w16cex="http://schemas.microsoft.com/office/word/2018/wordml/cex" xmlns:w16cid="http://schemas.microsoft.com/office/word/2016/wordml/cid" xmlns:w16="http://schemas.microsoft.com/office/word/2018/wordml" xmlns:w16sdtdh="http://schemas.microsoft.com/office/word/2020/wordml/sdtdatahash" xmlns:w16se="http://schemas.microsoft.com/office/word/2015/wordml/symex" xmlns:wpg="http://schemas.microsoft.com/office/word/2010/wordprocessingGroup" xmlns:wpi="http://schemas.microsoft.com/office/word/2010/wordprocessingInk" xmlns:wne="http://schemas.microsoft.com/office/word/2006/wordml" xmlns:wps="http://schemas.microsoft.com/office/word/2010/wordprocessingShape" mc:Ignorable="w14 w15 w16se w16cid w16 w16cex w16sdtdh wp14">
   <w:footnote w:type="separator" w:id="-1">
     <w:p>
       <w:r>
@@ -7888,7 +7080,7 @@
 </file>
 
 <file path=word/header1.xml><?xml version="1.0" encoding="utf-8"?>
-<w:hdr xmlns:wpc="http://schemas.microsoft.com/office/word/2010/wordprocessingCanvas" xmlns:cx="http://schemas.microsoft.com/office/drawing/2014/chartex" xmlns:cx1="http://schemas.microsoft.com/office/drawing/2015/9/8/chartex" xmlns:cx2="http://schemas.microsoft.com/office/drawing/2015/10/21/chartex" xmlns:cx3="http://schemas.microsoft.com/office/drawing/2016/5/9/chartex" xmlns:cx4="http://schemas.microsoft.com/office/drawing/2016/5/10/chartex" xmlns:cx5="http://schemas.microsoft.com/office/drawing/2016/5/11/chartex" xmlns:cx6="http://schemas.microsoft.com/office/drawing/2016/5/12/chartex" xmlns:cx7="http://schemas.microsoft.com/office/drawing/2016/5/13/chartex" xmlns:cx8="http://schemas.microsoft.com/office/drawing/2016/5/14/chartex" xmlns:mc="http://schemas.openxmlformats.org/markup-compatibility/2006" xmlns:aink="http://schemas.microsoft.com/office/drawing/2016/ink" xmlns:am3d="http://schemas.microsoft.com/office/drawing/2017/model3d" xmlns:o="urn:schemas-microsoft-com:office:office" xmlns:oel="http://schemas.microsoft.com/office/2019/extlst" xmlns:r="http://schemas.openxmlformats.org/officeDocument/2006/relationships" xmlns:m="http://schemas.openxmlformats.org/officeDocument/2006/math" xmlns:v="urn:schemas-microsoft-com:vml" xmlns:wp14="http://schemas.microsoft.com/office/word/2010/wordprocessingDrawing" xmlns:wp="http://schemas.openxmlformats.org/drawingml/2006/wordprocessingDrawing" xmlns:w10="urn:schemas-microsoft-com:office:word" xmlns:w="http://schemas.openxmlformats.org/wordprocessingml/2006/main" xmlns:w14="http://schemas.microsoft.com/office/word/2010/wordml" xmlns:w15="http://schemas.microsoft.com/office/word/2012/wordml" xmlns:w16cex="http://schemas.microsoft.com/office/word/2018/wordml/cex" xmlns:w16cid="http://schemas.microsoft.com/office/word/2016/wordml/cid" xmlns:w16="http://schemas.microsoft.com/office/word/2018/wordml" xmlns:w16du="http://schemas.microsoft.com/office/word/2023/wordml/word16du" xmlns:w16sdtdh="http://schemas.microsoft.com/office/word/2020/wordml/sdtdatahash" xmlns:w16se="http://schemas.microsoft.com/office/word/2015/wordml/symex" xmlns:wpg="http://schemas.microsoft.com/office/word/2010/wordprocessingGroup" xmlns:wpi="http://schemas.microsoft.com/office/word/2010/wordprocessingInk" xmlns:wne="http://schemas.microsoft.com/office/word/2006/wordml" xmlns:wps="http://schemas.microsoft.com/office/word/2010/wordprocessingShape" mc:Ignorable="w14 w15 w16se w16cid w16 w16cex w16sdtdh w16du wp14">
+<w:hdr xmlns:wpc="http://schemas.microsoft.com/office/word/2010/wordprocessingCanvas" xmlns:cx="http://schemas.microsoft.com/office/drawing/2014/chartex" xmlns:cx1="http://schemas.microsoft.com/office/drawing/2015/9/8/chartex" xmlns:cx2="http://schemas.microsoft.com/office/drawing/2015/10/21/chartex" xmlns:cx3="http://schemas.microsoft.com/office/drawing/2016/5/9/chartex" xmlns:cx4="http://schemas.microsoft.com/office/drawing/2016/5/10/chartex" xmlns:cx5="http://schemas.microsoft.com/office/drawing/2016/5/11/chartex" xmlns:cx6="http://schemas.microsoft.com/office/drawing/2016/5/12/chartex" xmlns:cx7="http://schemas.microsoft.com/office/drawing/2016/5/13/chartex" xmlns:cx8="http://schemas.microsoft.com/office/drawing/2016/5/14/chartex" xmlns:mc="http://schemas.openxmlformats.org/markup-compatibility/2006" xmlns:aink="http://schemas.microsoft.com/office/drawing/2016/ink" xmlns:am3d="http://schemas.microsoft.com/office/drawing/2017/model3d" xmlns:o="urn:schemas-microsoft-com:office:office" xmlns:oel="http://schemas.microsoft.com/office/2019/extlst" xmlns:r="http://schemas.openxmlformats.org/officeDocument/2006/relationships" xmlns:m="http://schemas.openxmlformats.org/officeDocument/2006/math" xmlns:v="urn:schemas-microsoft-com:vml" xmlns:wp14="http://schemas.microsoft.com/office/word/2010/wordprocessingDrawing" xmlns:wp="http://schemas.openxmlformats.org/drawingml/2006/wordprocessingDrawing" xmlns:w10="urn:schemas-microsoft-com:office:word" xmlns:w="http://schemas.openxmlformats.org/wordprocessingml/2006/main" xmlns:w14="http://schemas.microsoft.com/office/word/2010/wordml" xmlns:w15="http://schemas.microsoft.com/office/word/2012/wordml" xmlns:w16cex="http://schemas.microsoft.com/office/word/2018/wordml/cex" xmlns:w16cid="http://schemas.microsoft.com/office/word/2016/wordml/cid" xmlns:w16="http://schemas.microsoft.com/office/word/2018/wordml" xmlns:w16sdtdh="http://schemas.microsoft.com/office/word/2020/wordml/sdtdatahash" xmlns:w16se="http://schemas.microsoft.com/office/word/2015/wordml/symex" xmlns:wpg="http://schemas.microsoft.com/office/word/2010/wordprocessingGroup" xmlns:wpi="http://schemas.microsoft.com/office/word/2010/wordprocessingInk" xmlns:wne="http://schemas.microsoft.com/office/word/2006/wordml" xmlns:wps="http://schemas.microsoft.com/office/word/2010/wordprocessingShape" mc:Ignorable="w14 w15 w16se w16cid w16 w16cex w16sdtdh wp14">
   <w:p>
     <w:pPr>
       <w:pStyle w:val="En-tte"/>
@@ -7960,7 +7152,7 @@
 </file>
 
 <file path=word/numbering.xml><?xml version="1.0" encoding="utf-8"?>
-<w:numbering xmlns:wpc="http://schemas.microsoft.com/office/word/2010/wordprocessingCanvas" xmlns:cx="http://schemas.microsoft.com/office/drawing/2014/chartex" xmlns:cx1="http://schemas.microsoft.com/office/drawing/2015/9/8/chartex" xmlns:cx2="http://schemas.microsoft.com/office/drawing/2015/10/21/chartex" xmlns:cx3="http://schemas.microsoft.com/office/drawing/2016/5/9/chartex" xmlns:cx4="http://schemas.microsoft.com/office/drawing/2016/5/10/chartex" xmlns:cx5="http://schemas.microsoft.com/office/drawing/2016/5/11/chartex" xmlns:cx6="http://schemas.microsoft.com/office/drawing/2016/5/12/chartex" xmlns:cx7="http://schemas.microsoft.com/office/drawing/2016/5/13/chartex" xmlns:cx8="http://schemas.microsoft.com/office/drawing/2016/5/14/chartex" xmlns:mc="http://schemas.openxmlformats.org/markup-compatibility/2006" xmlns:aink="http://schemas.microsoft.com/office/drawing/2016/ink" xmlns:am3d="http://schemas.microsoft.com/office/drawing/2017/model3d" xmlns:o="urn:schemas-microsoft-com:office:office" xmlns:oel="http://schemas.microsoft.com/office/2019/extlst" xmlns:r="http://schemas.openxmlformats.org/officeDocument/2006/relationships" xmlns:m="http://schemas.openxmlformats.org/officeDocument/2006/math" xmlns:v="urn:schemas-microsoft-com:vml" xmlns:wp14="http://schemas.microsoft.com/office/word/2010/wordprocessingDrawing" xmlns:wp="http://schemas.openxmlformats.org/drawingml/2006/wordprocessingDrawing" xmlns:w10="urn:schemas-microsoft-com:office:word" xmlns:w="http://schemas.openxmlformats.org/wordprocessingml/2006/main" xmlns:w14="http://schemas.microsoft.com/office/word/2010/wordml" xmlns:w15="http://schemas.microsoft.com/office/word/2012/wordml" xmlns:w16cex="http://schemas.microsoft.com/office/word/2018/wordml/cex" xmlns:w16cid="http://schemas.microsoft.com/office/word/2016/wordml/cid" xmlns:w16="http://schemas.microsoft.com/office/word/2018/wordml" xmlns:w16du="http://schemas.microsoft.com/office/word/2023/wordml/word16du" xmlns:w16sdtdh="http://schemas.microsoft.com/office/word/2020/wordml/sdtdatahash" xmlns:w16se="http://schemas.microsoft.com/office/word/2015/wordml/symex" xmlns:wpg="http://schemas.microsoft.com/office/word/2010/wordprocessingGroup" xmlns:wpi="http://schemas.microsoft.com/office/word/2010/wordprocessingInk" xmlns:wne="http://schemas.microsoft.com/office/word/2006/wordml" xmlns:wps="http://schemas.microsoft.com/office/word/2010/wordprocessingShape" mc:Ignorable="w14 w15 w16se w16cid w16 w16cex w16sdtdh w16du wp14">
+<w:numbering xmlns:wpc="http://schemas.microsoft.com/office/word/2010/wordprocessingCanvas" xmlns:cx="http://schemas.microsoft.com/office/drawing/2014/chartex" xmlns:cx1="http://schemas.microsoft.com/office/drawing/2015/9/8/chartex" xmlns:cx2="http://schemas.microsoft.com/office/drawing/2015/10/21/chartex" xmlns:cx3="http://schemas.microsoft.com/office/drawing/2016/5/9/chartex" xmlns:cx4="http://schemas.microsoft.com/office/drawing/2016/5/10/chartex" xmlns:cx5="http://schemas.microsoft.com/office/drawing/2016/5/11/chartex" xmlns:cx6="http://schemas.microsoft.com/office/drawing/2016/5/12/chartex" xmlns:cx7="http://schemas.microsoft.com/office/drawing/2016/5/13/chartex" xmlns:cx8="http://schemas.microsoft.com/office/drawing/2016/5/14/chartex" xmlns:mc="http://schemas.openxmlformats.org/markup-compatibility/2006" xmlns:aink="http://schemas.microsoft.com/office/drawing/2016/ink" xmlns:am3d="http://schemas.microsoft.com/office/drawing/2017/model3d" xmlns:o="urn:schemas-microsoft-com:office:office" xmlns:oel="http://schemas.microsoft.com/office/2019/extlst" xmlns:r="http://schemas.openxmlformats.org/officeDocument/2006/relationships" xmlns:m="http://schemas.openxmlformats.org/officeDocument/2006/math" xmlns:v="urn:schemas-microsoft-com:vml" xmlns:wp14="http://schemas.microsoft.com/office/word/2010/wordprocessingDrawing" xmlns:wp="http://schemas.openxmlformats.org/drawingml/2006/wordprocessingDrawing" xmlns:w10="urn:schemas-microsoft-com:office:word" xmlns:w="http://schemas.openxmlformats.org/wordprocessingml/2006/main" xmlns:w14="http://schemas.microsoft.com/office/word/2010/wordml" xmlns:w15="http://schemas.microsoft.com/office/word/2012/wordml" xmlns:w16cex="http://schemas.microsoft.com/office/word/2018/wordml/cex" xmlns:w16cid="http://schemas.microsoft.com/office/word/2016/wordml/cid" xmlns:w16="http://schemas.microsoft.com/office/word/2018/wordml" xmlns:w16sdtdh="http://schemas.microsoft.com/office/word/2020/wordml/sdtdatahash" xmlns:w16se="http://schemas.microsoft.com/office/word/2015/wordml/symex" xmlns:wpg="http://schemas.microsoft.com/office/word/2010/wordprocessingGroup" xmlns:wpi="http://schemas.microsoft.com/office/word/2010/wordprocessingInk" xmlns:wne="http://schemas.microsoft.com/office/word/2006/wordml" xmlns:wps="http://schemas.microsoft.com/office/word/2010/wordprocessingShape" mc:Ignorable="w14 w15 w16se w16cid w16 w16cex w16sdtdh wp14">
   <w:abstractNum w:abstractNumId="0" w15:restartNumberingAfterBreak="0">
     <w:nsid w:val="0A7C7405"/>
     <w:multiLevelType w:val="singleLevel"/>
@@ -10582,7 +9774,7 @@
 </file>
 
 <file path=word/styles.xml><?xml version="1.0" encoding="utf-8"?>
-<w:styles xmlns:mc="http://schemas.openxmlformats.org/markup-compatibility/2006" xmlns:r="http://schemas.openxmlformats.org/officeDocument/2006/relationships" xmlns:w="http://schemas.openxmlformats.org/wordprocessingml/2006/main" xmlns:w14="http://schemas.microsoft.com/office/word/2010/wordml" xmlns:w15="http://schemas.microsoft.com/office/word/2012/wordml" xmlns:w16cex="http://schemas.microsoft.com/office/word/2018/wordml/cex" xmlns:w16cid="http://schemas.microsoft.com/office/word/2016/wordml/cid" xmlns:w16="http://schemas.microsoft.com/office/word/2018/wordml" xmlns:w16du="http://schemas.microsoft.com/office/word/2023/wordml/word16du" xmlns:w16sdtdh="http://schemas.microsoft.com/office/word/2020/wordml/sdtdatahash" xmlns:w16se="http://schemas.microsoft.com/office/word/2015/wordml/symex" mc:Ignorable="w14 w15 w16se w16cid w16 w16cex w16sdtdh w16du">
+<w:styles xmlns:mc="http://schemas.openxmlformats.org/markup-compatibility/2006" xmlns:r="http://schemas.openxmlformats.org/officeDocument/2006/relationships" xmlns:w="http://schemas.openxmlformats.org/wordprocessingml/2006/main" xmlns:w14="http://schemas.microsoft.com/office/word/2010/wordml" xmlns:w15="http://schemas.microsoft.com/office/word/2012/wordml" xmlns:w16cex="http://schemas.microsoft.com/office/word/2018/wordml/cex" xmlns:w16cid="http://schemas.microsoft.com/office/word/2016/wordml/cid" xmlns:w16="http://schemas.microsoft.com/office/word/2018/wordml" xmlns:w16sdtdh="http://schemas.microsoft.com/office/word/2020/wordml/sdtdatahash" xmlns:w16se="http://schemas.microsoft.com/office/word/2015/wordml/symex" mc:Ignorable="w14 w15 w16se w16cid w16 w16cex w16sdtdh">
   <w:docDefaults>
     <w:rPrDefault>
       <w:rPr>
@@ -11825,17 +11017,6 @@
 </file>
 
 <file path=customXml/item2.xml><?xml version="1.0" encoding="utf-8"?>
-<p:properties xmlns:p="http://schemas.microsoft.com/office/2006/metadata/properties" xmlns:xsi="http://www.w3.org/2001/XMLSchema-instance" xmlns:pc="http://schemas.microsoft.com/office/infopath/2007/PartnerControls">
-  <documentManagement>
-    <TaxCatchAll xmlns="eefa3612-053e-497a-ae76-8a76877f5e22" xsi:nil="true"/>
-    <lcf76f155ced4ddcb4097134ff3c332f xmlns="b5cf4370-ac38-4b9e-9836-ef6f5df64f24">
-      <Terms xmlns="http://schemas.microsoft.com/office/infopath/2007/PartnerControls"/>
-    </lcf76f155ced4ddcb4097134ff3c332f>
-  </documentManagement>
-</p:properties>
-</file>
-
-<file path=customXml/item3.xml><?xml version="1.0" encoding="utf-8"?>
 <ct:contentTypeSchema xmlns:ct="http://schemas.microsoft.com/office/2006/metadata/contentType" xmlns:ma="http://schemas.microsoft.com/office/2006/metadata/properties/metaAttributes" ct:_="" ma:_="" ma:contentTypeName="Document" ma:contentTypeID="0x01010080C9F2488912074FB587B9AD9ADAE5BB" ma:contentTypeVersion="11" ma:contentTypeDescription="Crée un document." ma:contentTypeScope="" ma:versionID="0de33a34aa8934241a92d815be952b03">
   <xsd:schema xmlns:xsd="http://www.w3.org/2001/XMLSchema" xmlns:xs="http://www.w3.org/2001/XMLSchema" xmlns:p="http://schemas.microsoft.com/office/2006/metadata/properties" xmlns:ns2="b5cf4370-ac38-4b9e-9836-ef6f5df64f24" xmlns:ns3="eefa3612-053e-497a-ae76-8a76877f5e22" targetNamespace="http://schemas.microsoft.com/office/2006/metadata/properties" ma:root="true" ma:fieldsID="8468e718e17ddb77568e1238d457d43f" ns2:_="" ns3:_="">
     <xsd:import namespace="b5cf4370-ac38-4b9e-9836-ef6f5df64f24"/>
@@ -12030,6 +11211,17 @@
 </ct:contentTypeSchema>
 </file>
 
+<file path=customXml/item3.xml><?xml version="1.0" encoding="utf-8"?>
+<p:properties xmlns:p="http://schemas.microsoft.com/office/2006/metadata/properties" xmlns:xsi="http://www.w3.org/2001/XMLSchema-instance" xmlns:pc="http://schemas.microsoft.com/office/infopath/2007/PartnerControls">
+  <documentManagement>
+    <TaxCatchAll xmlns="eefa3612-053e-497a-ae76-8a76877f5e22" xsi:nil="true"/>
+    <lcf76f155ced4ddcb4097134ff3c332f xmlns="b5cf4370-ac38-4b9e-9836-ef6f5df64f24">
+      <Terms xmlns="http://schemas.microsoft.com/office/infopath/2007/PartnerControls"/>
+    </lcf76f155ced4ddcb4097134ff3c332f>
+  </documentManagement>
+</p:properties>
+</file>
+
 <file path=customXml/itemProps1.xml><?xml version="1.0" encoding="utf-8"?>
 <ds:datastoreItem xmlns:ds="http://schemas.openxmlformats.org/officeDocument/2006/customXml" ds:itemID="{1DADA05A-DA17-4CB0-90B5-C889667DD54A}">
   <ds:schemaRefs>
@@ -12039,17 +11231,6 @@
 </file>
 
 <file path=customXml/itemProps2.xml><?xml version="1.0" encoding="utf-8"?>
-<ds:datastoreItem xmlns:ds="http://schemas.openxmlformats.org/officeDocument/2006/customXml" ds:itemID="{67CD1812-8B57-456C-9CBC-7D2297210787}">
-  <ds:schemaRefs>
-    <ds:schemaRef ds:uri="http://schemas.microsoft.com/office/2006/metadata/properties"/>
-    <ds:schemaRef ds:uri="http://schemas.microsoft.com/office/infopath/2007/PartnerControls"/>
-    <ds:schemaRef ds:uri="eefa3612-053e-497a-ae76-8a76877f5e22"/>
-    <ds:schemaRef ds:uri="b5cf4370-ac38-4b9e-9836-ef6f5df64f24"/>
-  </ds:schemaRefs>
-</ds:datastoreItem>
-</file>
-
-<file path=customXml/itemProps3.xml><?xml version="1.0" encoding="utf-8"?>
 <ds:datastoreItem xmlns:ds="http://schemas.openxmlformats.org/officeDocument/2006/customXml" ds:itemID="{452F434D-1870-4DF3-AED5-C505CC9FD5A8}">
   <ds:schemaRefs>
     <ds:schemaRef ds:uri="http://schemas.microsoft.com/office/2006/metadata/contentType"/>
@@ -12066,4 +11247,15 @@
     <ds:schemaRef ds:uri="http://schemas.microsoft.com/internal/obd"/>
   </ds:schemaRefs>
 </ds:datastoreItem>
+</file>
+
+<file path=customXml/itemProps3.xml><?xml version="1.0" encoding="utf-8"?>
+<ds:datastoreItem xmlns:ds="http://schemas.openxmlformats.org/officeDocument/2006/customXml" ds:itemID="{67CD1812-8B57-456C-9CBC-7D2297210787}">
+  <ds:schemaRefs>
+    <ds:schemaRef ds:uri="http://schemas.microsoft.com/office/2006/metadata/properties"/>
+    <ds:schemaRef ds:uri="http://schemas.microsoft.com/office/infopath/2007/PartnerControls"/>
+    <ds:schemaRef ds:uri="eefa3612-053e-497a-ae76-8a76877f5e22"/>
+    <ds:schemaRef ds:uri="b5cf4370-ac38-4b9e-9836-ef6f5df64f24"/>
+  </ds:schemaRefs>
+</ds:datastoreItem>
 </file>
</xml_diff>